<commit_message>
Add non functional requirment
</commit_message>
<xml_diff>
--- a/Task_3/CS251-2025-S14-TA-20230280-20231189-20231109-ProjectName-SRS-v1.0.docx
+++ b/Task_3/CS251-2025-S14-TA-20230280-20231189-20231109-ProjectName-SRS-v1.0.docx
@@ -92,7 +92,6 @@
         <w:t xml:space="preserve">Faculty of Computers and Artificial Intelligence </w:t>
       </w:r>
     </w:p>
-    <w:p/>
     <w:p>
       <w:pPr>
         <w:jc w:val="center"/>
@@ -114,68 +113,6 @@
           <w:sz w:val="96"/>
           <w:szCs w:val="96"/>
         </w:rPr>
-        <w:pict w14:anchorId="07AE0753">
-          <v:shapetype id="_x0000_t202" coordsize="21600,21600" o:spt="202" path="m,l,21600r21600,l21600,xe">
-            <v:stroke joinstyle="miter"/>
-            <v:path gradientshapeok="t" o:connecttype="rect"/>
-          </v:shapetype>
-          <v:shape id="_x0000_s1026" type="#_x0000_t202" style="position:absolute;left:0;text-align:left;margin-left:4.2pt;margin-top:.1pt;width:465pt;height:62.25pt;z-index:251661312;mso-width-relative:page;mso-height-relative:page" strokecolor="white">
-            <v:textbox>
-              <w:txbxContent>
-                <w:p>
-                  <w:pPr>
-                    <w:bidi/>
-                    <w:rPr>
-                      <w:b/>
-                      <w:bCs/>
-                      <w:color w:val="FF0000"/>
-                      <w:sz w:val="36"/>
-                      <w:szCs w:val="36"/>
-                      <w:rtl/>
-                      <w:lang w:bidi="ar-EG"/>
-                    </w:rPr>
-                  </w:pPr>
-                  <w:r>
-                    <w:rPr>
-                      <w:rFonts w:hint="cs"/>
-                      <w:b/>
-                      <w:bCs/>
-                      <w:color w:val="FF0000"/>
-                      <w:sz w:val="36"/>
-                      <w:szCs w:val="36"/>
-                      <w:rtl/>
-                      <w:lang w:bidi="ar-EG"/>
-                    </w:rPr>
-                    <w:t>كل التعليمات الحمراء تقرأ بعناية و تنفذ ثم تمسح و يكتب مكانها المطلوب</w:t>
-                  </w:r>
-                </w:p>
-              </w:txbxContent>
-            </v:textbox>
-          </v:shape>
-        </w:pict>
-      </w:r>
-    </w:p>
-    <w:p>
-      <w:pPr>
-        <w:jc w:val="center"/>
-        <w:rPr>
-          <w:rFonts w:ascii="Calibri" w:hAnsi="Calibri" w:cs="Calibri"/>
-          <w:b/>
-          <w:bCs/>
-          <w:color w:val="000000"/>
-          <w:sz w:val="96"/>
-          <w:szCs w:val="96"/>
-        </w:rPr>
-      </w:pPr>
-      <w:r>
-        <w:rPr>
-          <w:rFonts w:ascii="Calibri" w:hAnsi="Calibri" w:cs="Calibri"/>
-          <w:b/>
-          <w:bCs/>
-          <w:color w:val="000000"/>
-          <w:sz w:val="96"/>
-          <w:szCs w:val="96"/>
-        </w:rPr>
         <w:t>CS251</w:t>
       </w:r>
     </w:p>
@@ -206,8 +143,11 @@
     </w:p>
     <w:p>
       <w:pPr>
+        <w:ind w:left="-180" w:right="-252"/>
         <w:jc w:val="center"/>
         <w:rPr>
+          <w:b/>
+          <w:bCs/>
           <w:sz w:val="76"/>
           <w:szCs w:val="76"/>
           <w:lang w:bidi="ar-EG"/>
@@ -215,11 +155,23 @@
       </w:pPr>
       <w:r>
         <w:rPr>
+          <w:b/>
+          <w:bCs/>
           <w:sz w:val="76"/>
           <w:szCs w:val="76"/>
           <w:lang w:bidi="ar-EG"/>
         </w:rPr>
-        <w:t>Project Name</w:t>
+        <w:t xml:space="preserve">Personal Investment Management </w:t>
+      </w:r>
+      <w:r>
+        <w:rPr>
+          <w:b/>
+          <w:bCs/>
+          <w:sz w:val="76"/>
+          <w:szCs w:val="76"/>
+          <w:lang w:bidi="ar-EG"/>
+        </w:rPr>
+        <w:t>Software</w:t>
       </w:r>
     </w:p>
     <w:p>
@@ -382,7 +334,11 @@
           <w:tcPr>
             <w:tcW w:w="1200" w:type="dxa"/>
           </w:tcPr>
-          <w:p/>
+          <w:p>
+            <w:r>
+              <w:t>20231109</w:t>
+            </w:r>
+          </w:p>
         </w:tc>
         <w:tc>
           <w:tcPr>
@@ -390,7 +346,7 @@
           </w:tcPr>
           <w:p>
             <w:r>
-              <w:t>1st name is team leader</w:t>
+              <w:t>Aly El-Deen Yasser Ali</w:t>
             </w:r>
           </w:p>
         </w:tc>
@@ -398,13 +354,21 @@
           <w:tcPr>
             <w:tcW w:w="4070" w:type="dxa"/>
           </w:tcPr>
-          <w:p/>
+          <w:p>
+            <w:r>
+              <w:t>ali.el.badry.747@gmail.com</w:t>
+            </w:r>
+          </w:p>
         </w:tc>
         <w:tc>
           <w:tcPr>
             <w:tcW w:w="1731" w:type="dxa"/>
           </w:tcPr>
-          <w:p/>
+          <w:p>
+            <w:r>
+              <w:t>01286964627</w:t>
+            </w:r>
+          </w:p>
         </w:tc>
       </w:tr>
       <w:tr>
@@ -527,7 +491,6 @@
         <w:rPr>
           <w:sz w:val="62"/>
           <w:szCs w:val="62"/>
-          <w:rtl/>
           <w:lang w:bidi="ar-EG"/>
         </w:rPr>
       </w:pPr>
@@ -539,6 +502,17 @@
         </w:rPr>
         <w:t>Mars of 2025</w:t>
       </w:r>
+    </w:p>
+    <w:p>
+      <w:pPr>
+        <w:jc w:val="center"/>
+        <w:rPr>
+          <w:sz w:val="62"/>
+          <w:szCs w:val="62"/>
+          <w:rtl/>
+          <w:lang w:bidi="ar-EG"/>
+        </w:rPr>
+      </w:pPr>
     </w:p>
     <w:sdt>
       <w:sdtPr>
@@ -605,71 +579,6 @@
             </w:rPr>
             <w:fldChar w:fldCharType="separate"/>
           </w:r>
-          <w:hyperlink w:anchor="_Toc128921813" w:history="1">
-            <w:r>
-              <w:rPr>
-                <w:rStyle w:val="Hyperlink"/>
-                <w:color w:val="FF0000"/>
-              </w:rPr>
-              <w:t xml:space="preserve">Instructions [To be removed] </w:t>
-            </w:r>
-            <w:r>
-              <w:rPr>
-                <w:rStyle w:val="Hyperlink"/>
-                <w:color w:val="FF0000"/>
-                <w:rtl/>
-                <w:lang w:bidi="ar-EG"/>
-              </w:rPr>
-              <w:t>اقرأ هذا الجزء ثم احذفه</w:t>
-            </w:r>
-            <w:r>
-              <w:tab/>
-            </w:r>
-            <w:r>
-              <w:rPr>
-                <w:rStyle w:val="Hyperlink"/>
-                <w:rtl/>
-              </w:rPr>
-              <w:fldChar w:fldCharType="begin"/>
-            </w:r>
-            <w:r>
-              <w:instrText xml:space="preserve"> PAGEREF _Toc128921813 \h </w:instrText>
-            </w:r>
-            <w:r>
-              <w:rPr>
-                <w:rStyle w:val="Hyperlink"/>
-                <w:rtl/>
-              </w:rPr>
-            </w:r>
-            <w:r>
-              <w:rPr>
-                <w:rStyle w:val="Hyperlink"/>
-                <w:rtl/>
-              </w:rPr>
-              <w:fldChar w:fldCharType="separate"/>
-            </w:r>
-            <w:r>
-              <w:t>3</w:t>
-            </w:r>
-            <w:r>
-              <w:rPr>
-                <w:rStyle w:val="Hyperlink"/>
-                <w:rtl/>
-              </w:rPr>
-              <w:fldChar w:fldCharType="end"/>
-            </w:r>
-          </w:hyperlink>
-        </w:p>
-        <w:p>
-          <w:pPr>
-            <w:pStyle w:val="TOC1"/>
-            <w:tabs>
-              <w:tab w:val="right" w:leader="dot" w:pos="9638"/>
-            </w:tabs>
-            <w:rPr>
-              <w:rFonts w:eastAsiaTheme="minorEastAsia"/>
-            </w:rPr>
-          </w:pPr>
           <w:hyperlink w:anchor="_Toc128921814" w:history="1">
             <w:r>
               <w:rPr>
@@ -1590,6 +1499,9 @@
         <w:pStyle w:val="Heading1"/>
       </w:pPr>
     </w:p>
+    <w:p/>
+    <w:p/>
+    <w:p/>
     <w:p>
       <w:pPr>
         <w:rPr>
@@ -1602,37 +1514,11 @@
         </w:rPr>
       </w:pPr>
       <w:r>
-        <w:br w:type="page"/>
-      </w:r>
-    </w:p>
-    <w:p>
-      <w:pPr>
-        <w:pStyle w:val="Heading1"/>
-        <w:tabs>
-          <w:tab w:val="clear" w:pos="4824"/>
-          <w:tab w:val="left" w:pos="5840"/>
-        </w:tabs>
-      </w:pPr>
-      <w:bookmarkStart w:id="0" w:name="_Toc128921813"/>
-      <w:r>
-        <w:lastRenderedPageBreak/>
-        <w:t xml:space="preserve">Instructions [To be removed] </w:t>
-      </w:r>
-      <w:r>
         <w:rPr>
           <w:rFonts w:hint="cs"/>
           <w:rtl/>
           <w:lang w:bidi="ar-EG"/>
         </w:rPr>
-        <w:t>اقرأ هذا الجزء ثم احذفه</w:t>
-      </w:r>
-      <w:bookmarkEnd w:id="0"/>
-      <w:r>
-        <w:rPr>
-          <w:rFonts w:hint="cs"/>
-          <w:rtl/>
-          <w:lang w:bidi="ar-EG"/>
-        </w:rPr>
         <w:t xml:space="preserve"> </w:t>
       </w:r>
       <w:r>
@@ -1641,290 +1527,14 @@
     </w:p>
     <w:p>
       <w:pPr>
-        <w:pStyle w:val="ListParagraph"/>
-        <w:numPr>
-          <w:ilvl w:val="0"/>
-          <w:numId w:val="1"/>
-        </w:numPr>
-        <w:rPr>
-          <w:b/>
-          <w:bCs/>
-          <w:color w:val="C00000"/>
-        </w:rPr>
-      </w:pPr>
-      <w:r>
-        <w:rPr>
-          <w:b/>
-          <w:bCs/>
-          <w:color w:val="C00000"/>
-          <w:u w:val="single"/>
-        </w:rPr>
-        <w:t>IMPORTANT.  Rename this document</w:t>
-      </w:r>
-      <w:r>
-        <w:rPr>
-          <w:b/>
-          <w:bCs/>
-          <w:color w:val="C00000"/>
-        </w:rPr>
-        <w:t xml:space="preserve"> </w:t>
-      </w:r>
-      <w:proofErr w:type="gramStart"/>
-      <w:r>
-        <w:rPr>
-          <w:b/>
-          <w:bCs/>
-          <w:color w:val="C00000"/>
-        </w:rPr>
-        <w:t>to :</w:t>
-      </w:r>
-      <w:proofErr w:type="gramEnd"/>
-    </w:p>
-    <w:p>
-      <w:pPr>
-        <w:pStyle w:val="ListParagraph"/>
-        <w:numPr>
-          <w:ilvl w:val="1"/>
-          <w:numId w:val="1"/>
-        </w:numPr>
-        <w:rPr>
-          <w:b/>
-          <w:bCs/>
-          <w:color w:val="C00000"/>
-        </w:rPr>
-      </w:pPr>
-      <w:r>
-        <w:rPr>
-          <w:b/>
-          <w:bCs/>
-          <w:color w:val="C00000"/>
-        </w:rPr>
-        <w:t>CS251-</w:t>
-      </w:r>
-      <w:r>
-        <w:rPr>
-          <w:b/>
-          <w:bCs/>
-          <w:color w:val="C00000"/>
-          <w:lang w:val="en-CA"/>
-        </w:rPr>
-        <w:t>2025</w:t>
-      </w:r>
-      <w:r>
-        <w:rPr>
-          <w:b/>
-          <w:bCs/>
-          <w:color w:val="C00000"/>
-        </w:rPr>
-        <w:t>-</w:t>
-      </w:r>
-      <w:proofErr w:type="spellStart"/>
-      <w:r>
-        <w:rPr>
-          <w:b/>
-          <w:bCs/>
-          <w:color w:val="C00000"/>
-          <w:lang w:val="en-CA"/>
-        </w:rPr>
-        <w:t>SectionNum</w:t>
-      </w:r>
-      <w:proofErr w:type="spellEnd"/>
-      <w:r>
-        <w:rPr>
-          <w:b/>
-          <w:bCs/>
-          <w:color w:val="C00000"/>
-        </w:rPr>
-        <w:t>-TA-ID</w:t>
-      </w:r>
-      <w:r>
-        <w:rPr>
-          <w:b/>
-          <w:bCs/>
-          <w:color w:val="C00000"/>
-          <w:lang w:val="en-CA"/>
-        </w:rPr>
-        <w:t>1-ID2-ID3</w:t>
-      </w:r>
-      <w:r>
-        <w:rPr>
-          <w:b/>
-          <w:bCs/>
-          <w:color w:val="C00000"/>
-        </w:rPr>
-        <w:t>-</w:t>
-      </w:r>
-      <w:proofErr w:type="spellStart"/>
-      <w:r>
-        <w:rPr>
-          <w:b/>
-          <w:bCs/>
-          <w:color w:val="C00000"/>
-          <w:lang w:val="en-CA"/>
-        </w:rPr>
-        <w:t>ProjectName</w:t>
-      </w:r>
-      <w:proofErr w:type="spellEnd"/>
-      <w:r>
-        <w:rPr>
-          <w:b/>
-          <w:bCs/>
-          <w:color w:val="C00000"/>
-          <w:lang w:val="en-CA"/>
-        </w:rPr>
-        <w:t>-SRS</w:t>
-      </w:r>
-      <w:r>
-        <w:rPr>
-          <w:b/>
-          <w:bCs/>
-          <w:color w:val="C00000"/>
-        </w:rPr>
-        <w:t>v</w:t>
-      </w:r>
-      <w:r>
-        <w:rPr>
-          <w:b/>
-          <w:bCs/>
-          <w:color w:val="C00000"/>
-          <w:lang w:val="en-CA"/>
-        </w:rPr>
-        <w:t>1</w:t>
-      </w:r>
-      <w:r>
-        <w:rPr>
-          <w:b/>
-          <w:bCs/>
-          <w:color w:val="C00000"/>
-        </w:rPr>
-        <w:t xml:space="preserve">.0.docx </w:t>
-      </w:r>
-    </w:p>
-    <w:p>
-      <w:pPr>
-        <w:pStyle w:val="ListParagraph"/>
-        <w:numPr>
-          <w:ilvl w:val="0"/>
-          <w:numId w:val="1"/>
-        </w:numPr>
-        <w:rPr>
-          <w:b/>
-          <w:bCs/>
-          <w:color w:val="C00000"/>
-          <w:u w:val="single"/>
-        </w:rPr>
-      </w:pPr>
-      <w:r>
-        <w:rPr>
-          <w:b/>
-          <w:bCs/>
-          <w:color w:val="C00000"/>
-          <w:u w:val="single"/>
-        </w:rPr>
-        <w:t>Generate pdf version for submission in course page</w:t>
-      </w:r>
-    </w:p>
-    <w:p>
-      <w:pPr>
-        <w:pStyle w:val="ListParagraph"/>
-        <w:numPr>
-          <w:ilvl w:val="0"/>
-          <w:numId w:val="1"/>
-        </w:numPr>
-        <w:rPr>
-          <w:b/>
-          <w:bCs/>
-          <w:color w:val="C00000"/>
-        </w:rPr>
-      </w:pPr>
-      <w:r>
-        <w:rPr>
-          <w:b/>
-          <w:bCs/>
-          <w:color w:val="C00000"/>
-        </w:rPr>
-        <w:t xml:space="preserve">Remove the following notes and any red notes in this color. </w:t>
-      </w:r>
-      <w:r>
-        <w:rPr>
-          <w:rFonts w:hint="cs"/>
-          <w:b/>
-          <w:bCs/>
-          <w:color w:val="C00000"/>
-          <w:rtl/>
-          <w:lang w:bidi="ar-EG"/>
-        </w:rPr>
-        <w:t xml:space="preserve">امسح كل التعليمات الحمراء بعد تنفيذها </w:t>
-      </w:r>
-      <w:r>
-        <w:rPr>
-          <w:b/>
-          <w:bCs/>
-          <w:color w:val="C00000"/>
-        </w:rPr>
-        <w:t xml:space="preserve"> </w:t>
-      </w:r>
-    </w:p>
-    <w:p>
-      <w:pPr>
-        <w:pStyle w:val="ListParagraph"/>
-        <w:numPr>
-          <w:ilvl w:val="0"/>
-          <w:numId w:val="1"/>
-        </w:numPr>
-      </w:pPr>
-      <w:r>
-        <w:rPr>
-          <w:b/>
-          <w:bCs/>
-          <w:color w:val="C00000"/>
-        </w:rPr>
-        <w:t>This document is the template document for your SRS.</w:t>
-      </w:r>
-    </w:p>
-    <w:p>
-      <w:pPr>
-        <w:pStyle w:val="ListParagraph"/>
-        <w:numPr>
-          <w:ilvl w:val="0"/>
-          <w:numId w:val="1"/>
-        </w:numPr>
-      </w:pPr>
-      <w:r>
-        <w:rPr>
-          <w:b/>
-          <w:bCs/>
-          <w:color w:val="C00000"/>
-        </w:rPr>
-        <w:t>For further guidelines and information, READ project description.</w:t>
-      </w:r>
-    </w:p>
-    <w:p>
-      <w:pPr>
-        <w:pStyle w:val="ListParagraph"/>
-        <w:numPr>
-          <w:ilvl w:val="0"/>
-          <w:numId w:val="1"/>
-        </w:numPr>
-      </w:pPr>
-      <w:r>
-        <w:rPr>
-          <w:b/>
-          <w:bCs/>
-          <w:color w:val="C00000"/>
-        </w:rPr>
-        <w:t>After finishing the document, update the table of contents by clicking right click and then update.</w:t>
-      </w:r>
-    </w:p>
-    <w:p>
-      <w:pPr>
         <w:pStyle w:val="Heading1"/>
       </w:pPr>
-      <w:bookmarkStart w:id="1" w:name="_Toc128921814"/>
-      <w:r>
+      <w:bookmarkStart w:id="0" w:name="_Toc128921814"/>
+      <w:r>
+        <w:lastRenderedPageBreak/>
         <w:t>Team</w:t>
       </w:r>
-      <w:bookmarkEnd w:id="1"/>
+      <w:bookmarkEnd w:id="0"/>
     </w:p>
     <w:tbl>
       <w:tblPr>
@@ -1960,7 +1570,7 @@
                 <w:bCs/>
               </w:rPr>
             </w:pPr>
-            <w:bookmarkStart w:id="2" w:name="_Hlk192886169"/>
+            <w:bookmarkStart w:id="1" w:name="_Hlk192886169"/>
             <w:r>
               <w:rPr>
                 <w:b/>
@@ -2039,7 +1649,11 @@
           <w:tcPr>
             <w:tcW w:w="1109" w:type="dxa"/>
           </w:tcPr>
-          <w:p/>
+          <w:p>
+            <w:r>
+              <w:t>20231109</w:t>
+            </w:r>
+          </w:p>
         </w:tc>
         <w:tc>
           <w:tcPr>
@@ -2047,7 +1661,7 @@
           </w:tcPr>
           <w:p>
             <w:r>
-              <w:t>1st name is team leader</w:t>
+              <w:t>Aly El-Deen Yasser Ali</w:t>
             </w:r>
           </w:p>
         </w:tc>
@@ -2055,13 +1669,24 @@
           <w:tcPr>
             <w:tcW w:w="3960" w:type="dxa"/>
           </w:tcPr>
-          <w:p/>
+          <w:p>
+            <w:r>
+              <w:t>ali.el.badry.747@gmail.com</w:t>
+            </w:r>
+          </w:p>
         </w:tc>
         <w:tc>
           <w:tcPr>
             <w:tcW w:w="1681" w:type="dxa"/>
           </w:tcPr>
-          <w:p/>
+          <w:p>
+            <w:pPr>
+              <w:jc w:val="center"/>
+            </w:pPr>
+            <w:r>
+              <w:t>01286964627</w:t>
+            </w:r>
+          </w:p>
         </w:tc>
       </w:tr>
       <w:tr>
@@ -2197,13 +1822,13 @@
           <w:sz w:val="24"/>
         </w:rPr>
       </w:pPr>
-      <w:bookmarkStart w:id="3" w:name="_Toc128921815"/>
+      <w:bookmarkStart w:id="2" w:name="_Toc128921815"/>
+      <w:bookmarkEnd w:id="1"/>
+      <w:r>
+        <w:t>Document Purpose and Audience</w:t>
+      </w:r>
       <w:bookmarkEnd w:id="2"/>
       <w:r>
-        <w:t>Document Purpose and Audience</w:t>
-      </w:r>
-      <w:bookmarkEnd w:id="3"/>
-      <w:r>
         <w:br/>
       </w:r>
       <w:r>
@@ -2215,7 +1840,7 @@
         </w:rPr>
         <w:t>Purpose</w:t>
       </w:r>
-      <w:bookmarkStart w:id="4" w:name="_Toc128921816"/>
+      <w:bookmarkStart w:id="3" w:name="_Toc128921816"/>
       <w:r>
         <w:br/>
       </w:r>
@@ -2438,7 +2063,6 @@
           <w:color w:val="000000" w:themeColor="text1"/>
           <w:sz w:val="24"/>
         </w:rPr>
-        <w:lastRenderedPageBreak/>
         <w:t>5)  Stakeholders</w:t>
       </w:r>
       <w:r>
@@ -2467,7 +2091,7 @@
       <w:r>
         <w:t>Introduction</w:t>
       </w:r>
-      <w:bookmarkEnd w:id="4"/>
+      <w:bookmarkEnd w:id="3"/>
     </w:p>
     <w:p>
       <w:pPr>
@@ -2479,11 +2103,11 @@
           <w:szCs w:val="24"/>
         </w:rPr>
       </w:pPr>
-      <w:bookmarkStart w:id="5" w:name="_Toc128921817"/>
+      <w:bookmarkStart w:id="4" w:name="_Toc128921817"/>
       <w:r>
         <w:t>Software Purpose</w:t>
       </w:r>
-      <w:bookmarkEnd w:id="5"/>
+      <w:bookmarkEnd w:id="4"/>
       <w:r>
         <w:br/>
       </w:r>
@@ -2496,7 +2120,19 @@
           <w:sz w:val="24"/>
           <w:szCs w:val="24"/>
         </w:rPr>
-        <w:t>This app is designed to provide individuals with the ability to track and manage their financial investments across multiple asset types, including stocks, real estate, savings, and cryptocurrencies. Since one of our goals is to enhance financial literacy, we have added interactive learning modules to help users develop smarter money management habits. Additionally, the software automates budgeting and debt repayment to improve financial stability, offering personalized insights and recommendations based on real-time financial data. By integrating various financial sources and visualizing investment performance, this software enables users to make well-informed decisions and take control of their financial future.</w:t>
+        <w:t xml:space="preserve">This app is designed to provide individuals with the ability to track and manage their financial investments across multiple asset types, including stocks, real estate, savings, and cryptocurrencies. Since one of our goals is to enhance financial literacy, we have added interactive learning modules to help users develop smarter money management habits. Additionally, the </w:t>
+      </w:r>
+      <w:r>
+        <w:rPr>
+          <w:rFonts w:asciiTheme="minorHAnsi" w:eastAsiaTheme="minorHAnsi" w:hAnsiTheme="minorHAnsi"/>
+          <w:b w:val="0"/>
+          <w:bCs w:val="0"/>
+          <w:color w:val="000000" w:themeColor="text1"/>
+          <w:sz w:val="24"/>
+          <w:szCs w:val="24"/>
+        </w:rPr>
+        <w:lastRenderedPageBreak/>
+        <w:t>software automates budgeting and debt repayment to improve financial stability, offering personalized insights and recommendations based on real-time financial data. By integrating various financial sources and visualizing investment performance, this software enables users to make well-informed decisions and take control of their financial future.</w:t>
       </w:r>
     </w:p>
     <w:p>
@@ -2509,11 +2145,11 @@
           <w:szCs w:val="24"/>
         </w:rPr>
       </w:pPr>
-      <w:bookmarkStart w:id="6" w:name="_Toc128921818"/>
+      <w:bookmarkStart w:id="5" w:name="_Toc128921818"/>
       <w:r>
         <w:t>Software Scope</w:t>
       </w:r>
-      <w:bookmarkEnd w:id="6"/>
+      <w:bookmarkEnd w:id="5"/>
     </w:p>
     <w:p>
       <w:pPr>
@@ -2706,7 +2342,7 @@
       <w:pPr>
         <w:pStyle w:val="Heading2"/>
       </w:pPr>
-      <w:bookmarkStart w:id="7" w:name="_Toc128921819"/>
+      <w:bookmarkStart w:id="6" w:name="_Toc128921819"/>
     </w:p>
     <w:p>
       <w:pPr>
@@ -2718,6 +2354,11 @@
         <w:pStyle w:val="Heading2"/>
       </w:pPr>
     </w:p>
+    <w:p/>
+    <w:p/>
+    <w:p/>
+    <w:p/>
+    <w:p/>
     <w:p>
       <w:pPr>
         <w:pStyle w:val="Heading2"/>
@@ -2729,9 +2370,10 @@
         </w:rPr>
       </w:pPr>
       <w:r>
+        <w:lastRenderedPageBreak/>
         <w:t>Definitions, acronyms, and abbreviations</w:t>
       </w:r>
-      <w:bookmarkEnd w:id="7"/>
+      <w:bookmarkEnd w:id="6"/>
       <w:r>
         <w:br/>
       </w:r>
@@ -3371,332 +3013,27 @@
         <w:pStyle w:val="Heading2"/>
       </w:pPr>
     </w:p>
+    <w:p/>
     <w:p>
       <w:pPr>
         <w:pStyle w:val="Heading1"/>
       </w:pPr>
-      <w:bookmarkStart w:id="8" w:name="_Toc128921820"/>
+      <w:bookmarkStart w:id="7" w:name="_Toc128921820"/>
       <w:r>
         <w:lastRenderedPageBreak/>
         <w:t>Requirements</w:t>
       </w:r>
-      <w:bookmarkEnd w:id="8"/>
+      <w:bookmarkEnd w:id="7"/>
     </w:p>
     <w:p>
       <w:pPr>
         <w:pStyle w:val="Heading2"/>
       </w:pPr>
-      <w:bookmarkStart w:id="9" w:name="_Toc128921821"/>
+      <w:bookmarkStart w:id="8" w:name="_Toc128921821"/>
       <w:r>
         <w:t>Functional Requirements</w:t>
       </w:r>
-      <w:bookmarkEnd w:id="9"/>
-    </w:p>
-    <w:p>
-      <w:pPr>
-        <w:pStyle w:val="ListParagraph"/>
-        <w:numPr>
-          <w:ilvl w:val="0"/>
-          <w:numId w:val="2"/>
-        </w:numPr>
-      </w:pPr>
-      <w:r>
-        <w:rPr>
-          <w:b/>
-          <w:bCs/>
-          <w:color w:val="C00000"/>
-          <w:sz w:val="26"/>
-          <w:szCs w:val="26"/>
-          <w:u w:val="single"/>
-        </w:rPr>
-        <w:t>This is the most critical part</w:t>
-      </w:r>
-      <w:r>
-        <w:rPr>
-          <w:b/>
-          <w:bCs/>
-          <w:color w:val="C00000"/>
-        </w:rPr>
-        <w:t>...</w:t>
-      </w:r>
-      <w:r>
-        <w:t xml:space="preserve"> </w:t>
-      </w:r>
-      <w:r>
-        <w:rPr>
-          <w:b/>
-          <w:bCs/>
-          <w:color w:val="C00000"/>
-        </w:rPr>
-        <w:t>functional requirements describe what the system should do</w:t>
-      </w:r>
-    </w:p>
-    <w:p>
-      <w:pPr>
-        <w:pStyle w:val="ListParagraph"/>
-        <w:numPr>
-          <w:ilvl w:val="1"/>
-          <w:numId w:val="2"/>
-        </w:numPr>
-      </w:pPr>
-      <w:r>
-        <w:rPr>
-          <w:b/>
-          <w:bCs/>
-          <w:color w:val="C00000"/>
-        </w:rPr>
-        <w:t xml:space="preserve">E.g. an ATM allows you to enter Card, enter </w:t>
-      </w:r>
-      <w:proofErr w:type="gramStart"/>
-      <w:r>
-        <w:rPr>
-          <w:b/>
-          <w:bCs/>
-          <w:color w:val="C00000"/>
-        </w:rPr>
-        <w:t>user name</w:t>
-      </w:r>
-      <w:proofErr w:type="gramEnd"/>
-      <w:r>
-        <w:rPr>
-          <w:b/>
-          <w:bCs/>
-          <w:color w:val="C00000"/>
-        </w:rPr>
-        <w:t xml:space="preserve"> password and </w:t>
-      </w:r>
-      <w:proofErr w:type="spellStart"/>
-      <w:r>
-        <w:rPr>
-          <w:b/>
-          <w:bCs/>
-          <w:color w:val="C00000"/>
-        </w:rPr>
-        <w:t>withraw</w:t>
-      </w:r>
-      <w:proofErr w:type="spellEnd"/>
-      <w:r>
-        <w:rPr>
-          <w:b/>
-          <w:bCs/>
-          <w:color w:val="C00000"/>
-        </w:rPr>
-        <w:t xml:space="preserve"> a money</w:t>
-      </w:r>
-    </w:p>
-    <w:p>
-      <w:pPr>
-        <w:pStyle w:val="ListParagraph"/>
-        <w:numPr>
-          <w:ilvl w:val="0"/>
-          <w:numId w:val="2"/>
-        </w:numPr>
-      </w:pPr>
-      <w:r>
-        <w:rPr>
-          <w:b/>
-          <w:bCs/>
-          <w:color w:val="C00000"/>
-        </w:rPr>
-        <w:t xml:space="preserve">List all the system requirements, respecting the problem statement </w:t>
-      </w:r>
-      <w:proofErr w:type="gramStart"/>
-      <w:r>
-        <w:rPr>
-          <w:b/>
-          <w:bCs/>
-          <w:color w:val="C00000"/>
-        </w:rPr>
-        <w:t>giving</w:t>
-      </w:r>
-      <w:proofErr w:type="gramEnd"/>
-      <w:r>
-        <w:rPr>
-          <w:b/>
-          <w:bCs/>
-          <w:color w:val="C00000"/>
-        </w:rPr>
-        <w:t xml:space="preserve"> by your professor</w:t>
-      </w:r>
-    </w:p>
-    <w:p>
-      <w:pPr>
-        <w:pStyle w:val="ListParagraph"/>
-        <w:numPr>
-          <w:ilvl w:val="1"/>
-          <w:numId w:val="2"/>
-        </w:numPr>
-      </w:pPr>
-      <w:r>
-        <w:rPr>
-          <w:b/>
-          <w:bCs/>
-          <w:color w:val="C00000"/>
-        </w:rPr>
-        <w:t>Make sure to go in the missing details for the mentioned features/components</w:t>
-      </w:r>
-    </w:p>
-    <w:p>
-      <w:pPr>
-        <w:pStyle w:val="ListParagraph"/>
-        <w:numPr>
-          <w:ilvl w:val="2"/>
-          <w:numId w:val="2"/>
-        </w:numPr>
-      </w:pPr>
-      <w:r>
-        <w:rPr>
-          <w:b/>
-          <w:bCs/>
-          <w:color w:val="C00000"/>
-        </w:rPr>
-        <w:t>Discuss with TA and with product owners</w:t>
-      </w:r>
-    </w:p>
-    <w:p>
-      <w:pPr>
-        <w:pStyle w:val="ListParagraph"/>
-        <w:numPr>
-          <w:ilvl w:val="1"/>
-          <w:numId w:val="2"/>
-        </w:numPr>
-      </w:pPr>
-      <w:r>
-        <w:rPr>
-          <w:b/>
-          <w:bCs/>
-          <w:color w:val="C00000"/>
-        </w:rPr>
-        <w:t xml:space="preserve">Limit yourself to the needs of the client and do not volunteer to expand </w:t>
-      </w:r>
-      <w:proofErr w:type="gramStart"/>
-      <w:r>
-        <w:rPr>
-          <w:b/>
-          <w:bCs/>
-          <w:color w:val="C00000"/>
-        </w:rPr>
-        <w:t>the project</w:t>
-      </w:r>
-      <w:proofErr w:type="gramEnd"/>
-      <w:r>
-        <w:rPr>
-          <w:b/>
-          <w:bCs/>
-          <w:color w:val="C00000"/>
-        </w:rPr>
-        <w:t xml:space="preserve"> scope.</w:t>
-      </w:r>
-    </w:p>
-    <w:p>
-      <w:pPr>
-        <w:pStyle w:val="ListParagraph"/>
-        <w:numPr>
-          <w:ilvl w:val="0"/>
-          <w:numId w:val="2"/>
-        </w:numPr>
-        <w:rPr>
-          <w:b/>
-          <w:bCs/>
-          <w:color w:val="C00000"/>
-        </w:rPr>
-      </w:pPr>
-      <w:r>
-        <w:rPr>
-          <w:b/>
-          <w:bCs/>
-          <w:color w:val="C00000"/>
-        </w:rPr>
-        <w:t xml:space="preserve">Each requirement should be clearly described, such that it can be understood </w:t>
-      </w:r>
-      <w:r>
-        <w:rPr>
-          <w:b/>
-          <w:bCs/>
-          <w:color w:val="C00000"/>
-          <w:u w:val="single"/>
-        </w:rPr>
-        <w:t>without</w:t>
-      </w:r>
-      <w:r>
-        <w:rPr>
-          <w:b/>
-          <w:bCs/>
-          <w:color w:val="C00000"/>
-        </w:rPr>
-        <w:t xml:space="preserve"> the presence of the one who wrote it.</w:t>
-      </w:r>
-    </w:p>
-    <w:p>
-      <w:pPr>
-        <w:pStyle w:val="ListParagraph"/>
-        <w:numPr>
-          <w:ilvl w:val="0"/>
-          <w:numId w:val="2"/>
-        </w:numPr>
-        <w:rPr>
-          <w:b/>
-          <w:bCs/>
-          <w:color w:val="C00000"/>
-        </w:rPr>
-      </w:pPr>
-      <w:r>
-        <w:rPr>
-          <w:b/>
-          <w:bCs/>
-          <w:color w:val="C00000"/>
-        </w:rPr>
-        <w:t xml:space="preserve">This part is the basis for writing the contract with </w:t>
-      </w:r>
-      <w:proofErr w:type="gramStart"/>
-      <w:r>
-        <w:rPr>
-          <w:b/>
-          <w:bCs/>
-          <w:color w:val="C00000"/>
-        </w:rPr>
-        <w:t>client</w:t>
-      </w:r>
-      <w:proofErr w:type="gramEnd"/>
-      <w:r>
-        <w:rPr>
-          <w:b/>
-          <w:bCs/>
-          <w:color w:val="C00000"/>
-        </w:rPr>
-        <w:t xml:space="preserve"> and estimating the size, time and cost of developing the software.</w:t>
-      </w:r>
-    </w:p>
-    <w:p>
-      <w:pPr>
-        <w:pStyle w:val="ListParagraph"/>
-        <w:numPr>
-          <w:ilvl w:val="0"/>
-          <w:numId w:val="2"/>
-        </w:numPr>
-        <w:rPr>
-          <w:b/>
-          <w:bCs/>
-          <w:color w:val="C00000"/>
-        </w:rPr>
-      </w:pPr>
-      <w:r>
-        <w:rPr>
-          <w:b/>
-          <w:bCs/>
-          <w:color w:val="C00000"/>
-        </w:rPr>
-        <w:t xml:space="preserve">Requirements statements should be </w:t>
-      </w:r>
-      <w:r>
-        <w:rPr>
-          <w:b/>
-          <w:bCs/>
-          <w:color w:val="C00000"/>
-          <w:u w:val="single"/>
-        </w:rPr>
-        <w:t>Measurable and Specific</w:t>
-      </w:r>
+      <w:bookmarkEnd w:id="8"/>
     </w:p>
     <w:tbl>
       <w:tblPr>
@@ -4454,17 +3791,7 @@
                 <w:sz w:val="24"/>
                 <w:szCs w:val="24"/>
               </w:rPr>
-              <w:lastRenderedPageBreak/>
-              <w:t>FR0</w:t>
-            </w:r>
-            <w:r>
-              <w:rPr>
-                <w:rFonts w:asciiTheme="minorHAnsi" w:hAnsiTheme="minorHAnsi" w:cstheme="minorHAnsi"/>
-                <w:color w:val="000000" w:themeColor="text1"/>
-                <w:sz w:val="24"/>
-                <w:szCs w:val="24"/>
-              </w:rPr>
-              <w:t>5</w:t>
+              <w:t>FR05</w:t>
             </w:r>
           </w:p>
         </w:tc>
@@ -4656,19 +3983,7 @@
               <w:t xml:space="preserve">and </w:t>
             </w:r>
             <w:r>
-              <w:t>h</w:t>
-            </w:r>
-            <w:r>
-              <w:t xml:space="preserve">ow much more do I need to reach </w:t>
-            </w:r>
-            <w:r>
-              <w:t xml:space="preserve">the specified </w:t>
-            </w:r>
-            <w:r>
-              <w:t>financial target</w:t>
-            </w:r>
-            <w:r>
-              <w:t>.</w:t>
+              <w:t>how much more do I need to reach the specified financial target.</w:t>
             </w:r>
           </w:p>
           <w:p>
@@ -4690,16 +4005,7 @@
                 <w:sz w:val="24"/>
                 <w:szCs w:val="24"/>
               </w:rPr>
-              <w:t>T</w:t>
-            </w:r>
-            <w:r>
-              <w:rPr>
-                <w:b/>
-                <w:bCs/>
-                <w:sz w:val="24"/>
-                <w:szCs w:val="24"/>
-              </w:rPr>
-              <w:t>he financial obligations</w:t>
+              <w:t>The financial obligations</w:t>
             </w:r>
             <w:r>
               <w:rPr>
@@ -4787,7 +4093,17 @@
                 <w:sz w:val="24"/>
                 <w:szCs w:val="24"/>
               </w:rPr>
-              <w:t xml:space="preserve">the last updates in the </w:t>
+              <w:t xml:space="preserve">the last </w:t>
+            </w:r>
+            <w:r>
+              <w:rPr>
+                <w:b/>
+                <w:bCs/>
+                <w:sz w:val="24"/>
+                <w:szCs w:val="24"/>
+              </w:rPr>
+              <w:lastRenderedPageBreak/>
+              <w:t xml:space="preserve">updates in the </w:t>
             </w:r>
             <w:proofErr w:type="gramStart"/>
             <w:r>
@@ -4837,16 +4153,8 @@
                 <w:sz w:val="24"/>
                 <w:szCs w:val="24"/>
               </w:rPr>
-              <w:t>FR0</w:t>
-            </w:r>
-            <w:r>
-              <w:rPr>
-                <w:rFonts w:asciiTheme="minorHAnsi" w:hAnsiTheme="minorHAnsi" w:cstheme="minorHAnsi"/>
-                <w:color w:val="000000" w:themeColor="text1"/>
-                <w:sz w:val="24"/>
-                <w:szCs w:val="24"/>
-              </w:rPr>
-              <w:t>6</w:t>
+              <w:lastRenderedPageBreak/>
+              <w:t>FR06</w:t>
             </w:r>
           </w:p>
         </w:tc>
@@ -5209,13 +4517,8 @@
             <w:r>
               <w:t xml:space="preserve">to learn how to invest efficiently and professionally </w:t>
             </w:r>
-            <w:proofErr w:type="gramStart"/>
-            <w:r>
-              <w:t>and with</w:t>
-            </w:r>
-            <w:proofErr w:type="gramEnd"/>
-            <w:r>
-              <w:t xml:space="preserve"> minimizing </w:t>
+            <w:r>
+              <w:t xml:space="preserve">and with minimizing </w:t>
             </w:r>
             <w:proofErr w:type="gramStart"/>
             <w:r>
@@ -5283,7 +4586,6 @@
               </w:numPr>
             </w:pPr>
             <w:r>
-              <w:lastRenderedPageBreak/>
               <w:t xml:space="preserve"> </w:t>
             </w:r>
             <w:r>
@@ -5416,228 +4718,17 @@
       <w:pPr>
         <w:pStyle w:val="Heading2"/>
       </w:pPr>
-      <w:bookmarkStart w:id="10" w:name="_Toc128921822"/>
+      <w:bookmarkStart w:id="9" w:name="_Toc128921822"/>
       <w:proofErr w:type="gramStart"/>
       <w:r>
-        <w:t>N</w:t>
-      </w:r>
-      <w:r>
-        <w:t>on Functional</w:t>
+        <w:lastRenderedPageBreak/>
+        <w:t>Non Functional</w:t>
       </w:r>
       <w:proofErr w:type="gramEnd"/>
       <w:r>
         <w:t xml:space="preserve"> Requirements</w:t>
       </w:r>
-      <w:bookmarkEnd w:id="10"/>
-    </w:p>
-    <w:p>
-      <w:pPr>
-        <w:pStyle w:val="ListParagraph"/>
-        <w:numPr>
-          <w:ilvl w:val="0"/>
-          <w:numId w:val="2"/>
-        </w:numPr>
-      </w:pPr>
-      <w:r>
-        <w:rPr>
-          <w:b/>
-          <w:bCs/>
-          <w:color w:val="C00000"/>
-        </w:rPr>
-        <w:t>Non-functional requirements describe how the system works (performance, quality, platform, etc.)</w:t>
-      </w:r>
-    </w:p>
-    <w:p>
-      <w:pPr>
-        <w:pStyle w:val="ListParagraph"/>
-        <w:numPr>
-          <w:ilvl w:val="1"/>
-          <w:numId w:val="2"/>
-        </w:numPr>
-      </w:pPr>
-      <w:r>
-        <w:rPr>
-          <w:b/>
-          <w:bCs/>
-          <w:color w:val="C00000"/>
-        </w:rPr>
-        <w:t xml:space="preserve">E.g. Withdraw operation will be done within 20 second. Network is using secured protocols.  </w:t>
-      </w:r>
-      <w:proofErr w:type="gramStart"/>
-      <w:r>
-        <w:rPr>
-          <w:b/>
-          <w:bCs/>
-          <w:color w:val="C00000"/>
-        </w:rPr>
-        <w:t>System</w:t>
-      </w:r>
-      <w:proofErr w:type="gramEnd"/>
-      <w:r>
-        <w:rPr>
-          <w:b/>
-          <w:bCs/>
-          <w:color w:val="C00000"/>
-        </w:rPr>
-        <w:t xml:space="preserve"> allows up to 30,000 withdrawals per minute.</w:t>
-      </w:r>
-    </w:p>
-    <w:p>
-      <w:pPr>
-        <w:pStyle w:val="ListParagraph"/>
-        <w:numPr>
-          <w:ilvl w:val="1"/>
-          <w:numId w:val="2"/>
-        </w:numPr>
-      </w:pPr>
-      <w:r>
-        <w:rPr>
-          <w:b/>
-          <w:bCs/>
-          <w:color w:val="C00000"/>
-        </w:rPr>
-        <w:t>Think about the operation / system quality</w:t>
-      </w:r>
-    </w:p>
-    <w:p>
-      <w:pPr>
-        <w:pStyle w:val="ListParagraph"/>
-        <w:numPr>
-          <w:ilvl w:val="0"/>
-          <w:numId w:val="2"/>
-        </w:numPr>
-        <w:rPr>
-          <w:b/>
-          <w:bCs/>
-        </w:rPr>
-      </w:pPr>
-      <w:r>
-        <w:rPr>
-          <w:b/>
-          <w:bCs/>
-          <w:color w:val="C00000"/>
-        </w:rPr>
-        <w:t xml:space="preserve">There are too many </w:t>
-      </w:r>
-      <w:proofErr w:type="spellStart"/>
-      <w:proofErr w:type="gramStart"/>
-      <w:r>
-        <w:rPr>
-          <w:b/>
-          <w:bCs/>
-          <w:color w:val="C00000"/>
-        </w:rPr>
-        <w:t>non functional</w:t>
-      </w:r>
-      <w:proofErr w:type="spellEnd"/>
-      <w:proofErr w:type="gramEnd"/>
-      <w:r>
-        <w:rPr>
-          <w:b/>
-          <w:bCs/>
-          <w:color w:val="C00000"/>
-        </w:rPr>
-        <w:t xml:space="preserve"> requirements. Read in </w:t>
-      </w:r>
-      <w:hyperlink r:id="rId17" w:history="1">
-        <w:r>
-          <w:rPr>
-            <w:rStyle w:val="Hyperlink"/>
-            <w:b/>
-            <w:bCs/>
-          </w:rPr>
-          <w:t>wiki</w:t>
-        </w:r>
-      </w:hyperlink>
-      <w:r>
-        <w:rPr>
-          <w:b/>
-          <w:bCs/>
-          <w:color w:val="C00000"/>
-        </w:rPr>
-        <w:t>. Pick the suitable ones for your system. Non-functional requirements must be VERIFIABLE, i.e., MEASURABLE</w:t>
-      </w:r>
-      <w:r>
-        <w:rPr>
-          <w:b/>
-          <w:bCs/>
-        </w:rPr>
-        <w:t>.</w:t>
-      </w:r>
-    </w:p>
-    <w:p>
-      <w:pPr>
-        <w:pStyle w:val="ListParagraph"/>
-        <w:numPr>
-          <w:ilvl w:val="1"/>
-          <w:numId w:val="2"/>
-        </w:numPr>
-        <w:rPr>
-          <w:b/>
-          <w:bCs/>
-          <w:color w:val="C00000"/>
-        </w:rPr>
-      </w:pPr>
-      <w:r>
-        <w:rPr>
-          <w:b/>
-          <w:bCs/>
-          <w:color w:val="C00000"/>
-        </w:rPr>
-        <w:t>Some Types as just examples: Usability, Reliability, Performance, Security, Scalability, Portability, Maintainability</w:t>
-      </w:r>
-    </w:p>
-    <w:p>
-      <w:pPr>
-        <w:pStyle w:val="ListParagraph"/>
-        <w:numPr>
-          <w:ilvl w:val="1"/>
-          <w:numId w:val="2"/>
-        </w:numPr>
-        <w:rPr>
-          <w:b/>
-          <w:bCs/>
-          <w:color w:val="C00000"/>
-        </w:rPr>
-      </w:pPr>
-      <w:r>
-        <w:rPr>
-          <w:b/>
-          <w:bCs/>
-          <w:color w:val="C00000"/>
-        </w:rPr>
-        <w:t>Select the suitable ones, for each one write the details</w:t>
-      </w:r>
-    </w:p>
-    <w:p>
-      <w:pPr>
-        <w:pStyle w:val="ListParagraph"/>
-        <w:numPr>
-          <w:ilvl w:val="1"/>
-          <w:numId w:val="2"/>
-        </w:numPr>
-        <w:rPr>
-          <w:b/>
-          <w:bCs/>
-          <w:color w:val="C00000"/>
-        </w:rPr>
-      </w:pPr>
-      <w:r>
-        <w:rPr>
-          <w:b/>
-          <w:bCs/>
-          <w:color w:val="C00000"/>
-        </w:rPr>
-        <w:t xml:space="preserve">Be realistic </w:t>
-      </w:r>
-      <w:r>
-        <w:rPr>
-          <w:b/>
-          <w:bCs/>
-          <w:color w:val="C00000"/>
-        </w:rPr>
-        <w:sym w:font="Wingdings" w:char="F04A"/>
-      </w:r>
+      <w:bookmarkEnd w:id="9"/>
     </w:p>
     <w:tbl>
       <w:tblPr>
@@ -5646,45 +4737,54 @@
         <w:tblLook w:val="04A0" w:firstRow="1" w:lastRow="0" w:firstColumn="1" w:lastColumn="0" w:noHBand="0" w:noVBand="1"/>
       </w:tblPr>
       <w:tblGrid>
-        <w:gridCol w:w="1728"/>
-        <w:gridCol w:w="8136"/>
+        <w:gridCol w:w="1998"/>
+        <w:gridCol w:w="7866"/>
       </w:tblGrid>
       <w:tr>
         <w:tc>
           <w:tcPr>
-            <w:tcW w:w="1728" w:type="dxa"/>
-          </w:tcPr>
-          <w:p>
-            <w:pPr>
-              <w:spacing w:after="0" w:line="240" w:lineRule="auto"/>
-              <w:rPr>
-                <w:b/>
-                <w:bCs/>
-                <w:color w:val="C00000"/>
-              </w:rPr>
-            </w:pPr>
-          </w:p>
-        </w:tc>
-        <w:tc>
-          <w:tcPr>
-            <w:tcW w:w="8136" w:type="dxa"/>
-          </w:tcPr>
-          <w:p>
-            <w:pPr>
-              <w:spacing w:after="0" w:line="240" w:lineRule="auto"/>
-              <w:rPr>
-                <w:b/>
-                <w:bCs/>
-                <w:color w:val="C00000"/>
-              </w:rPr>
-            </w:pPr>
-            <w:r>
-              <w:rPr>
-                <w:b/>
-                <w:bCs/>
-                <w:color w:val="C00000"/>
-              </w:rPr>
-              <w:t>Details</w:t>
+            <w:tcW w:w="1998" w:type="dxa"/>
+            <w:shd w:val="clear" w:color="auto" w:fill="4BACC6" w:themeFill="accent5"/>
+          </w:tcPr>
+          <w:p>
+            <w:pPr>
+              <w:pStyle w:val="Heading1"/>
+              <w:rPr>
+                <w:color w:val="000000" w:themeColor="text1"/>
+              </w:rPr>
+            </w:pPr>
+            <w:bookmarkStart w:id="10" w:name="_Toc128921823"/>
+            <w:r>
+              <w:rPr>
+                <w:color w:val="000000" w:themeColor="text1"/>
+              </w:rPr>
+              <w:t xml:space="preserve">Measures </w:t>
+            </w:r>
+          </w:p>
+        </w:tc>
+        <w:tc>
+          <w:tcPr>
+            <w:tcW w:w="7866" w:type="dxa"/>
+            <w:shd w:val="clear" w:color="auto" w:fill="4BACC6" w:themeFill="accent5"/>
+          </w:tcPr>
+          <w:p>
+            <w:pPr>
+              <w:pStyle w:val="Heading1"/>
+              <w:rPr>
+                <w:color w:val="000000" w:themeColor="text1"/>
+              </w:rPr>
+            </w:pPr>
+            <w:r>
+              <w:rPr>
+                <w:color w:val="000000" w:themeColor="text1"/>
+              </w:rPr>
+              <w:t>D</w:t>
+            </w:r>
+            <w:r>
+              <w:rPr>
+                <w:color w:val="000000" w:themeColor="text1"/>
+              </w:rPr>
+              <w:t>etails</w:t>
             </w:r>
           </w:p>
         </w:tc>
@@ -5692,22 +4792,20 @@
       <w:tr>
         <w:tc>
           <w:tcPr>
-            <w:tcW w:w="1728" w:type="dxa"/>
-          </w:tcPr>
-          <w:p>
-            <w:pPr>
-              <w:spacing w:after="0" w:line="240" w:lineRule="auto"/>
-              <w:rPr>
-                <w:b/>
-                <w:bCs/>
-                <w:color w:val="C00000"/>
-              </w:rPr>
-            </w:pPr>
-            <w:r>
-              <w:rPr>
-                <w:b/>
-                <w:bCs/>
-                <w:color w:val="C00000"/>
+            <w:tcW w:w="1998" w:type="dxa"/>
+          </w:tcPr>
+          <w:p>
+            <w:pPr>
+              <w:pStyle w:val="Heading1"/>
+              <w:rPr>
+                <w:color w:val="000000" w:themeColor="text1"/>
+                <w:sz w:val="24"/>
+              </w:rPr>
+            </w:pPr>
+            <w:r>
+              <w:rPr>
+                <w:color w:val="000000" w:themeColor="text1"/>
+                <w:sz w:val="24"/>
               </w:rPr>
               <w:t>Performance</w:t>
             </w:r>
@@ -5715,92 +4813,877 @@
         </w:tc>
         <w:tc>
           <w:tcPr>
-            <w:tcW w:w="8136" w:type="dxa"/>
-          </w:tcPr>
+            <w:tcW w:w="7866" w:type="dxa"/>
+          </w:tcPr>
+          <w:p>
+            <w:pPr>
+              <w:pStyle w:val="Heading1"/>
+              <w:numPr>
+                <w:ilvl w:val="0"/>
+                <w:numId w:val="12"/>
+              </w:numPr>
+              <w:rPr>
+                <w:b w:val="0"/>
+                <w:color w:val="000000" w:themeColor="text1"/>
+                <w:sz w:val="24"/>
+              </w:rPr>
+            </w:pPr>
+            <w:r>
+              <w:rPr>
+                <w:b w:val="0"/>
+                <w:color w:val="000000" w:themeColor="text1"/>
+                <w:sz w:val="24"/>
+              </w:rPr>
+              <w:t>The login\sign-up page should take</w:t>
+            </w:r>
+            <w:r>
+              <w:rPr>
+                <w:b w:val="0"/>
+                <w:color w:val="000000" w:themeColor="text1"/>
+                <w:sz w:val="24"/>
+              </w:rPr>
+              <w:t xml:space="preserve"> less than</w:t>
+            </w:r>
+            <w:r>
+              <w:rPr>
+                <w:b w:val="0"/>
+                <w:color w:val="000000" w:themeColor="text1"/>
+                <w:sz w:val="24"/>
+              </w:rPr>
+              <w:t xml:space="preserve"> </w:t>
+            </w:r>
+            <w:r>
+              <w:rPr>
+                <w:b w:val="0"/>
+                <w:color w:val="000000" w:themeColor="text1"/>
+                <w:sz w:val="24"/>
+              </w:rPr>
+              <w:t>1</w:t>
+            </w:r>
+            <w:r>
+              <w:rPr>
+                <w:b w:val="0"/>
+                <w:color w:val="000000" w:themeColor="text1"/>
+                <w:sz w:val="24"/>
+              </w:rPr>
+              <w:t xml:space="preserve"> </w:t>
+            </w:r>
+            <w:r>
+              <w:rPr>
+                <w:b w:val="0"/>
+                <w:color w:val="000000" w:themeColor="text1"/>
+                <w:sz w:val="24"/>
+              </w:rPr>
+              <w:t>second to appear</w:t>
+            </w:r>
+            <w:r>
+              <w:rPr>
+                <w:b w:val="0"/>
+                <w:color w:val="000000" w:themeColor="text1"/>
+                <w:sz w:val="24"/>
+              </w:rPr>
+              <w:t>.</w:t>
+            </w:r>
+          </w:p>
           <w:p>
             <w:pPr>
               <w:pStyle w:val="ListParagraph"/>
               <w:numPr>
                 <w:ilvl w:val="0"/>
-                <w:numId w:val="3"/>
+                <w:numId w:val="12"/>
               </w:numPr>
-              <w:spacing w:after="0" w:line="240" w:lineRule="auto"/>
-              <w:rPr>
-                <w:b/>
-                <w:bCs/>
-                <w:color w:val="C00000"/>
-              </w:rPr>
-            </w:pPr>
-            <w:r>
-              <w:rPr>
-                <w:b/>
-                <w:bCs/>
-                <w:color w:val="C00000"/>
-              </w:rPr>
-              <w:t>Withdraw operation will be done within 20 second</w:t>
-            </w:r>
-          </w:p>
-        </w:tc>
-      </w:tr>
-      <w:tr>
-        <w:tc>
-          <w:tcPr>
-            <w:tcW w:w="1728" w:type="dxa"/>
-          </w:tcPr>
-          <w:p>
-            <w:pPr>
-              <w:spacing w:after="0" w:line="240" w:lineRule="auto"/>
-              <w:rPr>
-                <w:b/>
-                <w:bCs/>
-                <w:color w:val="C00000"/>
-              </w:rPr>
-            </w:pPr>
-            <w:r>
-              <w:rPr>
-                <w:b/>
-                <w:bCs/>
-                <w:color w:val="C00000"/>
-              </w:rPr>
-              <w:t>Scalability</w:t>
-            </w:r>
-          </w:p>
-        </w:tc>
-        <w:tc>
-          <w:tcPr>
-            <w:tcW w:w="8136" w:type="dxa"/>
-          </w:tcPr>
+              <w:rPr>
+                <w:sz w:val="24"/>
+                <w:szCs w:val="24"/>
+              </w:rPr>
+            </w:pPr>
+            <w:r>
+              <w:rPr>
+                <w:sz w:val="24"/>
+                <w:szCs w:val="24"/>
+              </w:rPr>
+              <w:t xml:space="preserve">After </w:t>
+            </w:r>
+            <w:r>
+              <w:rPr>
+                <w:sz w:val="24"/>
+                <w:szCs w:val="24"/>
+              </w:rPr>
+              <w:t xml:space="preserve">the </w:t>
+            </w:r>
+            <w:r>
+              <w:rPr>
+                <w:sz w:val="24"/>
+                <w:szCs w:val="24"/>
+              </w:rPr>
+              <w:t xml:space="preserve">user enters his information, </w:t>
+            </w:r>
+            <w:r>
+              <w:rPr>
+                <w:sz w:val="24"/>
+                <w:szCs w:val="24"/>
+              </w:rPr>
+              <w:t>showing the dashboard should take less than 3 seconds</w:t>
+            </w:r>
+            <w:r>
+              <w:rPr>
+                <w:sz w:val="24"/>
+                <w:szCs w:val="24"/>
+              </w:rPr>
+              <w:t>.</w:t>
+            </w:r>
+          </w:p>
           <w:p>
             <w:pPr>
               <w:pStyle w:val="ListParagraph"/>
               <w:numPr>
                 <w:ilvl w:val="0"/>
-                <w:numId w:val="3"/>
+                <w:numId w:val="12"/>
               </w:numPr>
-              <w:spacing w:after="0" w:line="240" w:lineRule="auto"/>
-              <w:rPr>
-                <w:b/>
-                <w:bCs/>
-                <w:color w:val="C00000"/>
-              </w:rPr>
-            </w:pPr>
-            <w:proofErr w:type="gramStart"/>
-            <w:r>
-              <w:rPr>
-                <w:b/>
-                <w:bCs/>
-                <w:color w:val="C00000"/>
-              </w:rPr>
-              <w:t>System</w:t>
-            </w:r>
-            <w:proofErr w:type="gramEnd"/>
-            <w:r>
-              <w:rPr>
-                <w:b/>
-                <w:bCs/>
-                <w:color w:val="C00000"/>
-              </w:rPr>
-              <w:t xml:space="preserve"> should be able to support up to 1000 simultaneous game players.</w:t>
+              <w:rPr>
+                <w:sz w:val="24"/>
+                <w:szCs w:val="24"/>
+              </w:rPr>
+            </w:pPr>
+            <w:r>
+              <w:rPr>
+                <w:sz w:val="24"/>
+                <w:szCs w:val="24"/>
+              </w:rPr>
+              <w:t xml:space="preserve">The Dashboard should appear immediately after </w:t>
+            </w:r>
+            <w:r>
+              <w:rPr>
+                <w:sz w:val="24"/>
+                <w:szCs w:val="24"/>
+              </w:rPr>
+              <w:t>login in time</w:t>
+            </w:r>
+            <w:r>
+              <w:rPr>
+                <w:sz w:val="24"/>
+                <w:szCs w:val="24"/>
+              </w:rPr>
+              <w:t xml:space="preserve"> end.</w:t>
+            </w:r>
+          </w:p>
+          <w:p>
+            <w:pPr>
+              <w:pStyle w:val="ListParagraph"/>
+              <w:numPr>
+                <w:ilvl w:val="0"/>
+                <w:numId w:val="12"/>
+              </w:numPr>
+              <w:rPr>
+                <w:sz w:val="24"/>
+                <w:szCs w:val="24"/>
+              </w:rPr>
+            </w:pPr>
+            <w:r>
+              <w:rPr>
+                <w:sz w:val="24"/>
+                <w:szCs w:val="24"/>
+              </w:rPr>
+              <w:t>The system should respond to user actions within 2 seconds for 95% of requests</w:t>
+            </w:r>
+            <w:r>
+              <w:rPr>
+                <w:sz w:val="24"/>
+                <w:szCs w:val="24"/>
+              </w:rPr>
+              <w:t xml:space="preserve"> </w:t>
+            </w:r>
+          </w:p>
+          <w:p>
+            <w:pPr>
+              <w:pStyle w:val="ListParagraph"/>
+              <w:numPr>
+                <w:ilvl w:val="0"/>
+                <w:numId w:val="12"/>
+              </w:numPr>
+              <w:rPr>
+                <w:sz w:val="24"/>
+                <w:szCs w:val="24"/>
+              </w:rPr>
+            </w:pPr>
+            <w:r>
+              <w:rPr>
+                <w:sz w:val="24"/>
+                <w:szCs w:val="24"/>
+              </w:rPr>
+              <w:t xml:space="preserve">The application should handle </w:t>
+            </w:r>
+            <w:r>
+              <w:rPr>
+                <w:sz w:val="24"/>
+                <w:szCs w:val="24"/>
+              </w:rPr>
+              <w:t xml:space="preserve">at least </w:t>
+            </w:r>
+            <w:r>
+              <w:rPr>
+                <w:sz w:val="24"/>
+                <w:szCs w:val="24"/>
+              </w:rPr>
+              <w:t>10</w:t>
+            </w:r>
+            <w:r>
+              <w:rPr>
+                <w:sz w:val="24"/>
+                <w:szCs w:val="24"/>
+              </w:rPr>
+              <w:t>,</w:t>
+            </w:r>
+            <w:r>
+              <w:rPr>
+                <w:sz w:val="24"/>
+                <w:szCs w:val="24"/>
+              </w:rPr>
+              <w:t>000</w:t>
+            </w:r>
+            <w:r>
+              <w:rPr>
+                <w:sz w:val="24"/>
+                <w:szCs w:val="24"/>
+              </w:rPr>
+              <w:t>+</w:t>
+            </w:r>
+            <w:r>
+              <w:rPr>
+                <w:sz w:val="24"/>
+                <w:szCs w:val="24"/>
+              </w:rPr>
+              <w:t xml:space="preserve"> concurrent users</w:t>
+            </w:r>
+            <w:r>
+              <w:rPr>
+                <w:sz w:val="24"/>
+                <w:szCs w:val="24"/>
+              </w:rPr>
+              <w:t xml:space="preserve"> without performance degradation.</w:t>
+            </w:r>
+          </w:p>
+          <w:p>
+            <w:pPr>
+              <w:pStyle w:val="ListParagraph"/>
+              <w:numPr>
+                <w:ilvl w:val="0"/>
+                <w:numId w:val="12"/>
+              </w:numPr>
+              <w:rPr>
+                <w:sz w:val="24"/>
+                <w:szCs w:val="24"/>
+              </w:rPr>
+            </w:pPr>
+            <w:r>
+              <w:rPr>
+                <w:sz w:val="24"/>
+                <w:szCs w:val="24"/>
+              </w:rPr>
+              <w:t xml:space="preserve">The app size should be low for all the </w:t>
+            </w:r>
+            <w:r>
+              <w:rPr>
+                <w:sz w:val="24"/>
+                <w:szCs w:val="24"/>
+              </w:rPr>
+              <w:t xml:space="preserve">low-end devices and old </w:t>
+            </w:r>
+            <w:r>
+              <w:rPr>
+                <w:sz w:val="24"/>
+                <w:szCs w:val="24"/>
+              </w:rPr>
+              <w:t>ones.</w:t>
+            </w:r>
+          </w:p>
+          <w:p>
+            <w:pPr>
+              <w:pStyle w:val="ListParagraph"/>
+              <w:numPr>
+                <w:ilvl w:val="0"/>
+                <w:numId w:val="12"/>
+              </w:numPr>
+              <w:rPr>
+                <w:sz w:val="24"/>
+                <w:szCs w:val="24"/>
+              </w:rPr>
+            </w:pPr>
+            <w:r>
+              <w:rPr>
+                <w:sz w:val="24"/>
+                <w:szCs w:val="24"/>
+              </w:rPr>
+              <w:t>The app should put a limit for a transact</w:t>
+            </w:r>
+            <w:r>
+              <w:rPr>
+                <w:sz w:val="24"/>
+                <w:szCs w:val="24"/>
+              </w:rPr>
+              <w:t>ion of money be less than or equal to 20,000 EGP</w:t>
+            </w:r>
+          </w:p>
+        </w:tc>
+      </w:tr>
+      <w:tr>
+        <w:tc>
+          <w:tcPr>
+            <w:tcW w:w="1998" w:type="dxa"/>
+          </w:tcPr>
+          <w:p>
+            <w:pPr>
+              <w:pStyle w:val="Heading1"/>
+              <w:rPr>
+                <w:color w:val="000000" w:themeColor="text1"/>
+                <w:sz w:val="24"/>
+              </w:rPr>
+            </w:pPr>
+            <w:r>
+              <w:rPr>
+                <w:color w:val="000000" w:themeColor="text1"/>
+                <w:sz w:val="24"/>
+              </w:rPr>
+              <w:t>Scalability</w:t>
+            </w:r>
+          </w:p>
+        </w:tc>
+        <w:tc>
+          <w:tcPr>
+            <w:tcW w:w="7866" w:type="dxa"/>
+          </w:tcPr>
+          <w:p>
+            <w:pPr>
+              <w:pStyle w:val="Heading1"/>
+              <w:numPr>
+                <w:ilvl w:val="0"/>
+                <w:numId w:val="13"/>
+              </w:numPr>
+              <w:rPr>
+                <w:b w:val="0"/>
+                <w:bCs w:val="0"/>
+                <w:color w:val="000000" w:themeColor="text1"/>
+                <w:sz w:val="24"/>
+              </w:rPr>
+            </w:pPr>
+            <w:r>
+              <w:rPr>
+                <w:b w:val="0"/>
+                <w:bCs w:val="0"/>
+                <w:color w:val="000000" w:themeColor="text1"/>
+                <w:sz w:val="24"/>
+              </w:rPr>
+              <w:t xml:space="preserve">The system </w:t>
+            </w:r>
+            <w:r>
+              <w:rPr>
+                <w:b w:val="0"/>
+                <w:bCs w:val="0"/>
+                <w:color w:val="000000" w:themeColor="text1"/>
+                <w:sz w:val="24"/>
+              </w:rPr>
+              <w:t xml:space="preserve">should scale to </w:t>
+            </w:r>
+            <w:r>
+              <w:rPr>
+                <w:b w:val="0"/>
+                <w:bCs w:val="0"/>
+                <w:color w:val="000000" w:themeColor="text1"/>
+                <w:sz w:val="24"/>
+              </w:rPr>
+              <w:t xml:space="preserve">1milion+ user </w:t>
+            </w:r>
+            <w:r>
+              <w:rPr>
+                <w:b w:val="0"/>
+                <w:bCs w:val="0"/>
+                <w:color w:val="000000" w:themeColor="text1"/>
+                <w:sz w:val="24"/>
+              </w:rPr>
+              <w:t>without downtime</w:t>
+            </w:r>
+          </w:p>
+        </w:tc>
+      </w:tr>
+      <w:tr>
+        <w:tc>
+          <w:tcPr>
+            <w:tcW w:w="1998" w:type="dxa"/>
+          </w:tcPr>
+          <w:p>
+            <w:pPr>
+              <w:pStyle w:val="Heading1"/>
+              <w:rPr>
+                <w:color w:val="000000" w:themeColor="text1"/>
+                <w:sz w:val="24"/>
+              </w:rPr>
+            </w:pPr>
+            <w:r>
+              <w:rPr>
+                <w:color w:val="000000" w:themeColor="text1"/>
+                <w:sz w:val="24"/>
+              </w:rPr>
+              <w:t>Reliability and</w:t>
+            </w:r>
+            <w:r>
+              <w:rPr>
+                <w:color w:val="000000" w:themeColor="text1"/>
+                <w:sz w:val="24"/>
+              </w:rPr>
+              <w:t xml:space="preserve"> </w:t>
+            </w:r>
+            <w:r>
+              <w:rPr>
+                <w:color w:val="000000" w:themeColor="text1"/>
+                <w:sz w:val="24"/>
+              </w:rPr>
+              <w:t>availability</w:t>
+            </w:r>
+          </w:p>
+        </w:tc>
+        <w:tc>
+          <w:tcPr>
+            <w:tcW w:w="7866" w:type="dxa"/>
+          </w:tcPr>
+          <w:p>
+            <w:pPr>
+              <w:pStyle w:val="Heading1"/>
+              <w:numPr>
+                <w:ilvl w:val="0"/>
+                <w:numId w:val="13"/>
+              </w:numPr>
+              <w:rPr>
+                <w:b w:val="0"/>
+                <w:bCs w:val="0"/>
+                <w:color w:val="000000" w:themeColor="text1"/>
+                <w:sz w:val="24"/>
+              </w:rPr>
+            </w:pPr>
+            <w:r>
+              <w:rPr>
+                <w:b w:val="0"/>
+                <w:bCs w:val="0"/>
+                <w:color w:val="000000" w:themeColor="text1"/>
+                <w:sz w:val="24"/>
+              </w:rPr>
+              <w:t>If a server fails, requests should be redirected to a backup server within 5 seconds to prevent downtime.</w:t>
+            </w:r>
+          </w:p>
+        </w:tc>
+      </w:tr>
+      <w:tr>
+        <w:tc>
+          <w:tcPr>
+            <w:tcW w:w="1998" w:type="dxa"/>
+          </w:tcPr>
+          <w:p>
+            <w:pPr>
+              <w:pStyle w:val="Heading1"/>
+              <w:rPr>
+                <w:color w:val="000000" w:themeColor="text1"/>
+                <w:sz w:val="24"/>
+              </w:rPr>
+            </w:pPr>
+            <w:r>
+              <w:rPr>
+                <w:color w:val="000000" w:themeColor="text1"/>
+                <w:sz w:val="24"/>
+              </w:rPr>
+              <w:t>Security</w:t>
+            </w:r>
+          </w:p>
+        </w:tc>
+        <w:tc>
+          <w:tcPr>
+            <w:tcW w:w="7866" w:type="dxa"/>
+          </w:tcPr>
+          <w:p>
+            <w:pPr>
+              <w:pStyle w:val="Heading1"/>
+              <w:numPr>
+                <w:ilvl w:val="0"/>
+                <w:numId w:val="13"/>
+              </w:numPr>
+              <w:rPr>
+                <w:b w:val="0"/>
+                <w:bCs w:val="0"/>
+                <w:color w:val="000000" w:themeColor="text1"/>
+                <w:sz w:val="24"/>
+              </w:rPr>
+            </w:pPr>
+            <w:r>
+              <w:rPr>
+                <w:b w:val="0"/>
+                <w:bCs w:val="0"/>
+                <w:color w:val="000000" w:themeColor="text1"/>
+                <w:sz w:val="24"/>
+              </w:rPr>
+              <w:t>All user data and transactions should be fully encrypted.</w:t>
+            </w:r>
+          </w:p>
+          <w:p>
+            <w:pPr>
+              <w:pStyle w:val="ListParagraph"/>
+              <w:numPr>
+                <w:ilvl w:val="0"/>
+                <w:numId w:val="13"/>
+              </w:numPr>
+              <w:rPr>
+                <w:sz w:val="24"/>
+                <w:szCs w:val="24"/>
+              </w:rPr>
+            </w:pPr>
+            <w:r>
+              <w:rPr>
+                <w:sz w:val="24"/>
+                <w:szCs w:val="24"/>
+              </w:rPr>
+              <w:t>Users must authenticate using authentication apps for enhanced security</w:t>
+            </w:r>
+          </w:p>
+          <w:p>
+            <w:pPr>
+              <w:pStyle w:val="ListParagraph"/>
+              <w:numPr>
+                <w:ilvl w:val="0"/>
+                <w:numId w:val="13"/>
+              </w:numPr>
+              <w:rPr>
+                <w:sz w:val="24"/>
+                <w:szCs w:val="24"/>
+              </w:rPr>
+            </w:pPr>
+            <w:r>
+              <w:rPr>
+                <w:sz w:val="24"/>
+                <w:szCs w:val="24"/>
+              </w:rPr>
+              <w:t>Use machine learning models to detect unusual transactions and block fraudulent activities.</w:t>
+            </w:r>
+          </w:p>
+          <w:p>
+            <w:pPr>
+              <w:pStyle w:val="ListParagraph"/>
+              <w:numPr>
+                <w:ilvl w:val="0"/>
+                <w:numId w:val="13"/>
+              </w:numPr>
+              <w:rPr>
+                <w:sz w:val="24"/>
+                <w:szCs w:val="24"/>
+              </w:rPr>
+            </w:pPr>
+            <w:r>
+              <w:rPr>
+                <w:sz w:val="24"/>
+                <w:szCs w:val="24"/>
+              </w:rPr>
+              <w:t>Limit access based on user roles (e.g., admin, investor, customer support) to prevent unauthorized access.</w:t>
+            </w:r>
+          </w:p>
+          <w:p>
+            <w:pPr>
+              <w:pStyle w:val="ListParagraph"/>
+              <w:numPr>
+                <w:ilvl w:val="0"/>
+                <w:numId w:val="13"/>
+              </w:numPr>
+              <w:rPr>
+                <w:sz w:val="24"/>
+                <w:szCs w:val="24"/>
+              </w:rPr>
+            </w:pPr>
+            <w:r>
+              <w:rPr>
+                <w:sz w:val="24"/>
+                <w:szCs w:val="24"/>
+              </w:rPr>
+              <w:t>Conduct monthly security tests to find and fix vulnerabilities before attackers do.</w:t>
+            </w:r>
+          </w:p>
+        </w:tc>
+      </w:tr>
+      <w:tr>
+        <w:trPr>
+          <w:trHeight w:val="674"/>
+        </w:trPr>
+        <w:tc>
+          <w:tcPr>
+            <w:tcW w:w="1998" w:type="dxa"/>
+          </w:tcPr>
+          <w:p>
+            <w:pPr>
+              <w:pStyle w:val="Heading1"/>
+              <w:rPr>
+                <w:color w:val="000000" w:themeColor="text1"/>
+                <w:sz w:val="24"/>
+              </w:rPr>
+            </w:pPr>
+            <w:r>
+              <w:rPr>
+                <w:color w:val="000000" w:themeColor="text1"/>
+                <w:sz w:val="24"/>
+              </w:rPr>
+              <w:t>Usability</w:t>
+            </w:r>
+          </w:p>
+        </w:tc>
+        <w:tc>
+          <w:tcPr>
+            <w:tcW w:w="7866" w:type="dxa"/>
+          </w:tcPr>
+          <w:p>
+            <w:pPr>
+              <w:pStyle w:val="Heading1"/>
+              <w:numPr>
+                <w:ilvl w:val="0"/>
+                <w:numId w:val="14"/>
+              </w:numPr>
+              <w:rPr>
+                <w:b w:val="0"/>
+                <w:bCs w:val="0"/>
+                <w:color w:val="000000" w:themeColor="text1"/>
+                <w:sz w:val="24"/>
+              </w:rPr>
+            </w:pPr>
+            <w:r>
+              <w:rPr>
+                <w:b w:val="0"/>
+                <w:bCs w:val="0"/>
+                <w:color w:val="000000" w:themeColor="text1"/>
+                <w:sz w:val="24"/>
+              </w:rPr>
+              <w:t>The platform should be easy to use with a clear dashboard</w:t>
+            </w:r>
+            <w:r>
+              <w:rPr>
+                <w:b w:val="0"/>
+                <w:bCs w:val="0"/>
+                <w:color w:val="000000" w:themeColor="text1"/>
+                <w:sz w:val="24"/>
+              </w:rPr>
+              <w:t xml:space="preserve"> and</w:t>
+            </w:r>
+            <w:r>
+              <w:rPr>
+                <w:b w:val="0"/>
+                <w:bCs w:val="0"/>
+                <w:color w:val="000000" w:themeColor="text1"/>
+                <w:sz w:val="24"/>
+              </w:rPr>
+              <w:t xml:space="preserve"> real-time graphs.</w:t>
+            </w:r>
+          </w:p>
+          <w:p>
+            <w:pPr>
+              <w:pStyle w:val="ListParagraph"/>
+              <w:numPr>
+                <w:ilvl w:val="0"/>
+                <w:numId w:val="14"/>
+              </w:numPr>
+              <w:rPr>
+                <w:sz w:val="24"/>
+                <w:szCs w:val="24"/>
+              </w:rPr>
+            </w:pPr>
+            <w:r>
+              <w:rPr>
+                <w:sz w:val="24"/>
+                <w:szCs w:val="24"/>
+              </w:rPr>
+              <w:lastRenderedPageBreak/>
+              <w:t>The system must work seamlessly across mobile, tablets, and desktops, adapting to screen sizes dynamically.</w:t>
+            </w:r>
+          </w:p>
+        </w:tc>
+      </w:tr>
+      <w:tr>
+        <w:tc>
+          <w:tcPr>
+            <w:tcW w:w="1998" w:type="dxa"/>
+          </w:tcPr>
+          <w:p>
+            <w:pPr>
+              <w:pStyle w:val="Heading1"/>
+              <w:rPr>
+                <w:color w:val="000000" w:themeColor="text1"/>
+                <w:sz w:val="24"/>
+              </w:rPr>
+            </w:pPr>
+            <w:r>
+              <w:rPr>
+                <w:color w:val="000000" w:themeColor="text1"/>
+                <w:sz w:val="24"/>
+              </w:rPr>
+              <w:lastRenderedPageBreak/>
+              <w:t>Portability and</w:t>
+            </w:r>
+            <w:r>
+              <w:rPr>
+                <w:color w:val="000000" w:themeColor="text1"/>
+                <w:sz w:val="24"/>
+              </w:rPr>
+              <w:t xml:space="preserve"> </w:t>
+            </w:r>
+            <w:r>
+              <w:rPr>
+                <w:color w:val="000000" w:themeColor="text1"/>
+                <w:sz w:val="24"/>
+              </w:rPr>
+              <w:t>compatibility</w:t>
+            </w:r>
+          </w:p>
+        </w:tc>
+        <w:tc>
+          <w:tcPr>
+            <w:tcW w:w="7866" w:type="dxa"/>
+          </w:tcPr>
+          <w:p>
+            <w:pPr>
+              <w:pStyle w:val="Heading1"/>
+              <w:numPr>
+                <w:ilvl w:val="0"/>
+                <w:numId w:val="15"/>
+              </w:numPr>
+              <w:rPr>
+                <w:b w:val="0"/>
+                <w:bCs w:val="0"/>
+                <w:color w:val="000000" w:themeColor="text1"/>
+                <w:sz w:val="24"/>
+              </w:rPr>
+            </w:pPr>
+            <w:r>
+              <w:rPr>
+                <w:b w:val="0"/>
+                <w:bCs w:val="0"/>
+                <w:color w:val="000000" w:themeColor="text1"/>
+                <w:sz w:val="24"/>
+              </w:rPr>
+              <w:t>The application should work on Windows, macOS, Linux, iOS, and Android without performance issues.</w:t>
+            </w:r>
+          </w:p>
+          <w:p>
+            <w:pPr>
+              <w:pStyle w:val="ListParagraph"/>
+              <w:numPr>
+                <w:ilvl w:val="0"/>
+                <w:numId w:val="15"/>
+              </w:numPr>
+              <w:rPr>
+                <w:sz w:val="24"/>
+                <w:szCs w:val="24"/>
+              </w:rPr>
+            </w:pPr>
+            <w:r>
+              <w:rPr>
+                <w:sz w:val="24"/>
+                <w:szCs w:val="24"/>
+              </w:rPr>
+              <w:t>App should s</w:t>
+            </w:r>
+            <w:r>
+              <w:rPr>
+                <w:sz w:val="24"/>
+                <w:szCs w:val="24"/>
+              </w:rPr>
+              <w:t xml:space="preserve">upport for </w:t>
+            </w:r>
+            <w:r>
+              <w:rPr>
+                <w:sz w:val="24"/>
+                <w:szCs w:val="24"/>
+              </w:rPr>
+              <w:t>m</w:t>
+            </w:r>
+            <w:r>
+              <w:rPr>
+                <w:sz w:val="24"/>
+                <w:szCs w:val="24"/>
+              </w:rPr>
+              <w:t xml:space="preserve">ultiple </w:t>
+            </w:r>
+            <w:r>
+              <w:rPr>
+                <w:sz w:val="24"/>
+                <w:szCs w:val="24"/>
+              </w:rPr>
+              <w:t>p</w:t>
+            </w:r>
+            <w:r>
+              <w:rPr>
+                <w:sz w:val="24"/>
+                <w:szCs w:val="24"/>
+              </w:rPr>
+              <w:t xml:space="preserve">ayment </w:t>
+            </w:r>
+            <w:r>
+              <w:rPr>
+                <w:sz w:val="24"/>
+                <w:szCs w:val="24"/>
+              </w:rPr>
+              <w:t>m</w:t>
+            </w:r>
+            <w:r>
+              <w:rPr>
+                <w:sz w:val="24"/>
+                <w:szCs w:val="24"/>
+              </w:rPr>
+              <w:t xml:space="preserve">ethods </w:t>
+            </w:r>
+          </w:p>
+          <w:p>
+            <w:pPr>
+              <w:pStyle w:val="ListParagraph"/>
+              <w:numPr>
+                <w:ilvl w:val="0"/>
+                <w:numId w:val="15"/>
+              </w:numPr>
+              <w:rPr>
+                <w:sz w:val="24"/>
+                <w:szCs w:val="24"/>
+              </w:rPr>
+            </w:pPr>
+            <w:r>
+              <w:rPr>
+                <w:sz w:val="24"/>
+                <w:szCs w:val="24"/>
+              </w:rPr>
+              <w:t xml:space="preserve">App should be </w:t>
+            </w:r>
+            <w:r>
+              <w:rPr>
+                <w:sz w:val="24"/>
+                <w:szCs w:val="24"/>
+              </w:rPr>
+              <w:t>multilingual</w:t>
+            </w:r>
+            <w:r>
+              <w:rPr>
+                <w:sz w:val="24"/>
+                <w:szCs w:val="24"/>
+              </w:rPr>
+              <w:t xml:space="preserve">, as it </w:t>
+            </w:r>
+            <w:r>
+              <w:rPr>
+                <w:sz w:val="24"/>
+                <w:szCs w:val="24"/>
+              </w:rPr>
+              <w:t xml:space="preserve">should be </w:t>
+            </w:r>
+            <w:r>
+              <w:rPr>
+                <w:sz w:val="24"/>
+                <w:szCs w:val="24"/>
+              </w:rPr>
+              <w:t xml:space="preserve">available </w:t>
+            </w:r>
+            <w:r>
+              <w:rPr>
+                <w:sz w:val="24"/>
+                <w:szCs w:val="24"/>
+              </w:rPr>
+              <w:t>in Arabic, English, and other regional languages.</w:t>
             </w:r>
           </w:p>
         </w:tc>
@@ -5809,22 +5692,29 @@
     <w:p>
       <w:pPr>
         <w:pStyle w:val="Heading1"/>
-      </w:pPr>
-      <w:bookmarkStart w:id="11" w:name="_Toc128921823"/>
-      <w:r>
-        <w:t>System Models</w:t>
-      </w:r>
-      <w:bookmarkEnd w:id="11"/>
+        <w:rPr>
+          <w:color w:val="000000" w:themeColor="text1"/>
+        </w:rPr>
+      </w:pPr>
     </w:p>
     <w:p>
       <w:pPr>
+        <w:pStyle w:val="Heading1"/>
+      </w:pPr>
+      <w:r>
+        <w:t>System Models</w:t>
+      </w:r>
+      <w:bookmarkEnd w:id="10"/>
+    </w:p>
+    <w:p>
+      <w:pPr>
         <w:pStyle w:val="Heading2"/>
       </w:pPr>
-      <w:bookmarkStart w:id="12" w:name="_Toc128921824"/>
+      <w:bookmarkStart w:id="11" w:name="_Toc128921824"/>
       <w:r>
         <w:t>Use Case Model</w:t>
       </w:r>
-      <w:bookmarkEnd w:id="12"/>
+      <w:bookmarkEnd w:id="11"/>
     </w:p>
     <w:p>
       <w:pPr>
@@ -5845,25 +5735,7 @@
           <w:bCs/>
           <w:color w:val="C00000"/>
         </w:rPr>
-        <w:t xml:space="preserve">Using UML, write </w:t>
-      </w:r>
-      <w:proofErr w:type="gramStart"/>
-      <w:r>
-        <w:rPr>
-          <w:b/>
-          <w:bCs/>
-          <w:color w:val="C00000"/>
-        </w:rPr>
-        <w:t>the use</w:t>
-      </w:r>
-      <w:proofErr w:type="gramEnd"/>
-      <w:r>
-        <w:rPr>
-          <w:b/>
-          <w:bCs/>
-          <w:color w:val="C00000"/>
-        </w:rPr>
-        <w:t xml:space="preserve"> case model expressing the system actors &amp; operations</w:t>
+        <w:t>Using UML, write the use case model expressing the system actors &amp; operations</w:t>
       </w:r>
     </w:p>
     <w:p>
@@ -5885,26 +5757,18 @@
           <w:bCs/>
           <w:color w:val="C00000"/>
         </w:rPr>
-        <w:t xml:space="preserve">Write a definition for each actor and what his role </w:t>
-      </w:r>
-      <w:r>
-        <w:rPr>
-          <w:b/>
-          <w:bCs/>
-          <w:color w:val="C00000"/>
-        </w:rPr>
-        <w:t>is.</w:t>
+        <w:t>Write a definition for each actor and what his role is.</w:t>
       </w:r>
     </w:p>
     <w:p>
       <w:pPr>
         <w:pStyle w:val="Heading2"/>
       </w:pPr>
-      <w:bookmarkStart w:id="13" w:name="_Toc128921825"/>
+      <w:bookmarkStart w:id="12" w:name="_Toc128921825"/>
       <w:r>
         <w:t>Enriched User Stories</w:t>
       </w:r>
-      <w:bookmarkEnd w:id="13"/>
+      <w:bookmarkEnd w:id="12"/>
     </w:p>
     <w:p>
       <w:pPr>
@@ -5920,26 +5784,7 @@
           <w:bCs/>
           <w:color w:val="C00000"/>
         </w:rPr>
-        <w:lastRenderedPageBreak/>
-        <w:t xml:space="preserve">Using </w:t>
-      </w:r>
-      <w:proofErr w:type="gramStart"/>
-      <w:r>
-        <w:rPr>
-          <w:b/>
-          <w:bCs/>
-          <w:color w:val="C00000"/>
-        </w:rPr>
-        <w:t>below</w:t>
-      </w:r>
-      <w:proofErr w:type="gramEnd"/>
-      <w:r>
-        <w:rPr>
-          <w:b/>
-          <w:bCs/>
-          <w:color w:val="C00000"/>
-        </w:rPr>
-        <w:t xml:space="preserve"> table template, </w:t>
+        <w:t xml:space="preserve">Using below table template, </w:t>
       </w:r>
       <w:r>
         <w:rPr>
@@ -6008,23 +5853,13 @@
           <w:color w:val="C00000"/>
         </w:rPr>
       </w:pPr>
-      <w:proofErr w:type="gramStart"/>
       <w:r>
         <w:rPr>
           <w:b/>
           <w:bCs/>
           <w:color w:val="C00000"/>
         </w:rPr>
-        <w:t>Flow</w:t>
-      </w:r>
-      <w:proofErr w:type="gramEnd"/>
-      <w:r>
-        <w:rPr>
-          <w:b/>
-          <w:bCs/>
-          <w:color w:val="C00000"/>
-        </w:rPr>
-        <w:t xml:space="preserve"> of events should be very detailed</w:t>
+        <w:t>Flow of events should be very detailed</w:t>
       </w:r>
     </w:p>
     <w:p>
@@ -6550,6 +6385,7 @@
                 <w:b/>
                 <w:bCs/>
               </w:rPr>
+              <w:lastRenderedPageBreak/>
               <w:t>Acceptance Criteria</w:t>
             </w:r>
           </w:p>
@@ -7432,15 +7268,7 @@
               <w:ind w:left="269" w:hanging="269"/>
             </w:pPr>
             <w:r>
-              <w:t xml:space="preserve">4- Systems </w:t>
-            </w:r>
-            <w:proofErr w:type="gramStart"/>
-            <w:r>
-              <w:t>rejects</w:t>
-            </w:r>
-            <w:proofErr w:type="gramEnd"/>
-            <w:r>
-              <w:t xml:space="preserve"> card and displays an error message </w:t>
+              <w:t xml:space="preserve">4- Systems rejects card and displays an error message </w:t>
             </w:r>
           </w:p>
         </w:tc>
@@ -7589,32 +7417,25 @@
           <w:bCs/>
           <w:color w:val="C00000"/>
         </w:rPr>
-        <w:t xml:space="preserve">Give a draft design of the </w:t>
-      </w:r>
-      <w:r>
+        <w:t>Give a draft design of the screen(s) on which this user story will be implemented.</w:t>
+      </w:r>
+    </w:p>
+    <w:p>
+      <w:pPr>
+        <w:pStyle w:val="ListParagraph"/>
         <w:rPr>
           <w:b/>
           <w:bCs/>
           <w:color w:val="C00000"/>
         </w:rPr>
-        <w:t>screen(s) on which this user story will be implemented.</w:t>
-      </w:r>
-    </w:p>
-    <w:p>
-      <w:pPr>
-        <w:pStyle w:val="ListParagraph"/>
+      </w:pPr>
+      <w:r>
         <w:rPr>
           <w:b/>
           <w:bCs/>
           <w:color w:val="C00000"/>
         </w:rPr>
-      </w:pPr>
-      <w:r>
-        <w:rPr>
-          <w:b/>
-          <w:bCs/>
-          <w:color w:val="C00000"/>
-        </w:rPr>
+        <w:lastRenderedPageBreak/>
         <w:t xml:space="preserve">Do it as a as wireframe or a mockup. Use a tool to do that. Give each screen a number and name. </w:t>
       </w:r>
     </w:p>
@@ -8692,14 +8513,7 @@
                 <w:rFonts w:ascii="Arial" w:eastAsia="Times New Roman" w:hAnsi="Arial" w:cs="Arial"/>
                 <w:color w:val="000000"/>
               </w:rPr>
-              <w:t xml:space="preserve">I fill in the “Username” and “Password” fields with my </w:t>
-            </w:r>
-            <w:r>
-              <w:rPr>
-                <w:rFonts w:ascii="Arial" w:eastAsia="Times New Roman" w:hAnsi="Arial" w:cs="Arial"/>
-                <w:color w:val="000000"/>
-              </w:rPr>
-              <w:t>authentication credentials and I click the Sign-In button</w:t>
+              <w:t>I fill in the “Username” and “Password” fields with my authentication credentials and I click the Sign-In button</w:t>
             </w:r>
           </w:p>
           <w:p>
@@ -8774,11 +8588,11 @@
         <w:pStyle w:val="Heading2"/>
         <w:spacing w:before="120"/>
       </w:pPr>
-      <w:bookmarkStart w:id="14" w:name="_Toc128921826"/>
+      <w:bookmarkStart w:id="13" w:name="_Toc128921826"/>
       <w:r>
         <w:t>System Navigation Map</w:t>
       </w:r>
-      <w:bookmarkEnd w:id="14"/>
+      <w:bookmarkEnd w:id="13"/>
       <w:r>
         <w:t xml:space="preserve"> </w:t>
       </w:r>
@@ -8804,7 +8618,7 @@
         </w:rPr>
         <w:t xml:space="preserve">Draw a navigation map that show how the screens are related (See example at </w:t>
       </w:r>
-      <w:hyperlink r:id="rId18" w:history="1">
+      <w:hyperlink r:id="rId17" w:history="1">
         <w:r>
           <w:rPr>
             <w:rStyle w:val="Hyperlink"/>
@@ -8828,13 +8642,13 @@
       <w:pPr>
         <w:pStyle w:val="Heading1"/>
       </w:pPr>
-      <w:bookmarkStart w:id="15" w:name="_Toc128921827"/>
-      <w:bookmarkStart w:id="16" w:name="_Toc37885727"/>
+      <w:bookmarkStart w:id="14" w:name="_Toc128921827"/>
+      <w:bookmarkStart w:id="15" w:name="_Toc37885727"/>
       <w:r>
         <w:t>Tools</w:t>
       </w:r>
+      <w:bookmarkEnd w:id="14"/>
       <w:bookmarkEnd w:id="15"/>
-      <w:bookmarkEnd w:id="16"/>
     </w:p>
     <w:p>
       <w:pPr>
@@ -8855,25 +8669,25 @@
           <w:bCs/>
           <w:color w:val="C00000"/>
         </w:rPr>
-        <w:t xml:space="preserve">Write a list of all </w:t>
-      </w:r>
-      <w:proofErr w:type="gramStart"/>
+        <w:t xml:space="preserve">Write a list of all tools used to develop the design (e.g., </w:t>
+      </w:r>
+      <w:proofErr w:type="spellStart"/>
       <w:r>
         <w:rPr>
           <w:b/>
           <w:bCs/>
           <w:color w:val="C00000"/>
         </w:rPr>
-        <w:t>tools</w:t>
-      </w:r>
-      <w:proofErr w:type="gramEnd"/>
+        <w:t>ArgoUML</w:t>
+      </w:r>
+      <w:proofErr w:type="spellEnd"/>
       <w:r>
         <w:rPr>
           <w:b/>
           <w:bCs/>
           <w:color w:val="C00000"/>
         </w:rPr>
-        <w:t xml:space="preserve"> used to develop the design (e.g., </w:t>
+        <w:t xml:space="preserve">, Visual-Paradigm, </w:t>
       </w:r>
       <w:proofErr w:type="spellStart"/>
       <w:r>
@@ -8882,7 +8696,7 @@
           <w:bCs/>
           <w:color w:val="C00000"/>
         </w:rPr>
-        <w:t>ArgoUML</w:t>
+        <w:t>mocqus</w:t>
       </w:r>
       <w:proofErr w:type="spellEnd"/>
       <w:r>
@@ -8891,24 +8705,6 @@
           <w:bCs/>
           <w:color w:val="C00000"/>
         </w:rPr>
-        <w:t xml:space="preserve">, Visual-Paradigm, </w:t>
-      </w:r>
-      <w:proofErr w:type="spellStart"/>
-      <w:r>
-        <w:rPr>
-          <w:b/>
-          <w:bCs/>
-          <w:color w:val="C00000"/>
-        </w:rPr>
-        <w:t>mocqus</w:t>
-      </w:r>
-      <w:proofErr w:type="spellEnd"/>
-      <w:r>
-        <w:rPr>
-          <w:b/>
-          <w:bCs/>
-          <w:color w:val="C00000"/>
-        </w:rPr>
         <w:t>, etc.)</w:t>
       </w:r>
     </w:p>
@@ -8916,13 +8712,13 @@
       <w:pPr>
         <w:pStyle w:val="Heading1"/>
       </w:pPr>
-      <w:bookmarkStart w:id="17" w:name="_Toc37885728"/>
-      <w:bookmarkStart w:id="18" w:name="_Toc128921828"/>
+      <w:bookmarkStart w:id="16" w:name="_Toc37885728"/>
+      <w:bookmarkStart w:id="17" w:name="_Toc128921828"/>
       <w:r>
         <w:t>Ownership Report</w:t>
       </w:r>
+      <w:bookmarkEnd w:id="16"/>
       <w:bookmarkEnd w:id="17"/>
-      <w:bookmarkEnd w:id="18"/>
     </w:p>
     <w:p>
       <w:pPr>
@@ -8984,23 +8780,13 @@
           <w:color w:val="C00000"/>
         </w:rPr>
       </w:pPr>
-      <w:proofErr w:type="gramStart"/>
       <w:r>
         <w:rPr>
           <w:b/>
           <w:bCs/>
           <w:color w:val="C00000"/>
         </w:rPr>
-        <w:t>Team</w:t>
-      </w:r>
-      <w:proofErr w:type="gramEnd"/>
-      <w:r>
-        <w:rPr>
-          <w:b/>
-          <w:bCs/>
-          <w:color w:val="C00000"/>
-        </w:rPr>
-        <w:t xml:space="preserve"> leader must verify the table with the team members.</w:t>
+        <w:t>Team leader must verify the table with the team members.</w:t>
       </w:r>
     </w:p>
     <w:tbl>
@@ -9184,7 +8970,7 @@
           <w:tab w:val="left" w:pos="5840"/>
         </w:tabs>
       </w:pPr>
-      <w:bookmarkStart w:id="19" w:name="_Toc128921829"/>
+      <w:bookmarkStart w:id="18" w:name="_Toc128921829"/>
       <w:r>
         <w:rPr>
           <w:b w:val="0"/>
@@ -9208,7 +8994,7 @@
         </w:rPr>
         <w:t>اقرأ هذا الجزء ثم احذفه</w:t>
       </w:r>
-      <w:bookmarkEnd w:id="19"/>
+      <w:bookmarkEnd w:id="18"/>
       <w:r>
         <w:rPr>
           <w:rFonts w:hint="cs"/>
@@ -9311,33 +9097,7 @@
           <w:szCs w:val="24"/>
           <w:lang w:bidi="ar-EG"/>
         </w:rPr>
-        <w:t xml:space="preserve">Students have collective ownership and responsibility </w:t>
-      </w:r>
-      <w:proofErr w:type="gramStart"/>
-      <w:r>
-        <w:rPr>
-          <w:rFonts w:ascii="Times New Roman" w:hAnsi="Times New Roman" w:cs="Times New Roman"/>
-          <w:b/>
-          <w:bCs/>
-          <w:color w:val="FF0000"/>
-          <w:sz w:val="24"/>
-          <w:szCs w:val="24"/>
-          <w:lang w:bidi="ar-EG"/>
-        </w:rPr>
-        <w:t>of</w:t>
-      </w:r>
-      <w:proofErr w:type="gramEnd"/>
-      <w:r>
-        <w:rPr>
-          <w:rFonts w:ascii="Times New Roman" w:hAnsi="Times New Roman" w:cs="Times New Roman"/>
-          <w:b/>
-          <w:bCs/>
-          <w:color w:val="FF0000"/>
-          <w:sz w:val="24"/>
-          <w:szCs w:val="24"/>
-          <w:lang w:bidi="ar-EG"/>
-        </w:rPr>
-        <w:t xml:space="preserve"> their project. Any violation of academic honesty will have severe consequences and punishment for ALL team members.</w:t>
+        <w:t>Students have collective ownership and responsibility of their project. Any violation of academic honesty will have severe consequences and punishment for ALL team members.</w:t>
       </w:r>
     </w:p>
     <w:p>
@@ -9744,10 +9504,8 @@
       </w:r>
     </w:p>
     <w:sectPr>
-      <w:headerReference w:type="default" r:id="rId19"/>
-      <w:footerReference w:type="default" r:id="rId20"/>
-      <w:headerReference w:type="first" r:id="rId21"/>
-      <w:footerReference w:type="first" r:id="rId22"/>
+      <w:headerReference w:type="default" r:id="rId18"/>
+      <w:footerReference w:type="default" r:id="rId19"/>
       <w:pgSz w:w="12240" w:h="15840"/>
       <w:pgMar w:top="1152" w:right="1296" w:bottom="1008" w:left="1296" w:header="720" w:footer="720" w:gutter="0"/>
       <w:cols w:space="720"/>
@@ -9901,16 +9659,6 @@
 </w:ftr>
 </file>
 
-<file path=word/footer2.xml><?xml version="1.0" encoding="utf-8"?>
-<w:ftr xmlns:wpc="http://schemas.microsoft.com/office/word/2010/wordprocessingCanvas" xmlns:cx="http://schemas.microsoft.com/office/drawing/2014/chartex" xmlns:cx1="http://schemas.microsoft.com/office/drawing/2015/9/8/chartex" xmlns:cx2="http://schemas.microsoft.com/office/drawing/2015/10/21/chartex" xmlns:cx3="http://schemas.microsoft.com/office/drawing/2016/5/9/chartex" xmlns:cx4="http://schemas.microsoft.com/office/drawing/2016/5/10/chartex" xmlns:cx5="http://schemas.microsoft.com/office/drawing/2016/5/11/chartex" xmlns:cx6="http://schemas.microsoft.com/office/drawing/2016/5/12/chartex" xmlns:cx7="http://schemas.microsoft.com/office/drawing/2016/5/13/chartex" xmlns:cx8="http://schemas.microsoft.com/office/drawing/2016/5/14/chartex" xmlns:mc="http://schemas.openxmlformats.org/markup-compatibility/2006" xmlns:aink="http://schemas.microsoft.com/office/drawing/2016/ink" xmlns:am3d="http://schemas.microsoft.com/office/drawing/2017/model3d" xmlns:o="urn:schemas-microsoft-com:office:office" xmlns:oel="http://schemas.microsoft.com/office/2019/extlst" xmlns:r="http://schemas.openxmlformats.org/officeDocument/2006/relationships" xmlns:m="http://schemas.openxmlformats.org/officeDocument/2006/math" xmlns:v="urn:schemas-microsoft-com:vml" xmlns:wp14="http://schemas.microsoft.com/office/word/2010/wordprocessingDrawing" xmlns:wp="http://schemas.openxmlformats.org/drawingml/2006/wordprocessingDrawing" xmlns:w10="urn:schemas-microsoft-com:office:word" xmlns:w="http://schemas.openxmlformats.org/wordprocessingml/2006/main" xmlns:w14="http://schemas.microsoft.com/office/word/2010/wordml" xmlns:w15="http://schemas.microsoft.com/office/word/2012/wordml" xmlns:w16cex="http://schemas.microsoft.com/office/word/2018/wordml/cex" xmlns:w16cid="http://schemas.microsoft.com/office/word/2016/wordml/cid" xmlns:w16="http://schemas.microsoft.com/office/word/2018/wordml" xmlns:w16du="http://schemas.microsoft.com/office/word/2023/wordml/word16du" xmlns:w16sdtdh="http://schemas.microsoft.com/office/word/2020/wordml/sdtdatahash" xmlns:w16sdtfl="http://schemas.microsoft.com/office/word/2024/wordml/sdtformatlock" xmlns:w16se="http://schemas.microsoft.com/office/word/2015/wordml/symex" xmlns:wpg="http://schemas.microsoft.com/office/word/2010/wordprocessingGroup" xmlns:wpi="http://schemas.microsoft.com/office/word/2010/wordprocessingInk" xmlns:wne="http://schemas.microsoft.com/office/word/2006/wordml" xmlns:wps="http://schemas.microsoft.com/office/word/2010/wordprocessingShape" mc:Ignorable="w14 w15 w16se w16cid w16 w16cex w16sdtdh w16sdtfl w16du wp14">
-  <w:p>
-    <w:pPr>
-      <w:pStyle w:val="Footer"/>
-    </w:pPr>
-  </w:p>
-</w:ftr>
-</file>
-
 <file path=word/footnotes.xml><?xml version="1.0" encoding="utf-8"?>
 <w:footnotes xmlns:wpc="http://schemas.microsoft.com/office/word/2010/wordprocessingCanvas" xmlns:cx="http://schemas.microsoft.com/office/drawing/2014/chartex" xmlns:cx1="http://schemas.microsoft.com/office/drawing/2015/9/8/chartex" xmlns:cx2="http://schemas.microsoft.com/office/drawing/2015/10/21/chartex" xmlns:cx3="http://schemas.microsoft.com/office/drawing/2016/5/9/chartex" xmlns:cx4="http://schemas.microsoft.com/office/drawing/2016/5/10/chartex" xmlns:cx5="http://schemas.microsoft.com/office/drawing/2016/5/11/chartex" xmlns:cx6="http://schemas.microsoft.com/office/drawing/2016/5/12/chartex" xmlns:cx7="http://schemas.microsoft.com/office/drawing/2016/5/13/chartex" xmlns:cx8="http://schemas.microsoft.com/office/drawing/2016/5/14/chartex" xmlns:mc="http://schemas.openxmlformats.org/markup-compatibility/2006" xmlns:aink="http://schemas.microsoft.com/office/drawing/2016/ink" xmlns:am3d="http://schemas.microsoft.com/office/drawing/2017/model3d" xmlns:o="urn:schemas-microsoft-com:office:office" xmlns:oel="http://schemas.microsoft.com/office/2019/extlst" xmlns:r="http://schemas.openxmlformats.org/officeDocument/2006/relationships" xmlns:m="http://schemas.openxmlformats.org/officeDocument/2006/math" xmlns:v="urn:schemas-microsoft-com:vml" xmlns:wp14="http://schemas.microsoft.com/office/word/2010/wordprocessingDrawing" xmlns:wp="http://schemas.openxmlformats.org/drawingml/2006/wordprocessingDrawing" xmlns:w10="urn:schemas-microsoft-com:office:word" xmlns:w="http://schemas.openxmlformats.org/wordprocessingml/2006/main" xmlns:w14="http://schemas.microsoft.com/office/word/2010/wordml" xmlns:w15="http://schemas.microsoft.com/office/word/2012/wordml" xmlns:w16cex="http://schemas.microsoft.com/office/word/2018/wordml/cex" xmlns:w16cid="http://schemas.microsoft.com/office/word/2016/wordml/cid" xmlns:w16="http://schemas.microsoft.com/office/word/2018/wordml" xmlns:w16du="http://schemas.microsoft.com/office/word/2023/wordml/word16du" xmlns:w16sdtdh="http://schemas.microsoft.com/office/word/2020/wordml/sdtdatahash" xmlns:w16sdtfl="http://schemas.microsoft.com/office/word/2024/wordml/sdtformatlock" xmlns:w16se="http://schemas.microsoft.com/office/word/2015/wordml/symex" xmlns:wpg="http://schemas.microsoft.com/office/word/2010/wordprocessingGroup" xmlns:wpi="http://schemas.microsoft.com/office/word/2010/wordprocessingInk" xmlns:wne="http://schemas.microsoft.com/office/word/2006/wordml" xmlns:wps="http://schemas.microsoft.com/office/word/2010/wordprocessingShape" mc:Ignorable="w14 w15 w16se w16cid w16 w16cex w16sdtdh w16sdtfl w16du wp14">
   <w:footnote w:type="separator" w:id="-1">
@@ -9955,7 +9703,7 @@
         <w:sz w:val="52"/>
       </w:rPr>
       <w:drawing>
-        <wp:anchor distT="0" distB="0" distL="114300" distR="114300" simplePos="0" relativeHeight="251659264" behindDoc="0" locked="0" layoutInCell="1" allowOverlap="1" wp14:anchorId="6BA72A56" wp14:editId="0710230D">
+        <wp:anchor distT="0" distB="0" distL="114300" distR="114300" simplePos="0" relativeHeight="251678208" behindDoc="0" locked="0" layoutInCell="1" allowOverlap="1" wp14:anchorId="6BA72A56" wp14:editId="0710230D">
           <wp:simplePos x="0" y="0"/>
           <wp:positionH relativeFrom="column">
             <wp:posOffset>5387975</wp:posOffset>
@@ -10036,7 +9784,7 @@
         <w:sz w:val="40"/>
         <w:szCs w:val="40"/>
       </w:rPr>
-      <w:t>Team Name</w:t>
+      <w:t>Remember to do it.</w:t>
     </w:r>
   </w:p>
   <w:p>
@@ -10056,7 +9804,18 @@
         <w:sz w:val="40"/>
         <w:szCs w:val="40"/>
       </w:rPr>
-      <w:t>Project: &lt;Project Name&gt;</w:t>
+      <w:t xml:space="preserve">Project: </w:t>
+    </w:r>
+    <w:r>
+      <w:rPr>
+        <w:rFonts w:asciiTheme="majorHAnsi" w:hAnsiTheme="majorHAnsi"/>
+        <w:b/>
+        <w:bCs/>
+        <w:color w:val="404040" w:themeColor="text1" w:themeTint="BF"/>
+        <w:sz w:val="40"/>
+        <w:szCs w:val="40"/>
+      </w:rPr>
+      <w:t xml:space="preserve">Personal Investment Management </w:t>
     </w:r>
   </w:p>
   <w:p>
@@ -10109,19 +9868,348 @@
 </w:hdr>
 </file>
 
-<file path=word/header2.xml><?xml version="1.0" encoding="utf-8"?>
-<w:hdr xmlns:wpc="http://schemas.microsoft.com/office/word/2010/wordprocessingCanvas" xmlns:cx="http://schemas.microsoft.com/office/drawing/2014/chartex" xmlns:cx1="http://schemas.microsoft.com/office/drawing/2015/9/8/chartex" xmlns:cx2="http://schemas.microsoft.com/office/drawing/2015/10/21/chartex" xmlns:cx3="http://schemas.microsoft.com/office/drawing/2016/5/9/chartex" xmlns:cx4="http://schemas.microsoft.com/office/drawing/2016/5/10/chartex" xmlns:cx5="http://schemas.microsoft.com/office/drawing/2016/5/11/chartex" xmlns:cx6="http://schemas.microsoft.com/office/drawing/2016/5/12/chartex" xmlns:cx7="http://schemas.microsoft.com/office/drawing/2016/5/13/chartex" xmlns:cx8="http://schemas.microsoft.com/office/drawing/2016/5/14/chartex" xmlns:mc="http://schemas.openxmlformats.org/markup-compatibility/2006" xmlns:aink="http://schemas.microsoft.com/office/drawing/2016/ink" xmlns:am3d="http://schemas.microsoft.com/office/drawing/2017/model3d" xmlns:o="urn:schemas-microsoft-com:office:office" xmlns:oel="http://schemas.microsoft.com/office/2019/extlst" xmlns:r="http://schemas.openxmlformats.org/officeDocument/2006/relationships" xmlns:m="http://schemas.openxmlformats.org/officeDocument/2006/math" xmlns:v="urn:schemas-microsoft-com:vml" xmlns:wp14="http://schemas.microsoft.com/office/word/2010/wordprocessingDrawing" xmlns:wp="http://schemas.openxmlformats.org/drawingml/2006/wordprocessingDrawing" xmlns:w10="urn:schemas-microsoft-com:office:word" xmlns:w="http://schemas.openxmlformats.org/wordprocessingml/2006/main" xmlns:w14="http://schemas.microsoft.com/office/word/2010/wordml" xmlns:w15="http://schemas.microsoft.com/office/word/2012/wordml" xmlns:w16cex="http://schemas.microsoft.com/office/word/2018/wordml/cex" xmlns:w16cid="http://schemas.microsoft.com/office/word/2016/wordml/cid" xmlns:w16="http://schemas.microsoft.com/office/word/2018/wordml" xmlns:w16du="http://schemas.microsoft.com/office/word/2023/wordml/word16du" xmlns:w16sdtdh="http://schemas.microsoft.com/office/word/2020/wordml/sdtdatahash" xmlns:w16sdtfl="http://schemas.microsoft.com/office/word/2024/wordml/sdtformatlock" xmlns:w16se="http://schemas.microsoft.com/office/word/2015/wordml/symex" xmlns:wpg="http://schemas.microsoft.com/office/word/2010/wordprocessingGroup" xmlns:wpi="http://schemas.microsoft.com/office/word/2010/wordprocessingInk" xmlns:wne="http://schemas.microsoft.com/office/word/2006/wordml" xmlns:wps="http://schemas.microsoft.com/office/word/2010/wordprocessingShape" mc:Ignorable="w14 w15 w16se w16cid w16 w16cex w16sdtdh w16sdtfl w16du wp14">
-  <w:p>
-    <w:pPr>
-      <w:pStyle w:val="Header"/>
-    </w:pPr>
-  </w:p>
-</w:hdr>
-</file>
-
 <file path=word/numbering.xml><?xml version="1.0" encoding="utf-8"?>
 <w:numbering xmlns:wpc="http://schemas.microsoft.com/office/word/2010/wordprocessingCanvas" xmlns:cx="http://schemas.microsoft.com/office/drawing/2014/chartex" xmlns:cx1="http://schemas.microsoft.com/office/drawing/2015/9/8/chartex" xmlns:cx2="http://schemas.microsoft.com/office/drawing/2015/10/21/chartex" xmlns:cx3="http://schemas.microsoft.com/office/drawing/2016/5/9/chartex" xmlns:cx4="http://schemas.microsoft.com/office/drawing/2016/5/10/chartex" xmlns:cx5="http://schemas.microsoft.com/office/drawing/2016/5/11/chartex" xmlns:cx6="http://schemas.microsoft.com/office/drawing/2016/5/12/chartex" xmlns:cx7="http://schemas.microsoft.com/office/drawing/2016/5/13/chartex" xmlns:cx8="http://schemas.microsoft.com/office/drawing/2016/5/14/chartex" xmlns:mc="http://schemas.openxmlformats.org/markup-compatibility/2006" xmlns:aink="http://schemas.microsoft.com/office/drawing/2016/ink" xmlns:am3d="http://schemas.microsoft.com/office/drawing/2017/model3d" xmlns:o="urn:schemas-microsoft-com:office:office" xmlns:oel="http://schemas.microsoft.com/office/2019/extlst" xmlns:r="http://schemas.openxmlformats.org/officeDocument/2006/relationships" xmlns:m="http://schemas.openxmlformats.org/officeDocument/2006/math" xmlns:v="urn:schemas-microsoft-com:vml" xmlns:wp14="http://schemas.microsoft.com/office/word/2010/wordprocessingDrawing" xmlns:wp="http://schemas.openxmlformats.org/drawingml/2006/wordprocessingDrawing" xmlns:w10="urn:schemas-microsoft-com:office:word" xmlns:w="http://schemas.openxmlformats.org/wordprocessingml/2006/main" xmlns:w14="http://schemas.microsoft.com/office/word/2010/wordml" xmlns:w15="http://schemas.microsoft.com/office/word/2012/wordml" xmlns:w16cex="http://schemas.microsoft.com/office/word/2018/wordml/cex" xmlns:w16cid="http://schemas.microsoft.com/office/word/2016/wordml/cid" xmlns:w16="http://schemas.microsoft.com/office/word/2018/wordml" xmlns:w16du="http://schemas.microsoft.com/office/word/2023/wordml/word16du" xmlns:w16sdtdh="http://schemas.microsoft.com/office/word/2020/wordml/sdtdatahash" xmlns:w16sdtfl="http://schemas.microsoft.com/office/word/2024/wordml/sdtformatlock" xmlns:w16se="http://schemas.microsoft.com/office/word/2015/wordml/symex" xmlns:wpg="http://schemas.microsoft.com/office/word/2010/wordprocessingGroup" xmlns:wpi="http://schemas.microsoft.com/office/word/2010/wordprocessingInk" xmlns:wne="http://schemas.microsoft.com/office/word/2006/wordml" xmlns:wps="http://schemas.microsoft.com/office/word/2010/wordprocessingShape" mc:Ignorable="w14 w15 w16se w16cid w16 w16cex w16sdtdh w16sdtfl w16du wp14">
   <w:abstractNum w:abstractNumId="0" w15:restartNumberingAfterBreak="0">
+    <w:nsid w:val="0171702E"/>
+    <w:multiLevelType w:val="hybridMultilevel"/>
+    <w:tmpl w:val="E0A223E4"/>
+    <w:lvl w:ilvl="0" w:tplc="04090001">
+      <w:start w:val="1"/>
+      <w:numFmt w:val="bullet"/>
+      <w:lvlText w:val=""/>
+      <w:lvlJc w:val="left"/>
+      <w:pPr>
+        <w:ind w:left="720" w:hanging="360"/>
+      </w:pPr>
+      <w:rPr>
+        <w:rFonts w:ascii="Symbol" w:hAnsi="Symbol" w:hint="default"/>
+      </w:rPr>
+    </w:lvl>
+    <w:lvl w:ilvl="1" w:tplc="04090003" w:tentative="1">
+      <w:start w:val="1"/>
+      <w:numFmt w:val="bullet"/>
+      <w:lvlText w:val="o"/>
+      <w:lvlJc w:val="left"/>
+      <w:pPr>
+        <w:ind w:left="1440" w:hanging="360"/>
+      </w:pPr>
+      <w:rPr>
+        <w:rFonts w:ascii="Courier New" w:hAnsi="Courier New" w:cs="Courier New" w:hint="default"/>
+      </w:rPr>
+    </w:lvl>
+    <w:lvl w:ilvl="2" w:tplc="04090005" w:tentative="1">
+      <w:start w:val="1"/>
+      <w:numFmt w:val="bullet"/>
+      <w:lvlText w:val=""/>
+      <w:lvlJc w:val="left"/>
+      <w:pPr>
+        <w:ind w:left="2160" w:hanging="360"/>
+      </w:pPr>
+      <w:rPr>
+        <w:rFonts w:ascii="Wingdings" w:hAnsi="Wingdings" w:hint="default"/>
+      </w:rPr>
+    </w:lvl>
+    <w:lvl w:ilvl="3" w:tplc="04090001" w:tentative="1">
+      <w:start w:val="1"/>
+      <w:numFmt w:val="bullet"/>
+      <w:lvlText w:val=""/>
+      <w:lvlJc w:val="left"/>
+      <w:pPr>
+        <w:ind w:left="2880" w:hanging="360"/>
+      </w:pPr>
+      <w:rPr>
+        <w:rFonts w:ascii="Symbol" w:hAnsi="Symbol" w:hint="default"/>
+      </w:rPr>
+    </w:lvl>
+    <w:lvl w:ilvl="4" w:tplc="04090003" w:tentative="1">
+      <w:start w:val="1"/>
+      <w:numFmt w:val="bullet"/>
+      <w:lvlText w:val="o"/>
+      <w:lvlJc w:val="left"/>
+      <w:pPr>
+        <w:ind w:left="3600" w:hanging="360"/>
+      </w:pPr>
+      <w:rPr>
+        <w:rFonts w:ascii="Courier New" w:hAnsi="Courier New" w:cs="Courier New" w:hint="default"/>
+      </w:rPr>
+    </w:lvl>
+    <w:lvl w:ilvl="5" w:tplc="04090005" w:tentative="1">
+      <w:start w:val="1"/>
+      <w:numFmt w:val="bullet"/>
+      <w:lvlText w:val=""/>
+      <w:lvlJc w:val="left"/>
+      <w:pPr>
+        <w:ind w:left="4320" w:hanging="360"/>
+      </w:pPr>
+      <w:rPr>
+        <w:rFonts w:ascii="Wingdings" w:hAnsi="Wingdings" w:hint="default"/>
+      </w:rPr>
+    </w:lvl>
+    <w:lvl w:ilvl="6" w:tplc="04090001" w:tentative="1">
+      <w:start w:val="1"/>
+      <w:numFmt w:val="bullet"/>
+      <w:lvlText w:val=""/>
+      <w:lvlJc w:val="left"/>
+      <w:pPr>
+        <w:ind w:left="5040" w:hanging="360"/>
+      </w:pPr>
+      <w:rPr>
+        <w:rFonts w:ascii="Symbol" w:hAnsi="Symbol" w:hint="default"/>
+      </w:rPr>
+    </w:lvl>
+    <w:lvl w:ilvl="7" w:tplc="04090003" w:tentative="1">
+      <w:start w:val="1"/>
+      <w:numFmt w:val="bullet"/>
+      <w:lvlText w:val="o"/>
+      <w:lvlJc w:val="left"/>
+      <w:pPr>
+        <w:ind w:left="5760" w:hanging="360"/>
+      </w:pPr>
+      <w:rPr>
+        <w:rFonts w:ascii="Courier New" w:hAnsi="Courier New" w:cs="Courier New" w:hint="default"/>
+      </w:rPr>
+    </w:lvl>
+    <w:lvl w:ilvl="8" w:tplc="04090005" w:tentative="1">
+      <w:start w:val="1"/>
+      <w:numFmt w:val="bullet"/>
+      <w:lvlText w:val=""/>
+      <w:lvlJc w:val="left"/>
+      <w:pPr>
+        <w:ind w:left="6480" w:hanging="360"/>
+      </w:pPr>
+      <w:rPr>
+        <w:rFonts w:ascii="Wingdings" w:hAnsi="Wingdings" w:hint="default"/>
+      </w:rPr>
+    </w:lvl>
+  </w:abstractNum>
+  <w:abstractNum w:abstractNumId="1" w15:restartNumberingAfterBreak="0">
+    <w:nsid w:val="04E86344"/>
+    <w:multiLevelType w:val="hybridMultilevel"/>
+    <w:tmpl w:val="FE00CDFC"/>
+    <w:lvl w:ilvl="0" w:tplc="04090001">
+      <w:start w:val="1"/>
+      <w:numFmt w:val="bullet"/>
+      <w:lvlText w:val=""/>
+      <w:lvlJc w:val="left"/>
+      <w:pPr>
+        <w:ind w:left="720" w:hanging="360"/>
+      </w:pPr>
+      <w:rPr>
+        <w:rFonts w:ascii="Symbol" w:hAnsi="Symbol" w:hint="default"/>
+      </w:rPr>
+    </w:lvl>
+    <w:lvl w:ilvl="1" w:tplc="04090003" w:tentative="1">
+      <w:start w:val="1"/>
+      <w:numFmt w:val="bullet"/>
+      <w:lvlText w:val="o"/>
+      <w:lvlJc w:val="left"/>
+      <w:pPr>
+        <w:ind w:left="1440" w:hanging="360"/>
+      </w:pPr>
+      <w:rPr>
+        <w:rFonts w:ascii="Courier New" w:hAnsi="Courier New" w:cs="Courier New" w:hint="default"/>
+      </w:rPr>
+    </w:lvl>
+    <w:lvl w:ilvl="2" w:tplc="04090005" w:tentative="1">
+      <w:start w:val="1"/>
+      <w:numFmt w:val="bullet"/>
+      <w:lvlText w:val=""/>
+      <w:lvlJc w:val="left"/>
+      <w:pPr>
+        <w:ind w:left="2160" w:hanging="360"/>
+      </w:pPr>
+      <w:rPr>
+        <w:rFonts w:ascii="Wingdings" w:hAnsi="Wingdings" w:hint="default"/>
+      </w:rPr>
+    </w:lvl>
+    <w:lvl w:ilvl="3" w:tplc="04090001" w:tentative="1">
+      <w:start w:val="1"/>
+      <w:numFmt w:val="bullet"/>
+      <w:lvlText w:val=""/>
+      <w:lvlJc w:val="left"/>
+      <w:pPr>
+        <w:ind w:left="2880" w:hanging="360"/>
+      </w:pPr>
+      <w:rPr>
+        <w:rFonts w:ascii="Symbol" w:hAnsi="Symbol" w:hint="default"/>
+      </w:rPr>
+    </w:lvl>
+    <w:lvl w:ilvl="4" w:tplc="04090003" w:tentative="1">
+      <w:start w:val="1"/>
+      <w:numFmt w:val="bullet"/>
+      <w:lvlText w:val="o"/>
+      <w:lvlJc w:val="left"/>
+      <w:pPr>
+        <w:ind w:left="3600" w:hanging="360"/>
+      </w:pPr>
+      <w:rPr>
+        <w:rFonts w:ascii="Courier New" w:hAnsi="Courier New" w:cs="Courier New" w:hint="default"/>
+      </w:rPr>
+    </w:lvl>
+    <w:lvl w:ilvl="5" w:tplc="04090005" w:tentative="1">
+      <w:start w:val="1"/>
+      <w:numFmt w:val="bullet"/>
+      <w:lvlText w:val=""/>
+      <w:lvlJc w:val="left"/>
+      <w:pPr>
+        <w:ind w:left="4320" w:hanging="360"/>
+      </w:pPr>
+      <w:rPr>
+        <w:rFonts w:ascii="Wingdings" w:hAnsi="Wingdings" w:hint="default"/>
+      </w:rPr>
+    </w:lvl>
+    <w:lvl w:ilvl="6" w:tplc="04090001" w:tentative="1">
+      <w:start w:val="1"/>
+      <w:numFmt w:val="bullet"/>
+      <w:lvlText w:val=""/>
+      <w:lvlJc w:val="left"/>
+      <w:pPr>
+        <w:ind w:left="5040" w:hanging="360"/>
+      </w:pPr>
+      <w:rPr>
+        <w:rFonts w:ascii="Symbol" w:hAnsi="Symbol" w:hint="default"/>
+      </w:rPr>
+    </w:lvl>
+    <w:lvl w:ilvl="7" w:tplc="04090003" w:tentative="1">
+      <w:start w:val="1"/>
+      <w:numFmt w:val="bullet"/>
+      <w:lvlText w:val="o"/>
+      <w:lvlJc w:val="left"/>
+      <w:pPr>
+        <w:ind w:left="5760" w:hanging="360"/>
+      </w:pPr>
+      <w:rPr>
+        <w:rFonts w:ascii="Courier New" w:hAnsi="Courier New" w:cs="Courier New" w:hint="default"/>
+      </w:rPr>
+    </w:lvl>
+    <w:lvl w:ilvl="8" w:tplc="04090005" w:tentative="1">
+      <w:start w:val="1"/>
+      <w:numFmt w:val="bullet"/>
+      <w:lvlText w:val=""/>
+      <w:lvlJc w:val="left"/>
+      <w:pPr>
+        <w:ind w:left="6480" w:hanging="360"/>
+      </w:pPr>
+      <w:rPr>
+        <w:rFonts w:ascii="Wingdings" w:hAnsi="Wingdings" w:hint="default"/>
+      </w:rPr>
+    </w:lvl>
+  </w:abstractNum>
+  <w:abstractNum w:abstractNumId="2" w15:restartNumberingAfterBreak="0">
+    <w:nsid w:val="126138AF"/>
+    <w:multiLevelType w:val="multilevel"/>
+    <w:tmpl w:val="9EEA1F00"/>
+    <w:lvl w:ilvl="0">
+      <w:start w:val="22"/>
+      <w:numFmt w:val="decimal"/>
+      <w:lvlText w:val="%1."/>
+      <w:lvlJc w:val="left"/>
+      <w:pPr>
+        <w:tabs>
+          <w:tab w:val="num" w:pos="720"/>
+        </w:tabs>
+        <w:ind w:left="720" w:hanging="360"/>
+      </w:pPr>
+    </w:lvl>
+    <w:lvl w:ilvl="1" w:tentative="1">
+      <w:start w:val="1"/>
+      <w:numFmt w:val="decimal"/>
+      <w:lvlText w:val="%2."/>
+      <w:lvlJc w:val="left"/>
+      <w:pPr>
+        <w:tabs>
+          <w:tab w:val="num" w:pos="1440"/>
+        </w:tabs>
+        <w:ind w:left="1440" w:hanging="360"/>
+      </w:pPr>
+    </w:lvl>
+    <w:lvl w:ilvl="2" w:tentative="1">
+      <w:start w:val="1"/>
+      <w:numFmt w:val="decimal"/>
+      <w:lvlText w:val="%3."/>
+      <w:lvlJc w:val="left"/>
+      <w:pPr>
+        <w:tabs>
+          <w:tab w:val="num" w:pos="2160"/>
+        </w:tabs>
+        <w:ind w:left="2160" w:hanging="360"/>
+      </w:pPr>
+    </w:lvl>
+    <w:lvl w:ilvl="3" w:tentative="1">
+      <w:start w:val="1"/>
+      <w:numFmt w:val="decimal"/>
+      <w:lvlText w:val="%4."/>
+      <w:lvlJc w:val="left"/>
+      <w:pPr>
+        <w:tabs>
+          <w:tab w:val="num" w:pos="2880"/>
+        </w:tabs>
+        <w:ind w:left="2880" w:hanging="360"/>
+      </w:pPr>
+    </w:lvl>
+    <w:lvl w:ilvl="4" w:tentative="1">
+      <w:start w:val="1"/>
+      <w:numFmt w:val="decimal"/>
+      <w:lvlText w:val="%5."/>
+      <w:lvlJc w:val="left"/>
+      <w:pPr>
+        <w:tabs>
+          <w:tab w:val="num" w:pos="3600"/>
+        </w:tabs>
+        <w:ind w:left="3600" w:hanging="360"/>
+      </w:pPr>
+    </w:lvl>
+    <w:lvl w:ilvl="5" w:tentative="1">
+      <w:start w:val="1"/>
+      <w:numFmt w:val="decimal"/>
+      <w:lvlText w:val="%6."/>
+      <w:lvlJc w:val="left"/>
+      <w:pPr>
+        <w:tabs>
+          <w:tab w:val="num" w:pos="4320"/>
+        </w:tabs>
+        <w:ind w:left="4320" w:hanging="360"/>
+      </w:pPr>
+    </w:lvl>
+    <w:lvl w:ilvl="6" w:tentative="1">
+      <w:start w:val="1"/>
+      <w:numFmt w:val="decimal"/>
+      <w:lvlText w:val="%7."/>
+      <w:lvlJc w:val="left"/>
+      <w:pPr>
+        <w:tabs>
+          <w:tab w:val="num" w:pos="5040"/>
+        </w:tabs>
+        <w:ind w:left="5040" w:hanging="360"/>
+      </w:pPr>
+    </w:lvl>
+    <w:lvl w:ilvl="7" w:tentative="1">
+      <w:start w:val="1"/>
+      <w:numFmt w:val="decimal"/>
+      <w:lvlText w:val="%8."/>
+      <w:lvlJc w:val="left"/>
+      <w:pPr>
+        <w:tabs>
+          <w:tab w:val="num" w:pos="5760"/>
+        </w:tabs>
+        <w:ind w:left="5760" w:hanging="360"/>
+      </w:pPr>
+    </w:lvl>
+    <w:lvl w:ilvl="8" w:tentative="1">
+      <w:start w:val="1"/>
+      <w:numFmt w:val="decimal"/>
+      <w:lvlText w:val="%9."/>
+      <w:lvlJc w:val="left"/>
+      <w:pPr>
+        <w:tabs>
+          <w:tab w:val="num" w:pos="6480"/>
+        </w:tabs>
+        <w:ind w:left="6480" w:hanging="360"/>
+      </w:pPr>
+    </w:lvl>
+  </w:abstractNum>
+  <w:abstractNum w:abstractNumId="3" w15:restartNumberingAfterBreak="0">
     <w:nsid w:val="16FB3D2F"/>
     <w:multiLevelType w:val="multilevel"/>
     <w:tmpl w:val="16FB3D2F"/>
@@ -10234,7 +10322,7 @@
       </w:rPr>
     </w:lvl>
   </w:abstractNum>
-  <w:abstractNum w:abstractNumId="1" w15:restartNumberingAfterBreak="0">
+  <w:abstractNum w:abstractNumId="4" w15:restartNumberingAfterBreak="0">
     <w:nsid w:val="1CB174E5"/>
     <w:multiLevelType w:val="hybridMultilevel"/>
     <w:tmpl w:val="2FF07A1E"/>
@@ -10323,7 +10411,7 @@
       </w:pPr>
     </w:lvl>
   </w:abstractNum>
-  <w:abstractNum w:abstractNumId="2" w15:restartNumberingAfterBreak="0">
+  <w:abstractNum w:abstractNumId="5" w15:restartNumberingAfterBreak="0">
     <w:nsid w:val="21B837AE"/>
     <w:multiLevelType w:val="hybridMultilevel"/>
     <w:tmpl w:val="BE762E40"/>
@@ -10409,7 +10497,233 @@
       </w:pPr>
     </w:lvl>
   </w:abstractNum>
-  <w:abstractNum w:abstractNumId="3" w15:restartNumberingAfterBreak="0">
+  <w:abstractNum w:abstractNumId="6" w15:restartNumberingAfterBreak="0">
+    <w:nsid w:val="36D973A6"/>
+    <w:multiLevelType w:val="hybridMultilevel"/>
+    <w:tmpl w:val="FA24C338"/>
+    <w:lvl w:ilvl="0" w:tplc="04090001">
+      <w:start w:val="1"/>
+      <w:numFmt w:val="bullet"/>
+      <w:lvlText w:val=""/>
+      <w:lvlJc w:val="left"/>
+      <w:pPr>
+        <w:ind w:left="720" w:hanging="360"/>
+      </w:pPr>
+      <w:rPr>
+        <w:rFonts w:ascii="Symbol" w:hAnsi="Symbol" w:hint="default"/>
+      </w:rPr>
+    </w:lvl>
+    <w:lvl w:ilvl="1" w:tplc="04090003" w:tentative="1">
+      <w:start w:val="1"/>
+      <w:numFmt w:val="bullet"/>
+      <w:lvlText w:val="o"/>
+      <w:lvlJc w:val="left"/>
+      <w:pPr>
+        <w:ind w:left="1440" w:hanging="360"/>
+      </w:pPr>
+      <w:rPr>
+        <w:rFonts w:ascii="Courier New" w:hAnsi="Courier New" w:cs="Courier New" w:hint="default"/>
+      </w:rPr>
+    </w:lvl>
+    <w:lvl w:ilvl="2" w:tplc="04090005" w:tentative="1">
+      <w:start w:val="1"/>
+      <w:numFmt w:val="bullet"/>
+      <w:lvlText w:val=""/>
+      <w:lvlJc w:val="left"/>
+      <w:pPr>
+        <w:ind w:left="2160" w:hanging="360"/>
+      </w:pPr>
+      <w:rPr>
+        <w:rFonts w:ascii="Wingdings" w:hAnsi="Wingdings" w:hint="default"/>
+      </w:rPr>
+    </w:lvl>
+    <w:lvl w:ilvl="3" w:tplc="04090001" w:tentative="1">
+      <w:start w:val="1"/>
+      <w:numFmt w:val="bullet"/>
+      <w:lvlText w:val=""/>
+      <w:lvlJc w:val="left"/>
+      <w:pPr>
+        <w:ind w:left="2880" w:hanging="360"/>
+      </w:pPr>
+      <w:rPr>
+        <w:rFonts w:ascii="Symbol" w:hAnsi="Symbol" w:hint="default"/>
+      </w:rPr>
+    </w:lvl>
+    <w:lvl w:ilvl="4" w:tplc="04090003" w:tentative="1">
+      <w:start w:val="1"/>
+      <w:numFmt w:val="bullet"/>
+      <w:lvlText w:val="o"/>
+      <w:lvlJc w:val="left"/>
+      <w:pPr>
+        <w:ind w:left="3600" w:hanging="360"/>
+      </w:pPr>
+      <w:rPr>
+        <w:rFonts w:ascii="Courier New" w:hAnsi="Courier New" w:cs="Courier New" w:hint="default"/>
+      </w:rPr>
+    </w:lvl>
+    <w:lvl w:ilvl="5" w:tplc="04090005" w:tentative="1">
+      <w:start w:val="1"/>
+      <w:numFmt w:val="bullet"/>
+      <w:lvlText w:val=""/>
+      <w:lvlJc w:val="left"/>
+      <w:pPr>
+        <w:ind w:left="4320" w:hanging="360"/>
+      </w:pPr>
+      <w:rPr>
+        <w:rFonts w:ascii="Wingdings" w:hAnsi="Wingdings" w:hint="default"/>
+      </w:rPr>
+    </w:lvl>
+    <w:lvl w:ilvl="6" w:tplc="04090001" w:tentative="1">
+      <w:start w:val="1"/>
+      <w:numFmt w:val="bullet"/>
+      <w:lvlText w:val=""/>
+      <w:lvlJc w:val="left"/>
+      <w:pPr>
+        <w:ind w:left="5040" w:hanging="360"/>
+      </w:pPr>
+      <w:rPr>
+        <w:rFonts w:ascii="Symbol" w:hAnsi="Symbol" w:hint="default"/>
+      </w:rPr>
+    </w:lvl>
+    <w:lvl w:ilvl="7" w:tplc="04090003" w:tentative="1">
+      <w:start w:val="1"/>
+      <w:numFmt w:val="bullet"/>
+      <w:lvlText w:val="o"/>
+      <w:lvlJc w:val="left"/>
+      <w:pPr>
+        <w:ind w:left="5760" w:hanging="360"/>
+      </w:pPr>
+      <w:rPr>
+        <w:rFonts w:ascii="Courier New" w:hAnsi="Courier New" w:cs="Courier New" w:hint="default"/>
+      </w:rPr>
+    </w:lvl>
+    <w:lvl w:ilvl="8" w:tplc="04090005" w:tentative="1">
+      <w:start w:val="1"/>
+      <w:numFmt w:val="bullet"/>
+      <w:lvlText w:val=""/>
+      <w:lvlJc w:val="left"/>
+      <w:pPr>
+        <w:ind w:left="6480" w:hanging="360"/>
+      </w:pPr>
+      <w:rPr>
+        <w:rFonts w:ascii="Wingdings" w:hAnsi="Wingdings" w:hint="default"/>
+      </w:rPr>
+    </w:lvl>
+  </w:abstractNum>
+  <w:abstractNum w:abstractNumId="7" w15:restartNumberingAfterBreak="0">
+    <w:nsid w:val="38FC5EAC"/>
+    <w:multiLevelType w:val="hybridMultilevel"/>
+    <w:tmpl w:val="A15A711C"/>
+    <w:lvl w:ilvl="0" w:tplc="04090001">
+      <w:start w:val="1"/>
+      <w:numFmt w:val="bullet"/>
+      <w:lvlText w:val=""/>
+      <w:lvlJc w:val="left"/>
+      <w:pPr>
+        <w:ind w:left="720" w:hanging="360"/>
+      </w:pPr>
+      <w:rPr>
+        <w:rFonts w:ascii="Symbol" w:hAnsi="Symbol" w:hint="default"/>
+      </w:rPr>
+    </w:lvl>
+    <w:lvl w:ilvl="1" w:tplc="04090003" w:tentative="1">
+      <w:start w:val="1"/>
+      <w:numFmt w:val="bullet"/>
+      <w:lvlText w:val="o"/>
+      <w:lvlJc w:val="left"/>
+      <w:pPr>
+        <w:ind w:left="1440" w:hanging="360"/>
+      </w:pPr>
+      <w:rPr>
+        <w:rFonts w:ascii="Courier New" w:hAnsi="Courier New" w:cs="Courier New" w:hint="default"/>
+      </w:rPr>
+    </w:lvl>
+    <w:lvl w:ilvl="2" w:tplc="04090005" w:tentative="1">
+      <w:start w:val="1"/>
+      <w:numFmt w:val="bullet"/>
+      <w:lvlText w:val=""/>
+      <w:lvlJc w:val="left"/>
+      <w:pPr>
+        <w:ind w:left="2160" w:hanging="360"/>
+      </w:pPr>
+      <w:rPr>
+        <w:rFonts w:ascii="Wingdings" w:hAnsi="Wingdings" w:hint="default"/>
+      </w:rPr>
+    </w:lvl>
+    <w:lvl w:ilvl="3" w:tplc="04090001" w:tentative="1">
+      <w:start w:val="1"/>
+      <w:numFmt w:val="bullet"/>
+      <w:lvlText w:val=""/>
+      <w:lvlJc w:val="left"/>
+      <w:pPr>
+        <w:ind w:left="2880" w:hanging="360"/>
+      </w:pPr>
+      <w:rPr>
+        <w:rFonts w:ascii="Symbol" w:hAnsi="Symbol" w:hint="default"/>
+      </w:rPr>
+    </w:lvl>
+    <w:lvl w:ilvl="4" w:tplc="04090003" w:tentative="1">
+      <w:start w:val="1"/>
+      <w:numFmt w:val="bullet"/>
+      <w:lvlText w:val="o"/>
+      <w:lvlJc w:val="left"/>
+      <w:pPr>
+        <w:ind w:left="3600" w:hanging="360"/>
+      </w:pPr>
+      <w:rPr>
+        <w:rFonts w:ascii="Courier New" w:hAnsi="Courier New" w:cs="Courier New" w:hint="default"/>
+      </w:rPr>
+    </w:lvl>
+    <w:lvl w:ilvl="5" w:tplc="04090005" w:tentative="1">
+      <w:start w:val="1"/>
+      <w:numFmt w:val="bullet"/>
+      <w:lvlText w:val=""/>
+      <w:lvlJc w:val="left"/>
+      <w:pPr>
+        <w:ind w:left="4320" w:hanging="360"/>
+      </w:pPr>
+      <w:rPr>
+        <w:rFonts w:ascii="Wingdings" w:hAnsi="Wingdings" w:hint="default"/>
+      </w:rPr>
+    </w:lvl>
+    <w:lvl w:ilvl="6" w:tplc="04090001" w:tentative="1">
+      <w:start w:val="1"/>
+      <w:numFmt w:val="bullet"/>
+      <w:lvlText w:val=""/>
+      <w:lvlJc w:val="left"/>
+      <w:pPr>
+        <w:ind w:left="5040" w:hanging="360"/>
+      </w:pPr>
+      <w:rPr>
+        <w:rFonts w:ascii="Symbol" w:hAnsi="Symbol" w:hint="default"/>
+      </w:rPr>
+    </w:lvl>
+    <w:lvl w:ilvl="7" w:tplc="04090003" w:tentative="1">
+      <w:start w:val="1"/>
+      <w:numFmt w:val="bullet"/>
+      <w:lvlText w:val="o"/>
+      <w:lvlJc w:val="left"/>
+      <w:pPr>
+        <w:ind w:left="5760" w:hanging="360"/>
+      </w:pPr>
+      <w:rPr>
+        <w:rFonts w:ascii="Courier New" w:hAnsi="Courier New" w:cs="Courier New" w:hint="default"/>
+      </w:rPr>
+    </w:lvl>
+    <w:lvl w:ilvl="8" w:tplc="04090005" w:tentative="1">
+      <w:start w:val="1"/>
+      <w:numFmt w:val="bullet"/>
+      <w:lvlText w:val=""/>
+      <w:lvlJc w:val="left"/>
+      <w:pPr>
+        <w:ind w:left="6480" w:hanging="360"/>
+      </w:pPr>
+      <w:rPr>
+        <w:rFonts w:ascii="Wingdings" w:hAnsi="Wingdings" w:hint="default"/>
+      </w:rPr>
+    </w:lvl>
+  </w:abstractNum>
+  <w:abstractNum w:abstractNumId="8" w15:restartNumberingAfterBreak="0">
     <w:nsid w:val="3B515982"/>
     <w:multiLevelType w:val="multilevel"/>
     <w:tmpl w:val="3B515982"/>
@@ -10522,7 +10836,7 @@
       </w:rPr>
     </w:lvl>
   </w:abstractNum>
-  <w:abstractNum w:abstractNumId="4" w15:restartNumberingAfterBreak="0">
+  <w:abstractNum w:abstractNumId="9" w15:restartNumberingAfterBreak="0">
     <w:nsid w:val="3D337C0D"/>
     <w:multiLevelType w:val="multilevel"/>
     <w:tmpl w:val="3D337C0D"/>
@@ -10662,7 +10976,233 @@
       </w:rPr>
     </w:lvl>
   </w:abstractNum>
-  <w:abstractNum w:abstractNumId="5" w15:restartNumberingAfterBreak="0">
+  <w:abstractNum w:abstractNumId="10" w15:restartNumberingAfterBreak="0">
+    <w:nsid w:val="43B11D0F"/>
+    <w:multiLevelType w:val="hybridMultilevel"/>
+    <w:tmpl w:val="30BC04F2"/>
+    <w:lvl w:ilvl="0" w:tplc="04090001">
+      <w:start w:val="1"/>
+      <w:numFmt w:val="bullet"/>
+      <w:lvlText w:val=""/>
+      <w:lvlJc w:val="left"/>
+      <w:pPr>
+        <w:ind w:left="720" w:hanging="360"/>
+      </w:pPr>
+      <w:rPr>
+        <w:rFonts w:ascii="Symbol" w:hAnsi="Symbol" w:hint="default"/>
+      </w:rPr>
+    </w:lvl>
+    <w:lvl w:ilvl="1" w:tplc="04090003" w:tentative="1">
+      <w:start w:val="1"/>
+      <w:numFmt w:val="bullet"/>
+      <w:lvlText w:val="o"/>
+      <w:lvlJc w:val="left"/>
+      <w:pPr>
+        <w:ind w:left="1440" w:hanging="360"/>
+      </w:pPr>
+      <w:rPr>
+        <w:rFonts w:ascii="Courier New" w:hAnsi="Courier New" w:cs="Courier New" w:hint="default"/>
+      </w:rPr>
+    </w:lvl>
+    <w:lvl w:ilvl="2" w:tplc="04090005" w:tentative="1">
+      <w:start w:val="1"/>
+      <w:numFmt w:val="bullet"/>
+      <w:lvlText w:val=""/>
+      <w:lvlJc w:val="left"/>
+      <w:pPr>
+        <w:ind w:left="2160" w:hanging="360"/>
+      </w:pPr>
+      <w:rPr>
+        <w:rFonts w:ascii="Wingdings" w:hAnsi="Wingdings" w:hint="default"/>
+      </w:rPr>
+    </w:lvl>
+    <w:lvl w:ilvl="3" w:tplc="04090001" w:tentative="1">
+      <w:start w:val="1"/>
+      <w:numFmt w:val="bullet"/>
+      <w:lvlText w:val=""/>
+      <w:lvlJc w:val="left"/>
+      <w:pPr>
+        <w:ind w:left="2880" w:hanging="360"/>
+      </w:pPr>
+      <w:rPr>
+        <w:rFonts w:ascii="Symbol" w:hAnsi="Symbol" w:hint="default"/>
+      </w:rPr>
+    </w:lvl>
+    <w:lvl w:ilvl="4" w:tplc="04090003" w:tentative="1">
+      <w:start w:val="1"/>
+      <w:numFmt w:val="bullet"/>
+      <w:lvlText w:val="o"/>
+      <w:lvlJc w:val="left"/>
+      <w:pPr>
+        <w:ind w:left="3600" w:hanging="360"/>
+      </w:pPr>
+      <w:rPr>
+        <w:rFonts w:ascii="Courier New" w:hAnsi="Courier New" w:cs="Courier New" w:hint="default"/>
+      </w:rPr>
+    </w:lvl>
+    <w:lvl w:ilvl="5" w:tplc="04090005" w:tentative="1">
+      <w:start w:val="1"/>
+      <w:numFmt w:val="bullet"/>
+      <w:lvlText w:val=""/>
+      <w:lvlJc w:val="left"/>
+      <w:pPr>
+        <w:ind w:left="4320" w:hanging="360"/>
+      </w:pPr>
+      <w:rPr>
+        <w:rFonts w:ascii="Wingdings" w:hAnsi="Wingdings" w:hint="default"/>
+      </w:rPr>
+    </w:lvl>
+    <w:lvl w:ilvl="6" w:tplc="04090001" w:tentative="1">
+      <w:start w:val="1"/>
+      <w:numFmt w:val="bullet"/>
+      <w:lvlText w:val=""/>
+      <w:lvlJc w:val="left"/>
+      <w:pPr>
+        <w:ind w:left="5040" w:hanging="360"/>
+      </w:pPr>
+      <w:rPr>
+        <w:rFonts w:ascii="Symbol" w:hAnsi="Symbol" w:hint="default"/>
+      </w:rPr>
+    </w:lvl>
+    <w:lvl w:ilvl="7" w:tplc="04090003" w:tentative="1">
+      <w:start w:val="1"/>
+      <w:numFmt w:val="bullet"/>
+      <w:lvlText w:val="o"/>
+      <w:lvlJc w:val="left"/>
+      <w:pPr>
+        <w:ind w:left="5760" w:hanging="360"/>
+      </w:pPr>
+      <w:rPr>
+        <w:rFonts w:ascii="Courier New" w:hAnsi="Courier New" w:cs="Courier New" w:hint="default"/>
+      </w:rPr>
+    </w:lvl>
+    <w:lvl w:ilvl="8" w:tplc="04090005" w:tentative="1">
+      <w:start w:val="1"/>
+      <w:numFmt w:val="bullet"/>
+      <w:lvlText w:val=""/>
+      <w:lvlJc w:val="left"/>
+      <w:pPr>
+        <w:ind w:left="6480" w:hanging="360"/>
+      </w:pPr>
+      <w:rPr>
+        <w:rFonts w:ascii="Wingdings" w:hAnsi="Wingdings" w:hint="default"/>
+      </w:rPr>
+    </w:lvl>
+  </w:abstractNum>
+  <w:abstractNum w:abstractNumId="11" w15:restartNumberingAfterBreak="0">
+    <w:nsid w:val="50047FEC"/>
+    <w:multiLevelType w:val="hybridMultilevel"/>
+    <w:tmpl w:val="32A432CA"/>
+    <w:lvl w:ilvl="0" w:tplc="04090001">
+      <w:start w:val="1"/>
+      <w:numFmt w:val="bullet"/>
+      <w:lvlText w:val=""/>
+      <w:lvlJc w:val="left"/>
+      <w:pPr>
+        <w:ind w:left="720" w:hanging="360"/>
+      </w:pPr>
+      <w:rPr>
+        <w:rFonts w:ascii="Symbol" w:hAnsi="Symbol" w:hint="default"/>
+      </w:rPr>
+    </w:lvl>
+    <w:lvl w:ilvl="1" w:tplc="04090003" w:tentative="1">
+      <w:start w:val="1"/>
+      <w:numFmt w:val="bullet"/>
+      <w:lvlText w:val="o"/>
+      <w:lvlJc w:val="left"/>
+      <w:pPr>
+        <w:ind w:left="1440" w:hanging="360"/>
+      </w:pPr>
+      <w:rPr>
+        <w:rFonts w:ascii="Courier New" w:hAnsi="Courier New" w:cs="Courier New" w:hint="default"/>
+      </w:rPr>
+    </w:lvl>
+    <w:lvl w:ilvl="2" w:tplc="04090005" w:tentative="1">
+      <w:start w:val="1"/>
+      <w:numFmt w:val="bullet"/>
+      <w:lvlText w:val=""/>
+      <w:lvlJc w:val="left"/>
+      <w:pPr>
+        <w:ind w:left="2160" w:hanging="360"/>
+      </w:pPr>
+      <w:rPr>
+        <w:rFonts w:ascii="Wingdings" w:hAnsi="Wingdings" w:hint="default"/>
+      </w:rPr>
+    </w:lvl>
+    <w:lvl w:ilvl="3" w:tplc="04090001" w:tentative="1">
+      <w:start w:val="1"/>
+      <w:numFmt w:val="bullet"/>
+      <w:lvlText w:val=""/>
+      <w:lvlJc w:val="left"/>
+      <w:pPr>
+        <w:ind w:left="2880" w:hanging="360"/>
+      </w:pPr>
+      <w:rPr>
+        <w:rFonts w:ascii="Symbol" w:hAnsi="Symbol" w:hint="default"/>
+      </w:rPr>
+    </w:lvl>
+    <w:lvl w:ilvl="4" w:tplc="04090003" w:tentative="1">
+      <w:start w:val="1"/>
+      <w:numFmt w:val="bullet"/>
+      <w:lvlText w:val="o"/>
+      <w:lvlJc w:val="left"/>
+      <w:pPr>
+        <w:ind w:left="3600" w:hanging="360"/>
+      </w:pPr>
+      <w:rPr>
+        <w:rFonts w:ascii="Courier New" w:hAnsi="Courier New" w:cs="Courier New" w:hint="default"/>
+      </w:rPr>
+    </w:lvl>
+    <w:lvl w:ilvl="5" w:tplc="04090005" w:tentative="1">
+      <w:start w:val="1"/>
+      <w:numFmt w:val="bullet"/>
+      <w:lvlText w:val=""/>
+      <w:lvlJc w:val="left"/>
+      <w:pPr>
+        <w:ind w:left="4320" w:hanging="360"/>
+      </w:pPr>
+      <w:rPr>
+        <w:rFonts w:ascii="Wingdings" w:hAnsi="Wingdings" w:hint="default"/>
+      </w:rPr>
+    </w:lvl>
+    <w:lvl w:ilvl="6" w:tplc="04090001" w:tentative="1">
+      <w:start w:val="1"/>
+      <w:numFmt w:val="bullet"/>
+      <w:lvlText w:val=""/>
+      <w:lvlJc w:val="left"/>
+      <w:pPr>
+        <w:ind w:left="5040" w:hanging="360"/>
+      </w:pPr>
+      <w:rPr>
+        <w:rFonts w:ascii="Symbol" w:hAnsi="Symbol" w:hint="default"/>
+      </w:rPr>
+    </w:lvl>
+    <w:lvl w:ilvl="7" w:tplc="04090003" w:tentative="1">
+      <w:start w:val="1"/>
+      <w:numFmt w:val="bullet"/>
+      <w:lvlText w:val="o"/>
+      <w:lvlJc w:val="left"/>
+      <w:pPr>
+        <w:ind w:left="5760" w:hanging="360"/>
+      </w:pPr>
+      <w:rPr>
+        <w:rFonts w:ascii="Courier New" w:hAnsi="Courier New" w:cs="Courier New" w:hint="default"/>
+      </w:rPr>
+    </w:lvl>
+    <w:lvl w:ilvl="8" w:tplc="04090005" w:tentative="1">
+      <w:start w:val="1"/>
+      <w:numFmt w:val="bullet"/>
+      <w:lvlText w:val=""/>
+      <w:lvlJc w:val="left"/>
+      <w:pPr>
+        <w:ind w:left="6480" w:hanging="360"/>
+      </w:pPr>
+      <w:rPr>
+        <w:rFonts w:ascii="Wingdings" w:hAnsi="Wingdings" w:hint="default"/>
+      </w:rPr>
+    </w:lvl>
+  </w:abstractNum>
+  <w:abstractNum w:abstractNumId="12" w15:restartNumberingAfterBreak="0">
     <w:nsid w:val="58515B9C"/>
     <w:multiLevelType w:val="multilevel"/>
     <w:tmpl w:val="58515B9C"/>
@@ -10775,7 +11315,7 @@
       </w:rPr>
     </w:lvl>
   </w:abstractNum>
-  <w:abstractNum w:abstractNumId="6" w15:restartNumberingAfterBreak="0">
+  <w:abstractNum w:abstractNumId="13" w15:restartNumberingAfterBreak="0">
     <w:nsid w:val="5FEB0317"/>
     <w:multiLevelType w:val="multilevel"/>
     <w:tmpl w:val="5FEB0317"/>
@@ -10924,7 +11464,7 @@
       </w:rPr>
     </w:lvl>
   </w:abstractNum>
-  <w:abstractNum w:abstractNumId="7" w15:restartNumberingAfterBreak="0">
+  <w:abstractNum w:abstractNumId="14" w15:restartNumberingAfterBreak="0">
     <w:nsid w:val="6D7C7975"/>
     <w:multiLevelType w:val="multilevel"/>
     <w:tmpl w:val="826E191A"/>
@@ -11073,7 +11613,7 @@
       </w:rPr>
     </w:lvl>
   </w:abstractNum>
-  <w:abstractNum w:abstractNumId="8" w15:restartNumberingAfterBreak="0">
+  <w:abstractNum w:abstractNumId="15" w15:restartNumberingAfterBreak="0">
     <w:nsid w:val="79FC0E62"/>
     <w:multiLevelType w:val="hybridMultilevel"/>
     <w:tmpl w:val="E200AA84"/>
@@ -11165,31 +11705,52 @@
     </w:lvl>
   </w:abstractNum>
   <w:num w:numId="1" w16cid:durableId="627711373">
+    <w:abstractNumId w:val="12"/>
+  </w:num>
+  <w:num w:numId="2" w16cid:durableId="1346590396">
+    <w:abstractNumId w:val="3"/>
+  </w:num>
+  <w:num w:numId="3" w16cid:durableId="175505560">
+    <w:abstractNumId w:val="8"/>
+  </w:num>
+  <w:num w:numId="4" w16cid:durableId="1897860990">
+    <w:abstractNumId w:val="13"/>
+  </w:num>
+  <w:num w:numId="5" w16cid:durableId="91895770">
+    <w:abstractNumId w:val="9"/>
+  </w:num>
+  <w:num w:numId="6" w16cid:durableId="545413121">
+    <w:abstractNumId w:val="14"/>
+  </w:num>
+  <w:num w:numId="7" w16cid:durableId="1031804982">
+    <w:abstractNumId w:val="4"/>
+  </w:num>
+  <w:num w:numId="8" w16cid:durableId="646320399">
     <w:abstractNumId w:val="5"/>
   </w:num>
-  <w:num w:numId="2" w16cid:durableId="1346590396">
+  <w:num w:numId="9" w16cid:durableId="867762498">
+    <w:abstractNumId w:val="15"/>
+  </w:num>
+  <w:num w:numId="10" w16cid:durableId="725645965">
+    <w:abstractNumId w:val="6"/>
+  </w:num>
+  <w:num w:numId="11" w16cid:durableId="202795398">
+    <w:abstractNumId w:val="1"/>
+  </w:num>
+  <w:num w:numId="12" w16cid:durableId="1997420755">
+    <w:abstractNumId w:val="7"/>
+  </w:num>
+  <w:num w:numId="13" w16cid:durableId="1295142431">
+    <w:abstractNumId w:val="10"/>
+  </w:num>
+  <w:num w:numId="14" w16cid:durableId="1774519437">
+    <w:abstractNumId w:val="11"/>
+  </w:num>
+  <w:num w:numId="15" w16cid:durableId="1720742635">
     <w:abstractNumId w:val="0"/>
   </w:num>
-  <w:num w:numId="3" w16cid:durableId="175505560">
-    <w:abstractNumId w:val="3"/>
-  </w:num>
-  <w:num w:numId="4" w16cid:durableId="1897860990">
-    <w:abstractNumId w:val="6"/>
-  </w:num>
-  <w:num w:numId="5" w16cid:durableId="91895770">
-    <w:abstractNumId w:val="4"/>
-  </w:num>
-  <w:num w:numId="6" w16cid:durableId="545413121">
-    <w:abstractNumId w:val="7"/>
-  </w:num>
-  <w:num w:numId="7" w16cid:durableId="1031804982">
-    <w:abstractNumId w:val="1"/>
-  </w:num>
-  <w:num w:numId="8" w16cid:durableId="646320399">
+  <w:num w:numId="16" w16cid:durableId="1683778988">
     <w:abstractNumId w:val="2"/>
-  </w:num>
-  <w:num w:numId="9" w16cid:durableId="867762498">
-    <w:abstractNumId w:val="8"/>
   </w:num>
 </w:numbering>
 </file>
@@ -12087,6 +12648,18 @@
       <w:shd w:val="clear" w:color="auto" w:fill="E1DFDD"/>
     </w:rPr>
   </w:style>
+  <w:style w:type="character" w:styleId="FollowedHyperlink">
+    <w:name w:val="FollowedHyperlink"/>
+    <w:basedOn w:val="DefaultParagraphFont"/>
+    <w:uiPriority w:val="99"/>
+    <w:semiHidden/>
+    <w:unhideWhenUsed/>
+    <w:rsid w:val="00E36ED5"/>
+    <w:rPr>
+      <w:color w:val="800080" w:themeColor="followedHyperlink"/>
+      <w:u w:val="single"/>
+    </w:rPr>
+  </w:style>
 </w:styles>
 </file>
 
@@ -12604,15 +13177,9 @@
 <file path=customXml/itemProps5.xml><?xml version="1.0" encoding="utf-8"?>
 <ds:datastoreItem xmlns:ds="http://schemas.openxmlformats.org/officeDocument/2006/customXml" ds:itemID="{5B6D8B98-3B43-4670-AB57-BB7466B78912}">
   <ds:schemaRefs>
+    <ds:schemaRef ds:uri="http://schemas.microsoft.com/office/2006/metadata/properties"/>
+    <ds:schemaRef ds:uri="http://schemas.microsoft.com/office/infopath/2007/PartnerControls"/>
     <ds:schemaRef ds:uri="9ffdf6cc-3978-4601-a405-42bc48eb9bd2"/>
-    <ds:schemaRef ds:uri="http://purl.org/dc/dcmitype/"/>
-    <ds:schemaRef ds:uri="http://purl.org/dc/elements/1.1/"/>
-    <ds:schemaRef ds:uri="http://www.w3.org/XML/1998/namespace"/>
-    <ds:schemaRef ds:uri="http://schemas.microsoft.com/office/2006/documentManagement/types"/>
-    <ds:schemaRef ds:uri="http://purl.org/dc/terms/"/>
-    <ds:schemaRef ds:uri="http://schemas.microsoft.com/office/infopath/2007/PartnerControls"/>
-    <ds:schemaRef ds:uri="http://schemas.openxmlformats.org/package/2006/metadata/core-properties"/>
-    <ds:schemaRef ds:uri="http://schemas.microsoft.com/office/2006/metadata/properties"/>
   </ds:schemaRefs>
 </ds:datastoreItem>
 </file>
</xml_diff>

<commit_message>
adding first user senario without the screen graph
</commit_message>
<xml_diff>
--- a/Task_3/CS251-2025-S14-TA-20230280-20231189-20231109-ProjectName-SRS-v1.0.docx
+++ b/Task_3/CS251-2025-S14-TA-20230280-20231189-20231109-ProjectName-SRS-v1.0.docx
@@ -1,6 +1,6 @@
 
 <file path=word/document.xml><?xml version="1.0" encoding="utf-8"?>
-<w:document xmlns:wpc="http://schemas.microsoft.com/office/word/2010/wordprocessingCanvas" xmlns:cx="http://schemas.microsoft.com/office/drawing/2014/chartex" xmlns:cx1="http://schemas.microsoft.com/office/drawing/2015/9/8/chartex" xmlns:cx2="http://schemas.microsoft.com/office/drawing/2015/10/21/chartex" xmlns:cx3="http://schemas.microsoft.com/office/drawing/2016/5/9/chartex" xmlns:cx4="http://schemas.microsoft.com/office/drawing/2016/5/10/chartex" xmlns:cx5="http://schemas.microsoft.com/office/drawing/2016/5/11/chartex" xmlns:cx6="http://schemas.microsoft.com/office/drawing/2016/5/12/chartex" xmlns:cx7="http://schemas.microsoft.com/office/drawing/2016/5/13/chartex" xmlns:cx8="http://schemas.microsoft.com/office/drawing/2016/5/14/chartex" xmlns:mc="http://schemas.openxmlformats.org/markup-compatibility/2006" xmlns:aink="http://schemas.microsoft.com/office/drawing/2016/ink" xmlns:am3d="http://schemas.microsoft.com/office/drawing/2017/model3d" xmlns:o="urn:schemas-microsoft-com:office:office" xmlns:oel="http://schemas.microsoft.com/office/2019/extlst" xmlns:r="http://schemas.openxmlformats.org/officeDocument/2006/relationships" xmlns:m="http://schemas.openxmlformats.org/officeDocument/2006/math" xmlns:v="urn:schemas-microsoft-com:vml" xmlns:wp14="http://schemas.microsoft.com/office/word/2010/wordprocessingDrawing" xmlns:wp="http://schemas.openxmlformats.org/drawingml/2006/wordprocessingDrawing" xmlns:w10="urn:schemas-microsoft-com:office:word" xmlns:w="http://schemas.openxmlformats.org/wordprocessingml/2006/main" xmlns:w14="http://schemas.microsoft.com/office/word/2010/wordml" xmlns:w15="http://schemas.microsoft.com/office/word/2012/wordml" xmlns:w16cex="http://schemas.microsoft.com/office/word/2018/wordml/cex" xmlns:w16cid="http://schemas.microsoft.com/office/word/2016/wordml/cid" xmlns:w16="http://schemas.microsoft.com/office/word/2018/wordml" xmlns:w16du="http://schemas.microsoft.com/office/word/2023/wordml/word16du" xmlns:w16sdtdh="http://schemas.microsoft.com/office/word/2020/wordml/sdtdatahash" xmlns:w16sdtfl="http://schemas.microsoft.com/office/word/2024/wordml/sdtformatlock" xmlns:w16se="http://schemas.microsoft.com/office/word/2015/wordml/symex" xmlns:wpg="http://schemas.microsoft.com/office/word/2010/wordprocessingGroup" xmlns:wpi="http://schemas.microsoft.com/office/word/2010/wordprocessingInk" xmlns:wne="http://schemas.microsoft.com/office/word/2006/wordml" xmlns:wps="http://schemas.microsoft.com/office/word/2010/wordprocessingShape" mc:Ignorable="w14 w15 w16se w16cid w16 w16cex w16sdtdh w16sdtfl w16du wp14">
+<w:document xmlns:wpc="http://schemas.microsoft.com/office/word/2010/wordprocessingCanvas" xmlns:cx="http://schemas.microsoft.com/office/drawing/2014/chartex" xmlns:cx1="http://schemas.microsoft.com/office/drawing/2015/9/8/chartex" xmlns:cx2="http://schemas.microsoft.com/office/drawing/2015/10/21/chartex" xmlns:cx3="http://schemas.microsoft.com/office/drawing/2016/5/9/chartex" xmlns:cx4="http://schemas.microsoft.com/office/drawing/2016/5/10/chartex" xmlns:cx5="http://schemas.microsoft.com/office/drawing/2016/5/11/chartex" xmlns:cx6="http://schemas.microsoft.com/office/drawing/2016/5/12/chartex" xmlns:cx7="http://schemas.microsoft.com/office/drawing/2016/5/13/chartex" xmlns:cx8="http://schemas.microsoft.com/office/drawing/2016/5/14/chartex" xmlns:mc="http://schemas.openxmlformats.org/markup-compatibility/2006" xmlns:aink="http://schemas.microsoft.com/office/drawing/2016/ink" xmlns:am3d="http://schemas.microsoft.com/office/drawing/2017/model3d" xmlns:o="urn:schemas-microsoft-com:office:office" xmlns:oel="http://schemas.microsoft.com/office/2019/extlst" xmlns:r="http://schemas.openxmlformats.org/officeDocument/2006/relationships" xmlns:m="http://schemas.openxmlformats.org/officeDocument/2006/math" xmlns:v="urn:schemas-microsoft-com:vml" xmlns:wp14="http://schemas.microsoft.com/office/word/2010/wordprocessingDrawing" xmlns:wp="http://schemas.openxmlformats.org/drawingml/2006/wordprocessingDrawing" xmlns:w10="urn:schemas-microsoft-com:office:word" xmlns:w="http://schemas.openxmlformats.org/wordprocessingml/2006/main" xmlns:w14="http://schemas.microsoft.com/office/word/2010/wordml" xmlns:w15="http://schemas.microsoft.com/office/word/2012/wordml" xmlns:w16cex="http://schemas.microsoft.com/office/word/2018/wordml/cex" xmlns:w16cid="http://schemas.microsoft.com/office/word/2016/wordml/cid" xmlns:w16="http://schemas.microsoft.com/office/word/2018/wordml" xmlns:w16du="http://schemas.microsoft.com/office/word/2023/wordml/word16du" xmlns:w16sdtdh="http://schemas.microsoft.com/office/word/2020/wordml/sdtdatahash" xmlns:w16se="http://schemas.microsoft.com/office/word/2015/wordml/symex" xmlns:wpg="http://schemas.microsoft.com/office/word/2010/wordprocessingGroup" xmlns:wpi="http://schemas.microsoft.com/office/word/2010/wordprocessingInk" xmlns:wne="http://schemas.microsoft.com/office/word/2006/wordml" xmlns:wps="http://schemas.microsoft.com/office/word/2010/wordprocessingShape" mc:Ignorable="w14 w15 w16se w16cid w16 w16cex w16sdtdh wp14">
   <w:body>
     <w:p>
       <w:pPr>
@@ -441,21 +441,8 @@
           </w:tcPr>
           <w:p>
             <w:r>
-              <w:t>Fatema El-</w:t>
-            </w:r>
-            <w:proofErr w:type="spellStart"/>
-            <w:r>
-              <w:t>Zhraa</w:t>
-            </w:r>
-            <w:proofErr w:type="spellEnd"/>
-            <w:r>
-              <w:t xml:space="preserve"> Ahmed Mohamed El-</w:t>
-            </w:r>
-            <w:proofErr w:type="spellStart"/>
-            <w:r>
-              <w:t>Fiky</w:t>
-            </w:r>
-            <w:proofErr w:type="spellEnd"/>
+              <w:t>Fatema El-Zhraa Ahmed Mohamed El-Fiky</w:t>
+            </w:r>
           </w:p>
         </w:tc>
         <w:tc>
@@ -530,7 +517,6 @@
           <w:docPartUnique/>
         </w:docPartObj>
       </w:sdtPr>
-      <w:sdtEndPr/>
       <w:sdtContent>
         <w:p>
           <w:pPr>
@@ -550,7 +536,7 @@
         </w:p>
         <w:p>
           <w:pPr>
-            <w:pStyle w:val="TOC1"/>
+            <w:pStyle w:val="10"/>
             <w:tabs>
               <w:tab w:val="right" w:leader="dot" w:pos="9638"/>
             </w:tabs>
@@ -626,7 +612,7 @@
         </w:p>
         <w:p>
           <w:pPr>
-            <w:pStyle w:val="TOC1"/>
+            <w:pStyle w:val="10"/>
             <w:tabs>
               <w:tab w:val="right" w:leader="dot" w:pos="9638"/>
             </w:tabs>
@@ -681,7 +667,7 @@
         </w:p>
         <w:p>
           <w:pPr>
-            <w:pStyle w:val="TOC1"/>
+            <w:pStyle w:val="10"/>
             <w:tabs>
               <w:tab w:val="right" w:leader="dot" w:pos="9638"/>
             </w:tabs>
@@ -736,7 +722,7 @@
         </w:p>
         <w:p>
           <w:pPr>
-            <w:pStyle w:val="TOC2"/>
+            <w:pStyle w:val="20"/>
             <w:tabs>
               <w:tab w:val="right" w:leader="dot" w:pos="9638"/>
             </w:tabs>
@@ -791,7 +777,7 @@
         </w:p>
         <w:p>
           <w:pPr>
-            <w:pStyle w:val="TOC2"/>
+            <w:pStyle w:val="20"/>
             <w:tabs>
               <w:tab w:val="right" w:leader="dot" w:pos="9638"/>
             </w:tabs>
@@ -846,7 +832,7 @@
         </w:p>
         <w:p>
           <w:pPr>
-            <w:pStyle w:val="TOC2"/>
+            <w:pStyle w:val="20"/>
             <w:tabs>
               <w:tab w:val="right" w:leader="dot" w:pos="9638"/>
             </w:tabs>
@@ -901,7 +887,7 @@
         </w:p>
         <w:p>
           <w:pPr>
-            <w:pStyle w:val="TOC1"/>
+            <w:pStyle w:val="10"/>
             <w:tabs>
               <w:tab w:val="right" w:leader="dot" w:pos="9638"/>
             </w:tabs>
@@ -956,7 +942,7 @@
         </w:p>
         <w:p>
           <w:pPr>
-            <w:pStyle w:val="TOC2"/>
+            <w:pStyle w:val="20"/>
             <w:tabs>
               <w:tab w:val="right" w:leader="dot" w:pos="9638"/>
             </w:tabs>
@@ -1011,7 +997,7 @@
         </w:p>
         <w:p>
           <w:pPr>
-            <w:pStyle w:val="TOC2"/>
+            <w:pStyle w:val="20"/>
             <w:tabs>
               <w:tab w:val="right" w:leader="dot" w:pos="9638"/>
             </w:tabs>
@@ -1066,7 +1052,7 @@
         </w:p>
         <w:p>
           <w:pPr>
-            <w:pStyle w:val="TOC1"/>
+            <w:pStyle w:val="10"/>
             <w:tabs>
               <w:tab w:val="right" w:leader="dot" w:pos="9638"/>
             </w:tabs>
@@ -1121,7 +1107,7 @@
         </w:p>
         <w:p>
           <w:pPr>
-            <w:pStyle w:val="TOC2"/>
+            <w:pStyle w:val="20"/>
             <w:tabs>
               <w:tab w:val="right" w:leader="dot" w:pos="9638"/>
             </w:tabs>
@@ -1176,7 +1162,7 @@
         </w:p>
         <w:p>
           <w:pPr>
-            <w:pStyle w:val="TOC2"/>
+            <w:pStyle w:val="20"/>
             <w:tabs>
               <w:tab w:val="right" w:leader="dot" w:pos="9638"/>
             </w:tabs>
@@ -1231,7 +1217,7 @@
         </w:p>
         <w:p>
           <w:pPr>
-            <w:pStyle w:val="TOC2"/>
+            <w:pStyle w:val="20"/>
             <w:tabs>
               <w:tab w:val="right" w:leader="dot" w:pos="9638"/>
             </w:tabs>
@@ -1286,7 +1272,7 @@
         </w:p>
         <w:p>
           <w:pPr>
-            <w:pStyle w:val="TOC1"/>
+            <w:pStyle w:val="10"/>
             <w:tabs>
               <w:tab w:val="right" w:leader="dot" w:pos="9638"/>
             </w:tabs>
@@ -1341,7 +1327,7 @@
         </w:p>
         <w:p>
           <w:pPr>
-            <w:pStyle w:val="TOC1"/>
+            <w:pStyle w:val="10"/>
             <w:tabs>
               <w:tab w:val="right" w:leader="dot" w:pos="9638"/>
             </w:tabs>
@@ -1396,7 +1382,7 @@
         </w:p>
         <w:p>
           <w:pPr>
-            <w:pStyle w:val="TOC1"/>
+            <w:pStyle w:val="10"/>
             <w:tabs>
               <w:tab w:val="right" w:leader="dot" w:pos="9638"/>
             </w:tabs>
@@ -1496,7 +1482,7 @@
     </w:p>
     <w:p>
       <w:pPr>
-        <w:pStyle w:val="Heading1"/>
+        <w:pStyle w:val="1"/>
       </w:pPr>
     </w:p>
     <w:p/>
@@ -1527,7 +1513,7 @@
     </w:p>
     <w:p>
       <w:pPr>
-        <w:pStyle w:val="Heading1"/>
+        <w:pStyle w:val="1"/>
       </w:pPr>
       <w:bookmarkStart w:id="0" w:name="_Toc128921814"/>
       <w:r>
@@ -1761,13 +1747,8 @@
             <w:r>
               <w:t>-</w:t>
             </w:r>
-            <w:proofErr w:type="spellStart"/>
-            <w:r>
-              <w:t>Zhraa</w:t>
-            </w:r>
-            <w:proofErr w:type="spellEnd"/>
-            <w:r>
-              <w:t xml:space="preserve"> </w:t>
+            <w:r>
+              <w:t xml:space="preserve">Zhraa </w:t>
             </w:r>
             <w:r>
               <w:t>Ahmed Mohamed El</w:t>
@@ -1775,14 +1756,12 @@
             <w:r>
               <w:t>-</w:t>
             </w:r>
-            <w:proofErr w:type="spellStart"/>
             <w:r>
               <w:t>F</w:t>
             </w:r>
             <w:r>
               <w:t>iky</w:t>
             </w:r>
-            <w:proofErr w:type="spellEnd"/>
           </w:p>
         </w:tc>
         <w:tc>
@@ -1814,7 +1793,7 @@
     </w:tbl>
     <w:p>
       <w:pPr>
-        <w:pStyle w:val="Heading1"/>
+        <w:pStyle w:val="1"/>
         <w:rPr>
           <w:b w:val="0"/>
           <w:bCs w:val="0"/>
@@ -1915,7 +1894,7 @@
     </w:p>
     <w:p>
       <w:pPr>
-        <w:pStyle w:val="Heading1"/>
+        <w:pStyle w:val="1"/>
         <w:rPr>
           <w:b w:val="0"/>
           <w:bCs w:val="0"/>
@@ -1953,7 +1932,7 @@
     </w:p>
     <w:p>
       <w:pPr>
-        <w:pStyle w:val="Heading1"/>
+        <w:pStyle w:val="1"/>
         <w:rPr>
           <w:b w:val="0"/>
           <w:bCs w:val="0"/>
@@ -1991,7 +1970,7 @@
     </w:p>
     <w:p>
       <w:pPr>
-        <w:pStyle w:val="Heading1"/>
+        <w:pStyle w:val="1"/>
         <w:rPr>
           <w:b w:val="0"/>
           <w:bCs w:val="0"/>
@@ -2047,7 +2026,7 @@
     </w:p>
     <w:p>
       <w:pPr>
-        <w:pStyle w:val="Heading1"/>
+        <w:pStyle w:val="1"/>
         <w:rPr>
           <w:rFonts w:asciiTheme="minorHAnsi" w:eastAsiaTheme="minorHAnsi" w:hAnsiTheme="minorHAnsi"/>
           <w:color w:val="C00000"/>
@@ -2077,7 +2056,7 @@
     </w:p>
     <w:p>
       <w:pPr>
-        <w:pStyle w:val="Heading1"/>
+        <w:pStyle w:val="1"/>
       </w:pPr>
       <w:r>
         <w:rPr>
@@ -2095,7 +2074,7 @@
     </w:p>
     <w:p>
       <w:pPr>
-        <w:pStyle w:val="Heading2"/>
+        <w:pStyle w:val="2"/>
         <w:rPr>
           <w:rFonts w:asciiTheme="minorHAnsi" w:eastAsiaTheme="minorHAnsi" w:hAnsiTheme="minorHAnsi"/>
           <w:color w:val="000000" w:themeColor="text1"/>
@@ -2120,7 +2099,7 @@
           <w:sz w:val="24"/>
           <w:szCs w:val="24"/>
         </w:rPr>
-        <w:t xml:space="preserve">This app is designed to provide individuals with the ability to track and manage their financial investments across multiple asset types, including stocks, real estate, savings, and cryptocurrencies. Since one of our goals is to enhance financial literacy, we have added interactive learning modules to help users develop smarter money management habits. Additionally, the </w:t>
+        <w:t xml:space="preserve">This app is designed to provide individuals with the ability to track and manage their financial investments across multiple asset types, including stocks, real estate, savings, and cryptocurrencies. Since one of our goals is to enhance financial literacy, we have added interactive </w:t>
       </w:r>
       <w:r>
         <w:rPr>
@@ -2132,12 +2111,12 @@
           <w:szCs w:val="24"/>
         </w:rPr>
         <w:lastRenderedPageBreak/>
-        <w:t>software automates budgeting and debt repayment to improve financial stability, offering personalized insights and recommendations based on real-time financial data. By integrating various financial sources and visualizing investment performance, this software enables users to make well-informed decisions and take control of their financial future.</w:t>
+        <w:t>learning modules to help users develop smarter money management habits. Additionally, the software automates budgeting and debt repayment to improve financial stability, offering personalized insights and recommendations based on real-time financial data. By integrating various financial sources and visualizing investment performance, this software enables users to make well-informed decisions and take control of their financial future.</w:t>
       </w:r>
     </w:p>
     <w:p>
       <w:pPr>
-        <w:pStyle w:val="Heading2"/>
+        <w:pStyle w:val="2"/>
         <w:rPr>
           <w:rFonts w:asciiTheme="minorHAnsi" w:eastAsiaTheme="minorHAnsi" w:hAnsiTheme="minorHAnsi"/>
           <w:color w:val="000000" w:themeColor="text1"/>
@@ -2153,7 +2132,7 @@
     </w:p>
     <w:p>
       <w:pPr>
-        <w:pStyle w:val="Heading2"/>
+        <w:pStyle w:val="2"/>
         <w:numPr>
           <w:ilvl w:val="0"/>
           <w:numId w:val="6"/>
@@ -2179,7 +2158,7 @@
     </w:p>
     <w:p>
       <w:pPr>
-        <w:pStyle w:val="Heading2"/>
+        <w:pStyle w:val="2"/>
         <w:numPr>
           <w:ilvl w:val="0"/>
           <w:numId w:val="6"/>
@@ -2205,7 +2184,7 @@
     </w:p>
     <w:p>
       <w:pPr>
-        <w:pStyle w:val="Heading2"/>
+        <w:pStyle w:val="2"/>
         <w:numPr>
           <w:ilvl w:val="0"/>
           <w:numId w:val="6"/>
@@ -2231,7 +2210,7 @@
     </w:p>
     <w:p>
       <w:pPr>
-        <w:pStyle w:val="Heading2"/>
+        <w:pStyle w:val="2"/>
         <w:numPr>
           <w:ilvl w:val="0"/>
           <w:numId w:val="6"/>
@@ -2257,7 +2236,7 @@
     </w:p>
     <w:p>
       <w:pPr>
-        <w:pStyle w:val="Heading2"/>
+        <w:pStyle w:val="2"/>
         <w:numPr>
           <w:ilvl w:val="0"/>
           <w:numId w:val="6"/>
@@ -2283,7 +2262,7 @@
     </w:p>
     <w:p>
       <w:pPr>
-        <w:pStyle w:val="Heading2"/>
+        <w:pStyle w:val="2"/>
         <w:numPr>
           <w:ilvl w:val="0"/>
           <w:numId w:val="6"/>
@@ -2309,7 +2288,7 @@
     </w:p>
     <w:p>
       <w:pPr>
-        <w:pStyle w:val="Heading2"/>
+        <w:pStyle w:val="2"/>
         <w:numPr>
           <w:ilvl w:val="0"/>
           <w:numId w:val="6"/>
@@ -2335,23 +2314,23 @@
     </w:p>
     <w:p>
       <w:pPr>
-        <w:pStyle w:val="Heading2"/>
+        <w:pStyle w:val="2"/>
       </w:pPr>
     </w:p>
     <w:p>
       <w:pPr>
-        <w:pStyle w:val="Heading2"/>
+        <w:pStyle w:val="2"/>
       </w:pPr>
       <w:bookmarkStart w:id="6" w:name="_Toc128921819"/>
     </w:p>
     <w:p>
       <w:pPr>
-        <w:pStyle w:val="Heading2"/>
+        <w:pStyle w:val="2"/>
       </w:pPr>
     </w:p>
     <w:p>
       <w:pPr>
-        <w:pStyle w:val="Heading2"/>
+        <w:pStyle w:val="2"/>
       </w:pPr>
     </w:p>
     <w:p/>
@@ -2361,7 +2340,7 @@
     <w:p/>
     <w:p>
       <w:pPr>
-        <w:pStyle w:val="Heading2"/>
+        <w:pStyle w:val="2"/>
         <w:rPr>
           <w:rFonts w:asciiTheme="minorHAnsi" w:eastAsiaTheme="minorHAnsi" w:hAnsiTheme="minorHAnsi"/>
           <w:color w:val="000000" w:themeColor="text1"/>
@@ -2370,7 +2349,6 @@
         </w:rPr>
       </w:pPr>
       <w:r>
-        <w:lastRenderedPageBreak/>
         <w:t>Definitions, acronyms, and abbreviations</w:t>
       </w:r>
       <w:bookmarkEnd w:id="6"/>
@@ -2380,7 +2358,7 @@
     </w:p>
     <w:tbl>
       <w:tblPr>
-        <w:tblStyle w:val="TableGrid"/>
+        <w:tblStyle w:val="a8"/>
         <w:tblW w:w="10570" w:type="dxa"/>
         <w:tblBorders>
           <w:insideH w:val="single" w:sz="6" w:space="0" w:color="000000" w:themeColor="text1"/>
@@ -2403,7 +2381,7 @@
           </w:tcPr>
           <w:p>
             <w:pPr>
-              <w:pStyle w:val="Heading2"/>
+              <w:pStyle w:val="2"/>
               <w:rPr>
                 <w:color w:val="000000" w:themeColor="text1"/>
               </w:rPr>
@@ -2423,7 +2401,7 @@
           </w:tcPr>
           <w:p>
             <w:pPr>
-              <w:pStyle w:val="Heading2"/>
+              <w:pStyle w:val="2"/>
               <w:rPr>
                 <w:color w:val="000000" w:themeColor="text1"/>
               </w:rPr>
@@ -2447,7 +2425,7 @@
           </w:tcPr>
           <w:p>
             <w:pPr>
-              <w:pStyle w:val="Heading2"/>
+              <w:pStyle w:val="2"/>
               <w:rPr>
                 <w:rFonts w:asciiTheme="minorHAnsi" w:hAnsiTheme="minorHAnsi" w:cstheme="minorHAnsi"/>
                 <w:color w:val="000000" w:themeColor="text1"/>
@@ -2472,7 +2450,7 @@
           </w:tcPr>
           <w:p>
             <w:pPr>
-              <w:pStyle w:val="Heading2"/>
+              <w:pStyle w:val="2"/>
               <w:rPr>
                 <w:rFonts w:asciiTheme="minorHAnsi" w:hAnsiTheme="minorHAnsi" w:cstheme="minorHAnsi"/>
                 <w:b w:val="0"/>
@@ -2506,7 +2484,7 @@
           </w:tcPr>
           <w:p>
             <w:pPr>
-              <w:pStyle w:val="Heading2"/>
+              <w:pStyle w:val="2"/>
               <w:rPr>
                 <w:rFonts w:asciiTheme="minorHAnsi" w:hAnsiTheme="minorHAnsi" w:cstheme="minorHAnsi"/>
                 <w:color w:val="000000" w:themeColor="text1"/>
@@ -2531,7 +2509,7 @@
           </w:tcPr>
           <w:p>
             <w:pPr>
-              <w:pStyle w:val="Heading2"/>
+              <w:pStyle w:val="2"/>
               <w:rPr>
                 <w:rFonts w:asciiTheme="minorHAnsi" w:hAnsiTheme="minorHAnsi" w:cstheme="minorHAnsi"/>
                 <w:b w:val="0"/>
@@ -2565,7 +2543,7 @@
           </w:tcPr>
           <w:p>
             <w:pPr>
-              <w:pStyle w:val="Heading2"/>
+              <w:pStyle w:val="2"/>
               <w:rPr>
                 <w:rFonts w:asciiTheme="minorHAnsi" w:hAnsiTheme="minorHAnsi" w:cstheme="minorHAnsi"/>
                 <w:color w:val="000000" w:themeColor="text1"/>
@@ -2590,7 +2568,7 @@
           </w:tcPr>
           <w:p>
             <w:pPr>
-              <w:pStyle w:val="Heading2"/>
+              <w:pStyle w:val="2"/>
               <w:rPr>
                 <w:rFonts w:asciiTheme="minorHAnsi" w:hAnsiTheme="minorHAnsi" w:cstheme="minorHAnsi"/>
                 <w:b w:val="0"/>
@@ -2624,7 +2602,7 @@
           </w:tcPr>
           <w:p>
             <w:pPr>
-              <w:pStyle w:val="Heading2"/>
+              <w:pStyle w:val="2"/>
               <w:rPr>
                 <w:rFonts w:asciiTheme="minorHAnsi" w:hAnsiTheme="minorHAnsi" w:cstheme="minorHAnsi"/>
                 <w:color w:val="000000" w:themeColor="text1"/>
@@ -2649,7 +2627,7 @@
           </w:tcPr>
           <w:p>
             <w:pPr>
-              <w:pStyle w:val="Heading2"/>
+              <w:pStyle w:val="2"/>
               <w:rPr>
                 <w:rFonts w:asciiTheme="minorHAnsi" w:hAnsiTheme="minorHAnsi" w:cstheme="minorHAnsi"/>
                 <w:b w:val="0"/>
@@ -2683,7 +2661,7 @@
           </w:tcPr>
           <w:p>
             <w:pPr>
-              <w:pStyle w:val="Heading2"/>
+              <w:pStyle w:val="2"/>
               <w:rPr>
                 <w:rFonts w:asciiTheme="minorHAnsi" w:hAnsiTheme="minorHAnsi" w:cstheme="minorHAnsi"/>
                 <w:color w:val="000000" w:themeColor="text1"/>
@@ -2708,7 +2686,7 @@
           </w:tcPr>
           <w:p>
             <w:pPr>
-              <w:pStyle w:val="Heading2"/>
+              <w:pStyle w:val="2"/>
               <w:rPr>
                 <w:rFonts w:asciiTheme="minorHAnsi" w:hAnsiTheme="minorHAnsi" w:cstheme="minorHAnsi"/>
                 <w:b w:val="0"/>
@@ -2742,7 +2720,7 @@
           </w:tcPr>
           <w:p>
             <w:pPr>
-              <w:pStyle w:val="Heading2"/>
+              <w:pStyle w:val="2"/>
               <w:rPr>
                 <w:rFonts w:asciiTheme="minorHAnsi" w:hAnsiTheme="minorHAnsi" w:cstheme="minorHAnsi"/>
                 <w:color w:val="000000" w:themeColor="text1"/>
@@ -2767,7 +2745,7 @@
           </w:tcPr>
           <w:p>
             <w:pPr>
-              <w:pStyle w:val="Heading2"/>
+              <w:pStyle w:val="2"/>
               <w:rPr>
                 <w:rFonts w:asciiTheme="minorHAnsi" w:hAnsiTheme="minorHAnsi" w:cstheme="minorHAnsi"/>
                 <w:b w:val="0"/>
@@ -2801,7 +2779,7 @@
           </w:tcPr>
           <w:p>
             <w:pPr>
-              <w:pStyle w:val="Heading2"/>
+              <w:pStyle w:val="2"/>
               <w:rPr>
                 <w:rFonts w:asciiTheme="minorHAnsi" w:hAnsiTheme="minorHAnsi" w:cstheme="minorHAnsi"/>
                 <w:color w:val="000000" w:themeColor="text1"/>
@@ -2852,7 +2830,7 @@
                 </w:tcPr>
                 <w:p>
                   <w:pPr>
-                    <w:pStyle w:val="Heading2"/>
+                    <w:pStyle w:val="2"/>
                     <w:rPr>
                       <w:rFonts w:asciiTheme="minorHAnsi" w:hAnsiTheme="minorHAnsi" w:cstheme="minorHAnsi"/>
                       <w:b w:val="0"/>
@@ -2896,7 +2874,7 @@
                 </w:tcPr>
                 <w:p>
                   <w:pPr>
-                    <w:pStyle w:val="Heading2"/>
+                    <w:pStyle w:val="2"/>
                     <w:rPr>
                       <w:rFonts w:asciiTheme="minorHAnsi" w:hAnsiTheme="minorHAnsi" w:cstheme="minorHAnsi"/>
                       <w:b w:val="0"/>
@@ -2923,7 +2901,7 @@
           </w:tbl>
           <w:p>
             <w:pPr>
-              <w:pStyle w:val="Heading2"/>
+              <w:pStyle w:val="2"/>
               <w:rPr>
                 <w:rFonts w:asciiTheme="minorHAnsi" w:hAnsiTheme="minorHAnsi" w:cstheme="minorHAnsi"/>
                 <w:b w:val="0"/>
@@ -2937,7 +2915,7 @@
           </w:p>
           <w:p>
             <w:pPr>
-              <w:pStyle w:val="Heading2"/>
+              <w:pStyle w:val="2"/>
               <w:rPr>
                 <w:rFonts w:asciiTheme="minorHAnsi" w:hAnsiTheme="minorHAnsi" w:cstheme="minorHAnsi"/>
                 <w:b w:val="0"/>
@@ -2960,7 +2938,7 @@
           </w:tcPr>
           <w:p>
             <w:pPr>
-              <w:pStyle w:val="Heading2"/>
+              <w:pStyle w:val="2"/>
               <w:rPr>
                 <w:rFonts w:asciiTheme="minorHAnsi" w:hAnsiTheme="minorHAnsi" w:cstheme="minorHAnsi"/>
                 <w:color w:val="000000" w:themeColor="text1"/>
@@ -2985,7 +2963,7 @@
           </w:tcPr>
           <w:p>
             <w:pPr>
-              <w:pStyle w:val="Heading2"/>
+              <w:pStyle w:val="2"/>
               <w:rPr>
                 <w:b w:val="0"/>
                 <w:bCs w:val="0"/>
@@ -3010,24 +2988,23 @@
     </w:tbl>
     <w:p>
       <w:pPr>
-        <w:pStyle w:val="Heading2"/>
+        <w:pStyle w:val="2"/>
       </w:pPr>
     </w:p>
     <w:p/>
     <w:p>
       <w:pPr>
-        <w:pStyle w:val="Heading1"/>
+        <w:pStyle w:val="1"/>
       </w:pPr>
       <w:bookmarkStart w:id="7" w:name="_Toc128921820"/>
       <w:r>
-        <w:lastRenderedPageBreak/>
         <w:t>Requirements</w:t>
       </w:r>
       <w:bookmarkEnd w:id="7"/>
     </w:p>
     <w:p>
       <w:pPr>
-        <w:pStyle w:val="Heading2"/>
+        <w:pStyle w:val="2"/>
       </w:pPr>
       <w:bookmarkStart w:id="8" w:name="_Toc128921821"/>
       <w:r>
@@ -3037,7 +3014,7 @@
     </w:p>
     <w:tbl>
       <w:tblPr>
-        <w:tblStyle w:val="TableGrid"/>
+        <w:tblStyle w:val="a8"/>
         <w:tblW w:w="10570" w:type="dxa"/>
         <w:tblBorders>
           <w:insideH w:val="single" w:sz="6" w:space="0" w:color="000000" w:themeColor="text1"/>
@@ -3060,7 +3037,7 @@
           </w:tcPr>
           <w:p>
             <w:pPr>
-              <w:pStyle w:val="Heading2"/>
+              <w:pStyle w:val="2"/>
               <w:rPr>
                 <w:color w:val="000000" w:themeColor="text1"/>
               </w:rPr>
@@ -3080,7 +3057,7 @@
           </w:tcPr>
           <w:p>
             <w:pPr>
-              <w:pStyle w:val="Heading2"/>
+              <w:pStyle w:val="2"/>
               <w:rPr>
                 <w:color w:val="000000" w:themeColor="text1"/>
               </w:rPr>
@@ -3110,7 +3087,7 @@
           </w:tcPr>
           <w:p>
             <w:pPr>
-              <w:pStyle w:val="Heading2"/>
+              <w:pStyle w:val="2"/>
               <w:rPr>
                 <w:rFonts w:asciiTheme="minorHAnsi" w:hAnsiTheme="minorHAnsi" w:cstheme="minorHAnsi"/>
                 <w:color w:val="000000" w:themeColor="text1"/>
@@ -3135,7 +3112,7 @@
           </w:tcPr>
           <w:p>
             <w:pPr>
-              <w:pStyle w:val="Heading2"/>
+              <w:pStyle w:val="2"/>
               <w:rPr>
                 <w:rFonts w:asciiTheme="minorHAnsi" w:hAnsiTheme="minorHAnsi" w:cstheme="minorHAnsi"/>
                 <w:b w:val="0"/>
@@ -3213,7 +3190,7 @@
           </w:tcPr>
           <w:p>
             <w:pPr>
-              <w:pStyle w:val="Heading2"/>
+              <w:pStyle w:val="2"/>
               <w:rPr>
                 <w:rFonts w:asciiTheme="minorHAnsi" w:hAnsiTheme="minorHAnsi" w:cstheme="minorHAnsi"/>
                 <w:color w:val="000000" w:themeColor="text1"/>
@@ -3238,7 +3215,7 @@
           </w:tcPr>
           <w:p>
             <w:pPr>
-              <w:pStyle w:val="Heading2"/>
+              <w:pStyle w:val="2"/>
               <w:rPr>
                 <w:rFonts w:asciiTheme="minorHAnsi" w:hAnsiTheme="minorHAnsi" w:cstheme="minorHAnsi"/>
                 <w:b w:val="0"/>
@@ -3404,7 +3381,7 @@
           </w:tcPr>
           <w:p>
             <w:pPr>
-              <w:pStyle w:val="Heading2"/>
+              <w:pStyle w:val="2"/>
               <w:rPr>
                 <w:rFonts w:asciiTheme="minorHAnsi" w:hAnsiTheme="minorHAnsi" w:cstheme="minorHAnsi"/>
                 <w:color w:val="000000" w:themeColor="text1"/>
@@ -3429,7 +3406,7 @@
           </w:tcPr>
           <w:p>
             <w:pPr>
-              <w:pStyle w:val="Heading2"/>
+              <w:pStyle w:val="2"/>
               <w:rPr>
                 <w:rFonts w:asciiTheme="minorHAnsi" w:hAnsiTheme="minorHAnsi" w:cstheme="minorHAnsi"/>
                 <w:b w:val="0"/>
@@ -3573,7 +3550,7 @@
           </w:tcPr>
           <w:p>
             <w:pPr>
-              <w:pStyle w:val="Heading2"/>
+              <w:pStyle w:val="2"/>
               <w:rPr>
                 <w:rFonts w:asciiTheme="minorHAnsi" w:hAnsiTheme="minorHAnsi" w:cstheme="minorHAnsi"/>
                 <w:color w:val="000000" w:themeColor="text1"/>
@@ -3598,7 +3575,7 @@
           </w:tcPr>
           <w:p>
             <w:pPr>
-              <w:pStyle w:val="Heading2"/>
+              <w:pStyle w:val="2"/>
             </w:pPr>
             <w:r>
               <w:rPr>
@@ -3776,7 +3753,7 @@
           </w:tcPr>
           <w:p>
             <w:pPr>
-              <w:pStyle w:val="Heading2"/>
+              <w:pStyle w:val="2"/>
               <w:rPr>
                 <w:rFonts w:asciiTheme="minorHAnsi" w:hAnsiTheme="minorHAnsi" w:cstheme="minorHAnsi"/>
                 <w:color w:val="000000" w:themeColor="text1"/>
@@ -3801,7 +3778,7 @@
           </w:tcPr>
           <w:p>
             <w:pPr>
-              <w:pStyle w:val="Heading2"/>
+              <w:pStyle w:val="2"/>
               <w:rPr>
                 <w:rFonts w:asciiTheme="minorHAnsi" w:hAnsiTheme="minorHAnsi" w:cstheme="minorHAnsi"/>
                 <w:b w:val="0"/>
@@ -3891,7 +3868,7 @@
           </w:p>
           <w:p>
             <w:pPr>
-              <w:pStyle w:val="Heading2"/>
+              <w:pStyle w:val="2"/>
               <w:numPr>
                 <w:ilvl w:val="0"/>
                 <w:numId w:val="9"/>
@@ -3933,7 +3910,7 @@
           </w:p>
           <w:p>
             <w:pPr>
-              <w:pStyle w:val="ListParagraph"/>
+              <w:pStyle w:val="aa"/>
               <w:numPr>
                 <w:ilvl w:val="0"/>
                 <w:numId w:val="9"/>
@@ -3988,7 +3965,7 @@
           </w:p>
           <w:p>
             <w:pPr>
-              <w:pStyle w:val="ListParagraph"/>
+              <w:pStyle w:val="aa"/>
               <w:numPr>
                 <w:ilvl w:val="0"/>
                 <w:numId w:val="9"/>
@@ -4012,7 +3989,15 @@
                 <w:sz w:val="24"/>
                 <w:szCs w:val="24"/>
               </w:rPr>
-              <w:t xml:space="preserve"> that must be settled at specific </w:t>
+              <w:t xml:space="preserve"> that must be settled </w:t>
+            </w:r>
+            <w:r>
+              <w:rPr>
+                <w:sz w:val="24"/>
+                <w:szCs w:val="24"/>
+              </w:rPr>
+              <w:lastRenderedPageBreak/>
+              <w:t xml:space="preserve">at specific </w:t>
             </w:r>
             <w:proofErr w:type="gramStart"/>
             <w:r>
@@ -4040,7 +4025,7 @@
           </w:p>
           <w:p>
             <w:pPr>
-              <w:pStyle w:val="ListParagraph"/>
+              <w:pStyle w:val="aa"/>
               <w:numPr>
                 <w:ilvl w:val="0"/>
                 <w:numId w:val="9"/>
@@ -4093,17 +4078,7 @@
                 <w:sz w:val="24"/>
                 <w:szCs w:val="24"/>
               </w:rPr>
-              <w:t xml:space="preserve">the last </w:t>
-            </w:r>
-            <w:r>
-              <w:rPr>
-                <w:b/>
-                <w:bCs/>
-                <w:sz w:val="24"/>
-                <w:szCs w:val="24"/>
-              </w:rPr>
-              <w:lastRenderedPageBreak/>
-              <w:t xml:space="preserve">updates in the </w:t>
+              <w:t xml:space="preserve">the last updates in the </w:t>
             </w:r>
             <w:proofErr w:type="gramStart"/>
             <w:r>
@@ -4138,7 +4113,7 @@
           </w:tcPr>
           <w:p>
             <w:pPr>
-              <w:pStyle w:val="Heading2"/>
+              <w:pStyle w:val="2"/>
               <w:rPr>
                 <w:rFonts w:asciiTheme="minorHAnsi" w:hAnsiTheme="minorHAnsi" w:cstheme="minorHAnsi"/>
                 <w:color w:val="000000" w:themeColor="text1"/>
@@ -4164,7 +4139,7 @@
           </w:tcPr>
           <w:p>
             <w:pPr>
-              <w:pStyle w:val="Heading2"/>
+              <w:pStyle w:val="2"/>
               <w:rPr>
                 <w:rFonts w:asciiTheme="minorHAnsi" w:hAnsiTheme="minorHAnsi" w:cstheme="minorHAnsi"/>
                 <w:b w:val="0"/>
@@ -4299,7 +4274,7 @@
           <w:p/>
           <w:p>
             <w:pPr>
-              <w:pStyle w:val="ListParagraph"/>
+              <w:pStyle w:val="aa"/>
               <w:numPr>
                 <w:ilvl w:val="0"/>
                 <w:numId w:val="7"/>
@@ -4333,7 +4308,7 @@
           </w:p>
           <w:p>
             <w:pPr>
-              <w:pStyle w:val="ListParagraph"/>
+              <w:pStyle w:val="aa"/>
               <w:numPr>
                 <w:ilvl w:val="0"/>
                 <w:numId w:val="7"/>
@@ -4382,7 +4357,7 @@
           </w:p>
           <w:p>
             <w:pPr>
-              <w:pStyle w:val="ListParagraph"/>
+              <w:pStyle w:val="aa"/>
               <w:numPr>
                 <w:ilvl w:val="0"/>
                 <w:numId w:val="7"/>
@@ -4444,7 +4419,7 @@
           </w:p>
           <w:p>
             <w:pPr>
-              <w:pStyle w:val="ListParagraph"/>
+              <w:pStyle w:val="aa"/>
               <w:numPr>
                 <w:ilvl w:val="0"/>
                 <w:numId w:val="7"/>
@@ -4477,7 +4452,7 @@
           </w:p>
           <w:p>
             <w:pPr>
-              <w:pStyle w:val="ListParagraph"/>
+              <w:pStyle w:val="aa"/>
               <w:numPr>
                 <w:ilvl w:val="0"/>
                 <w:numId w:val="7"/>
@@ -4531,7 +4506,7 @@
           </w:p>
           <w:p>
             <w:pPr>
-              <w:pStyle w:val="ListParagraph"/>
+              <w:pStyle w:val="aa"/>
               <w:numPr>
                 <w:ilvl w:val="0"/>
                 <w:numId w:val="7"/>
@@ -4579,7 +4554,7 @@
           </w:p>
           <w:p>
             <w:pPr>
-              <w:pStyle w:val="ListParagraph"/>
+              <w:pStyle w:val="aa"/>
               <w:numPr>
                 <w:ilvl w:val="0"/>
                 <w:numId w:val="7"/>
@@ -4626,7 +4601,7 @@
           </w:p>
           <w:p>
             <w:pPr>
-              <w:pStyle w:val="ListParagraph"/>
+              <w:pStyle w:val="aa"/>
               <w:numPr>
                 <w:ilvl w:val="0"/>
                 <w:numId w:val="7"/>
@@ -4676,13 +4651,13 @@
           </w:p>
           <w:p>
             <w:pPr>
-              <w:pStyle w:val="ListParagraph"/>
+              <w:pStyle w:val="aa"/>
             </w:pPr>
           </w:p>
           <w:p/>
           <w:p>
             <w:pPr>
-              <w:pStyle w:val="Heading2"/>
+              <w:pStyle w:val="2"/>
               <w:rPr>
                 <w:rFonts w:asciiTheme="minorHAnsi" w:hAnsiTheme="minorHAnsi" w:cstheme="minorHAnsi"/>
                 <w:b w:val="0"/>
@@ -4716,12 +4691,11 @@
     </w:p>
     <w:p>
       <w:pPr>
-        <w:pStyle w:val="Heading2"/>
+        <w:pStyle w:val="2"/>
       </w:pPr>
       <w:bookmarkStart w:id="9" w:name="_Toc128921822"/>
       <w:proofErr w:type="gramStart"/>
       <w:r>
-        <w:lastRenderedPageBreak/>
         <w:t>Non Functional</w:t>
       </w:r>
       <w:proofErr w:type="gramEnd"/>
@@ -4732,7 +4706,7 @@
     </w:p>
     <w:tbl>
       <w:tblPr>
-        <w:tblStyle w:val="TableGrid"/>
+        <w:tblStyle w:val="a8"/>
         <w:tblW w:w="0" w:type="auto"/>
         <w:tblLook w:val="04A0" w:firstRow="1" w:lastRow="0" w:firstColumn="1" w:lastColumn="0" w:noHBand="0" w:noVBand="1"/>
       </w:tblPr>
@@ -4748,7 +4722,7 @@
           </w:tcPr>
           <w:p>
             <w:pPr>
-              <w:pStyle w:val="Heading1"/>
+              <w:pStyle w:val="1"/>
               <w:rPr>
                 <w:color w:val="000000" w:themeColor="text1"/>
               </w:rPr>
@@ -4769,7 +4743,7 @@
           </w:tcPr>
           <w:p>
             <w:pPr>
-              <w:pStyle w:val="Heading1"/>
+              <w:pStyle w:val="1"/>
               <w:rPr>
                 <w:color w:val="000000" w:themeColor="text1"/>
               </w:rPr>
@@ -4796,7 +4770,7 @@
           </w:tcPr>
           <w:p>
             <w:pPr>
-              <w:pStyle w:val="Heading1"/>
+              <w:pStyle w:val="1"/>
               <w:rPr>
                 <w:color w:val="000000" w:themeColor="text1"/>
                 <w:sz w:val="24"/>
@@ -4817,7 +4791,7 @@
           </w:tcPr>
           <w:p>
             <w:pPr>
-              <w:pStyle w:val="Heading1"/>
+              <w:pStyle w:val="1"/>
               <w:numPr>
                 <w:ilvl w:val="0"/>
                 <w:numId w:val="12"/>
@@ -4887,7 +4861,7 @@
           </w:p>
           <w:p>
             <w:pPr>
-              <w:pStyle w:val="ListParagraph"/>
+              <w:pStyle w:val="aa"/>
               <w:numPr>
                 <w:ilvl w:val="0"/>
                 <w:numId w:val="12"/>
@@ -4935,7 +4909,7 @@
           </w:p>
           <w:p>
             <w:pPr>
-              <w:pStyle w:val="ListParagraph"/>
+              <w:pStyle w:val="aa"/>
               <w:numPr>
                 <w:ilvl w:val="0"/>
                 <w:numId w:val="12"/>
@@ -4969,7 +4943,7 @@
           </w:p>
           <w:p>
             <w:pPr>
-              <w:pStyle w:val="ListParagraph"/>
+              <w:pStyle w:val="aa"/>
               <w:numPr>
                 <w:ilvl w:val="0"/>
                 <w:numId w:val="12"/>
@@ -4996,7 +4970,7 @@
           </w:p>
           <w:p>
             <w:pPr>
-              <w:pStyle w:val="ListParagraph"/>
+              <w:pStyle w:val="aa"/>
               <w:numPr>
                 <w:ilvl w:val="0"/>
                 <w:numId w:val="12"/>
@@ -5065,7 +5039,7 @@
           </w:p>
           <w:p>
             <w:pPr>
-              <w:pStyle w:val="ListParagraph"/>
+              <w:pStyle w:val="aa"/>
               <w:numPr>
                 <w:ilvl w:val="0"/>
                 <w:numId w:val="12"/>
@@ -5099,7 +5073,7 @@
           </w:p>
           <w:p>
             <w:pPr>
-              <w:pStyle w:val="ListParagraph"/>
+              <w:pStyle w:val="aa"/>
               <w:numPr>
                 <w:ilvl w:val="0"/>
                 <w:numId w:val="12"/>
@@ -5133,7 +5107,7 @@
           </w:tcPr>
           <w:p>
             <w:pPr>
-              <w:pStyle w:val="Heading1"/>
+              <w:pStyle w:val="1"/>
               <w:rPr>
                 <w:color w:val="000000" w:themeColor="text1"/>
                 <w:sz w:val="24"/>
@@ -5154,7 +5128,7 @@
           </w:tcPr>
           <w:p>
             <w:pPr>
-              <w:pStyle w:val="Heading1"/>
+              <w:pStyle w:val="1"/>
               <w:numPr>
                 <w:ilvl w:val="0"/>
                 <w:numId w:val="13"/>
@@ -5212,7 +5186,7 @@
           </w:tcPr>
           <w:p>
             <w:pPr>
-              <w:pStyle w:val="Heading1"/>
+              <w:pStyle w:val="1"/>
               <w:rPr>
                 <w:color w:val="000000" w:themeColor="text1"/>
                 <w:sz w:val="24"/>
@@ -5247,7 +5221,7 @@
           </w:tcPr>
           <w:p>
             <w:pPr>
-              <w:pStyle w:val="Heading1"/>
+              <w:pStyle w:val="1"/>
               <w:numPr>
                 <w:ilvl w:val="0"/>
                 <w:numId w:val="13"/>
@@ -5278,7 +5252,7 @@
           </w:tcPr>
           <w:p>
             <w:pPr>
-              <w:pStyle w:val="Heading1"/>
+              <w:pStyle w:val="1"/>
               <w:rPr>
                 <w:color w:val="000000" w:themeColor="text1"/>
                 <w:sz w:val="24"/>
@@ -5299,7 +5273,7 @@
           </w:tcPr>
           <w:p>
             <w:pPr>
-              <w:pStyle w:val="Heading1"/>
+              <w:pStyle w:val="1"/>
               <w:numPr>
                 <w:ilvl w:val="0"/>
                 <w:numId w:val="13"/>
@@ -5323,7 +5297,7 @@
           </w:p>
           <w:p>
             <w:pPr>
-              <w:pStyle w:val="ListParagraph"/>
+              <w:pStyle w:val="aa"/>
               <w:numPr>
                 <w:ilvl w:val="0"/>
                 <w:numId w:val="13"/>
@@ -5343,7 +5317,7 @@
           </w:p>
           <w:p>
             <w:pPr>
-              <w:pStyle w:val="ListParagraph"/>
+              <w:pStyle w:val="aa"/>
               <w:numPr>
                 <w:ilvl w:val="0"/>
                 <w:numId w:val="13"/>
@@ -5363,7 +5337,7 @@
           </w:p>
           <w:p>
             <w:pPr>
-              <w:pStyle w:val="ListParagraph"/>
+              <w:pStyle w:val="aa"/>
               <w:numPr>
                 <w:ilvl w:val="0"/>
                 <w:numId w:val="13"/>
@@ -5383,7 +5357,7 @@
           </w:p>
           <w:p>
             <w:pPr>
-              <w:pStyle w:val="ListParagraph"/>
+              <w:pStyle w:val="aa"/>
               <w:numPr>
                 <w:ilvl w:val="0"/>
                 <w:numId w:val="13"/>
@@ -5413,17 +5387,18 @@
           </w:tcPr>
           <w:p>
             <w:pPr>
-              <w:pStyle w:val="Heading1"/>
-              <w:rPr>
-                <w:color w:val="000000" w:themeColor="text1"/>
-                <w:sz w:val="24"/>
-              </w:rPr>
-            </w:pPr>
-            <w:r>
-              <w:rPr>
-                <w:color w:val="000000" w:themeColor="text1"/>
-                <w:sz w:val="24"/>
-              </w:rPr>
+              <w:pStyle w:val="1"/>
+              <w:rPr>
+                <w:color w:val="000000" w:themeColor="text1"/>
+                <w:sz w:val="24"/>
+              </w:rPr>
+            </w:pPr>
+            <w:r>
+              <w:rPr>
+                <w:color w:val="000000" w:themeColor="text1"/>
+                <w:sz w:val="24"/>
+              </w:rPr>
+              <w:lastRenderedPageBreak/>
               <w:t>Usability</w:t>
             </w:r>
           </w:p>
@@ -5434,7 +5409,7 @@
           </w:tcPr>
           <w:p>
             <w:pPr>
-              <w:pStyle w:val="Heading1"/>
+              <w:pStyle w:val="1"/>
               <w:numPr>
                 <w:ilvl w:val="0"/>
                 <w:numId w:val="14"/>
@@ -5476,7 +5451,7 @@
           </w:p>
           <w:p>
             <w:pPr>
-              <w:pStyle w:val="ListParagraph"/>
+              <w:pStyle w:val="aa"/>
               <w:numPr>
                 <w:ilvl w:val="0"/>
                 <w:numId w:val="14"/>
@@ -5491,7 +5466,6 @@
                 <w:sz w:val="24"/>
                 <w:szCs w:val="24"/>
               </w:rPr>
-              <w:lastRenderedPageBreak/>
               <w:t>The system must work seamlessly across mobile, tablets, and desktops, adapting to screen sizes dynamically.</w:t>
             </w:r>
           </w:p>
@@ -5504,18 +5478,17 @@
           </w:tcPr>
           <w:p>
             <w:pPr>
-              <w:pStyle w:val="Heading1"/>
-              <w:rPr>
-                <w:color w:val="000000" w:themeColor="text1"/>
-                <w:sz w:val="24"/>
-              </w:rPr>
-            </w:pPr>
-            <w:r>
-              <w:rPr>
-                <w:color w:val="000000" w:themeColor="text1"/>
-                <w:sz w:val="24"/>
-              </w:rPr>
-              <w:lastRenderedPageBreak/>
+              <w:pStyle w:val="1"/>
+              <w:rPr>
+                <w:color w:val="000000" w:themeColor="text1"/>
+                <w:sz w:val="24"/>
+              </w:rPr>
+            </w:pPr>
+            <w:r>
+              <w:rPr>
+                <w:color w:val="000000" w:themeColor="text1"/>
+                <w:sz w:val="24"/>
+              </w:rPr>
               <w:t>Portability and</w:t>
             </w:r>
             <w:r>
@@ -5540,7 +5513,7 @@
           </w:tcPr>
           <w:p>
             <w:pPr>
-              <w:pStyle w:val="Heading1"/>
+              <w:pStyle w:val="1"/>
               <w:numPr>
                 <w:ilvl w:val="0"/>
                 <w:numId w:val="15"/>
@@ -5564,7 +5537,7 @@
           </w:p>
           <w:p>
             <w:pPr>
-              <w:pStyle w:val="ListParagraph"/>
+              <w:pStyle w:val="aa"/>
               <w:numPr>
                 <w:ilvl w:val="0"/>
                 <w:numId w:val="15"/>
@@ -5633,7 +5606,7 @@
           </w:p>
           <w:p>
             <w:pPr>
-              <w:pStyle w:val="ListParagraph"/>
+              <w:pStyle w:val="aa"/>
               <w:numPr>
                 <w:ilvl w:val="0"/>
                 <w:numId w:val="15"/>
@@ -5676,14 +5649,7 @@
                 <w:sz w:val="24"/>
                 <w:szCs w:val="24"/>
               </w:rPr>
-              <w:t xml:space="preserve">available </w:t>
-            </w:r>
-            <w:r>
-              <w:rPr>
-                <w:sz w:val="24"/>
-                <w:szCs w:val="24"/>
-              </w:rPr>
-              <w:t>in Arabic, English, and other regional languages.</w:t>
+              <w:t>available in Arabic, English, and other regional languages.</w:t>
             </w:r>
           </w:p>
         </w:tc>
@@ -5691,7 +5657,7 @@
     </w:tbl>
     <w:p>
       <w:pPr>
-        <w:pStyle w:val="Heading1"/>
+        <w:pStyle w:val="1"/>
         <w:rPr>
           <w:color w:val="000000" w:themeColor="text1"/>
         </w:rPr>
@@ -5699,7 +5665,7 @@
     </w:p>
     <w:p>
       <w:pPr>
-        <w:pStyle w:val="Heading1"/>
+        <w:pStyle w:val="1"/>
       </w:pPr>
       <w:r>
         <w:t>System Models</w:t>
@@ -5708,7 +5674,7 @@
     </w:p>
     <w:p>
       <w:pPr>
-        <w:pStyle w:val="Heading2"/>
+        <w:pStyle w:val="2"/>
       </w:pPr>
       <w:bookmarkStart w:id="11" w:name="_Toc128921824"/>
       <w:r>
@@ -5718,7 +5684,7 @@
     </w:p>
     <w:p>
       <w:pPr>
-        <w:pStyle w:val="ListParagraph"/>
+        <w:pStyle w:val="aa"/>
         <w:numPr>
           <w:ilvl w:val="0"/>
           <w:numId w:val="2"/>
@@ -5740,7 +5706,7 @@
     </w:p>
     <w:p>
       <w:pPr>
-        <w:pStyle w:val="ListParagraph"/>
+        <w:pStyle w:val="aa"/>
         <w:numPr>
           <w:ilvl w:val="0"/>
           <w:numId w:val="2"/>
@@ -5762,7 +5728,7 @@
     </w:p>
     <w:p>
       <w:pPr>
-        <w:pStyle w:val="Heading2"/>
+        <w:pStyle w:val="2"/>
       </w:pPr>
       <w:bookmarkStart w:id="12" w:name="_Toc128921825"/>
       <w:r>
@@ -5772,7 +5738,7 @@
     </w:p>
     <w:p>
       <w:pPr>
-        <w:pStyle w:val="ListParagraph"/>
+        <w:pStyle w:val="aa"/>
         <w:numPr>
           <w:ilvl w:val="0"/>
           <w:numId w:val="2"/>
@@ -5808,7 +5774,7 @@
     </w:p>
     <w:p>
       <w:pPr>
-        <w:pStyle w:val="ListParagraph"/>
+        <w:pStyle w:val="aa"/>
         <w:numPr>
           <w:ilvl w:val="1"/>
           <w:numId w:val="2"/>
@@ -5825,7 +5791,7 @@
     </w:p>
     <w:p>
       <w:pPr>
-        <w:pStyle w:val="ListParagraph"/>
+        <w:pStyle w:val="aa"/>
         <w:numPr>
           <w:ilvl w:val="1"/>
           <w:numId w:val="2"/>
@@ -5842,7 +5808,7 @@
     </w:p>
     <w:p>
       <w:pPr>
-        <w:pStyle w:val="ListParagraph"/>
+        <w:pStyle w:val="aa"/>
         <w:numPr>
           <w:ilvl w:val="0"/>
           <w:numId w:val="2"/>
@@ -6188,6 +6154,7 @@
                 <w:bCs/>
                 <w:color w:val="000000"/>
               </w:rPr>
+              <w:lastRenderedPageBreak/>
               <w:t>I like</w:t>
             </w:r>
             <w:r>
@@ -6273,6 +6240,7 @@
                 <w:b/>
                 <w:bCs/>
               </w:rPr>
+              <w:lastRenderedPageBreak/>
               <w:t>Per condition</w:t>
             </w:r>
           </w:p>
@@ -6385,7 +6353,6 @@
                 <w:b/>
                 <w:bCs/>
               </w:rPr>
-              <w:lastRenderedPageBreak/>
               <w:t>Acceptance Criteria</w:t>
             </w:r>
           </w:p>
@@ -6404,7 +6371,7 @@
           </w:tcPr>
           <w:p>
             <w:pPr>
-              <w:pStyle w:val="ListParagraph"/>
+              <w:pStyle w:val="aa"/>
               <w:spacing w:after="60"/>
               <w:ind w:left="0"/>
               <w:rPr>
@@ -6860,27 +6827,7 @@
                 <w:sz w:val="24"/>
                 <w:szCs w:val="24"/>
               </w:rPr>
-              <w:t xml:space="preserve">7- And </w:t>
-            </w:r>
-            <w:proofErr w:type="gramStart"/>
-            <w:r>
-              <w:rPr>
-                <w:rFonts w:eastAsia="Times New Roman" w:cstheme="minorHAnsi"/>
-                <w:color w:val="000000"/>
-                <w:sz w:val="24"/>
-                <w:szCs w:val="24"/>
-              </w:rPr>
-              <w:t>so</w:t>
-            </w:r>
-            <w:proofErr w:type="gramEnd"/>
-            <w:r>
-              <w:rPr>
-                <w:rFonts w:eastAsia="Times New Roman" w:cstheme="minorHAnsi"/>
-                <w:color w:val="000000"/>
-                <w:sz w:val="24"/>
-                <w:szCs w:val="24"/>
-              </w:rPr>
-              <w:t xml:space="preserve"> on</w:t>
+              <w:t>7- And so on</w:t>
             </w:r>
           </w:p>
         </w:tc>
@@ -6924,7 +6871,7 @@
           </w:tcPr>
           <w:p>
             <w:pPr>
-              <w:pStyle w:val="ListParagraph"/>
+              <w:pStyle w:val="aa"/>
               <w:spacing w:before="2" w:after="0" w:line="240" w:lineRule="auto"/>
               <w:ind w:left="465"/>
               <w:rPr>
@@ -7404,7 +7351,7 @@
     </w:p>
     <w:p>
       <w:pPr>
-        <w:pStyle w:val="ListParagraph"/>
+        <w:pStyle w:val="aa"/>
         <w:rPr>
           <w:b/>
           <w:bCs/>
@@ -7422,7 +7369,7 @@
     </w:p>
     <w:p>
       <w:pPr>
-        <w:pStyle w:val="ListParagraph"/>
+        <w:pStyle w:val="aa"/>
         <w:rPr>
           <w:b/>
           <w:bCs/>
@@ -7435,7 +7382,6 @@
           <w:bCs/>
           <w:color w:val="C00000"/>
         </w:rPr>
-        <w:lastRenderedPageBreak/>
         <w:t xml:space="preserve">Do it as a as wireframe or a mockup. Use a tool to do that. Give each screen a number and name. </w:t>
       </w:r>
     </w:p>
@@ -7880,6 +7826,12 @@
     </w:p>
     <w:p>
       <w:pPr>
+        <w:numPr>
+          <w:ilvl w:val="0"/>
+          <w:numId w:val="4"/>
+        </w:numPr>
+        <w:spacing w:before="100" w:beforeAutospacing="1" w:after="120" w:line="240" w:lineRule="auto"/>
+        <w:ind w:left="714" w:hanging="357"/>
         <w:rPr>
           <w:rFonts w:eastAsia="Times New Roman" w:cstheme="minorHAnsi"/>
           <w:b/>
@@ -7898,17 +7850,9 @@
           <w:sz w:val="28"/>
           <w:szCs w:val="28"/>
         </w:rPr>
-        <w:br w:type="page"/>
+        <w:t>User Story #</w:t>
       </w:r>
-    </w:p>
-    <w:p>
-      <w:pPr>
-        <w:numPr>
-          <w:ilvl w:val="0"/>
-          <w:numId w:val="4"/>
-        </w:numPr>
-        <w:spacing w:before="100" w:beforeAutospacing="1" w:after="120" w:line="240" w:lineRule="auto"/>
-        <w:ind w:left="714" w:hanging="357"/>
+      <w:r>
         <w:rPr>
           <w:rFonts w:eastAsia="Times New Roman" w:cstheme="minorHAnsi"/>
           <w:b/>
@@ -7917,18 +7861,7 @@
           <w:sz w:val="28"/>
           <w:szCs w:val="28"/>
         </w:rPr>
-      </w:pPr>
-      <w:r>
-        <w:rPr>
-          <w:rFonts w:eastAsia="Times New Roman" w:cstheme="minorHAnsi"/>
-          <w:b/>
-          <w:bCs/>
-          <w:color w:val="1F3864"/>
-          <w:sz w:val="28"/>
-          <w:szCs w:val="28"/>
-        </w:rPr>
-        <w:lastRenderedPageBreak/>
-        <w:t>User Story #2</w:t>
+        <w:t>1</w:t>
       </w:r>
     </w:p>
     <w:p>
@@ -8020,7 +7953,17 @@
                 <w:szCs w:val="24"/>
                 <w:lang w:bidi="ar-EG"/>
               </w:rPr>
-              <w:t>US #2</w:t>
+              <w:t>US #</w:t>
+            </w:r>
+            <w:r>
+              <w:rPr>
+                <w:rFonts w:ascii="Calibri" w:eastAsia="Times New Roman" w:hAnsi="Calibri" w:cs="Calibri"/>
+                <w:color w:val="000000"/>
+                <w:sz w:val="24"/>
+                <w:szCs w:val="24"/>
+                <w:lang w:bidi="ar-EG"/>
+              </w:rPr>
+              <w:t>1</w:t>
             </w:r>
           </w:p>
         </w:tc>
@@ -8080,6 +8023,26 @@
                 <w:lang w:bidi="ar-EG"/>
               </w:rPr>
             </w:pPr>
+            <w:r>
+              <w:rPr>
+                <w:rFonts w:ascii="Calibri" w:eastAsia="Times New Roman" w:hAnsi="Calibri" w:cs="Calibri"/>
+                <w:color w:val="000000"/>
+                <w:sz w:val="24"/>
+                <w:szCs w:val="24"/>
+                <w:lang w:bidi="ar-EG"/>
+              </w:rPr>
+              <w:t>S</w:t>
+            </w:r>
+            <w:r>
+              <w:rPr>
+                <w:rFonts w:ascii="Calibri" w:eastAsia="Times New Roman" w:hAnsi="Calibri" w:cs="Calibri"/>
+                <w:color w:val="000000"/>
+                <w:sz w:val="24"/>
+                <w:szCs w:val="24"/>
+                <w:lang w:bidi="ar-EG"/>
+              </w:rPr>
+              <w:t>ignup for user</w:t>
+            </w:r>
           </w:p>
         </w:tc>
       </w:tr>
@@ -8130,6 +8093,9 @@
             <w:pPr>
               <w:spacing w:after="0" w:line="264" w:lineRule="auto"/>
             </w:pPr>
+            <w:r>
+              <w:t>User</w:t>
+            </w:r>
           </w:p>
         </w:tc>
       </w:tr>
@@ -8200,17 +8166,22 @@
                 <w:rFonts w:ascii="Arial" w:eastAsia="Times New Roman" w:hAnsi="Arial" w:cs="Arial"/>
                 <w:color w:val="000000"/>
               </w:rPr>
-              <w:t xml:space="preserve"> a </w:t>
-            </w:r>
-            <w:proofErr w:type="gramStart"/>
+              <w:t xml:space="preserve"> </w:t>
+            </w:r>
             <w:r>
               <w:rPr>
                 <w:rFonts w:ascii="Arial" w:eastAsia="Times New Roman" w:hAnsi="Arial" w:cs="Arial"/>
                 <w:color w:val="000000"/>
               </w:rPr>
-              <w:t>…..</w:t>
-            </w:r>
-            <w:proofErr w:type="gramEnd"/>
+              <w:t>a User</w:t>
+            </w:r>
+            <w:r>
+              <w:rPr>
+                <w:rFonts w:ascii="Arial" w:eastAsia="Times New Roman" w:hAnsi="Arial" w:cs="Arial"/>
+                <w:color w:val="000000"/>
+              </w:rPr>
+              <w:t xml:space="preserve"> </w:t>
+            </w:r>
           </w:p>
           <w:p>
             <w:pPr>
@@ -8236,17 +8207,31 @@
                 <w:rFonts w:ascii="Arial" w:eastAsia="Times New Roman" w:hAnsi="Arial" w:cs="Arial"/>
                 <w:color w:val="000000"/>
               </w:rPr>
-              <w:t xml:space="preserve"> to be able to </w:t>
-            </w:r>
-            <w:proofErr w:type="gramStart"/>
+              <w:t xml:space="preserve"> to be able to</w:t>
+            </w:r>
             <w:r>
               <w:rPr>
                 <w:rFonts w:ascii="Arial" w:eastAsia="Times New Roman" w:hAnsi="Arial" w:cs="Arial"/>
                 <w:color w:val="000000"/>
               </w:rPr>
-              <w:t>…..</w:t>
+              <w:t xml:space="preserve"> sign up to the </w:t>
+            </w:r>
+            <w:proofErr w:type="gramStart"/>
+            <w:r>
+              <w:rPr>
+                <w:rFonts w:ascii="Arial" w:eastAsia="Times New Roman" w:hAnsi="Arial" w:cs="Arial"/>
+                <w:color w:val="000000"/>
+              </w:rPr>
+              <w:t>application</w:t>
             </w:r>
             <w:proofErr w:type="gramEnd"/>
+            <w:r>
+              <w:rPr>
+                <w:rFonts w:ascii="Arial" w:eastAsia="Times New Roman" w:hAnsi="Arial" w:cs="Arial"/>
+                <w:color w:val="000000"/>
+              </w:rPr>
+              <w:t xml:space="preserve"> </w:t>
+            </w:r>
           </w:p>
           <w:p>
             <w:pPr>
@@ -8259,6 +8244,7 @@
                 <w:rtl/>
               </w:rPr>
             </w:pPr>
+            <w:proofErr w:type="gramStart"/>
             <w:r>
               <w:rPr>
                 <w:rFonts w:ascii="Arial" w:eastAsia="Times New Roman" w:hAnsi="Arial" w:cs="Arial"/>
@@ -8268,22 +8254,21 @@
               </w:rPr>
               <w:t>So</w:t>
             </w:r>
+            <w:proofErr w:type="gramEnd"/>
             <w:r>
               <w:rPr>
                 <w:rFonts w:ascii="Arial" w:eastAsia="Times New Roman" w:hAnsi="Arial" w:cs="Arial"/>
                 <w:color w:val="000000"/>
               </w:rPr>
-              <w:t xml:space="preserve"> ………</w:t>
-            </w:r>
-            <w:proofErr w:type="gramStart"/>
+              <w:t xml:space="preserve"> </w:t>
+            </w:r>
             <w:r>
               <w:rPr>
                 <w:rFonts w:ascii="Arial" w:eastAsia="Times New Roman" w:hAnsi="Arial" w:cs="Arial"/>
                 <w:color w:val="000000"/>
               </w:rPr>
-              <w:t>…..</w:t>
-            </w:r>
-            <w:proofErr w:type="gramEnd"/>
+              <w:t>I can login in and use the application</w:t>
+            </w:r>
           </w:p>
         </w:tc>
       </w:tr>
@@ -8396,6 +8381,15 @@
                 <w:szCs w:val="24"/>
               </w:rPr>
             </w:pPr>
+            <w:r>
+              <w:rPr>
+                <w:rFonts w:ascii="Bahnschrift Light Condensed" w:eastAsia="Times New Roman" w:hAnsi="Bahnschrift Light Condensed" w:cs="Calibri"/>
+                <w:color w:val="000000"/>
+                <w:sz w:val="24"/>
+                <w:szCs w:val="24"/>
+              </w:rPr>
+              <w:t xml:space="preserve"> National ID should not be duplicated with the data base</w:t>
+            </w:r>
           </w:p>
         </w:tc>
       </w:tr>
@@ -8444,26 +8438,6 @@
           </w:tcPr>
           <w:p>
             <w:pPr>
-              <w:pStyle w:val="ListParagraph"/>
-              <w:spacing w:after="60"/>
-              <w:ind w:left="0"/>
-              <w:rPr>
-                <w:b/>
-                <w:bCs/>
-                <w:color w:val="C00000"/>
-              </w:rPr>
-            </w:pPr>
-            <w:r>
-              <w:rPr>
-                <w:b/>
-                <w:bCs/>
-                <w:color w:val="C00000"/>
-              </w:rPr>
-              <w:t>Describe when we can decide that this user story is correctly implemented and accepted. For example:</w:t>
-            </w:r>
-          </w:p>
-          <w:p>
-            <w:pPr>
               <w:spacing w:after="60"/>
               <w:rPr>
                 <w:rFonts w:ascii="Arial" w:eastAsia="Times New Roman" w:hAnsi="Arial" w:cs="Arial"/>
@@ -8486,8 +8460,17 @@
                 <w:rFonts w:ascii="Arial" w:eastAsia="Times New Roman" w:hAnsi="Arial" w:cs="Arial"/>
                 <w:color w:val="000000"/>
               </w:rPr>
-              <w:t>I’m a logged-out system user and I’m on the Sign-In page</w:t>
-            </w:r>
+              <w:t xml:space="preserve">I’m a playground owner/player and I’m on the </w:t>
+            </w:r>
+            <w:proofErr w:type="gramStart"/>
+            <w:r>
+              <w:rPr>
+                <w:rFonts w:ascii="Arial" w:eastAsia="Times New Roman" w:hAnsi="Arial" w:cs="Arial"/>
+                <w:color w:val="000000"/>
+              </w:rPr>
+              <w:t>sign-up</w:t>
+            </w:r>
+            <w:proofErr w:type="gramEnd"/>
           </w:p>
           <w:p>
             <w:pPr>
@@ -8513,7 +8496,37 @@
                 <w:rFonts w:ascii="Arial" w:eastAsia="Times New Roman" w:hAnsi="Arial" w:cs="Arial"/>
                 <w:color w:val="000000"/>
               </w:rPr>
-              <w:t>I fill in the “Username” and “Password” fields with my authentication credentials and I click the Sign-In button</w:t>
+              <w:t xml:space="preserve">I fill in the </w:t>
+            </w:r>
+            <w:proofErr w:type="gramStart"/>
+            <w:r>
+              <w:rPr>
+                <w:rFonts w:ascii="Arial" w:eastAsia="Times New Roman" w:hAnsi="Arial" w:cs="Arial"/>
+                <w:color w:val="000000"/>
+              </w:rPr>
+              <w:t>sign up</w:t>
+            </w:r>
+            <w:proofErr w:type="gramEnd"/>
+            <w:r>
+              <w:rPr>
+                <w:rFonts w:ascii="Arial" w:eastAsia="Times New Roman" w:hAnsi="Arial" w:cs="Arial"/>
+                <w:color w:val="000000"/>
+              </w:rPr>
+              <w:t xml:space="preserve"> information fields with my credentials and I click</w:t>
+            </w:r>
+            <w:r>
+              <w:rPr>
+                <w:rFonts w:ascii="Arial" w:eastAsia="Times New Roman" w:hAnsi="Arial" w:cs="Arial"/>
+                <w:color w:val="000000"/>
+              </w:rPr>
+              <w:t xml:space="preserve"> </w:t>
+            </w:r>
+            <w:r>
+              <w:rPr>
+                <w:rFonts w:ascii="Arial" w:eastAsia="Times New Roman" w:hAnsi="Arial" w:cs="Arial"/>
+                <w:color w:val="000000"/>
+              </w:rPr>
+              <w:t>sign up</w:t>
             </w:r>
           </w:p>
           <w:p>
@@ -8539,7 +8552,7 @@
                 <w:rFonts w:ascii="Arial" w:eastAsia="Times New Roman" w:hAnsi="Arial" w:cs="Arial"/>
                 <w:color w:val="000000"/>
               </w:rPr>
-              <w:t>the system signs me in</w:t>
+              <w:t>the system signs me up</w:t>
             </w:r>
           </w:p>
         </w:tc>
@@ -8548,47 +8561,1395 @@
     <w:p>
       <w:pPr>
         <w:spacing w:after="0" w:line="228" w:lineRule="auto"/>
+        <w:rPr>
+          <w:rFonts w:eastAsia="Times New Roman" w:cstheme="minorHAnsi"/>
+          <w:b/>
+          <w:bCs/>
+          <w:color w:val="1F3864"/>
+        </w:rPr>
       </w:pPr>
       <w:r>
         <w:br w:type="textWrapping" w:clear="all"/>
       </w:r>
+    </w:p>
+    <w:p>
+      <w:pPr>
+        <w:spacing w:after="0" w:line="228" w:lineRule="auto"/>
+      </w:pPr>
       <w:r>
+        <w:rPr>
+          <w:rFonts w:eastAsia="Times New Roman" w:cstheme="minorHAnsi"/>
+          <w:b/>
+          <w:bCs/>
+          <w:color w:val="1F3864"/>
+        </w:rPr>
+        <w:t xml:space="preserve">  </w:t>
+      </w:r>
+      <w:r>
+        <w:rPr>
+          <w:rFonts w:eastAsia="Times New Roman" w:cstheme="minorHAnsi"/>
+          <w:b/>
+          <w:bCs/>
+          <w:color w:val="1F3864"/>
+        </w:rPr>
         <w:tab/>
-        <w:t>…………………</w:t>
+      </w:r>
+      <w:r>
+        <w:rPr>
+          <w:rFonts w:eastAsia="Times New Roman" w:cstheme="minorHAnsi"/>
+          <w:b/>
+          <w:bCs/>
+          <w:color w:val="1F3864"/>
+          <w:sz w:val="26"/>
+          <w:szCs w:val="26"/>
+        </w:rPr>
+        <w:t xml:space="preserve">Normal Scenario </w:t>
       </w:r>
     </w:p>
     <w:p>
       <w:pPr>
         <w:spacing w:after="0" w:line="228" w:lineRule="auto"/>
       </w:pPr>
+    </w:p>
+    <w:p>
+      <w:pPr>
+        <w:spacing w:after="0" w:line="228" w:lineRule="auto"/>
+      </w:pPr>
+    </w:p>
+    <w:p>
+      <w:pPr>
+        <w:spacing w:after="0" w:line="228" w:lineRule="auto"/>
+      </w:pPr>
+    </w:p>
+    <w:tbl>
+      <w:tblPr>
+        <w:tblW w:w="8625" w:type="dxa"/>
+        <w:tblInd w:w="895" w:type="dxa"/>
+        <w:tblCellMar>
+          <w:left w:w="0" w:type="dxa"/>
+          <w:right w:w="0" w:type="dxa"/>
+        </w:tblCellMar>
+        <w:tblLook w:val="04A0" w:firstRow="1" w:lastRow="0" w:firstColumn="1" w:lastColumn="0" w:noHBand="0" w:noVBand="1"/>
+      </w:tblPr>
+      <w:tblGrid>
+        <w:gridCol w:w="4388"/>
+        <w:gridCol w:w="4237"/>
+      </w:tblGrid>
+      <w:tr>
+        <w:tc>
+          <w:tcPr>
+            <w:tcW w:w="4388" w:type="dxa"/>
+            <w:tcBorders>
+              <w:top w:val="nil"/>
+              <w:left w:val="single" w:sz="18" w:space="0" w:color="FFFFFF"/>
+              <w:bottom w:val="single" w:sz="18" w:space="0" w:color="FFFFFF"/>
+              <w:right w:val="single" w:sz="18" w:space="0" w:color="FFFFFF"/>
+            </w:tcBorders>
+            <w:shd w:val="clear" w:color="auto" w:fill="4F81BD" w:themeFill="accent1"/>
+            <w:vAlign w:val="center"/>
+          </w:tcPr>
+          <w:p>
+            <w:pPr>
+              <w:spacing w:after="0" w:line="240" w:lineRule="auto"/>
+              <w:ind w:left="111" w:right="1754"/>
+              <w:rPr>
+                <w:rFonts w:eastAsia="Times New Roman" w:cstheme="minorHAnsi"/>
+                <w:color w:val="FFFFFF" w:themeColor="background1"/>
+                <w:sz w:val="24"/>
+                <w:szCs w:val="24"/>
+              </w:rPr>
+            </w:pPr>
+            <w:r>
+              <w:rPr>
+                <w:rFonts w:eastAsia="Times New Roman" w:cstheme="minorHAnsi"/>
+                <w:b/>
+                <w:bCs/>
+                <w:color w:val="FFFFFF" w:themeColor="background1"/>
+                <w:sz w:val="24"/>
+                <w:szCs w:val="24"/>
+              </w:rPr>
+              <w:lastRenderedPageBreak/>
+              <w:t xml:space="preserve">                      Actor Action</w:t>
+            </w:r>
+          </w:p>
+        </w:tc>
+        <w:tc>
+          <w:tcPr>
+            <w:tcW w:w="4237" w:type="dxa"/>
+            <w:tcBorders>
+              <w:top w:val="nil"/>
+              <w:left w:val="nil"/>
+              <w:bottom w:val="single" w:sz="18" w:space="0" w:color="FFFFFF"/>
+              <w:right w:val="single" w:sz="18" w:space="0" w:color="FFFFFF"/>
+            </w:tcBorders>
+            <w:shd w:val="clear" w:color="auto" w:fill="4F81BD" w:themeFill="accent1"/>
+            <w:vAlign w:val="center"/>
+          </w:tcPr>
+          <w:p>
+            <w:pPr>
+              <w:spacing w:after="0" w:line="240" w:lineRule="auto"/>
+              <w:ind w:left="111"/>
+              <w:jc w:val="center"/>
+              <w:rPr>
+                <w:rFonts w:eastAsia="Times New Roman" w:cstheme="minorHAnsi"/>
+                <w:color w:val="FFFFFF" w:themeColor="background1"/>
+                <w:sz w:val="24"/>
+                <w:szCs w:val="24"/>
+              </w:rPr>
+            </w:pPr>
+            <w:r>
+              <w:rPr>
+                <w:rFonts w:eastAsia="Times New Roman" w:cstheme="minorHAnsi"/>
+                <w:b/>
+                <w:bCs/>
+                <w:color w:val="FFFFFF" w:themeColor="background1"/>
+                <w:sz w:val="24"/>
+                <w:szCs w:val="24"/>
+              </w:rPr>
+              <w:t>System Response</w:t>
+            </w:r>
+          </w:p>
+        </w:tc>
+      </w:tr>
+      <w:tr>
+        <w:trPr>
+          <w:trHeight w:val="360"/>
+        </w:trPr>
+        <w:tc>
+          <w:tcPr>
+            <w:tcW w:w="4388" w:type="dxa"/>
+            <w:tcBorders>
+              <w:top w:val="nil"/>
+              <w:left w:val="single" w:sz="18" w:space="0" w:color="FFFFFF"/>
+              <w:bottom w:val="single" w:sz="18" w:space="0" w:color="FFFFFF"/>
+              <w:right w:val="single" w:sz="18" w:space="0" w:color="FFFFFF"/>
+            </w:tcBorders>
+            <w:shd w:val="clear" w:color="auto" w:fill="DAEEF3" w:themeFill="accent5" w:themeFillTint="33"/>
+          </w:tcPr>
+          <w:p>
+            <w:pPr>
+              <w:spacing w:after="0"/>
+              <w:rPr>
+                <w:b/>
+                <w:bCs/>
+              </w:rPr>
+            </w:pPr>
+            <w:r>
+              <w:t xml:space="preserve">1- </w:t>
+            </w:r>
+            <w:r>
+              <w:t>Click on sign up</w:t>
+            </w:r>
+          </w:p>
+        </w:tc>
+        <w:tc>
+          <w:tcPr>
+            <w:tcW w:w="4237" w:type="dxa"/>
+            <w:tcBorders>
+              <w:top w:val="nil"/>
+              <w:left w:val="nil"/>
+              <w:bottom w:val="single" w:sz="18" w:space="0" w:color="FFFFFF"/>
+              <w:right w:val="single" w:sz="18" w:space="0" w:color="FFFFFF"/>
+            </w:tcBorders>
+            <w:shd w:val="clear" w:color="auto" w:fill="DAEEF3" w:themeFill="accent5" w:themeFillTint="33"/>
+          </w:tcPr>
+          <w:p>
+            <w:pPr>
+              <w:spacing w:after="0"/>
+            </w:pPr>
+          </w:p>
+        </w:tc>
+      </w:tr>
+      <w:tr>
+        <w:tc>
+          <w:tcPr>
+            <w:tcW w:w="4388" w:type="dxa"/>
+            <w:tcBorders>
+              <w:top w:val="nil"/>
+              <w:left w:val="single" w:sz="18" w:space="0" w:color="FFFFFF"/>
+              <w:bottom w:val="single" w:sz="18" w:space="0" w:color="FFFFFF"/>
+              <w:right w:val="single" w:sz="18" w:space="0" w:color="FFFFFF"/>
+            </w:tcBorders>
+            <w:shd w:val="clear" w:color="auto" w:fill="DAEEF3" w:themeFill="accent5" w:themeFillTint="33"/>
+          </w:tcPr>
+          <w:p>
+            <w:pPr>
+              <w:spacing w:after="0"/>
+            </w:pPr>
+          </w:p>
+        </w:tc>
+        <w:tc>
+          <w:tcPr>
+            <w:tcW w:w="4237" w:type="dxa"/>
+            <w:tcBorders>
+              <w:top w:val="nil"/>
+              <w:left w:val="nil"/>
+              <w:bottom w:val="single" w:sz="18" w:space="0" w:color="FFFFFF"/>
+              <w:right w:val="single" w:sz="18" w:space="0" w:color="FFFFFF"/>
+            </w:tcBorders>
+            <w:shd w:val="clear" w:color="auto" w:fill="DAEEF3" w:themeFill="accent5" w:themeFillTint="33"/>
+          </w:tcPr>
+          <w:p>
+            <w:pPr>
+              <w:spacing w:after="0"/>
+            </w:pPr>
+            <w:r>
+              <w:t>2</w:t>
+            </w:r>
+            <w:r>
+              <w:t xml:space="preserve">- System </w:t>
+            </w:r>
+            <w:r>
+              <w:t xml:space="preserve">Show data that is required </w:t>
+            </w:r>
+          </w:p>
+        </w:tc>
+      </w:tr>
+      <w:tr>
+        <w:tc>
+          <w:tcPr>
+            <w:tcW w:w="4388" w:type="dxa"/>
+            <w:tcBorders>
+              <w:top w:val="nil"/>
+              <w:left w:val="single" w:sz="18" w:space="0" w:color="FFFFFF"/>
+              <w:bottom w:val="single" w:sz="18" w:space="0" w:color="FFFFFF"/>
+              <w:right w:val="single" w:sz="18" w:space="0" w:color="FFFFFF"/>
+            </w:tcBorders>
+            <w:shd w:val="clear" w:color="auto" w:fill="DAEEF3" w:themeFill="accent5" w:themeFillTint="33"/>
+          </w:tcPr>
+          <w:p>
+            <w:pPr>
+              <w:spacing w:after="0"/>
+            </w:pPr>
+            <w:r>
+              <w:t>3</w:t>
+            </w:r>
+            <w:r>
+              <w:t xml:space="preserve">- User </w:t>
+            </w:r>
+            <w:r>
+              <w:t>Fill the input fields with data</w:t>
+            </w:r>
+          </w:p>
+        </w:tc>
+        <w:tc>
+          <w:tcPr>
+            <w:tcW w:w="4237" w:type="dxa"/>
+            <w:tcBorders>
+              <w:top w:val="nil"/>
+              <w:left w:val="nil"/>
+              <w:bottom w:val="single" w:sz="18" w:space="0" w:color="FFFFFF"/>
+              <w:right w:val="single" w:sz="18" w:space="0" w:color="FFFFFF"/>
+            </w:tcBorders>
+            <w:shd w:val="clear" w:color="auto" w:fill="DAEEF3" w:themeFill="accent5" w:themeFillTint="33"/>
+          </w:tcPr>
+          <w:p>
+            <w:pPr>
+              <w:spacing w:after="0"/>
+            </w:pPr>
+          </w:p>
+        </w:tc>
+      </w:tr>
+      <w:tr>
+        <w:tc>
+          <w:tcPr>
+            <w:tcW w:w="4388" w:type="dxa"/>
+            <w:tcBorders>
+              <w:top w:val="nil"/>
+              <w:left w:val="single" w:sz="18" w:space="0" w:color="FFFFFF"/>
+              <w:bottom w:val="single" w:sz="18" w:space="0" w:color="FFFFFF"/>
+              <w:right w:val="single" w:sz="18" w:space="0" w:color="FFFFFF"/>
+            </w:tcBorders>
+            <w:shd w:val="clear" w:color="auto" w:fill="DAEEF3" w:themeFill="accent5" w:themeFillTint="33"/>
+          </w:tcPr>
+          <w:p>
+            <w:pPr>
+              <w:spacing w:after="0"/>
+            </w:pPr>
+          </w:p>
+        </w:tc>
+        <w:tc>
+          <w:tcPr>
+            <w:tcW w:w="4237" w:type="dxa"/>
+            <w:tcBorders>
+              <w:top w:val="nil"/>
+              <w:left w:val="nil"/>
+              <w:bottom w:val="single" w:sz="18" w:space="0" w:color="FFFFFF"/>
+              <w:right w:val="single" w:sz="18" w:space="0" w:color="FFFFFF"/>
+            </w:tcBorders>
+            <w:shd w:val="clear" w:color="auto" w:fill="DAEEF3" w:themeFill="accent5" w:themeFillTint="33"/>
+          </w:tcPr>
+          <w:p>
+            <w:pPr>
+              <w:spacing w:after="0"/>
+            </w:pPr>
+            <w:r>
+              <w:t>4- System verify that this national id is not in system</w:t>
+            </w:r>
+          </w:p>
+          <w:p>
+            <w:pPr>
+              <w:spacing w:after="0"/>
+            </w:pPr>
+            <w:r>
+              <w:t xml:space="preserve">6- </w:t>
+            </w:r>
+            <w:r>
+              <w:t>Show the dashboard to the user</w:t>
+            </w:r>
+          </w:p>
+        </w:tc>
+      </w:tr>
+    </w:tbl>
+    <w:p>
+      <w:pPr>
+        <w:spacing w:after="0"/>
+        <w:ind w:left="284"/>
+        <w:rPr>
+          <w:b/>
+          <w:bCs/>
+        </w:rPr>
+      </w:pPr>
+    </w:p>
+    <w:p>
+      <w:pPr>
+        <w:spacing w:before="120" w:after="80" w:line="240" w:lineRule="auto"/>
+        <w:ind w:left="720"/>
+        <w:rPr>
+          <w:rFonts w:eastAsia="Times New Roman" w:cstheme="minorHAnsi"/>
+          <w:b/>
+          <w:bCs/>
+          <w:color w:val="1F3864"/>
+          <w:sz w:val="26"/>
+          <w:szCs w:val="26"/>
+        </w:rPr>
+      </w:pPr>
+      <w:bookmarkStart w:id="13" w:name="_Toc128921826"/>
       <w:r>
-        <w:tab/>
-        <w:t>…………………</w:t>
+        <w:rPr>
+          <w:rFonts w:eastAsia="Times New Roman" w:cstheme="minorHAnsi"/>
+          <w:b/>
+          <w:bCs/>
+          <w:color w:val="1F3864"/>
+          <w:sz w:val="26"/>
+          <w:szCs w:val="26"/>
+        </w:rPr>
+        <w:t xml:space="preserve">Exceptional Scenario </w:t>
+      </w:r>
+    </w:p>
+    <w:tbl>
+      <w:tblPr>
+        <w:tblW w:w="8625" w:type="dxa"/>
+        <w:tblInd w:w="895" w:type="dxa"/>
+        <w:tblCellMar>
+          <w:left w:w="0" w:type="dxa"/>
+          <w:right w:w="0" w:type="dxa"/>
+        </w:tblCellMar>
+        <w:tblLook w:val="04A0" w:firstRow="1" w:lastRow="0" w:firstColumn="1" w:lastColumn="0" w:noHBand="0" w:noVBand="1"/>
+      </w:tblPr>
+      <w:tblGrid>
+        <w:gridCol w:w="4388"/>
+        <w:gridCol w:w="4237"/>
+      </w:tblGrid>
+      <w:tr>
+        <w:tc>
+          <w:tcPr>
+            <w:tcW w:w="4388" w:type="dxa"/>
+            <w:tcBorders>
+              <w:top w:val="nil"/>
+              <w:left w:val="single" w:sz="18" w:space="0" w:color="FFFFFF"/>
+              <w:bottom w:val="single" w:sz="18" w:space="0" w:color="FFFFFF"/>
+              <w:right w:val="single" w:sz="18" w:space="0" w:color="FFFFFF"/>
+            </w:tcBorders>
+            <w:shd w:val="clear" w:color="auto" w:fill="4F81BD" w:themeFill="accent1"/>
+            <w:vAlign w:val="center"/>
+          </w:tcPr>
+          <w:p>
+            <w:pPr>
+              <w:spacing w:after="0" w:line="240" w:lineRule="auto"/>
+              <w:ind w:left="111" w:right="1754"/>
+              <w:rPr>
+                <w:rFonts w:eastAsia="Times New Roman" w:cstheme="minorHAnsi"/>
+                <w:color w:val="FFFFFF" w:themeColor="background1"/>
+                <w:sz w:val="24"/>
+                <w:szCs w:val="24"/>
+              </w:rPr>
+            </w:pPr>
+            <w:r>
+              <w:rPr>
+                <w:rFonts w:eastAsia="Times New Roman" w:cstheme="minorHAnsi"/>
+                <w:b/>
+                <w:bCs/>
+                <w:color w:val="FFFFFF" w:themeColor="background1"/>
+                <w:sz w:val="24"/>
+                <w:szCs w:val="24"/>
+              </w:rPr>
+              <w:t xml:space="preserve">                      Actor Action</w:t>
+            </w:r>
+          </w:p>
+        </w:tc>
+        <w:tc>
+          <w:tcPr>
+            <w:tcW w:w="4237" w:type="dxa"/>
+            <w:tcBorders>
+              <w:top w:val="nil"/>
+              <w:left w:val="nil"/>
+              <w:bottom w:val="single" w:sz="18" w:space="0" w:color="FFFFFF"/>
+              <w:right w:val="single" w:sz="18" w:space="0" w:color="FFFFFF"/>
+            </w:tcBorders>
+            <w:shd w:val="clear" w:color="auto" w:fill="4F81BD" w:themeFill="accent1"/>
+            <w:vAlign w:val="center"/>
+          </w:tcPr>
+          <w:p>
+            <w:pPr>
+              <w:spacing w:after="0" w:line="240" w:lineRule="auto"/>
+              <w:ind w:left="111"/>
+              <w:jc w:val="center"/>
+              <w:rPr>
+                <w:rFonts w:eastAsia="Times New Roman" w:cstheme="minorHAnsi"/>
+                <w:color w:val="FFFFFF" w:themeColor="background1"/>
+                <w:sz w:val="24"/>
+                <w:szCs w:val="24"/>
+              </w:rPr>
+            </w:pPr>
+            <w:r>
+              <w:rPr>
+                <w:rFonts w:eastAsia="Times New Roman" w:cstheme="minorHAnsi"/>
+                <w:b/>
+                <w:bCs/>
+                <w:color w:val="FFFFFF" w:themeColor="background1"/>
+                <w:sz w:val="24"/>
+                <w:szCs w:val="24"/>
+              </w:rPr>
+              <w:t>System Response</w:t>
+            </w:r>
+          </w:p>
+        </w:tc>
+      </w:tr>
+      <w:tr>
+        <w:tc>
+          <w:tcPr>
+            <w:tcW w:w="4388" w:type="dxa"/>
+            <w:tcBorders>
+              <w:top w:val="nil"/>
+              <w:left w:val="single" w:sz="18" w:space="0" w:color="FFFFFF"/>
+              <w:bottom w:val="single" w:sz="18" w:space="0" w:color="FFFFFF"/>
+              <w:right w:val="single" w:sz="18" w:space="0" w:color="FFFFFF"/>
+            </w:tcBorders>
+            <w:shd w:val="clear" w:color="auto" w:fill="DAEEF3" w:themeFill="accent5" w:themeFillTint="33"/>
+          </w:tcPr>
+          <w:p>
+            <w:pPr>
+              <w:spacing w:after="0"/>
+              <w:rPr>
+                <w:b/>
+                <w:bCs/>
+              </w:rPr>
+            </w:pPr>
+            <w:r>
+              <w:t xml:space="preserve">1- </w:t>
+            </w:r>
+            <w:r>
+              <w:t xml:space="preserve">Click on sign up </w:t>
+            </w:r>
+          </w:p>
+        </w:tc>
+        <w:tc>
+          <w:tcPr>
+            <w:tcW w:w="4237" w:type="dxa"/>
+            <w:tcBorders>
+              <w:top w:val="nil"/>
+              <w:left w:val="nil"/>
+              <w:bottom w:val="single" w:sz="18" w:space="0" w:color="FFFFFF"/>
+              <w:right w:val="single" w:sz="18" w:space="0" w:color="FFFFFF"/>
+            </w:tcBorders>
+            <w:shd w:val="clear" w:color="auto" w:fill="DAEEF3" w:themeFill="accent5" w:themeFillTint="33"/>
+          </w:tcPr>
+          <w:p>
+            <w:pPr>
+              <w:spacing w:after="0"/>
+            </w:pPr>
+          </w:p>
+        </w:tc>
+      </w:tr>
+      <w:tr>
+        <w:tc>
+          <w:tcPr>
+            <w:tcW w:w="4388" w:type="dxa"/>
+            <w:tcBorders>
+              <w:top w:val="nil"/>
+              <w:left w:val="single" w:sz="18" w:space="0" w:color="FFFFFF"/>
+              <w:bottom w:val="single" w:sz="18" w:space="0" w:color="FFFFFF"/>
+              <w:right w:val="single" w:sz="18" w:space="0" w:color="FFFFFF"/>
+            </w:tcBorders>
+            <w:shd w:val="clear" w:color="auto" w:fill="DAEEF3" w:themeFill="accent5" w:themeFillTint="33"/>
+          </w:tcPr>
+          <w:p>
+            <w:pPr>
+              <w:spacing w:after="0"/>
+            </w:pPr>
+          </w:p>
+        </w:tc>
+        <w:tc>
+          <w:tcPr>
+            <w:tcW w:w="4237" w:type="dxa"/>
+            <w:tcBorders>
+              <w:top w:val="nil"/>
+              <w:left w:val="nil"/>
+              <w:bottom w:val="single" w:sz="18" w:space="0" w:color="FFFFFF"/>
+              <w:right w:val="single" w:sz="18" w:space="0" w:color="FFFFFF"/>
+            </w:tcBorders>
+            <w:shd w:val="clear" w:color="auto" w:fill="DAEEF3" w:themeFill="accent5" w:themeFillTint="33"/>
+          </w:tcPr>
+          <w:p>
+            <w:pPr>
+              <w:spacing w:after="0"/>
+              <w:ind w:left="269" w:hanging="269"/>
+            </w:pPr>
+            <w:r>
+              <w:t>2</w:t>
+            </w:r>
+            <w:r>
+              <w:t xml:space="preserve">- </w:t>
+            </w:r>
+            <w:r>
+              <w:t>Show the data should be entered</w:t>
+            </w:r>
+          </w:p>
+        </w:tc>
+      </w:tr>
+      <w:tr>
+        <w:tc>
+          <w:tcPr>
+            <w:tcW w:w="4388" w:type="dxa"/>
+            <w:tcBorders>
+              <w:top w:val="nil"/>
+              <w:left w:val="single" w:sz="18" w:space="0" w:color="FFFFFF"/>
+              <w:bottom w:val="single" w:sz="18" w:space="0" w:color="FFFFFF"/>
+              <w:right w:val="single" w:sz="18" w:space="0" w:color="FFFFFF"/>
+            </w:tcBorders>
+            <w:shd w:val="clear" w:color="auto" w:fill="DAEEF3" w:themeFill="accent5" w:themeFillTint="33"/>
+            <w:vAlign w:val="center"/>
+          </w:tcPr>
+          <w:p>
+            <w:pPr>
+              <w:spacing w:after="0" w:line="240" w:lineRule="auto"/>
+              <w:rPr>
+                <w:rFonts w:eastAsia="Times New Roman" w:cstheme="minorHAnsi"/>
+                <w:color w:val="000000"/>
+                <w:sz w:val="24"/>
+                <w:szCs w:val="24"/>
+              </w:rPr>
+            </w:pPr>
+            <w:r>
+              <w:rPr>
+                <w:rFonts w:eastAsia="Times New Roman" w:cstheme="minorHAnsi"/>
+                <w:color w:val="000000"/>
+                <w:sz w:val="24"/>
+                <w:szCs w:val="24"/>
+              </w:rPr>
+              <w:t>3- User fill the input fields with his data</w:t>
+            </w:r>
+          </w:p>
+        </w:tc>
+        <w:tc>
+          <w:tcPr>
+            <w:tcW w:w="4237" w:type="dxa"/>
+            <w:tcBorders>
+              <w:top w:val="nil"/>
+              <w:left w:val="nil"/>
+              <w:bottom w:val="single" w:sz="18" w:space="0" w:color="FFFFFF"/>
+              <w:right w:val="single" w:sz="18" w:space="0" w:color="FFFFFF"/>
+            </w:tcBorders>
+            <w:shd w:val="clear" w:color="auto" w:fill="DAEEF3" w:themeFill="accent5" w:themeFillTint="33"/>
+            <w:vAlign w:val="center"/>
+          </w:tcPr>
+          <w:p>
+            <w:pPr>
+              <w:spacing w:before="100" w:beforeAutospacing="1" w:after="100" w:afterAutospacing="1" w:line="240" w:lineRule="auto"/>
+              <w:ind w:left="105"/>
+              <w:rPr>
+                <w:rFonts w:eastAsia="Times New Roman" w:cstheme="minorHAnsi"/>
+                <w:color w:val="000000"/>
+                <w:sz w:val="21"/>
+                <w:szCs w:val="21"/>
+              </w:rPr>
+            </w:pPr>
+          </w:p>
+        </w:tc>
+      </w:tr>
+      <w:tr>
+        <w:tc>
+          <w:tcPr>
+            <w:tcW w:w="4388" w:type="dxa"/>
+            <w:tcBorders>
+              <w:top w:val="nil"/>
+              <w:left w:val="single" w:sz="18" w:space="0" w:color="FFFFFF"/>
+              <w:bottom w:val="single" w:sz="18" w:space="0" w:color="FFFFFF"/>
+              <w:right w:val="single" w:sz="18" w:space="0" w:color="FFFFFF"/>
+            </w:tcBorders>
+            <w:shd w:val="clear" w:color="auto" w:fill="DAEEF3" w:themeFill="accent5" w:themeFillTint="33"/>
+            <w:vAlign w:val="center"/>
+          </w:tcPr>
+          <w:p>
+            <w:pPr>
+              <w:spacing w:after="0" w:line="240" w:lineRule="auto"/>
+              <w:rPr>
+                <w:rFonts w:eastAsia="Times New Roman" w:cstheme="minorHAnsi"/>
+                <w:color w:val="000000"/>
+                <w:sz w:val="24"/>
+                <w:szCs w:val="24"/>
+              </w:rPr>
+            </w:pPr>
+          </w:p>
+        </w:tc>
+        <w:tc>
+          <w:tcPr>
+            <w:tcW w:w="4237" w:type="dxa"/>
+            <w:tcBorders>
+              <w:top w:val="nil"/>
+              <w:left w:val="nil"/>
+              <w:bottom w:val="single" w:sz="18" w:space="0" w:color="FFFFFF"/>
+              <w:right w:val="single" w:sz="18" w:space="0" w:color="FFFFFF"/>
+            </w:tcBorders>
+            <w:shd w:val="clear" w:color="auto" w:fill="DAEEF3" w:themeFill="accent5" w:themeFillTint="33"/>
+            <w:vAlign w:val="center"/>
+          </w:tcPr>
+          <w:p>
+            <w:pPr>
+              <w:spacing w:after="0" w:line="240" w:lineRule="auto"/>
+              <w:rPr>
+                <w:rFonts w:eastAsia="Times New Roman" w:cstheme="minorHAnsi"/>
+                <w:color w:val="000000"/>
+                <w:sz w:val="24"/>
+                <w:szCs w:val="24"/>
+              </w:rPr>
+            </w:pPr>
+            <w:r>
+              <w:rPr>
+                <w:rFonts w:eastAsia="Times New Roman" w:cstheme="minorHAnsi"/>
+                <w:color w:val="000000"/>
+                <w:sz w:val="24"/>
+                <w:szCs w:val="24"/>
+              </w:rPr>
+              <w:t>4- system verify that national id is not in system</w:t>
+            </w:r>
+          </w:p>
+          <w:p>
+            <w:pPr>
+              <w:spacing w:after="0" w:line="240" w:lineRule="auto"/>
+              <w:rPr>
+                <w:rFonts w:eastAsia="Times New Roman" w:cstheme="minorHAnsi"/>
+                <w:color w:val="000000"/>
+                <w:sz w:val="24"/>
+                <w:szCs w:val="24"/>
+              </w:rPr>
+            </w:pPr>
+            <w:r>
+              <w:rPr>
+                <w:rFonts w:eastAsia="Times New Roman" w:cstheme="minorHAnsi"/>
+                <w:color w:val="000000"/>
+                <w:sz w:val="24"/>
+                <w:szCs w:val="24"/>
+              </w:rPr>
+              <w:t>5- Show the user that this national id signed up before</w:t>
+            </w:r>
+          </w:p>
+        </w:tc>
+      </w:tr>
+    </w:tbl>
+    <w:p>
+      <w:pPr>
+        <w:numPr>
+          <w:ilvl w:val="0"/>
+          <w:numId w:val="4"/>
+        </w:numPr>
+        <w:spacing w:before="100" w:beforeAutospacing="1" w:after="120" w:line="240" w:lineRule="auto"/>
+        <w:ind w:left="714" w:hanging="357"/>
+        <w:rPr>
+          <w:rFonts w:eastAsia="Times New Roman" w:cstheme="minorHAnsi"/>
+          <w:color w:val="000000"/>
+          <w:sz w:val="28"/>
+          <w:szCs w:val="28"/>
+        </w:rPr>
+      </w:pPr>
+      <w:r>
+        <w:rPr>
+          <w:rFonts w:eastAsia="Times New Roman" w:cstheme="minorHAnsi"/>
+          <w:b/>
+          <w:bCs/>
+          <w:color w:val="1F3864"/>
+          <w:sz w:val="28"/>
+          <w:szCs w:val="28"/>
+        </w:rPr>
+        <w:t xml:space="preserve">Screen Design  </w:t>
       </w:r>
     </w:p>
     <w:p>
       <w:pPr>
-        <w:spacing w:after="0"/>
-        <w:ind w:left="284"/>
-        <w:rPr>
+        <w:numPr>
+          <w:ilvl w:val="0"/>
+          <w:numId w:val="4"/>
+        </w:numPr>
+        <w:spacing w:before="100" w:beforeAutospacing="1" w:after="120" w:line="240" w:lineRule="auto"/>
+        <w:ind w:left="714" w:hanging="357"/>
+        <w:rPr>
+          <w:rFonts w:eastAsia="Times New Roman" w:cstheme="minorHAnsi"/>
+          <w:color w:val="000000"/>
+          <w:sz w:val="28"/>
+          <w:szCs w:val="28"/>
+        </w:rPr>
+      </w:pPr>
+      <w:r>
+        <w:rPr>
+          <w:rFonts w:eastAsia="Times New Roman" w:cstheme="minorHAnsi"/>
           <w:b/>
           <w:bCs/>
-        </w:rPr>
-      </w:pPr>
-      <w:r>
-        <w:rPr>
-          <w:b/>
-          <w:bCs/>
-        </w:rPr>
-        <w:t>_____________________________________________________________________________________</w:t>
+          <w:color w:val="1F3864"/>
+          <w:sz w:val="28"/>
+          <w:szCs w:val="28"/>
+        </w:rPr>
+        <w:t>Data Dictionary</w:t>
       </w:r>
     </w:p>
+    <w:tbl>
+      <w:tblPr>
+        <w:tblW w:w="8925" w:type="dxa"/>
+        <w:tblInd w:w="596" w:type="dxa"/>
+        <w:tblCellMar>
+          <w:left w:w="0" w:type="dxa"/>
+          <w:right w:w="0" w:type="dxa"/>
+        </w:tblCellMar>
+        <w:tblLook w:val="04A0" w:firstRow="1" w:lastRow="0" w:firstColumn="1" w:lastColumn="0" w:noHBand="0" w:noVBand="1"/>
+      </w:tblPr>
+      <w:tblGrid>
+        <w:gridCol w:w="2688"/>
+        <w:gridCol w:w="2551"/>
+        <w:gridCol w:w="3686"/>
+      </w:tblGrid>
+      <w:tr>
+        <w:trPr>
+          <w:tblHeader/>
+        </w:trPr>
+        <w:tc>
+          <w:tcPr>
+            <w:tcW w:w="2688" w:type="dxa"/>
+            <w:tcBorders>
+              <w:top w:val="single" w:sz="18" w:space="0" w:color="FFFFFF"/>
+              <w:left w:val="single" w:sz="18" w:space="0" w:color="FFFFFF"/>
+              <w:bottom w:val="single" w:sz="18" w:space="0" w:color="FFFFFF"/>
+              <w:right w:val="single" w:sz="18" w:space="0" w:color="FFFFFF"/>
+            </w:tcBorders>
+            <w:shd w:val="clear" w:color="auto" w:fill="1F3864"/>
+            <w:vAlign w:val="center"/>
+          </w:tcPr>
+          <w:p>
+            <w:pPr>
+              <w:spacing w:before="1" w:after="0" w:line="240" w:lineRule="auto"/>
+              <w:ind w:left="111"/>
+              <w:rPr>
+                <w:rFonts w:eastAsia="Times New Roman" w:cstheme="minorHAnsi"/>
+                <w:b/>
+                <w:bCs/>
+              </w:rPr>
+            </w:pPr>
+            <w:r>
+              <w:rPr>
+                <w:rFonts w:eastAsia="Times New Roman" w:cstheme="minorHAnsi"/>
+                <w:b/>
+                <w:bCs/>
+                <w:color w:val="FFFFFF"/>
+                <w:sz w:val="24"/>
+                <w:szCs w:val="24"/>
+              </w:rPr>
+              <w:t>Element Label</w:t>
+            </w:r>
+          </w:p>
+        </w:tc>
+        <w:tc>
+          <w:tcPr>
+            <w:tcW w:w="2551" w:type="dxa"/>
+            <w:tcBorders>
+              <w:top w:val="single" w:sz="18" w:space="0" w:color="FFFFFF"/>
+              <w:left w:val="nil"/>
+              <w:bottom w:val="single" w:sz="18" w:space="0" w:color="FFFFFF"/>
+              <w:right w:val="single" w:sz="18" w:space="0" w:color="FFFFFF"/>
+            </w:tcBorders>
+            <w:shd w:val="clear" w:color="auto" w:fill="1F3864"/>
+            <w:vAlign w:val="center"/>
+          </w:tcPr>
+          <w:p>
+            <w:pPr>
+              <w:spacing w:before="1" w:after="0" w:line="240" w:lineRule="auto"/>
+              <w:ind w:left="293" w:right="291"/>
+              <w:jc w:val="center"/>
+              <w:rPr>
+                <w:rFonts w:eastAsia="Times New Roman" w:cstheme="minorHAnsi"/>
+                <w:b/>
+                <w:bCs/>
+              </w:rPr>
+            </w:pPr>
+            <w:r>
+              <w:rPr>
+                <w:rFonts w:eastAsia="Times New Roman" w:cstheme="minorHAnsi"/>
+                <w:b/>
+                <w:bCs/>
+                <w:color w:val="FFFFFF"/>
+                <w:sz w:val="24"/>
+                <w:szCs w:val="24"/>
+              </w:rPr>
+              <w:t>Type/Length</w:t>
+            </w:r>
+          </w:p>
+        </w:tc>
+        <w:tc>
+          <w:tcPr>
+            <w:tcW w:w="3686" w:type="dxa"/>
+            <w:tcBorders>
+              <w:top w:val="single" w:sz="18" w:space="0" w:color="FFFFFF"/>
+              <w:left w:val="nil"/>
+              <w:bottom w:val="single" w:sz="18" w:space="0" w:color="FFFFFF"/>
+              <w:right w:val="single" w:sz="18" w:space="0" w:color="FFFFFF"/>
+            </w:tcBorders>
+            <w:shd w:val="clear" w:color="auto" w:fill="1F3864"/>
+            <w:vAlign w:val="center"/>
+          </w:tcPr>
+          <w:p>
+            <w:pPr>
+              <w:spacing w:after="0" w:line="240" w:lineRule="auto"/>
+              <w:ind w:left="111"/>
+              <w:rPr>
+                <w:rFonts w:eastAsia="Times New Roman" w:cstheme="minorHAnsi"/>
+                <w:b/>
+                <w:bCs/>
+              </w:rPr>
+            </w:pPr>
+            <w:r>
+              <w:rPr>
+                <w:rFonts w:eastAsia="Times New Roman" w:cstheme="minorHAnsi"/>
+                <w:b/>
+                <w:bCs/>
+                <w:color w:val="FFFFFF"/>
+                <w:sz w:val="24"/>
+                <w:szCs w:val="24"/>
+              </w:rPr>
+              <w:t>Data Validation / Business Rule</w:t>
+            </w:r>
+          </w:p>
+        </w:tc>
+      </w:tr>
+      <w:tr>
+        <w:tc>
+          <w:tcPr>
+            <w:tcW w:w="2688" w:type="dxa"/>
+            <w:tcBorders>
+              <w:top w:val="nil"/>
+              <w:left w:val="single" w:sz="18" w:space="0" w:color="FFFFFF"/>
+              <w:bottom w:val="single" w:sz="18" w:space="0" w:color="FFFFFF"/>
+              <w:right w:val="single" w:sz="18" w:space="0" w:color="FFFFFF"/>
+            </w:tcBorders>
+            <w:shd w:val="clear" w:color="auto" w:fill="C9F1FF"/>
+            <w:vAlign w:val="center"/>
+          </w:tcPr>
+          <w:p>
+            <w:pPr>
+              <w:spacing w:after="0" w:line="240" w:lineRule="auto"/>
+              <w:ind w:left="141"/>
+              <w:rPr>
+                <w:rFonts w:ascii="Calibri" w:eastAsia="Times New Roman" w:hAnsi="Calibri" w:cs="Calibri"/>
+              </w:rPr>
+            </w:pPr>
+            <w:r>
+              <w:rPr>
+                <w:rFonts w:ascii="Calibri" w:eastAsia="Times New Roman" w:hAnsi="Calibri" w:cs="Calibri"/>
+              </w:rPr>
+              <w:t xml:space="preserve">Name field </w:t>
+            </w:r>
+          </w:p>
+        </w:tc>
+        <w:tc>
+          <w:tcPr>
+            <w:tcW w:w="2551" w:type="dxa"/>
+            <w:tcBorders>
+              <w:top w:val="nil"/>
+              <w:left w:val="nil"/>
+              <w:bottom w:val="single" w:sz="18" w:space="0" w:color="FFFFFF"/>
+              <w:right w:val="single" w:sz="18" w:space="0" w:color="FFFFFF"/>
+            </w:tcBorders>
+            <w:shd w:val="clear" w:color="auto" w:fill="C9F1FF"/>
+            <w:vAlign w:val="center"/>
+          </w:tcPr>
+          <w:p>
+            <w:pPr>
+              <w:spacing w:after="0" w:line="240" w:lineRule="auto"/>
+              <w:ind w:left="293" w:right="292"/>
+              <w:jc w:val="center"/>
+              <w:rPr>
+                <w:rFonts w:ascii="Calibri" w:eastAsia="Times New Roman" w:hAnsi="Calibri" w:cs="Calibri"/>
+              </w:rPr>
+            </w:pPr>
+            <w:r>
+              <w:rPr>
+                <w:rFonts w:ascii="Calibri" w:eastAsia="Times New Roman" w:hAnsi="Calibri" w:cs="Calibri"/>
+              </w:rPr>
+              <w:t>Text &lt; 100 character</w:t>
+            </w:r>
+          </w:p>
+        </w:tc>
+        <w:tc>
+          <w:tcPr>
+            <w:tcW w:w="3686" w:type="dxa"/>
+            <w:tcBorders>
+              <w:top w:val="nil"/>
+              <w:left w:val="nil"/>
+              <w:bottom w:val="single" w:sz="18" w:space="0" w:color="FFFFFF"/>
+              <w:right w:val="single" w:sz="18" w:space="0" w:color="FFFFFF"/>
+            </w:tcBorders>
+            <w:shd w:val="clear" w:color="auto" w:fill="C9F1FF"/>
+            <w:vAlign w:val="center"/>
+          </w:tcPr>
+          <w:p>
+            <w:pPr>
+              <w:spacing w:before="9" w:after="0" w:line="240" w:lineRule="auto"/>
+              <w:rPr>
+                <w:rFonts w:ascii="Calibri" w:eastAsia="Times New Roman" w:hAnsi="Calibri" w:cs="Calibri"/>
+              </w:rPr>
+            </w:pPr>
+            <w:r>
+              <w:rPr>
+                <w:rFonts w:ascii="Calibri" w:eastAsia="Times New Roman" w:hAnsi="Calibri" w:cs="Calibri"/>
+              </w:rPr>
+              <w:t xml:space="preserve"> Structured text</w:t>
+            </w:r>
+          </w:p>
+        </w:tc>
+      </w:tr>
+      <w:tr>
+        <w:tc>
+          <w:tcPr>
+            <w:tcW w:w="2688" w:type="dxa"/>
+            <w:tcBorders>
+              <w:top w:val="nil"/>
+              <w:left w:val="single" w:sz="18" w:space="0" w:color="FFFFFF"/>
+              <w:bottom w:val="single" w:sz="18" w:space="0" w:color="FFFFFF"/>
+              <w:right w:val="single" w:sz="18" w:space="0" w:color="FFFFFF"/>
+            </w:tcBorders>
+            <w:shd w:val="clear" w:color="auto" w:fill="C9F1FF"/>
+            <w:vAlign w:val="center"/>
+          </w:tcPr>
+          <w:p>
+            <w:pPr>
+              <w:spacing w:before="7" w:after="0" w:line="240" w:lineRule="auto"/>
+              <w:rPr>
+                <w:rFonts w:ascii="Calibri" w:eastAsia="Times New Roman" w:hAnsi="Calibri" w:cs="Calibri"/>
+              </w:rPr>
+            </w:pPr>
+            <w:r>
+              <w:rPr>
+                <w:rFonts w:ascii="Calibri" w:eastAsia="Times New Roman" w:hAnsi="Calibri" w:cs="Calibri"/>
+              </w:rPr>
+              <w:t xml:space="preserve">   Email</w:t>
+            </w:r>
+          </w:p>
+        </w:tc>
+        <w:tc>
+          <w:tcPr>
+            <w:tcW w:w="2551" w:type="dxa"/>
+            <w:tcBorders>
+              <w:top w:val="nil"/>
+              <w:left w:val="nil"/>
+              <w:bottom w:val="single" w:sz="18" w:space="0" w:color="FFFFFF"/>
+              <w:right w:val="single" w:sz="18" w:space="0" w:color="FFFFFF"/>
+            </w:tcBorders>
+            <w:shd w:val="clear" w:color="auto" w:fill="C9F1FF"/>
+            <w:vAlign w:val="center"/>
+          </w:tcPr>
+          <w:p>
+            <w:pPr>
+              <w:spacing w:before="9" w:after="0" w:line="240" w:lineRule="auto"/>
+              <w:jc w:val="center"/>
+              <w:rPr>
+                <w:rFonts w:ascii="Calibri" w:eastAsia="Times New Roman" w:hAnsi="Calibri" w:cs="Calibri"/>
+              </w:rPr>
+            </w:pPr>
+            <w:r>
+              <w:rPr>
+                <w:rFonts w:ascii="Calibri" w:eastAsia="Times New Roman" w:hAnsi="Calibri" w:cs="Calibri"/>
+              </w:rPr>
+              <w:t>Text &lt; 100 character</w:t>
+            </w:r>
+          </w:p>
+        </w:tc>
+        <w:tc>
+          <w:tcPr>
+            <w:tcW w:w="3686" w:type="dxa"/>
+            <w:tcBorders>
+              <w:top w:val="nil"/>
+              <w:left w:val="nil"/>
+              <w:bottom w:val="single" w:sz="18" w:space="0" w:color="FFFFFF"/>
+              <w:right w:val="single" w:sz="18" w:space="0" w:color="FFFFFF"/>
+            </w:tcBorders>
+            <w:shd w:val="clear" w:color="auto" w:fill="C9F1FF"/>
+            <w:vAlign w:val="center"/>
+          </w:tcPr>
+          <w:p>
+            <w:pPr>
+              <w:spacing w:before="9" w:after="0" w:line="240" w:lineRule="auto"/>
+              <w:rPr>
+                <w:rFonts w:ascii="Calibri" w:eastAsia="Times New Roman" w:hAnsi="Calibri" w:cs="Calibri"/>
+              </w:rPr>
+            </w:pPr>
+            <w:r>
+              <w:rPr>
+                <w:rFonts w:ascii="Calibri" w:eastAsia="Times New Roman" w:hAnsi="Calibri" w:cs="Calibri"/>
+              </w:rPr>
+              <w:t xml:space="preserve"> Structured text</w:t>
+            </w:r>
+          </w:p>
+        </w:tc>
+      </w:tr>
+      <w:tr>
+        <w:tc>
+          <w:tcPr>
+            <w:tcW w:w="2688" w:type="dxa"/>
+            <w:tcBorders>
+              <w:top w:val="nil"/>
+              <w:left w:val="single" w:sz="18" w:space="0" w:color="FFFFFF"/>
+              <w:bottom w:val="single" w:sz="18" w:space="0" w:color="FFFFFF"/>
+              <w:right w:val="single" w:sz="18" w:space="0" w:color="FFFFFF"/>
+            </w:tcBorders>
+            <w:shd w:val="clear" w:color="auto" w:fill="C9F1FF"/>
+            <w:vAlign w:val="center"/>
+          </w:tcPr>
+          <w:p>
+            <w:pPr>
+              <w:spacing w:before="7" w:after="0" w:line="240" w:lineRule="auto"/>
+              <w:rPr>
+                <w:rFonts w:ascii="Calibri" w:eastAsia="Times New Roman" w:hAnsi="Calibri" w:cs="Calibri"/>
+              </w:rPr>
+            </w:pPr>
+            <w:r>
+              <w:rPr>
+                <w:rFonts w:ascii="Calibri" w:eastAsia="Times New Roman" w:hAnsi="Calibri" w:cs="Calibri"/>
+              </w:rPr>
+              <w:t xml:space="preserve">   Password</w:t>
+            </w:r>
+          </w:p>
+        </w:tc>
+        <w:tc>
+          <w:tcPr>
+            <w:tcW w:w="2551" w:type="dxa"/>
+            <w:tcBorders>
+              <w:top w:val="nil"/>
+              <w:left w:val="nil"/>
+              <w:bottom w:val="single" w:sz="18" w:space="0" w:color="FFFFFF"/>
+              <w:right w:val="single" w:sz="18" w:space="0" w:color="FFFFFF"/>
+            </w:tcBorders>
+            <w:shd w:val="clear" w:color="auto" w:fill="C9F1FF"/>
+            <w:vAlign w:val="center"/>
+          </w:tcPr>
+          <w:p>
+            <w:pPr>
+              <w:spacing w:before="9" w:after="0" w:line="240" w:lineRule="auto"/>
+              <w:jc w:val="center"/>
+              <w:rPr>
+                <w:rFonts w:ascii="Calibri" w:eastAsia="Times New Roman" w:hAnsi="Calibri" w:cs="Calibri"/>
+              </w:rPr>
+            </w:pPr>
+            <w:r>
+              <w:rPr>
+                <w:rFonts w:ascii="Calibri" w:eastAsia="Times New Roman" w:hAnsi="Calibri" w:cs="Calibri"/>
+              </w:rPr>
+              <w:t>Alphanumeric</w:t>
+            </w:r>
+            <w:r>
+              <w:rPr>
+                <w:rFonts w:ascii="Calibri" w:eastAsia="Times New Roman" w:hAnsi="Calibri" w:cs="Calibri"/>
+              </w:rPr>
+              <w:t>&gt; 8 and &lt; 20</w:t>
+            </w:r>
+          </w:p>
+        </w:tc>
+        <w:tc>
+          <w:tcPr>
+            <w:tcW w:w="3686" w:type="dxa"/>
+            <w:tcBorders>
+              <w:top w:val="nil"/>
+              <w:left w:val="nil"/>
+              <w:bottom w:val="single" w:sz="18" w:space="0" w:color="FFFFFF"/>
+              <w:right w:val="single" w:sz="18" w:space="0" w:color="FFFFFF"/>
+            </w:tcBorders>
+            <w:shd w:val="clear" w:color="auto" w:fill="C9F1FF"/>
+            <w:vAlign w:val="center"/>
+          </w:tcPr>
+          <w:p>
+            <w:pPr>
+              <w:spacing w:before="9" w:after="0" w:line="240" w:lineRule="auto"/>
+              <w:rPr>
+                <w:rFonts w:ascii="Calibri" w:eastAsia="Times New Roman" w:hAnsi="Calibri" w:cs="Calibri"/>
+              </w:rPr>
+            </w:pPr>
+            <w:r>
+              <w:rPr>
+                <w:rFonts w:ascii="Calibri" w:eastAsia="Times New Roman" w:hAnsi="Calibri" w:cs="Calibri"/>
+              </w:rPr>
+              <w:t>Password confirmation and must</w:t>
+            </w:r>
+          </w:p>
+          <w:p>
+            <w:pPr>
+              <w:spacing w:before="9" w:after="0" w:line="240" w:lineRule="auto"/>
+              <w:rPr>
+                <w:rFonts w:ascii="Calibri" w:eastAsia="Times New Roman" w:hAnsi="Calibri" w:cs="Calibri"/>
+              </w:rPr>
+            </w:pPr>
+            <w:r>
+              <w:rPr>
+                <w:rFonts w:ascii="Calibri" w:eastAsia="Times New Roman" w:hAnsi="Calibri" w:cs="Calibri"/>
+              </w:rPr>
+              <w:t xml:space="preserve">include an uppercase letter, </w:t>
+            </w:r>
+            <w:proofErr w:type="gramStart"/>
+            <w:r>
+              <w:rPr>
+                <w:rFonts w:ascii="Calibri" w:eastAsia="Times New Roman" w:hAnsi="Calibri" w:cs="Calibri"/>
+              </w:rPr>
+              <w:t>numbers</w:t>
+            </w:r>
+            <w:proofErr w:type="gramEnd"/>
+          </w:p>
+          <w:p>
+            <w:pPr>
+              <w:spacing w:before="9" w:after="0" w:line="240" w:lineRule="auto"/>
+              <w:rPr>
+                <w:rFonts w:ascii="Calibri" w:eastAsia="Times New Roman" w:hAnsi="Calibri" w:cs="Calibri"/>
+              </w:rPr>
+            </w:pPr>
+            <w:r>
+              <w:rPr>
+                <w:rFonts w:ascii="Calibri" w:eastAsia="Times New Roman" w:hAnsi="Calibri" w:cs="Calibri"/>
+              </w:rPr>
+              <w:t>and/or special characters</w:t>
+            </w:r>
+          </w:p>
+        </w:tc>
+      </w:tr>
+      <w:tr>
+        <w:tc>
+          <w:tcPr>
+            <w:tcW w:w="2688" w:type="dxa"/>
+            <w:tcBorders>
+              <w:top w:val="nil"/>
+              <w:left w:val="single" w:sz="18" w:space="0" w:color="FFFFFF"/>
+              <w:bottom w:val="single" w:sz="18" w:space="0" w:color="FFFFFF"/>
+              <w:right w:val="single" w:sz="18" w:space="0" w:color="FFFFFF"/>
+            </w:tcBorders>
+            <w:shd w:val="clear" w:color="auto" w:fill="C9F1FF"/>
+            <w:vAlign w:val="center"/>
+          </w:tcPr>
+          <w:p>
+            <w:pPr>
+              <w:spacing w:before="7" w:after="0" w:line="240" w:lineRule="auto"/>
+              <w:rPr>
+                <w:rFonts w:ascii="Calibri" w:eastAsia="Times New Roman" w:hAnsi="Calibri" w:cs="Calibri"/>
+              </w:rPr>
+            </w:pPr>
+            <w:r>
+              <w:rPr>
+                <w:rFonts w:ascii="Calibri" w:eastAsia="Times New Roman" w:hAnsi="Calibri" w:cs="Calibri"/>
+              </w:rPr>
+              <w:t xml:space="preserve">   National ID</w:t>
+            </w:r>
+          </w:p>
+        </w:tc>
+        <w:tc>
+          <w:tcPr>
+            <w:tcW w:w="2551" w:type="dxa"/>
+            <w:tcBorders>
+              <w:top w:val="nil"/>
+              <w:left w:val="nil"/>
+              <w:bottom w:val="single" w:sz="18" w:space="0" w:color="FFFFFF"/>
+              <w:right w:val="single" w:sz="18" w:space="0" w:color="FFFFFF"/>
+            </w:tcBorders>
+            <w:shd w:val="clear" w:color="auto" w:fill="C9F1FF"/>
+            <w:vAlign w:val="center"/>
+          </w:tcPr>
+          <w:p>
+            <w:pPr>
+              <w:spacing w:before="9" w:after="0" w:line="240" w:lineRule="auto"/>
+              <w:jc w:val="center"/>
+              <w:rPr>
+                <w:rFonts w:ascii="Calibri" w:eastAsia="Times New Roman" w:hAnsi="Calibri" w:cs="Calibri"/>
+              </w:rPr>
+            </w:pPr>
+            <w:r>
+              <w:rPr>
+                <w:rFonts w:ascii="Calibri" w:eastAsia="Times New Roman" w:hAnsi="Calibri" w:cs="Calibri"/>
+              </w:rPr>
+              <w:t xml:space="preserve">Numeric </w:t>
+            </w:r>
+            <w:r>
+              <w:rPr>
+                <w:rFonts w:ascii="Calibri" w:eastAsia="Times New Roman" w:hAnsi="Calibri" w:cs="Calibri"/>
+              </w:rPr>
+              <w:t>equal to</w:t>
+            </w:r>
+            <w:r>
+              <w:rPr>
+                <w:rFonts w:ascii="Calibri" w:eastAsia="Times New Roman" w:hAnsi="Calibri" w:cs="Calibri"/>
+              </w:rPr>
+              <w:t xml:space="preserve"> 14 digit</w:t>
+            </w:r>
+            <w:r>
+              <w:rPr>
+                <w:rFonts w:ascii="Calibri" w:eastAsia="Times New Roman" w:hAnsi="Calibri" w:cs="Calibri"/>
+              </w:rPr>
+              <w:t>s</w:t>
+            </w:r>
+          </w:p>
+        </w:tc>
+        <w:tc>
+          <w:tcPr>
+            <w:tcW w:w="3686" w:type="dxa"/>
+            <w:tcBorders>
+              <w:top w:val="nil"/>
+              <w:left w:val="nil"/>
+              <w:bottom w:val="single" w:sz="18" w:space="0" w:color="FFFFFF"/>
+              <w:right w:val="single" w:sz="18" w:space="0" w:color="FFFFFF"/>
+            </w:tcBorders>
+            <w:shd w:val="clear" w:color="auto" w:fill="C9F1FF"/>
+            <w:vAlign w:val="center"/>
+          </w:tcPr>
+          <w:p>
+            <w:pPr>
+              <w:spacing w:before="9" w:after="0" w:line="240" w:lineRule="auto"/>
+              <w:rPr>
+                <w:rFonts w:ascii="Calibri" w:eastAsia="Times New Roman" w:hAnsi="Calibri" w:cs="Calibri"/>
+              </w:rPr>
+            </w:pPr>
+            <w:r>
+              <w:rPr>
+                <w:rFonts w:ascii="Calibri" w:eastAsia="Times New Roman" w:hAnsi="Calibri" w:cs="Calibri"/>
+              </w:rPr>
+              <w:t xml:space="preserve">Check it </w:t>
+            </w:r>
+            <w:r>
+              <w:rPr>
+                <w:rFonts w:ascii="Calibri" w:eastAsia="Times New Roman" w:hAnsi="Calibri" w:cs="Calibri"/>
+              </w:rPr>
+              <w:t xml:space="preserve">in the database of </w:t>
+            </w:r>
+            <w:r>
+              <w:rPr>
+                <w:rFonts w:ascii="Calibri" w:eastAsia="Times New Roman" w:hAnsi="Calibri" w:cs="Calibri"/>
+              </w:rPr>
+              <w:t>civil registry</w:t>
+            </w:r>
+          </w:p>
+        </w:tc>
+      </w:tr>
+      <w:tr>
+        <w:tc>
+          <w:tcPr>
+            <w:tcW w:w="2688" w:type="dxa"/>
+            <w:tcBorders>
+              <w:top w:val="nil"/>
+              <w:left w:val="single" w:sz="18" w:space="0" w:color="FFFFFF"/>
+              <w:bottom w:val="single" w:sz="18" w:space="0" w:color="FFFFFF"/>
+              <w:right w:val="single" w:sz="18" w:space="0" w:color="FFFFFF"/>
+            </w:tcBorders>
+            <w:shd w:val="clear" w:color="auto" w:fill="C9F1FF"/>
+            <w:vAlign w:val="center"/>
+          </w:tcPr>
+          <w:p>
+            <w:pPr>
+              <w:spacing w:before="7" w:after="0" w:line="240" w:lineRule="auto"/>
+              <w:rPr>
+                <w:rFonts w:ascii="Calibri" w:eastAsia="Times New Roman" w:hAnsi="Calibri" w:cs="Calibri"/>
+              </w:rPr>
+            </w:pPr>
+            <w:r>
+              <w:rPr>
+                <w:rFonts w:ascii="Calibri" w:eastAsia="Times New Roman" w:hAnsi="Calibri" w:cs="Calibri"/>
+              </w:rPr>
+              <w:t xml:space="preserve">   </w:t>
+            </w:r>
+            <w:r>
+              <w:rPr>
+                <w:rFonts w:ascii="Calibri" w:eastAsia="Times New Roman" w:hAnsi="Calibri" w:cs="Calibri"/>
+              </w:rPr>
+              <w:t>Phone number field</w:t>
+            </w:r>
+          </w:p>
+        </w:tc>
+        <w:tc>
+          <w:tcPr>
+            <w:tcW w:w="2551" w:type="dxa"/>
+            <w:tcBorders>
+              <w:top w:val="nil"/>
+              <w:left w:val="nil"/>
+              <w:bottom w:val="single" w:sz="18" w:space="0" w:color="FFFFFF"/>
+              <w:right w:val="single" w:sz="18" w:space="0" w:color="FFFFFF"/>
+            </w:tcBorders>
+            <w:shd w:val="clear" w:color="auto" w:fill="C9F1FF"/>
+            <w:vAlign w:val="center"/>
+          </w:tcPr>
+          <w:p>
+            <w:pPr>
+              <w:spacing w:before="9" w:after="0" w:line="240" w:lineRule="auto"/>
+              <w:jc w:val="center"/>
+              <w:rPr>
+                <w:rFonts w:ascii="Calibri" w:eastAsia="Times New Roman" w:hAnsi="Calibri" w:cs="Calibri"/>
+              </w:rPr>
+            </w:pPr>
+            <w:r>
+              <w:rPr>
+                <w:rFonts w:ascii="Calibri" w:eastAsia="Times New Roman" w:hAnsi="Calibri" w:cs="Calibri"/>
+              </w:rPr>
+              <w:t>Numeric &lt; 15 digit</w:t>
+            </w:r>
+          </w:p>
+        </w:tc>
+        <w:tc>
+          <w:tcPr>
+            <w:tcW w:w="3686" w:type="dxa"/>
+            <w:tcBorders>
+              <w:top w:val="nil"/>
+              <w:left w:val="nil"/>
+              <w:bottom w:val="single" w:sz="18" w:space="0" w:color="FFFFFF"/>
+              <w:right w:val="single" w:sz="18" w:space="0" w:color="FFFFFF"/>
+            </w:tcBorders>
+            <w:shd w:val="clear" w:color="auto" w:fill="C9F1FF"/>
+            <w:vAlign w:val="center"/>
+          </w:tcPr>
+          <w:p>
+            <w:pPr>
+              <w:spacing w:before="9" w:after="0" w:line="240" w:lineRule="auto"/>
+              <w:rPr>
+                <w:rFonts w:ascii="Calibri" w:eastAsia="Times New Roman" w:hAnsi="Calibri" w:cs="Calibri"/>
+              </w:rPr>
+            </w:pPr>
+            <w:r>
+              <w:rPr>
+                <w:rFonts w:ascii="Calibri" w:eastAsia="Times New Roman" w:hAnsi="Calibri" w:cs="Calibri"/>
+              </w:rPr>
+              <w:t xml:space="preserve"> </w:t>
+            </w:r>
+            <w:r>
+              <w:rPr>
+                <w:rFonts w:ascii="Calibri" w:eastAsia="Times New Roman" w:hAnsi="Calibri" w:cs="Calibri"/>
+              </w:rPr>
+              <w:t>Confirmed by text message</w:t>
+            </w:r>
+          </w:p>
+        </w:tc>
+      </w:tr>
+    </w:tbl>
     <w:p>
       <w:pPr>
-        <w:pStyle w:val="Heading2"/>
+        <w:pStyle w:val="2"/>
         <w:spacing w:before="120"/>
       </w:pPr>
-      <w:bookmarkStart w:id="13" w:name="_Toc128921826"/>
       <w:r>
         <w:t>System Navigation Map</w:t>
       </w:r>
@@ -8599,7 +9960,7 @@
     </w:p>
     <w:p>
       <w:pPr>
-        <w:pStyle w:val="ListParagraph"/>
+        <w:pStyle w:val="aa"/>
         <w:numPr>
           <w:ilvl w:val="0"/>
           <w:numId w:val="1"/>
@@ -8640,11 +10001,12 @@
     </w:p>
     <w:p>
       <w:pPr>
-        <w:pStyle w:val="Heading1"/>
+        <w:pStyle w:val="1"/>
       </w:pPr>
       <w:bookmarkStart w:id="14" w:name="_Toc128921827"/>
       <w:bookmarkStart w:id="15" w:name="_Toc37885727"/>
       <w:r>
+        <w:lastRenderedPageBreak/>
         <w:t>Tools</w:t>
       </w:r>
       <w:bookmarkEnd w:id="14"/>
@@ -8652,7 +10014,7 @@
     </w:p>
     <w:p>
       <w:pPr>
-        <w:pStyle w:val="ListParagraph"/>
+        <w:pStyle w:val="aa"/>
         <w:numPr>
           <w:ilvl w:val="0"/>
           <w:numId w:val="1"/>
@@ -8669,48 +10031,12 @@
           <w:bCs/>
           <w:color w:val="C00000"/>
         </w:rPr>
-        <w:t xml:space="preserve">Write a list of all tools used to develop the design (e.g., </w:t>
-      </w:r>
-      <w:proofErr w:type="spellStart"/>
-      <w:r>
-        <w:rPr>
-          <w:b/>
-          <w:bCs/>
-          <w:color w:val="C00000"/>
-        </w:rPr>
-        <w:t>ArgoUML</w:t>
-      </w:r>
-      <w:proofErr w:type="spellEnd"/>
-      <w:r>
-        <w:rPr>
-          <w:b/>
-          <w:bCs/>
-          <w:color w:val="C00000"/>
-        </w:rPr>
-        <w:t xml:space="preserve">, Visual-Paradigm, </w:t>
-      </w:r>
-      <w:proofErr w:type="spellStart"/>
-      <w:r>
-        <w:rPr>
-          <w:b/>
-          <w:bCs/>
-          <w:color w:val="C00000"/>
-        </w:rPr>
-        <w:t>mocqus</w:t>
-      </w:r>
-      <w:proofErr w:type="spellEnd"/>
-      <w:r>
-        <w:rPr>
-          <w:b/>
-          <w:bCs/>
-          <w:color w:val="C00000"/>
-        </w:rPr>
-        <w:t>, etc.)</w:t>
+        <w:t>Write a list of all tools used to develop the design (e.g., ArgoUML, Visual-Paradigm, mocqus, etc.)</w:t>
       </w:r>
     </w:p>
     <w:p>
       <w:pPr>
-        <w:pStyle w:val="Heading1"/>
+        <w:pStyle w:val="1"/>
       </w:pPr>
       <w:bookmarkStart w:id="16" w:name="_Toc37885728"/>
       <w:bookmarkStart w:id="17" w:name="_Toc128921828"/>
@@ -8722,7 +10048,7 @@
     </w:p>
     <w:p>
       <w:pPr>
-        <w:pStyle w:val="ListParagraph"/>
+        <w:pStyle w:val="aa"/>
         <w:numPr>
           <w:ilvl w:val="0"/>
           <w:numId w:val="1"/>
@@ -8744,7 +10070,7 @@
     </w:p>
     <w:p>
       <w:pPr>
-        <w:pStyle w:val="ListParagraph"/>
+        <w:pStyle w:val="aa"/>
         <w:numPr>
           <w:ilvl w:val="0"/>
           <w:numId w:val="1"/>
@@ -8766,7 +10092,7 @@
     </w:p>
     <w:p>
       <w:pPr>
-        <w:pStyle w:val="ListParagraph"/>
+        <w:pStyle w:val="aa"/>
         <w:numPr>
           <w:ilvl w:val="0"/>
           <w:numId w:val="1"/>
@@ -8964,7 +10290,7 @@
     </w:tbl>
     <w:p>
       <w:pPr>
-        <w:pStyle w:val="Heading1"/>
+        <w:pStyle w:val="1"/>
         <w:tabs>
           <w:tab w:val="clear" w:pos="4824"/>
           <w:tab w:val="left" w:pos="5840"/>
@@ -9009,7 +10335,7 @@
     </w:p>
     <w:p>
       <w:pPr>
-        <w:pStyle w:val="ListParagraph"/>
+        <w:pStyle w:val="aa"/>
         <w:tabs>
           <w:tab w:val="left" w:pos="6277"/>
         </w:tabs>
@@ -9034,7 +10360,7 @@
     </w:p>
     <w:p>
       <w:pPr>
-        <w:pStyle w:val="ListParagraph"/>
+        <w:pStyle w:val="aa"/>
         <w:numPr>
           <w:ilvl w:val="0"/>
           <w:numId w:val="1"/>
@@ -9068,7 +10394,7 @@
     </w:p>
     <w:p>
       <w:pPr>
-        <w:pStyle w:val="ListParagraph"/>
+        <w:pStyle w:val="aa"/>
         <w:numPr>
           <w:ilvl w:val="0"/>
           <w:numId w:val="1"/>
@@ -9102,7 +10428,7 @@
     </w:p>
     <w:p>
       <w:pPr>
-        <w:pStyle w:val="ListParagraph"/>
+        <w:pStyle w:val="aa"/>
         <w:numPr>
           <w:ilvl w:val="0"/>
           <w:numId w:val="5"/>
@@ -9178,7 +10504,7 @@
     </w:p>
     <w:p>
       <w:pPr>
-        <w:pStyle w:val="ListParagraph"/>
+        <w:pStyle w:val="aa"/>
         <w:numPr>
           <w:ilvl w:val="0"/>
           <w:numId w:val="5"/>
@@ -9241,7 +10567,7 @@
     </w:p>
     <w:p>
       <w:pPr>
-        <w:pStyle w:val="ListParagraph"/>
+        <w:pStyle w:val="aa"/>
         <w:numPr>
           <w:ilvl w:val="0"/>
           <w:numId w:val="5"/>
@@ -9316,7 +10642,7 @@
     </w:p>
     <w:p>
       <w:pPr>
-        <w:pStyle w:val="ListParagraph"/>
+        <w:pStyle w:val="aa"/>
         <w:numPr>
           <w:ilvl w:val="0"/>
           <w:numId w:val="5"/>
@@ -9379,7 +10705,7 @@
     </w:p>
     <w:p>
       <w:pPr>
-        <w:pStyle w:val="ListParagraph"/>
+        <w:pStyle w:val="aa"/>
         <w:numPr>
           <w:ilvl w:val="0"/>
           <w:numId w:val="5"/>
@@ -9429,7 +10755,7 @@
     </w:p>
     <w:p>
       <w:pPr>
-        <w:pStyle w:val="ListParagraph"/>
+        <w:pStyle w:val="aa"/>
         <w:numPr>
           <w:ilvl w:val="0"/>
           <w:numId w:val="5"/>
@@ -9517,7 +10843,7 @@
 </file>
 
 <file path=word/endnotes.xml><?xml version="1.0" encoding="utf-8"?>
-<w:endnotes xmlns:wpc="http://schemas.microsoft.com/office/word/2010/wordprocessingCanvas" xmlns:cx="http://schemas.microsoft.com/office/drawing/2014/chartex" xmlns:cx1="http://schemas.microsoft.com/office/drawing/2015/9/8/chartex" xmlns:cx2="http://schemas.microsoft.com/office/drawing/2015/10/21/chartex" xmlns:cx3="http://schemas.microsoft.com/office/drawing/2016/5/9/chartex" xmlns:cx4="http://schemas.microsoft.com/office/drawing/2016/5/10/chartex" xmlns:cx5="http://schemas.microsoft.com/office/drawing/2016/5/11/chartex" xmlns:cx6="http://schemas.microsoft.com/office/drawing/2016/5/12/chartex" xmlns:cx7="http://schemas.microsoft.com/office/drawing/2016/5/13/chartex" xmlns:cx8="http://schemas.microsoft.com/office/drawing/2016/5/14/chartex" xmlns:mc="http://schemas.openxmlformats.org/markup-compatibility/2006" xmlns:aink="http://schemas.microsoft.com/office/drawing/2016/ink" xmlns:am3d="http://schemas.microsoft.com/office/drawing/2017/model3d" xmlns:o="urn:schemas-microsoft-com:office:office" xmlns:oel="http://schemas.microsoft.com/office/2019/extlst" xmlns:r="http://schemas.openxmlformats.org/officeDocument/2006/relationships" xmlns:m="http://schemas.openxmlformats.org/officeDocument/2006/math" xmlns:v="urn:schemas-microsoft-com:vml" xmlns:wp14="http://schemas.microsoft.com/office/word/2010/wordprocessingDrawing" xmlns:wp="http://schemas.openxmlformats.org/drawingml/2006/wordprocessingDrawing" xmlns:w10="urn:schemas-microsoft-com:office:word" xmlns:w="http://schemas.openxmlformats.org/wordprocessingml/2006/main" xmlns:w14="http://schemas.microsoft.com/office/word/2010/wordml" xmlns:w15="http://schemas.microsoft.com/office/word/2012/wordml" xmlns:w16cex="http://schemas.microsoft.com/office/word/2018/wordml/cex" xmlns:w16cid="http://schemas.microsoft.com/office/word/2016/wordml/cid" xmlns:w16="http://schemas.microsoft.com/office/word/2018/wordml" xmlns:w16du="http://schemas.microsoft.com/office/word/2023/wordml/word16du" xmlns:w16sdtdh="http://schemas.microsoft.com/office/word/2020/wordml/sdtdatahash" xmlns:w16sdtfl="http://schemas.microsoft.com/office/word/2024/wordml/sdtformatlock" xmlns:w16se="http://schemas.microsoft.com/office/word/2015/wordml/symex" xmlns:wpg="http://schemas.microsoft.com/office/word/2010/wordprocessingGroup" xmlns:wpi="http://schemas.microsoft.com/office/word/2010/wordprocessingInk" xmlns:wne="http://schemas.microsoft.com/office/word/2006/wordml" xmlns:wps="http://schemas.microsoft.com/office/word/2010/wordprocessingShape" mc:Ignorable="w14 w15 w16se w16cid w16 w16cex w16sdtdh w16sdtfl w16du wp14">
+<w:endnotes xmlns:wpc="http://schemas.microsoft.com/office/word/2010/wordprocessingCanvas" xmlns:cx="http://schemas.microsoft.com/office/drawing/2014/chartex" xmlns:cx1="http://schemas.microsoft.com/office/drawing/2015/9/8/chartex" xmlns:cx2="http://schemas.microsoft.com/office/drawing/2015/10/21/chartex" xmlns:cx3="http://schemas.microsoft.com/office/drawing/2016/5/9/chartex" xmlns:cx4="http://schemas.microsoft.com/office/drawing/2016/5/10/chartex" xmlns:cx5="http://schemas.microsoft.com/office/drawing/2016/5/11/chartex" xmlns:cx6="http://schemas.microsoft.com/office/drawing/2016/5/12/chartex" xmlns:cx7="http://schemas.microsoft.com/office/drawing/2016/5/13/chartex" xmlns:cx8="http://schemas.microsoft.com/office/drawing/2016/5/14/chartex" xmlns:mc="http://schemas.openxmlformats.org/markup-compatibility/2006" xmlns:aink="http://schemas.microsoft.com/office/drawing/2016/ink" xmlns:am3d="http://schemas.microsoft.com/office/drawing/2017/model3d" xmlns:o="urn:schemas-microsoft-com:office:office" xmlns:oel="http://schemas.microsoft.com/office/2019/extlst" xmlns:r="http://schemas.openxmlformats.org/officeDocument/2006/relationships" xmlns:m="http://schemas.openxmlformats.org/officeDocument/2006/math" xmlns:v="urn:schemas-microsoft-com:vml" xmlns:wp14="http://schemas.microsoft.com/office/word/2010/wordprocessingDrawing" xmlns:wp="http://schemas.openxmlformats.org/drawingml/2006/wordprocessingDrawing" xmlns:w10="urn:schemas-microsoft-com:office:word" xmlns:w="http://schemas.openxmlformats.org/wordprocessingml/2006/main" xmlns:w14="http://schemas.microsoft.com/office/word/2010/wordml" xmlns:w15="http://schemas.microsoft.com/office/word/2012/wordml" xmlns:w16cex="http://schemas.microsoft.com/office/word/2018/wordml/cex" xmlns:w16cid="http://schemas.microsoft.com/office/word/2016/wordml/cid" xmlns:w16="http://schemas.microsoft.com/office/word/2018/wordml" xmlns:w16du="http://schemas.microsoft.com/office/word/2023/wordml/word16du" xmlns:w16sdtdh="http://schemas.microsoft.com/office/word/2020/wordml/sdtdatahash" xmlns:w16se="http://schemas.microsoft.com/office/word/2015/wordml/symex" xmlns:wpg="http://schemas.microsoft.com/office/word/2010/wordprocessingGroup" xmlns:wpi="http://schemas.microsoft.com/office/word/2010/wordprocessingInk" xmlns:wne="http://schemas.microsoft.com/office/word/2006/wordml" xmlns:wps="http://schemas.microsoft.com/office/word/2010/wordprocessingShape" mc:Ignorable="w14 w15 w16se w16cid w16 w16cex w16sdtdh wp14">
   <w:endnote w:type="separator" w:id="-1">
     <w:p>
       <w:pPr>
@@ -9542,7 +10868,7 @@
 </file>
 
 <file path=word/footer1.xml><?xml version="1.0" encoding="utf-8"?>
-<w:ftr xmlns:wpc="http://schemas.microsoft.com/office/word/2010/wordprocessingCanvas" xmlns:cx="http://schemas.microsoft.com/office/drawing/2014/chartex" xmlns:cx1="http://schemas.microsoft.com/office/drawing/2015/9/8/chartex" xmlns:cx2="http://schemas.microsoft.com/office/drawing/2015/10/21/chartex" xmlns:cx3="http://schemas.microsoft.com/office/drawing/2016/5/9/chartex" xmlns:cx4="http://schemas.microsoft.com/office/drawing/2016/5/10/chartex" xmlns:cx5="http://schemas.microsoft.com/office/drawing/2016/5/11/chartex" xmlns:cx6="http://schemas.microsoft.com/office/drawing/2016/5/12/chartex" xmlns:cx7="http://schemas.microsoft.com/office/drawing/2016/5/13/chartex" xmlns:cx8="http://schemas.microsoft.com/office/drawing/2016/5/14/chartex" xmlns:mc="http://schemas.openxmlformats.org/markup-compatibility/2006" xmlns:aink="http://schemas.microsoft.com/office/drawing/2016/ink" xmlns:am3d="http://schemas.microsoft.com/office/drawing/2017/model3d" xmlns:o="urn:schemas-microsoft-com:office:office" xmlns:oel="http://schemas.microsoft.com/office/2019/extlst" xmlns:r="http://schemas.openxmlformats.org/officeDocument/2006/relationships" xmlns:m="http://schemas.openxmlformats.org/officeDocument/2006/math" xmlns:v="urn:schemas-microsoft-com:vml" xmlns:wp14="http://schemas.microsoft.com/office/word/2010/wordprocessingDrawing" xmlns:wp="http://schemas.openxmlformats.org/drawingml/2006/wordprocessingDrawing" xmlns:w10="urn:schemas-microsoft-com:office:word" xmlns:w="http://schemas.openxmlformats.org/wordprocessingml/2006/main" xmlns:w14="http://schemas.microsoft.com/office/word/2010/wordml" xmlns:w15="http://schemas.microsoft.com/office/word/2012/wordml" xmlns:w16cex="http://schemas.microsoft.com/office/word/2018/wordml/cex" xmlns:w16cid="http://schemas.microsoft.com/office/word/2016/wordml/cid" xmlns:w16="http://schemas.microsoft.com/office/word/2018/wordml" xmlns:w16du="http://schemas.microsoft.com/office/word/2023/wordml/word16du" xmlns:w16sdtdh="http://schemas.microsoft.com/office/word/2020/wordml/sdtdatahash" xmlns:w16sdtfl="http://schemas.microsoft.com/office/word/2024/wordml/sdtformatlock" xmlns:w16se="http://schemas.microsoft.com/office/word/2015/wordml/symex" xmlns:wpg="http://schemas.microsoft.com/office/word/2010/wordprocessingGroup" xmlns:wpi="http://schemas.microsoft.com/office/word/2010/wordprocessingInk" xmlns:wne="http://schemas.microsoft.com/office/word/2006/wordml" xmlns:wps="http://schemas.microsoft.com/office/word/2010/wordprocessingShape" mc:Ignorable="w14 w15 w16se w16cid w16 w16cex w16sdtdh w16sdtfl w16du wp14">
+<w:ftr xmlns:wpc="http://schemas.microsoft.com/office/word/2010/wordprocessingCanvas" xmlns:cx="http://schemas.microsoft.com/office/drawing/2014/chartex" xmlns:cx1="http://schemas.microsoft.com/office/drawing/2015/9/8/chartex" xmlns:cx2="http://schemas.microsoft.com/office/drawing/2015/10/21/chartex" xmlns:cx3="http://schemas.microsoft.com/office/drawing/2016/5/9/chartex" xmlns:cx4="http://schemas.microsoft.com/office/drawing/2016/5/10/chartex" xmlns:cx5="http://schemas.microsoft.com/office/drawing/2016/5/11/chartex" xmlns:cx6="http://schemas.microsoft.com/office/drawing/2016/5/12/chartex" xmlns:cx7="http://schemas.microsoft.com/office/drawing/2016/5/13/chartex" xmlns:cx8="http://schemas.microsoft.com/office/drawing/2016/5/14/chartex" xmlns:mc="http://schemas.openxmlformats.org/markup-compatibility/2006" xmlns:aink="http://schemas.microsoft.com/office/drawing/2016/ink" xmlns:am3d="http://schemas.microsoft.com/office/drawing/2017/model3d" xmlns:o="urn:schemas-microsoft-com:office:office" xmlns:oel="http://schemas.microsoft.com/office/2019/extlst" xmlns:r="http://schemas.openxmlformats.org/officeDocument/2006/relationships" xmlns:m="http://schemas.openxmlformats.org/officeDocument/2006/math" xmlns:v="urn:schemas-microsoft-com:vml" xmlns:wp14="http://schemas.microsoft.com/office/word/2010/wordprocessingDrawing" xmlns:wp="http://schemas.openxmlformats.org/drawingml/2006/wordprocessingDrawing" xmlns:w10="urn:schemas-microsoft-com:office:word" xmlns:w="http://schemas.openxmlformats.org/wordprocessingml/2006/main" xmlns:w14="http://schemas.microsoft.com/office/word/2010/wordml" xmlns:w15="http://schemas.microsoft.com/office/word/2012/wordml" xmlns:w16cex="http://schemas.microsoft.com/office/word/2018/wordml/cex" xmlns:w16cid="http://schemas.microsoft.com/office/word/2016/wordml/cid" xmlns:w16="http://schemas.microsoft.com/office/word/2018/wordml" xmlns:w16du="http://schemas.microsoft.com/office/word/2023/wordml/word16du" xmlns:w16sdtdh="http://schemas.microsoft.com/office/word/2020/wordml/sdtdatahash" xmlns:w16se="http://schemas.microsoft.com/office/word/2015/wordml/symex" xmlns:wpg="http://schemas.microsoft.com/office/word/2010/wordprocessingGroup" xmlns:wpi="http://schemas.microsoft.com/office/word/2010/wordprocessingInk" xmlns:wne="http://schemas.microsoft.com/office/word/2006/wordml" xmlns:wps="http://schemas.microsoft.com/office/word/2010/wordprocessingShape" mc:Ignorable="w14 w15 w16se w16cid w16 w16cex w16sdtdh wp14">
   <w:sdt>
     <w:sdtPr>
       <w:rPr>
@@ -9553,7 +10879,6 @@
       </w:rPr>
       <w:id w:val="240828793"/>
     </w:sdtPr>
-    <w:sdtEndPr/>
     <w:sdtContent>
       <w:p>
         <w:pPr>
@@ -9565,7 +10890,7 @@
       </w:p>
       <w:p>
         <w:pPr>
-          <w:pStyle w:val="Footer"/>
+          <w:pStyle w:val="a4"/>
           <w:rPr>
             <w:rFonts w:ascii="Calibri" w:hAnsi="Calibri" w:cs="Calibri"/>
             <w:b/>
@@ -9653,14 +10978,14 @@
   </w:sdt>
   <w:p>
     <w:pPr>
-      <w:pStyle w:val="Footer"/>
+      <w:pStyle w:val="a4"/>
     </w:pPr>
   </w:p>
 </w:ftr>
 </file>
 
 <file path=word/footnotes.xml><?xml version="1.0" encoding="utf-8"?>
-<w:footnotes xmlns:wpc="http://schemas.microsoft.com/office/word/2010/wordprocessingCanvas" xmlns:cx="http://schemas.microsoft.com/office/drawing/2014/chartex" xmlns:cx1="http://schemas.microsoft.com/office/drawing/2015/9/8/chartex" xmlns:cx2="http://schemas.microsoft.com/office/drawing/2015/10/21/chartex" xmlns:cx3="http://schemas.microsoft.com/office/drawing/2016/5/9/chartex" xmlns:cx4="http://schemas.microsoft.com/office/drawing/2016/5/10/chartex" xmlns:cx5="http://schemas.microsoft.com/office/drawing/2016/5/11/chartex" xmlns:cx6="http://schemas.microsoft.com/office/drawing/2016/5/12/chartex" xmlns:cx7="http://schemas.microsoft.com/office/drawing/2016/5/13/chartex" xmlns:cx8="http://schemas.microsoft.com/office/drawing/2016/5/14/chartex" xmlns:mc="http://schemas.openxmlformats.org/markup-compatibility/2006" xmlns:aink="http://schemas.microsoft.com/office/drawing/2016/ink" xmlns:am3d="http://schemas.microsoft.com/office/drawing/2017/model3d" xmlns:o="urn:schemas-microsoft-com:office:office" xmlns:oel="http://schemas.microsoft.com/office/2019/extlst" xmlns:r="http://schemas.openxmlformats.org/officeDocument/2006/relationships" xmlns:m="http://schemas.openxmlformats.org/officeDocument/2006/math" xmlns:v="urn:schemas-microsoft-com:vml" xmlns:wp14="http://schemas.microsoft.com/office/word/2010/wordprocessingDrawing" xmlns:wp="http://schemas.openxmlformats.org/drawingml/2006/wordprocessingDrawing" xmlns:w10="urn:schemas-microsoft-com:office:word" xmlns:w="http://schemas.openxmlformats.org/wordprocessingml/2006/main" xmlns:w14="http://schemas.microsoft.com/office/word/2010/wordml" xmlns:w15="http://schemas.microsoft.com/office/word/2012/wordml" xmlns:w16cex="http://schemas.microsoft.com/office/word/2018/wordml/cex" xmlns:w16cid="http://schemas.microsoft.com/office/word/2016/wordml/cid" xmlns:w16="http://schemas.microsoft.com/office/word/2018/wordml" xmlns:w16du="http://schemas.microsoft.com/office/word/2023/wordml/word16du" xmlns:w16sdtdh="http://schemas.microsoft.com/office/word/2020/wordml/sdtdatahash" xmlns:w16sdtfl="http://schemas.microsoft.com/office/word/2024/wordml/sdtformatlock" xmlns:w16se="http://schemas.microsoft.com/office/word/2015/wordml/symex" xmlns:wpg="http://schemas.microsoft.com/office/word/2010/wordprocessingGroup" xmlns:wpi="http://schemas.microsoft.com/office/word/2010/wordprocessingInk" xmlns:wne="http://schemas.microsoft.com/office/word/2006/wordml" xmlns:wps="http://schemas.microsoft.com/office/word/2010/wordprocessingShape" mc:Ignorable="w14 w15 w16se w16cid w16 w16cex w16sdtdh w16sdtfl w16du wp14">
+<w:footnotes xmlns:wpc="http://schemas.microsoft.com/office/word/2010/wordprocessingCanvas" xmlns:cx="http://schemas.microsoft.com/office/drawing/2014/chartex" xmlns:cx1="http://schemas.microsoft.com/office/drawing/2015/9/8/chartex" xmlns:cx2="http://schemas.microsoft.com/office/drawing/2015/10/21/chartex" xmlns:cx3="http://schemas.microsoft.com/office/drawing/2016/5/9/chartex" xmlns:cx4="http://schemas.microsoft.com/office/drawing/2016/5/10/chartex" xmlns:cx5="http://schemas.microsoft.com/office/drawing/2016/5/11/chartex" xmlns:cx6="http://schemas.microsoft.com/office/drawing/2016/5/12/chartex" xmlns:cx7="http://schemas.microsoft.com/office/drawing/2016/5/13/chartex" xmlns:cx8="http://schemas.microsoft.com/office/drawing/2016/5/14/chartex" xmlns:mc="http://schemas.openxmlformats.org/markup-compatibility/2006" xmlns:aink="http://schemas.microsoft.com/office/drawing/2016/ink" xmlns:am3d="http://schemas.microsoft.com/office/drawing/2017/model3d" xmlns:o="urn:schemas-microsoft-com:office:office" xmlns:oel="http://schemas.microsoft.com/office/2019/extlst" xmlns:r="http://schemas.openxmlformats.org/officeDocument/2006/relationships" xmlns:m="http://schemas.openxmlformats.org/officeDocument/2006/math" xmlns:v="urn:schemas-microsoft-com:vml" xmlns:wp14="http://schemas.microsoft.com/office/word/2010/wordprocessingDrawing" xmlns:wp="http://schemas.openxmlformats.org/drawingml/2006/wordprocessingDrawing" xmlns:w10="urn:schemas-microsoft-com:office:word" xmlns:w="http://schemas.openxmlformats.org/wordprocessingml/2006/main" xmlns:w14="http://schemas.microsoft.com/office/word/2010/wordml" xmlns:w15="http://schemas.microsoft.com/office/word/2012/wordml" xmlns:w16cex="http://schemas.microsoft.com/office/word/2018/wordml/cex" xmlns:w16cid="http://schemas.microsoft.com/office/word/2016/wordml/cid" xmlns:w16="http://schemas.microsoft.com/office/word/2018/wordml" xmlns:w16du="http://schemas.microsoft.com/office/word/2023/wordml/word16du" xmlns:w16sdtdh="http://schemas.microsoft.com/office/word/2020/wordml/sdtdatahash" xmlns:w16se="http://schemas.microsoft.com/office/word/2015/wordml/symex" xmlns:wpg="http://schemas.microsoft.com/office/word/2010/wordprocessingGroup" xmlns:wpi="http://schemas.microsoft.com/office/word/2010/wordprocessingInk" xmlns:wne="http://schemas.microsoft.com/office/word/2006/wordml" xmlns:wps="http://schemas.microsoft.com/office/word/2010/wordprocessingShape" mc:Ignorable="w14 w15 w16se w16cid w16 w16cex w16sdtdh wp14">
   <w:footnote w:type="separator" w:id="-1">
     <w:p>
       <w:pPr>
@@ -9685,10 +11010,10 @@
 </file>
 
 <file path=word/header1.xml><?xml version="1.0" encoding="utf-8"?>
-<w:hdr xmlns:wpc="http://schemas.microsoft.com/office/word/2010/wordprocessingCanvas" xmlns:cx="http://schemas.microsoft.com/office/drawing/2014/chartex" xmlns:cx1="http://schemas.microsoft.com/office/drawing/2015/9/8/chartex" xmlns:cx2="http://schemas.microsoft.com/office/drawing/2015/10/21/chartex" xmlns:cx3="http://schemas.microsoft.com/office/drawing/2016/5/9/chartex" xmlns:cx4="http://schemas.microsoft.com/office/drawing/2016/5/10/chartex" xmlns:cx5="http://schemas.microsoft.com/office/drawing/2016/5/11/chartex" xmlns:cx6="http://schemas.microsoft.com/office/drawing/2016/5/12/chartex" xmlns:cx7="http://schemas.microsoft.com/office/drawing/2016/5/13/chartex" xmlns:cx8="http://schemas.microsoft.com/office/drawing/2016/5/14/chartex" xmlns:mc="http://schemas.openxmlformats.org/markup-compatibility/2006" xmlns:aink="http://schemas.microsoft.com/office/drawing/2016/ink" xmlns:am3d="http://schemas.microsoft.com/office/drawing/2017/model3d" xmlns:o="urn:schemas-microsoft-com:office:office" xmlns:oel="http://schemas.microsoft.com/office/2019/extlst" xmlns:r="http://schemas.openxmlformats.org/officeDocument/2006/relationships" xmlns:m="http://schemas.openxmlformats.org/officeDocument/2006/math" xmlns:v="urn:schemas-microsoft-com:vml" xmlns:wp14="http://schemas.microsoft.com/office/word/2010/wordprocessingDrawing" xmlns:wp="http://schemas.openxmlformats.org/drawingml/2006/wordprocessingDrawing" xmlns:w10="urn:schemas-microsoft-com:office:word" xmlns:w="http://schemas.openxmlformats.org/wordprocessingml/2006/main" xmlns:w14="http://schemas.microsoft.com/office/word/2010/wordml" xmlns:w15="http://schemas.microsoft.com/office/word/2012/wordml" xmlns:w16cex="http://schemas.microsoft.com/office/word/2018/wordml/cex" xmlns:w16cid="http://schemas.microsoft.com/office/word/2016/wordml/cid" xmlns:w16="http://schemas.microsoft.com/office/word/2018/wordml" xmlns:w16du="http://schemas.microsoft.com/office/word/2023/wordml/word16du" xmlns:w16sdtdh="http://schemas.microsoft.com/office/word/2020/wordml/sdtdatahash" xmlns:w16sdtfl="http://schemas.microsoft.com/office/word/2024/wordml/sdtformatlock" xmlns:w16se="http://schemas.microsoft.com/office/word/2015/wordml/symex" xmlns:wpg="http://schemas.microsoft.com/office/word/2010/wordprocessingGroup" xmlns:wpi="http://schemas.microsoft.com/office/word/2010/wordprocessingInk" xmlns:wne="http://schemas.microsoft.com/office/word/2006/wordml" xmlns:wps="http://schemas.microsoft.com/office/word/2010/wordprocessingShape" mc:Ignorable="w14 w15 w16se w16cid w16 w16cex w16sdtdh w16sdtfl w16du wp14">
+<w:hdr xmlns:wpc="http://schemas.microsoft.com/office/word/2010/wordprocessingCanvas" xmlns:cx="http://schemas.microsoft.com/office/drawing/2014/chartex" xmlns:cx1="http://schemas.microsoft.com/office/drawing/2015/9/8/chartex" xmlns:cx2="http://schemas.microsoft.com/office/drawing/2015/10/21/chartex" xmlns:cx3="http://schemas.microsoft.com/office/drawing/2016/5/9/chartex" xmlns:cx4="http://schemas.microsoft.com/office/drawing/2016/5/10/chartex" xmlns:cx5="http://schemas.microsoft.com/office/drawing/2016/5/11/chartex" xmlns:cx6="http://schemas.microsoft.com/office/drawing/2016/5/12/chartex" xmlns:cx7="http://schemas.microsoft.com/office/drawing/2016/5/13/chartex" xmlns:cx8="http://schemas.microsoft.com/office/drawing/2016/5/14/chartex" xmlns:mc="http://schemas.openxmlformats.org/markup-compatibility/2006" xmlns:aink="http://schemas.microsoft.com/office/drawing/2016/ink" xmlns:am3d="http://schemas.microsoft.com/office/drawing/2017/model3d" xmlns:o="urn:schemas-microsoft-com:office:office" xmlns:oel="http://schemas.microsoft.com/office/2019/extlst" xmlns:r="http://schemas.openxmlformats.org/officeDocument/2006/relationships" xmlns:m="http://schemas.openxmlformats.org/officeDocument/2006/math" xmlns:v="urn:schemas-microsoft-com:vml" xmlns:wp14="http://schemas.microsoft.com/office/word/2010/wordprocessingDrawing" xmlns:wp="http://schemas.openxmlformats.org/drawingml/2006/wordprocessingDrawing" xmlns:w10="urn:schemas-microsoft-com:office:word" xmlns:w="http://schemas.openxmlformats.org/wordprocessingml/2006/main" xmlns:w14="http://schemas.microsoft.com/office/word/2010/wordml" xmlns:w15="http://schemas.microsoft.com/office/word/2012/wordml" xmlns:w16cex="http://schemas.microsoft.com/office/word/2018/wordml/cex" xmlns:w16cid="http://schemas.microsoft.com/office/word/2016/wordml/cid" xmlns:w16="http://schemas.microsoft.com/office/word/2018/wordml" xmlns:w16du="http://schemas.microsoft.com/office/word/2023/wordml/word16du" xmlns:w16sdtdh="http://schemas.microsoft.com/office/word/2020/wordml/sdtdatahash" xmlns:w16se="http://schemas.microsoft.com/office/word/2015/wordml/symex" xmlns:wpg="http://schemas.microsoft.com/office/word/2010/wordprocessingGroup" xmlns:wpi="http://schemas.microsoft.com/office/word/2010/wordprocessingInk" xmlns:wne="http://schemas.microsoft.com/office/word/2006/wordml" xmlns:wps="http://schemas.microsoft.com/office/word/2010/wordprocessingShape" mc:Ignorable="w14 w15 w16se w16cid w16 w16cex w16sdtdh wp14">
   <w:p>
     <w:pPr>
-      <w:pStyle w:val="Header"/>
+      <w:pStyle w:val="a5"/>
       <w:rPr>
         <w:rFonts w:asciiTheme="majorHAnsi" w:hAnsiTheme="majorHAnsi"/>
         <w:color w:val="404040" w:themeColor="text1" w:themeTint="BF"/>
@@ -9751,7 +11076,7 @@
   </w:p>
   <w:p>
     <w:pPr>
-      <w:pStyle w:val="Header"/>
+      <w:pStyle w:val="a5"/>
       <w:rPr>
         <w:rFonts w:asciiTheme="majorHAnsi" w:hAnsiTheme="majorHAnsi"/>
         <w:color w:val="404040" w:themeColor="text1" w:themeTint="BF"/>
@@ -9789,7 +11114,7 @@
   </w:p>
   <w:p>
     <w:pPr>
-      <w:pStyle w:val="Header"/>
+      <w:pStyle w:val="a5"/>
       <w:rPr>
         <w:rFonts w:asciiTheme="majorHAnsi" w:hAnsiTheme="majorHAnsi"/>
         <w:color w:val="404040" w:themeColor="text1" w:themeTint="BF"/>
@@ -9834,7 +11159,7 @@
   </w:p>
   <w:p>
     <w:pPr>
-      <w:pStyle w:val="Header"/>
+      <w:pStyle w:val="a5"/>
       <w:rPr>
         <w:rFonts w:asciiTheme="majorHAnsi" w:hAnsiTheme="majorHAnsi"/>
         <w:b/>
@@ -9858,7 +11183,7 @@
   </w:p>
   <w:p>
     <w:pPr>
-      <w:pStyle w:val="Header"/>
+      <w:pStyle w:val="a5"/>
       <w:rPr>
         <w:rFonts w:asciiTheme="majorHAnsi" w:hAnsiTheme="majorHAnsi"/>
         <w:color w:val="28929C"/>
@@ -9869,7 +11194,7 @@
 </file>
 
 <file path=word/numbering.xml><?xml version="1.0" encoding="utf-8"?>
-<w:numbering xmlns:wpc="http://schemas.microsoft.com/office/word/2010/wordprocessingCanvas" xmlns:cx="http://schemas.microsoft.com/office/drawing/2014/chartex" xmlns:cx1="http://schemas.microsoft.com/office/drawing/2015/9/8/chartex" xmlns:cx2="http://schemas.microsoft.com/office/drawing/2015/10/21/chartex" xmlns:cx3="http://schemas.microsoft.com/office/drawing/2016/5/9/chartex" xmlns:cx4="http://schemas.microsoft.com/office/drawing/2016/5/10/chartex" xmlns:cx5="http://schemas.microsoft.com/office/drawing/2016/5/11/chartex" xmlns:cx6="http://schemas.microsoft.com/office/drawing/2016/5/12/chartex" xmlns:cx7="http://schemas.microsoft.com/office/drawing/2016/5/13/chartex" xmlns:cx8="http://schemas.microsoft.com/office/drawing/2016/5/14/chartex" xmlns:mc="http://schemas.openxmlformats.org/markup-compatibility/2006" xmlns:aink="http://schemas.microsoft.com/office/drawing/2016/ink" xmlns:am3d="http://schemas.microsoft.com/office/drawing/2017/model3d" xmlns:o="urn:schemas-microsoft-com:office:office" xmlns:oel="http://schemas.microsoft.com/office/2019/extlst" xmlns:r="http://schemas.openxmlformats.org/officeDocument/2006/relationships" xmlns:m="http://schemas.openxmlformats.org/officeDocument/2006/math" xmlns:v="urn:schemas-microsoft-com:vml" xmlns:wp14="http://schemas.microsoft.com/office/word/2010/wordprocessingDrawing" xmlns:wp="http://schemas.openxmlformats.org/drawingml/2006/wordprocessingDrawing" xmlns:w10="urn:schemas-microsoft-com:office:word" xmlns:w="http://schemas.openxmlformats.org/wordprocessingml/2006/main" xmlns:w14="http://schemas.microsoft.com/office/word/2010/wordml" xmlns:w15="http://schemas.microsoft.com/office/word/2012/wordml" xmlns:w16cex="http://schemas.microsoft.com/office/word/2018/wordml/cex" xmlns:w16cid="http://schemas.microsoft.com/office/word/2016/wordml/cid" xmlns:w16="http://schemas.microsoft.com/office/word/2018/wordml" xmlns:w16du="http://schemas.microsoft.com/office/word/2023/wordml/word16du" xmlns:w16sdtdh="http://schemas.microsoft.com/office/word/2020/wordml/sdtdatahash" xmlns:w16sdtfl="http://schemas.microsoft.com/office/word/2024/wordml/sdtformatlock" xmlns:w16se="http://schemas.microsoft.com/office/word/2015/wordml/symex" xmlns:wpg="http://schemas.microsoft.com/office/word/2010/wordprocessingGroup" xmlns:wpi="http://schemas.microsoft.com/office/word/2010/wordprocessingInk" xmlns:wne="http://schemas.microsoft.com/office/word/2006/wordml" xmlns:wps="http://schemas.microsoft.com/office/word/2010/wordprocessingShape" mc:Ignorable="w14 w15 w16se w16cid w16 w16cex w16sdtdh w16sdtfl w16du wp14">
+<w:numbering xmlns:wpc="http://schemas.microsoft.com/office/word/2010/wordprocessingCanvas" xmlns:cx="http://schemas.microsoft.com/office/drawing/2014/chartex" xmlns:cx1="http://schemas.microsoft.com/office/drawing/2015/9/8/chartex" xmlns:cx2="http://schemas.microsoft.com/office/drawing/2015/10/21/chartex" xmlns:cx3="http://schemas.microsoft.com/office/drawing/2016/5/9/chartex" xmlns:cx4="http://schemas.microsoft.com/office/drawing/2016/5/10/chartex" xmlns:cx5="http://schemas.microsoft.com/office/drawing/2016/5/11/chartex" xmlns:cx6="http://schemas.microsoft.com/office/drawing/2016/5/12/chartex" xmlns:cx7="http://schemas.microsoft.com/office/drawing/2016/5/13/chartex" xmlns:cx8="http://schemas.microsoft.com/office/drawing/2016/5/14/chartex" xmlns:mc="http://schemas.openxmlformats.org/markup-compatibility/2006" xmlns:aink="http://schemas.microsoft.com/office/drawing/2016/ink" xmlns:am3d="http://schemas.microsoft.com/office/drawing/2017/model3d" xmlns:o="urn:schemas-microsoft-com:office:office" xmlns:oel="http://schemas.microsoft.com/office/2019/extlst" xmlns:r="http://schemas.openxmlformats.org/officeDocument/2006/relationships" xmlns:m="http://schemas.openxmlformats.org/officeDocument/2006/math" xmlns:v="urn:schemas-microsoft-com:vml" xmlns:wp14="http://schemas.microsoft.com/office/word/2010/wordprocessingDrawing" xmlns:wp="http://schemas.openxmlformats.org/drawingml/2006/wordprocessingDrawing" xmlns:w10="urn:schemas-microsoft-com:office:word" xmlns:w="http://schemas.openxmlformats.org/wordprocessingml/2006/main" xmlns:w14="http://schemas.microsoft.com/office/word/2010/wordml" xmlns:w15="http://schemas.microsoft.com/office/word/2012/wordml" xmlns:w16cex="http://schemas.microsoft.com/office/word/2018/wordml/cex" xmlns:w16cid="http://schemas.microsoft.com/office/word/2016/wordml/cid" xmlns:w16="http://schemas.microsoft.com/office/word/2018/wordml" xmlns:w16du="http://schemas.microsoft.com/office/word/2023/wordml/word16du" xmlns:w16sdtdh="http://schemas.microsoft.com/office/word/2020/wordml/sdtdatahash" xmlns:w16se="http://schemas.microsoft.com/office/word/2015/wordml/symex" xmlns:wpg="http://schemas.microsoft.com/office/word/2010/wordprocessingGroup" xmlns:wpi="http://schemas.microsoft.com/office/word/2010/wordprocessingInk" xmlns:wne="http://schemas.microsoft.com/office/word/2006/wordml" xmlns:wps="http://schemas.microsoft.com/office/word/2010/wordprocessingShape" mc:Ignorable="w14 w15 w16se w16cid w16 w16cex w16sdtdh wp14">
   <w:abstractNum w:abstractNumId="0" w15:restartNumberingAfterBreak="0">
     <w:nsid w:val="0171702E"/>
     <w:multiLevelType w:val="hybridMultilevel"/>
@@ -11756,7 +13081,7 @@
 </file>
 
 <file path=word/styles.xml><?xml version="1.0" encoding="utf-8"?>
-<w:styles xmlns:mc="http://schemas.openxmlformats.org/markup-compatibility/2006" xmlns:r="http://schemas.openxmlformats.org/officeDocument/2006/relationships" xmlns:w="http://schemas.openxmlformats.org/wordprocessingml/2006/main" xmlns:w14="http://schemas.microsoft.com/office/word/2010/wordml" xmlns:w15="http://schemas.microsoft.com/office/word/2012/wordml" xmlns:w16cex="http://schemas.microsoft.com/office/word/2018/wordml/cex" xmlns:w16cid="http://schemas.microsoft.com/office/word/2016/wordml/cid" xmlns:w16="http://schemas.microsoft.com/office/word/2018/wordml" xmlns:w16du="http://schemas.microsoft.com/office/word/2023/wordml/word16du" xmlns:w16sdtdh="http://schemas.microsoft.com/office/word/2020/wordml/sdtdatahash" xmlns:w16sdtfl="http://schemas.microsoft.com/office/word/2024/wordml/sdtformatlock" xmlns:w16se="http://schemas.microsoft.com/office/word/2015/wordml/symex" mc:Ignorable="w14 w15 w16se w16cid w16 w16cex w16sdtdh w16sdtfl w16du">
+<w:styles xmlns:mc="http://schemas.openxmlformats.org/markup-compatibility/2006" xmlns:r="http://schemas.openxmlformats.org/officeDocument/2006/relationships" xmlns:w="http://schemas.openxmlformats.org/wordprocessingml/2006/main" xmlns:w14="http://schemas.microsoft.com/office/word/2010/wordml" xmlns:w15="http://schemas.microsoft.com/office/word/2012/wordml" xmlns:w16cex="http://schemas.microsoft.com/office/word/2018/wordml/cex" xmlns:w16cid="http://schemas.microsoft.com/office/word/2016/wordml/cid" xmlns:w16="http://schemas.microsoft.com/office/word/2018/wordml" xmlns:w16sdtdh="http://schemas.microsoft.com/office/word/2020/wordml/sdtdatahash" xmlns:w16se="http://schemas.microsoft.com/office/word/2015/wordml/symex" mc:Ignorable="w14 w15 w16se w16cid w16 w16cex w16sdtdh">
   <w:docDefaults>
     <w:rPrDefault>
       <w:rPr>
@@ -12144,7 +13469,7 @@
     <w:lsdException w:name="Unresolved Mention" w:semiHidden="1" w:unhideWhenUsed="1"/>
     <w:lsdException w:name="Smart Link" w:semiHidden="1" w:unhideWhenUsed="1"/>
   </w:latentStyles>
-  <w:style w:type="paragraph" w:default="1" w:styleId="Normal">
+  <w:style w:type="paragraph" w:default="1" w:styleId="a">
     <w:name w:val="Normal"/>
     <w:qFormat/>
     <w:rsid w:val="00E369E3"/>
@@ -12157,11 +13482,11 @@
       <w:lang w:eastAsia="en-US"/>
     </w:rPr>
   </w:style>
-  <w:style w:type="paragraph" w:styleId="Heading1">
+  <w:style w:type="paragraph" w:styleId="1">
     <w:name w:val="heading 1"/>
-    <w:basedOn w:val="Normal"/>
-    <w:next w:val="Normal"/>
-    <w:link w:val="Heading1Char"/>
+    <w:basedOn w:val="a"/>
+    <w:next w:val="a"/>
+    <w:link w:val="1Char"/>
     <w:uiPriority w:val="9"/>
     <w:qFormat/>
     <w:pPr>
@@ -12180,11 +13505,11 @@
       <w:szCs w:val="24"/>
     </w:rPr>
   </w:style>
-  <w:style w:type="paragraph" w:styleId="Heading2">
+  <w:style w:type="paragraph" w:styleId="2">
     <w:name w:val="heading 2"/>
-    <w:basedOn w:val="Heading1"/>
-    <w:next w:val="Normal"/>
-    <w:link w:val="Heading2Char"/>
+    <w:basedOn w:val="1"/>
+    <w:next w:val="a"/>
+    <w:link w:val="2Char"/>
     <w:uiPriority w:val="9"/>
     <w:unhideWhenUsed/>
     <w:qFormat/>
@@ -12197,10 +13522,10 @@
       <w:szCs w:val="28"/>
     </w:rPr>
   </w:style>
-  <w:style w:type="paragraph" w:styleId="Heading4">
+  <w:style w:type="paragraph" w:styleId="4">
     <w:name w:val="heading 4"/>
-    <w:basedOn w:val="Normal"/>
-    <w:link w:val="Heading4Char"/>
+    <w:basedOn w:val="a"/>
+    <w:link w:val="4Char"/>
     <w:qFormat/>
     <w:pPr>
       <w:spacing w:before="100" w:beforeAutospacing="1" w:after="100" w:afterAutospacing="1" w:line="240" w:lineRule="auto"/>
@@ -12214,12 +13539,13 @@
       <w:szCs w:val="24"/>
     </w:rPr>
   </w:style>
-  <w:style w:type="character" w:default="1" w:styleId="DefaultParagraphFont">
+  <w:style w:type="character" w:default="1" w:styleId="a0">
     <w:name w:val="Default Paragraph Font"/>
     <w:uiPriority w:val="1"/>
+    <w:semiHidden/>
     <w:unhideWhenUsed/>
   </w:style>
-  <w:style w:type="table" w:default="1" w:styleId="TableNormal">
+  <w:style w:type="table" w:default="1" w:styleId="a1">
     <w:name w:val="Normal Table"/>
     <w:uiPriority w:val="99"/>
     <w:semiHidden/>
@@ -12234,16 +13560,16 @@
       </w:tblCellMar>
     </w:tblPr>
   </w:style>
-  <w:style w:type="numbering" w:default="1" w:styleId="NoList">
+  <w:style w:type="numbering" w:default="1" w:styleId="a2">
     <w:name w:val="No List"/>
     <w:uiPriority w:val="99"/>
     <w:semiHidden/>
     <w:unhideWhenUsed/>
   </w:style>
-  <w:style w:type="paragraph" w:styleId="BalloonText">
+  <w:style w:type="paragraph" w:styleId="a3">
     <w:name w:val="Balloon Text"/>
-    <w:basedOn w:val="Normal"/>
-    <w:link w:val="BalloonTextChar"/>
+    <w:basedOn w:val="a"/>
+    <w:link w:val="Char"/>
     <w:uiPriority w:val="99"/>
     <w:semiHidden/>
     <w:unhideWhenUsed/>
@@ -12257,10 +13583,10 @@
       <w:szCs w:val="16"/>
     </w:rPr>
   </w:style>
-  <w:style w:type="paragraph" w:styleId="Footer">
+  <w:style w:type="paragraph" w:styleId="a4">
     <w:name w:val="footer"/>
-    <w:basedOn w:val="Normal"/>
-    <w:link w:val="FooterChar"/>
+    <w:basedOn w:val="a"/>
+    <w:link w:val="Char0"/>
     <w:uiPriority w:val="99"/>
     <w:unhideWhenUsed/>
     <w:qFormat/>
@@ -12272,10 +13598,10 @@
       <w:spacing w:after="0" w:line="240" w:lineRule="auto"/>
     </w:pPr>
   </w:style>
-  <w:style w:type="paragraph" w:styleId="Header">
+  <w:style w:type="paragraph" w:styleId="a5">
     <w:name w:val="header"/>
-    <w:basedOn w:val="Normal"/>
-    <w:link w:val="HeaderChar"/>
+    <w:basedOn w:val="a"/>
+    <w:link w:val="Char1"/>
     <w:uiPriority w:val="99"/>
     <w:unhideWhenUsed/>
     <w:qFormat/>
@@ -12289,7 +13615,7 @@
   </w:style>
   <w:style w:type="character" w:styleId="HTMLCode">
     <w:name w:val="HTML Code"/>
-    <w:basedOn w:val="DefaultParagraphFont"/>
+    <w:basedOn w:val="a0"/>
     <w:qFormat/>
     <w:rPr>
       <w:rFonts w:ascii="Courier New" w:eastAsia="Times New Roman" w:hAnsi="Courier New" w:cs="Courier New"/>
@@ -12297,10 +13623,10 @@
       <w:szCs w:val="20"/>
     </w:rPr>
   </w:style>
-  <w:style w:type="paragraph" w:styleId="HTMLPreformatted">
+  <w:style w:type="paragraph" w:styleId="HTML">
     <w:name w:val="HTML Preformatted"/>
-    <w:basedOn w:val="Normal"/>
-    <w:link w:val="HTMLPreformattedChar"/>
+    <w:basedOn w:val="a"/>
+    <w:link w:val="HTMLChar"/>
     <w:uiPriority w:val="99"/>
     <w:qFormat/>
     <w:pPr>
@@ -12332,7 +13658,7 @@
   </w:style>
   <w:style w:type="character" w:styleId="HTMLVariable">
     <w:name w:val="HTML Variable"/>
-    <w:basedOn w:val="DefaultParagraphFont"/>
+    <w:basedOn w:val="a0"/>
     <w:uiPriority w:val="99"/>
     <w:semiHidden/>
     <w:unhideWhenUsed/>
@@ -12344,7 +13670,7 @@
   </w:style>
   <w:style w:type="character" w:styleId="Hyperlink">
     <w:name w:val="Hyperlink"/>
-    <w:basedOn w:val="DefaultParagraphFont"/>
+    <w:basedOn w:val="a0"/>
     <w:uiPriority w:val="99"/>
     <w:unhideWhenUsed/>
     <w:qFormat/>
@@ -12353,9 +13679,9 @@
       <w:u w:val="single"/>
     </w:rPr>
   </w:style>
-  <w:style w:type="paragraph" w:styleId="NormalWeb">
+  <w:style w:type="paragraph" w:styleId="a6">
     <w:name w:val="Normal (Web)"/>
-    <w:basedOn w:val="Normal"/>
+    <w:basedOn w:val="a"/>
     <w:uiPriority w:val="99"/>
     <w:unhideWhenUsed/>
     <w:qFormat/>
@@ -12368,9 +13694,9 @@
       <w:szCs w:val="20"/>
     </w:rPr>
   </w:style>
-  <w:style w:type="character" w:styleId="Strong">
+  <w:style w:type="character" w:styleId="a7">
     <w:name w:val="Strong"/>
-    <w:basedOn w:val="DefaultParagraphFont"/>
+    <w:basedOn w:val="a0"/>
     <w:uiPriority w:val="22"/>
     <w:qFormat/>
     <w:rPr>
@@ -12378,9 +13704,9 @@
       <w:bCs/>
     </w:rPr>
   </w:style>
-  <w:style w:type="table" w:styleId="TableGrid">
+  <w:style w:type="table" w:styleId="a8">
     <w:name w:val="Table Grid"/>
-    <w:basedOn w:val="TableNormal"/>
+    <w:basedOn w:val="a1"/>
     <w:uiPriority w:val="59"/>
     <w:qFormat/>
     <w:tblPr>
@@ -12394,10 +13720,10 @@
       </w:tblBorders>
     </w:tblPr>
   </w:style>
-  <w:style w:type="paragraph" w:styleId="Title">
+  <w:style w:type="paragraph" w:styleId="a9">
     <w:name w:val="Title"/>
-    <w:basedOn w:val="Normal"/>
-    <w:link w:val="TitleChar"/>
+    <w:basedOn w:val="a"/>
+    <w:link w:val="Char2"/>
     <w:qFormat/>
     <w:pPr>
       <w:spacing w:before="240" w:after="60" w:line="240" w:lineRule="auto"/>
@@ -12413,10 +13739,10 @@
       <w:szCs w:val="32"/>
     </w:rPr>
   </w:style>
-  <w:style w:type="paragraph" w:styleId="TOC1">
+  <w:style w:type="paragraph" w:styleId="10">
     <w:name w:val="toc 1"/>
-    <w:basedOn w:val="Normal"/>
-    <w:next w:val="Normal"/>
+    <w:basedOn w:val="a"/>
+    <w:next w:val="a"/>
     <w:autoRedefine/>
     <w:uiPriority w:val="39"/>
     <w:unhideWhenUsed/>
@@ -12425,10 +13751,10 @@
       <w:spacing w:after="100"/>
     </w:pPr>
   </w:style>
-  <w:style w:type="paragraph" w:styleId="TOC2">
+  <w:style w:type="paragraph" w:styleId="20">
     <w:name w:val="toc 2"/>
-    <w:basedOn w:val="Normal"/>
-    <w:next w:val="Normal"/>
+    <w:basedOn w:val="a"/>
+    <w:next w:val="a"/>
     <w:autoRedefine/>
     <w:uiPriority w:val="39"/>
     <w:unhideWhenUsed/>
@@ -12438,9 +13764,9 @@
       <w:ind w:left="220"/>
     </w:pPr>
   </w:style>
-  <w:style w:type="paragraph" w:styleId="ListParagraph">
+  <w:style w:type="paragraph" w:styleId="aa">
     <w:name w:val="List Paragraph"/>
-    <w:basedOn w:val="Normal"/>
+    <w:basedOn w:val="a"/>
     <w:uiPriority w:val="34"/>
     <w:qFormat/>
     <w:pPr>
@@ -12448,10 +13774,10 @@
       <w:contextualSpacing/>
     </w:pPr>
   </w:style>
-  <w:style w:type="character" w:customStyle="1" w:styleId="BalloonTextChar">
-    <w:name w:val="Balloon Text Char"/>
-    <w:basedOn w:val="DefaultParagraphFont"/>
-    <w:link w:val="BalloonText"/>
+  <w:style w:type="character" w:customStyle="1" w:styleId="Char">
+    <w:name w:val="نص في بالون Char"/>
+    <w:basedOn w:val="a0"/>
+    <w:link w:val="a3"/>
     <w:uiPriority w:val="99"/>
     <w:semiHidden/>
     <w:qFormat/>
@@ -12461,23 +13787,23 @@
       <w:szCs w:val="16"/>
     </w:rPr>
   </w:style>
-  <w:style w:type="character" w:customStyle="1" w:styleId="HeaderChar">
-    <w:name w:val="Header Char"/>
-    <w:basedOn w:val="DefaultParagraphFont"/>
-    <w:link w:val="Header"/>
+  <w:style w:type="character" w:customStyle="1" w:styleId="Char1">
+    <w:name w:val="رأس الصفحة Char"/>
+    <w:basedOn w:val="a0"/>
+    <w:link w:val="a5"/>
     <w:uiPriority w:val="99"/>
     <w:qFormat/>
   </w:style>
-  <w:style w:type="character" w:customStyle="1" w:styleId="FooterChar">
-    <w:name w:val="Footer Char"/>
-    <w:basedOn w:val="DefaultParagraphFont"/>
-    <w:link w:val="Footer"/>
+  <w:style w:type="character" w:customStyle="1" w:styleId="Char0">
+    <w:name w:val="تذييل الصفحة Char"/>
+    <w:basedOn w:val="a0"/>
+    <w:link w:val="a4"/>
     <w:uiPriority w:val="99"/>
     <w:qFormat/>
   </w:style>
   <w:style w:type="character" w:customStyle="1" w:styleId="apple-converted-space">
     <w:name w:val="apple-converted-space"/>
-    <w:basedOn w:val="DefaultParagraphFont"/>
+    <w:basedOn w:val="a0"/>
     <w:qFormat/>
   </w:style>
   <w:style w:type="paragraph" w:customStyle="1" w:styleId="Default">
@@ -12496,10 +13822,10 @@
       <w:lang w:eastAsia="en-US"/>
     </w:rPr>
   </w:style>
-  <w:style w:type="character" w:customStyle="1" w:styleId="Heading4Char">
-    <w:name w:val="Heading 4 Char"/>
-    <w:basedOn w:val="DefaultParagraphFont"/>
-    <w:link w:val="Heading4"/>
+  <w:style w:type="character" w:customStyle="1" w:styleId="4Char">
+    <w:name w:val="عنوان 4 Char"/>
+    <w:basedOn w:val="a0"/>
+    <w:link w:val="4"/>
     <w:qFormat/>
     <w:rPr>
       <w:rFonts w:ascii="Times New Roman" w:eastAsia="Times New Roman" w:hAnsi="Times New Roman" w:cs="Times New Roman"/>
@@ -12509,10 +13835,10 @@
       <w:szCs w:val="24"/>
     </w:rPr>
   </w:style>
-  <w:style w:type="character" w:customStyle="1" w:styleId="HTMLPreformattedChar">
-    <w:name w:val="HTML Preformatted Char"/>
-    <w:basedOn w:val="DefaultParagraphFont"/>
-    <w:link w:val="HTMLPreformatted"/>
+  <w:style w:type="character" w:customStyle="1" w:styleId="HTMLChar">
+    <w:name w:val="بتنسيق HTML مسبق Char"/>
+    <w:basedOn w:val="a0"/>
+    <w:link w:val="HTML"/>
     <w:uiPriority w:val="99"/>
     <w:qFormat/>
     <w:rPr>
@@ -12521,10 +13847,10 @@
       <w:szCs w:val="20"/>
     </w:rPr>
   </w:style>
-  <w:style w:type="character" w:customStyle="1" w:styleId="TitleChar">
-    <w:name w:val="Title Char"/>
-    <w:basedOn w:val="DefaultParagraphFont"/>
-    <w:link w:val="Title"/>
+  <w:style w:type="character" w:customStyle="1" w:styleId="Char2">
+    <w:name w:val="العنوان Char"/>
+    <w:basedOn w:val="a0"/>
+    <w:link w:val="a9"/>
     <w:qFormat/>
     <w:rPr>
       <w:rFonts w:ascii="Arial" w:eastAsia="Times New Roman" w:hAnsi="Arial" w:cs="Arial"/>
@@ -12535,9 +13861,9 @@
       <w:szCs w:val="32"/>
     </w:rPr>
   </w:style>
-  <w:style w:type="character" w:styleId="PlaceholderText">
+  <w:style w:type="character" w:styleId="ab">
     <w:name w:val="Placeholder Text"/>
-    <w:basedOn w:val="DefaultParagraphFont"/>
+    <w:basedOn w:val="a0"/>
     <w:uiPriority w:val="99"/>
     <w:semiHidden/>
     <w:qFormat/>
@@ -12547,20 +13873,20 @@
   </w:style>
   <w:style w:type="character" w:customStyle="1" w:styleId="acadox14px999">
     <w:name w:val="acadox14px999"/>
-    <w:basedOn w:val="DefaultParagraphFont"/>
+    <w:basedOn w:val="a0"/>
     <w:qFormat/>
   </w:style>
   <w:style w:type="character" w:customStyle="1" w:styleId="divclasswelcomemessagecode">
     <w:name w:val="divclasswelcomemessagecode"/>
-    <w:basedOn w:val="DefaultParagraphFont"/>
+    <w:basedOn w:val="a0"/>
     <w:qFormat/>
   </w:style>
   <w:style w:type="character" w:customStyle="1" w:styleId="textexposedshow">
     <w:name w:val="text_exposed_show"/>
-    <w:basedOn w:val="DefaultParagraphFont"/>
+    <w:basedOn w:val="a0"/>
     <w:qFormat/>
   </w:style>
-  <w:style w:type="paragraph" w:styleId="NoSpacing">
+  <w:style w:type="paragraph" w:styleId="ac">
     <w:name w:val="No Spacing"/>
     <w:uiPriority w:val="1"/>
     <w:qFormat/>
@@ -12570,10 +13896,10 @@
       <w:lang w:eastAsia="en-US"/>
     </w:rPr>
   </w:style>
-  <w:style w:type="character" w:customStyle="1" w:styleId="Heading1Char">
-    <w:name w:val="Heading 1 Char"/>
-    <w:basedOn w:val="DefaultParagraphFont"/>
-    <w:link w:val="Heading1"/>
+  <w:style w:type="character" w:customStyle="1" w:styleId="1Char">
+    <w:name w:val="العنوان 1 Char"/>
+    <w:basedOn w:val="a0"/>
+    <w:link w:val="1"/>
     <w:uiPriority w:val="9"/>
     <w:qFormat/>
     <w:rPr>
@@ -12585,10 +13911,10 @@
       <w:szCs w:val="24"/>
     </w:rPr>
   </w:style>
-  <w:style w:type="character" w:customStyle="1" w:styleId="Heading2Char">
-    <w:name w:val="Heading 2 Char"/>
-    <w:basedOn w:val="DefaultParagraphFont"/>
-    <w:link w:val="Heading2"/>
+  <w:style w:type="character" w:customStyle="1" w:styleId="2Char">
+    <w:name w:val="عنوان 2 Char"/>
+    <w:basedOn w:val="a0"/>
+    <w:link w:val="2"/>
     <w:uiPriority w:val="9"/>
     <w:qFormat/>
     <w:rPr>
@@ -12602,8 +13928,8 @@
   </w:style>
   <w:style w:type="paragraph" w:customStyle="1" w:styleId="TOCHeading1">
     <w:name w:val="TOC Heading1"/>
-    <w:basedOn w:val="Heading1"/>
-    <w:next w:val="Normal"/>
+    <w:basedOn w:val="1"/>
+    <w:next w:val="a"/>
     <w:uiPriority w:val="39"/>
     <w:unhideWhenUsed/>
     <w:qFormat/>
@@ -12625,7 +13951,7 @@
   </w:style>
   <w:style w:type="paragraph" w:customStyle="1" w:styleId="TableText">
     <w:name w:val="Table Text"/>
-    <w:basedOn w:val="Normal"/>
+    <w:basedOn w:val="a"/>
     <w:qFormat/>
     <w:pPr>
       <w:spacing w:after="0" w:line="220" w:lineRule="exact"/>
@@ -12636,9 +13962,9 @@
       <w:szCs w:val="24"/>
     </w:rPr>
   </w:style>
-  <w:style w:type="character" w:styleId="UnresolvedMention">
+  <w:style w:type="character" w:styleId="ad">
     <w:name w:val="Unresolved Mention"/>
-    <w:basedOn w:val="DefaultParagraphFont"/>
+    <w:basedOn w:val="a0"/>
     <w:uiPriority w:val="99"/>
     <w:semiHidden/>
     <w:unhideWhenUsed/>
@@ -12648,9 +13974,9 @@
       <w:shd w:val="clear" w:color="auto" w:fill="E1DFDD"/>
     </w:rPr>
   </w:style>
-  <w:style w:type="character" w:styleId="FollowedHyperlink">
+  <w:style w:type="character" w:styleId="ae">
     <w:name w:val="FollowedHyperlink"/>
-    <w:basedOn w:val="DefaultParagraphFont"/>
+    <w:basedOn w:val="a0"/>
     <w:uiPriority w:val="99"/>
     <w:semiHidden/>
     <w:unhideWhenUsed/>
@@ -12956,10 +14282,23 @@
 </file>
 
 <file path=customXml/item2.xml><?xml version="1.0" encoding="utf-8"?>
-<b:Sources xmlns:b="http://schemas.openxmlformats.org/officeDocument/2006/bibliography" xmlns="http://schemas.openxmlformats.org/officeDocument/2006/bibliography" SelectedStyle="\APA.XSL" StyleName="APA Fifth Edition"/>
+<p:properties xmlns:p="http://schemas.microsoft.com/office/2006/metadata/properties" xmlns:xsi="http://www.w3.org/2001/XMLSchema-instance" xmlns:pc="http://schemas.microsoft.com/office/infopath/2007/PartnerControls">
+  <documentManagement>
+    <_activity xmlns="9ffdf6cc-3978-4601-a405-42bc48eb9bd2" xsi:nil="true"/>
+  </documentManagement>
+</p:properties>
 </file>
 
 <file path=customXml/item3.xml><?xml version="1.0" encoding="utf-8"?>
+<?mso-contentType ?>
+<FormTemplates xmlns="http://schemas.microsoft.com/sharepoint/v3/contenttype/forms">
+  <Display>DocumentLibraryForm</Display>
+  <Edit>DocumentLibraryForm</Edit>
+  <New>DocumentLibraryForm</New>
+</FormTemplates>
+</file>
+
+<file path=customXml/item4.xml><?xml version="1.0" encoding="utf-8"?>
 <ct:contentTypeSchema xmlns:ct="http://schemas.microsoft.com/office/2006/metadata/contentType" xmlns:ma="http://schemas.microsoft.com/office/2006/metadata/properties/metaAttributes" ct:_="" ma:_="" ma:contentTypeName="Document" ma:contentTypeID="0x010100DD324CF696ABE44096995EA6E9653397" ma:contentTypeVersion="6" ma:contentTypeDescription="Create a new document." ma:contentTypeScope="" ma:versionID="6a033940d01cffb3dc86d2d06b6a2358">
   <xsd:schema xmlns:xsd="http://www.w3.org/2001/XMLSchema" xmlns:xs="http://www.w3.org/2001/XMLSchema" xmlns:p="http://schemas.microsoft.com/office/2006/metadata/properties" xmlns:ns3="9ffdf6cc-3978-4601-a405-42bc48eb9bd2" targetNamespace="http://schemas.microsoft.com/office/2006/metadata/properties" ma:root="true" ma:fieldsID="ca9ba62fa0d6e083af915b17ddef4aa7" ns3:_="">
     <xsd:import namespace="9ffdf6cc-3978-4601-a405-42bc48eb9bd2"/>
@@ -13115,21 +14454,8 @@
 </ct:contentTypeSchema>
 </file>
 
-<file path=customXml/item4.xml><?xml version="1.0" encoding="utf-8"?>
-<?mso-contentType ?>
-<FormTemplates xmlns="http://schemas.microsoft.com/sharepoint/v3/contenttype/forms">
-  <Display>DocumentLibraryForm</Display>
-  <Edit>DocumentLibraryForm</Edit>
-  <New>DocumentLibraryForm</New>
-</FormTemplates>
-</file>
-
 <file path=customXml/item5.xml><?xml version="1.0" encoding="utf-8"?>
-<p:properties xmlns:p="http://schemas.microsoft.com/office/2006/metadata/properties" xmlns:xsi="http://www.w3.org/2001/XMLSchema-instance" xmlns:pc="http://schemas.microsoft.com/office/infopath/2007/PartnerControls">
-  <documentManagement>
-    <_activity xmlns="9ffdf6cc-3978-4601-a405-42bc48eb9bd2" xsi:nil="true"/>
-  </documentManagement>
-</p:properties>
+<b:Sources xmlns:b="http://schemas.openxmlformats.org/officeDocument/2006/bibliography" xmlns="http://schemas.openxmlformats.org/officeDocument/2006/bibliography" SelectedStyle="\APA.XSL" StyleName="APA Fifth Edition"/>
 </file>
 
 <file path=customXml/itemProps1.xml><?xml version="1.0" encoding="utf-8"?>
@@ -13141,14 +14467,24 @@
 </file>
 
 <file path=customXml/itemProps2.xml><?xml version="1.0" encoding="utf-8"?>
-<ds:datastoreItem xmlns:ds="http://schemas.openxmlformats.org/officeDocument/2006/customXml" ds:itemID="{18D9EA5A-BEF4-447A-9DDF-8DDA3396ED74}">
+<ds:datastoreItem xmlns:ds="http://schemas.openxmlformats.org/officeDocument/2006/customXml" ds:itemID="{5B6D8B98-3B43-4670-AB57-BB7466B78912}">
   <ds:schemaRefs>
-    <ds:schemaRef ds:uri="http://schemas.openxmlformats.org/officeDocument/2006/bibliography"/>
+    <ds:schemaRef ds:uri="http://schemas.microsoft.com/office/2006/metadata/properties"/>
+    <ds:schemaRef ds:uri="http://schemas.microsoft.com/office/infopath/2007/PartnerControls"/>
+    <ds:schemaRef ds:uri="9ffdf6cc-3978-4601-a405-42bc48eb9bd2"/>
   </ds:schemaRefs>
 </ds:datastoreItem>
 </file>
 
 <file path=customXml/itemProps3.xml><?xml version="1.0" encoding="utf-8"?>
+<ds:datastoreItem xmlns:ds="http://schemas.openxmlformats.org/officeDocument/2006/customXml" ds:itemID="{93A116F2-DD05-4C34-B35A-43D80D5D0C5D}">
+  <ds:schemaRefs>
+    <ds:schemaRef ds:uri="http://schemas.microsoft.com/sharepoint/v3/contenttype/forms"/>
+  </ds:schemaRefs>
+</ds:datastoreItem>
+</file>
+
+<file path=customXml/itemProps4.xml><?xml version="1.0" encoding="utf-8"?>
 <ds:datastoreItem xmlns:ds="http://schemas.openxmlformats.org/officeDocument/2006/customXml" ds:itemID="{945FB7DE-F657-4A5F-B9CC-79FB617C8CA3}">
   <ds:schemaRefs>
     <ds:schemaRef ds:uri="http://schemas.microsoft.com/office/2006/metadata/contentType"/>
@@ -13166,20 +14502,10 @@
 </ds:datastoreItem>
 </file>
 
-<file path=customXml/itemProps4.xml><?xml version="1.0" encoding="utf-8"?>
-<ds:datastoreItem xmlns:ds="http://schemas.openxmlformats.org/officeDocument/2006/customXml" ds:itemID="{93A116F2-DD05-4C34-B35A-43D80D5D0C5D}">
+<file path=customXml/itemProps5.xml><?xml version="1.0" encoding="utf-8"?>
+<ds:datastoreItem xmlns:ds="http://schemas.openxmlformats.org/officeDocument/2006/customXml" ds:itemID="{18D9EA5A-BEF4-447A-9DDF-8DDA3396ED74}">
   <ds:schemaRefs>
-    <ds:schemaRef ds:uri="http://schemas.microsoft.com/sharepoint/v3/contenttype/forms"/>
-  </ds:schemaRefs>
-</ds:datastoreItem>
-</file>
-
-<file path=customXml/itemProps5.xml><?xml version="1.0" encoding="utf-8"?>
-<ds:datastoreItem xmlns:ds="http://schemas.openxmlformats.org/officeDocument/2006/customXml" ds:itemID="{5B6D8B98-3B43-4670-AB57-BB7466B78912}">
-  <ds:schemaRefs>
-    <ds:schemaRef ds:uri="http://schemas.microsoft.com/office/2006/metadata/properties"/>
-    <ds:schemaRef ds:uri="http://schemas.microsoft.com/office/infopath/2007/PartnerControls"/>
-    <ds:schemaRef ds:uri="9ffdf6cc-3978-4601-a405-42bc48eb9bd2"/>
+    <ds:schemaRef ds:uri="http://schemas.openxmlformats.org/officeDocument/2006/bibliography"/>
   </ds:schemaRefs>
 </ds:datastoreItem>
 </file>
</xml_diff>

<commit_message>
User story 12 is added+user descriptions+use case model changes
</commit_message>
<xml_diff>
--- a/Task_3/CS251-2025-S14-TA-20230280-20231189-20231109-ProjectName-SRS-v1.0.docx
+++ b/Task_3/CS251-2025-S14-TA-20230280-20231189-20231109-ProjectName-SRS-v1.0.docx
@@ -527,6 +527,7 @@
           <w:docPartUnique/>
         </w:docPartObj>
       </w:sdtPr>
+      <w:sdtEndPr/>
       <w:sdtContent>
         <w:p>
           <w:pPr>
@@ -1446,7 +1447,6 @@
         </w:rPr>
       </w:pPr>
       <w:r>
-        <w:lastRenderedPageBreak/>
         <w:tab/>
       </w:r>
     </w:p>
@@ -1462,6 +1462,7 @@
         <w:rPr>
           <w:color w:val="4F81BD" w:themeColor="accent1"/>
         </w:rPr>
+        <w:lastRenderedPageBreak/>
         <w:t>Team</w:t>
       </w:r>
       <w:bookmarkEnd w:id="0"/>
@@ -2028,7 +2029,6 @@
           <w:sz w:val="40"/>
           <w:szCs w:val="40"/>
         </w:rPr>
-        <w:lastRenderedPageBreak/>
         <w:t>Introduction</w:t>
       </w:r>
     </w:p>
@@ -2043,6 +2043,7 @@
         </w:rPr>
       </w:pPr>
       <w:r>
+        <w:lastRenderedPageBreak/>
         <w:t>Software Purpose</w:t>
       </w:r>
       <w:bookmarkEnd w:id="3"/>
@@ -5693,7 +5694,7 @@
           <w:sz w:val="24"/>
           <w:szCs w:val="24"/>
         </w:rPr>
-        <w:t>Retail Investor</w:t>
+        <w:t>Financial advisors</w:t>
       </w:r>
       <w:r>
         <w:rPr>
@@ -5701,7 +5702,7 @@
           <w:sz w:val="24"/>
           <w:szCs w:val="24"/>
         </w:rPr>
-        <w:t>:</w:t>
+        <w:t xml:space="preserve">: </w:t>
       </w:r>
       <w:r>
         <w:rPr>
@@ -5709,7 +5710,15 @@
           <w:sz w:val="24"/>
           <w:szCs w:val="24"/>
         </w:rPr>
-        <w:t xml:space="preserve"> Individual investors with small capital.</w:t>
+        <w:t>They use it as an assistant to their financial job to track their clients’ portfolios</w:t>
+      </w:r>
+      <w:r>
+        <w:rPr>
+          <w:rFonts w:eastAsia="Times New Roman" w:cstheme="minorHAnsi"/>
+          <w:sz w:val="24"/>
+          <w:szCs w:val="24"/>
+        </w:rPr>
+        <w:t>.</w:t>
       </w:r>
     </w:p>
     <w:p>
@@ -5740,15 +5749,7 @@
           <w:sz w:val="24"/>
           <w:szCs w:val="24"/>
         </w:rPr>
-        <w:t>:</w:t>
-      </w:r>
-      <w:r>
-        <w:rPr>
-          <w:rFonts w:eastAsia="Times New Roman" w:cstheme="minorHAnsi"/>
-          <w:sz w:val="24"/>
-          <w:szCs w:val="24"/>
-        </w:rPr>
-        <w:t xml:space="preserve"> Companies, banks, or funds managing large investments.</w:t>
+        <w:t>: Companies, banks, or funds managing large investments.</w:t>
       </w:r>
     </w:p>
     <w:p>
@@ -5763,6 +5764,7 @@
           <w:szCs w:val="24"/>
         </w:rPr>
       </w:pPr>
+      <w:proofErr w:type="gramStart"/>
       <w:r>
         <w:rPr>
           <w:rFonts w:eastAsia="Times New Roman" w:cstheme="minorHAnsi"/>
@@ -5771,9 +5773,8 @@
           <w:sz w:val="24"/>
           <w:szCs w:val="24"/>
         </w:rPr>
-        <w:t xml:space="preserve">High-Net-Worth </w:t>
+        <w:t>Families</w:t>
       </w:r>
-      <w:proofErr w:type="gramStart"/>
       <w:r>
         <w:rPr>
           <w:rFonts w:eastAsia="Times New Roman" w:cstheme="minorHAnsi"/>
@@ -5782,17 +5783,7 @@
           <w:sz w:val="24"/>
           <w:szCs w:val="24"/>
         </w:rPr>
-        <w:t xml:space="preserve">Individual </w:t>
-      </w:r>
-      <w:r>
-        <w:rPr>
-          <w:rFonts w:eastAsia="Times New Roman" w:cstheme="minorHAnsi"/>
-          <w:b/>
-          <w:bCs/>
-          <w:sz w:val="24"/>
-          <w:szCs w:val="24"/>
-        </w:rPr>
-        <w:t>:</w:t>
+        <w:t xml:space="preserve"> :</w:t>
       </w:r>
       <w:proofErr w:type="gramEnd"/>
       <w:r>
@@ -5801,7 +5792,33 @@
           <w:sz w:val="24"/>
           <w:szCs w:val="24"/>
         </w:rPr>
-        <w:t xml:space="preserve"> Wealthy individuals making high-value investments.</w:t>
+        <w:t xml:space="preserve"> </w:t>
+      </w:r>
+      <w:r>
+        <w:rPr>
+          <w:rFonts w:eastAsia="Times New Roman" w:cstheme="minorHAnsi"/>
+          <w:sz w:val="24"/>
+          <w:szCs w:val="24"/>
+        </w:rPr>
+        <w:t xml:space="preserve">Helps them to manage their multipurpose finances as financial educational part. Plans for major life events or </w:t>
+      </w:r>
+      <w:proofErr w:type="gramStart"/>
+      <w:r>
+        <w:rPr>
+          <w:rFonts w:eastAsia="Times New Roman" w:cstheme="minorHAnsi"/>
+          <w:sz w:val="24"/>
+          <w:szCs w:val="24"/>
+        </w:rPr>
+        <w:t>manage</w:t>
+      </w:r>
+      <w:proofErr w:type="gramEnd"/>
+      <w:r>
+        <w:rPr>
+          <w:rFonts w:eastAsia="Times New Roman" w:cstheme="minorHAnsi"/>
+          <w:sz w:val="24"/>
+          <w:szCs w:val="24"/>
+        </w:rPr>
+        <w:t xml:space="preserve"> risks</w:t>
       </w:r>
     </w:p>
     <w:p>
@@ -5823,16 +5840,7 @@
           <w:sz w:val="24"/>
           <w:szCs w:val="24"/>
         </w:rPr>
-        <w:t>Other Systems</w:t>
-      </w:r>
-      <w:r>
-        <w:rPr>
-          <w:b/>
-          <w:bCs/>
-          <w:sz w:val="24"/>
-          <w:szCs w:val="24"/>
-        </w:rPr>
-        <w:t xml:space="preserve">: </w:t>
+        <w:t xml:space="preserve">Other Systems: </w:t>
       </w:r>
       <w:r>
         <w:rPr>
@@ -5854,7 +5862,6 @@
         <w:pStyle w:val="Heading2"/>
       </w:pPr>
       <w:r>
-        <w:lastRenderedPageBreak/>
         <w:t>Enriched User Stories</w:t>
       </w:r>
       <w:bookmarkEnd w:id="10"/>
@@ -7092,6 +7099,7 @@
                 <w:sz w:val="24"/>
                 <w:szCs w:val="24"/>
               </w:rPr>
+              <w:lastRenderedPageBreak/>
               <w:t xml:space="preserve">3- User </w:t>
             </w:r>
             <w:proofErr w:type="gramStart"/>
@@ -8073,7 +8081,6 @@
           <w:sz w:val="28"/>
           <w:szCs w:val="28"/>
         </w:rPr>
-        <w:lastRenderedPageBreak/>
         <w:t>User Story #2</w:t>
       </w:r>
     </w:p>
@@ -9462,7 +9469,6 @@
                 <w:sz w:val="24"/>
                 <w:szCs w:val="24"/>
               </w:rPr>
-              <w:lastRenderedPageBreak/>
               <w:t xml:space="preserve">5- Show the user that </w:t>
             </w:r>
             <w:proofErr w:type="gramStart"/>
@@ -9513,7 +9519,6 @@
           <w:sz w:val="28"/>
           <w:szCs w:val="28"/>
         </w:rPr>
-        <w:lastRenderedPageBreak/>
         <w:t xml:space="preserve">Screen Design  </w:t>
       </w:r>
     </w:p>
@@ -10085,7 +10090,6 @@
           <w:sz w:val="28"/>
           <w:szCs w:val="28"/>
         </w:rPr>
-        <w:lastRenderedPageBreak/>
         <w:t>User Story #3</w:t>
       </w:r>
     </w:p>
@@ -11145,7 +11149,6 @@
           <w:sz w:val="28"/>
           <w:szCs w:val="28"/>
         </w:rPr>
-        <w:lastRenderedPageBreak/>
         <w:t>User Story #</w:t>
       </w:r>
       <w:r>
@@ -12215,7 +12218,11 @@
           <w:szCs w:val="26"/>
         </w:rPr>
       </w:pPr>
-      <w:r>
+    </w:p>
+    <w:p>
+      <w:pPr>
+        <w:spacing w:before="120" w:after="80" w:line="240" w:lineRule="auto"/>
+        <w:ind w:left="720"/>
         <w:rPr>
           <w:rFonts w:eastAsia="Times New Roman" w:cstheme="minorHAnsi"/>
           <w:b/>
@@ -12224,6 +12231,17 @@
           <w:sz w:val="26"/>
           <w:szCs w:val="26"/>
         </w:rPr>
+      </w:pPr>
+      <w:r>
+        <w:rPr>
+          <w:rFonts w:eastAsia="Times New Roman" w:cstheme="minorHAnsi"/>
+          <w:b/>
+          <w:bCs/>
+          <w:color w:val="1F3864"/>
+          <w:sz w:val="26"/>
+          <w:szCs w:val="26"/>
+        </w:rPr>
+        <w:lastRenderedPageBreak/>
         <w:t xml:space="preserve">Exceptional Scenario </w:t>
       </w:r>
       <w:bookmarkStart w:id="13" w:name="_Hlk193325779"/>
@@ -18448,6 +18466,7 @@
           <w:szCs w:val="28"/>
         </w:rPr>
       </w:pPr>
+      <w:bookmarkStart w:id="18" w:name="_Hlk193407864"/>
       <w:r>
         <w:rPr>
           <w:rFonts w:eastAsia="Times New Roman" w:cstheme="minorHAnsi"/>
@@ -19035,6 +19054,7 @@
           </w:p>
         </w:tc>
       </w:tr>
+      <w:bookmarkEnd w:id="18"/>
     </w:tbl>
     <w:p>
       <w:pPr>
@@ -22630,15 +22650,21 @@
       <w:pPr>
         <w:spacing w:after="0"/>
         <w:ind w:left="284"/>
-        <w:rPr>
-          <w:b/>
-          <w:bCs/>
-        </w:rPr>
       </w:pPr>
       <w:r>
         <w:br/>
         <w:t xml:space="preserve">               </w:t>
       </w:r>
+    </w:p>
+    <w:p>
+      <w:pPr>
+        <w:spacing w:after="0"/>
+        <w:ind w:left="284"/>
+        <w:rPr>
+          <w:b/>
+          <w:bCs/>
+        </w:rPr>
+      </w:pPr>
       <w:r>
         <w:rPr>
           <w:rFonts w:eastAsia="Times New Roman" w:cstheme="minorHAnsi"/>
@@ -22648,13 +22674,11 @@
           <w:sz w:val="26"/>
           <w:szCs w:val="26"/>
         </w:rPr>
+        <w:lastRenderedPageBreak/>
         <w:t xml:space="preserve">Exceptional Scenario </w:t>
       </w:r>
       <w:r>
         <w:br/>
-      </w:r>
-      <w:r>
-        <w:lastRenderedPageBreak/>
         <w:t xml:space="preserve">               </w:t>
       </w:r>
       <w:r>
@@ -23884,7 +23908,6 @@
           <w:sz w:val="28"/>
           <w:szCs w:val="28"/>
         </w:rPr>
-        <w:lastRenderedPageBreak/>
         <w:t>User Story #12</w:t>
       </w:r>
     </w:p>
@@ -24020,8 +24043,22 @@
                 <w:lang w:bidi="ar-EG"/>
               </w:rPr>
             </w:pPr>
-            <w:r>
-              <w:t>Answer a question</w:t>
+            <w:proofErr w:type="gramStart"/>
+            <w:r>
+              <w:t>Connect</w:t>
+            </w:r>
+            <w:proofErr w:type="gramEnd"/>
+            <w:r>
+              <w:t xml:space="preserve"> </w:t>
+            </w:r>
+            <w:r>
+              <w:t>friends</w:t>
+            </w:r>
+            <w:r>
+              <w:t xml:space="preserve"> </w:t>
+            </w:r>
+            <w:r>
+              <w:t>for asking questions</w:t>
             </w:r>
           </w:p>
         </w:tc>
@@ -24074,7 +24111,7 @@
               <w:spacing w:after="0" w:line="264" w:lineRule="auto"/>
             </w:pPr>
             <w:r>
-              <w:t>User/investor &amp; expert investor</w:t>
+              <w:t xml:space="preserve">  Investor</w:t>
             </w:r>
           </w:p>
         </w:tc>
@@ -24142,7 +24179,10 @@
               <w:t>As</w:t>
             </w:r>
             <w:r>
-              <w:t xml:space="preserve"> an expert investor</w:t>
+              <w:t xml:space="preserve"> an </w:t>
+            </w:r>
+            <w:r>
+              <w:t>investor</w:t>
             </w:r>
           </w:p>
           <w:p>
@@ -24169,7 +24209,44 @@
                 <w:rFonts w:ascii="Arial" w:eastAsia="Times New Roman" w:hAnsi="Arial" w:cs="Arial"/>
                 <w:color w:val="000000"/>
               </w:rPr>
-              <w:t xml:space="preserve"> to answer a question sent to me</w:t>
+              <w:t xml:space="preserve"> to </w:t>
+            </w:r>
+            <w:r>
+              <w:rPr>
+                <w:rFonts w:ascii="Arial" w:eastAsia="Times New Roman" w:hAnsi="Arial" w:cs="Arial"/>
+                <w:color w:val="000000"/>
+              </w:rPr>
+              <w:t xml:space="preserve">connect </w:t>
+            </w:r>
+            <w:proofErr w:type="gramStart"/>
+            <w:r>
+              <w:rPr>
+                <w:rFonts w:ascii="Arial" w:eastAsia="Times New Roman" w:hAnsi="Arial" w:cs="Arial"/>
+                <w:color w:val="000000"/>
+              </w:rPr>
+              <w:t xml:space="preserve">to </w:t>
+            </w:r>
+            <w:r>
+              <w:rPr>
+                <w:rFonts w:ascii="Arial" w:eastAsia="Times New Roman" w:hAnsi="Arial" w:cs="Arial"/>
+                <w:color w:val="000000"/>
+              </w:rPr>
+              <w:t xml:space="preserve"> friends</w:t>
+            </w:r>
+            <w:proofErr w:type="gramEnd"/>
+            <w:r>
+              <w:rPr>
+                <w:rFonts w:ascii="Arial" w:eastAsia="Times New Roman" w:hAnsi="Arial" w:cs="Arial"/>
+                <w:color w:val="000000"/>
+              </w:rPr>
+              <w:t xml:space="preserve"> </w:t>
+            </w:r>
+            <w:r>
+              <w:rPr>
+                <w:rFonts w:ascii="Arial" w:eastAsia="Times New Roman" w:hAnsi="Arial" w:cs="Arial"/>
+                <w:color w:val="000000"/>
+              </w:rPr>
+              <w:t>to ask questions</w:t>
             </w:r>
           </w:p>
           <w:p>
@@ -24208,7 +24285,7 @@
               <w:t xml:space="preserve"> can </w:t>
             </w:r>
             <w:r>
-              <w:t>share experiences and connect with people</w:t>
+              <w:t>gain experience and connect people</w:t>
             </w:r>
           </w:p>
         </w:tc>
@@ -24408,7 +24485,7 @@
               <w:t xml:space="preserve"> click </w:t>
             </w:r>
             <w:r>
-              <w:t>on a question sent to me to answer it</w:t>
+              <w:t>on someone profile’s to connect and ask</w:t>
             </w:r>
             <w:r>
               <w:br/>
@@ -24426,7 +24503,10 @@
               <w:t xml:space="preserve"> the system successfully </w:t>
             </w:r>
             <w:r>
-              <w:t>sends my answer</w:t>
+              <w:t xml:space="preserve">connects me to </w:t>
+            </w:r>
+            <w:r>
+              <w:t>that friend</w:t>
             </w:r>
           </w:p>
         </w:tc>
@@ -24600,11 +24680,23 @@
             </w:r>
             <w:proofErr w:type="gramStart"/>
             <w:r>
-              <w:t>-  expert</w:t>
+              <w:t xml:space="preserve">-  </w:t>
+            </w:r>
+            <w:r>
+              <w:t>user</w:t>
             </w:r>
             <w:proofErr w:type="gramEnd"/>
             <w:r>
-              <w:t xml:space="preserve"> investor clicks to answer a question</w:t>
+              <w:t xml:space="preserve"> clicks to </w:t>
+            </w:r>
+            <w:r>
+              <w:t xml:space="preserve">connect someone to ask </w:t>
+            </w:r>
+            <w:r>
+              <w:t>a question</w:t>
+            </w:r>
+            <w:r>
+              <w:t xml:space="preserve"> </w:t>
             </w:r>
           </w:p>
         </w:tc>
@@ -24657,7 +24749,10 @@
           </w:tcPr>
           <w:p>
             <w:r>
-              <w:t>2- system enables writing</w:t>
+              <w:t xml:space="preserve">2- system enables </w:t>
+            </w:r>
+            <w:r>
+              <w:t>him to connect that person</w:t>
             </w:r>
             <w:r>
               <w:br/>
@@ -24697,7 +24792,7 @@
               <w:t xml:space="preserve"> </w:t>
             </w:r>
             <w:r>
-              <w:t>expert types answer then clicks submit</w:t>
+              <w:t xml:space="preserve">user sends his question </w:t>
             </w:r>
           </w:p>
         </w:tc>
@@ -24780,18 +24875,20 @@
             <w:r>
               <w:t xml:space="preserve"> </w:t>
             </w:r>
-            <w:proofErr w:type="gramStart"/>
-            <w:r>
-              <w:t>system</w:t>
-            </w:r>
-            <w:proofErr w:type="gramEnd"/>
-            <w:r>
-              <w:t xml:space="preserve"> sends answer</w:t>
+            <w:r>
+              <w:t>system sends the message successfully to</w:t>
+            </w:r>
+            <w:r>
+              <w:t xml:space="preserve"> </w:t>
+            </w:r>
+            <w:r>
+              <w:t>his friend</w:t>
             </w:r>
           </w:p>
         </w:tc>
       </w:tr>
     </w:tbl>
+    <w:p/>
     <w:p/>
     <w:p>
       <w:pPr>
@@ -24815,6 +24912,7 @@
           <w:sz w:val="26"/>
           <w:szCs w:val="26"/>
         </w:rPr>
+        <w:lastRenderedPageBreak/>
         <w:t>Exceptional Scenario</w:t>
       </w:r>
     </w:p>
@@ -24822,10 +24920,6 @@
       <w:pPr>
         <w:spacing w:after="0"/>
         <w:ind w:left="284"/>
-        <w:rPr>
-          <w:b/>
-          <w:bCs/>
-        </w:rPr>
       </w:pPr>
       <w:r>
         <w:t xml:space="preserve">               </w:t>
@@ -24833,8 +24927,263 @@
       <w:r>
         <w:t>No exceptional scenario for this case.</w:t>
       </w:r>
+    </w:p>
+    <w:p>
+      <w:pPr>
+        <w:numPr>
+          <w:ilvl w:val="0"/>
+          <w:numId w:val="4"/>
+        </w:numPr>
+        <w:spacing w:before="100" w:beforeAutospacing="1" w:after="120" w:line="240" w:lineRule="auto"/>
+        <w:ind w:left="714" w:hanging="357"/>
+        <w:rPr>
+          <w:rFonts w:eastAsia="Times New Roman" w:cstheme="minorHAnsi"/>
+          <w:b/>
+          <w:bCs/>
+          <w:color w:val="1F3864"/>
+          <w:sz w:val="28"/>
+          <w:szCs w:val="28"/>
+        </w:rPr>
+      </w:pPr>
       <w:r>
-        <w:br/>
+        <w:rPr>
+          <w:rFonts w:eastAsia="Times New Roman" w:cstheme="minorHAnsi"/>
+          <w:b/>
+          <w:bCs/>
+          <w:color w:val="1F3864"/>
+          <w:sz w:val="28"/>
+          <w:szCs w:val="28"/>
+        </w:rPr>
+        <w:t>Data Dictionary:</w:t>
+      </w:r>
+    </w:p>
+    <w:tbl>
+      <w:tblPr>
+        <w:tblW w:w="8925" w:type="dxa"/>
+        <w:tblInd w:w="596" w:type="dxa"/>
+        <w:tblCellMar>
+          <w:left w:w="0" w:type="dxa"/>
+          <w:right w:w="0" w:type="dxa"/>
+        </w:tblCellMar>
+        <w:tblLook w:val="04A0" w:firstRow="1" w:lastRow="0" w:firstColumn="1" w:lastColumn="0" w:noHBand="0" w:noVBand="1"/>
+      </w:tblPr>
+      <w:tblGrid>
+        <w:gridCol w:w="2688"/>
+        <w:gridCol w:w="2551"/>
+        <w:gridCol w:w="3686"/>
+      </w:tblGrid>
+      <w:tr>
+        <w:trPr>
+          <w:tblHeader/>
+        </w:trPr>
+        <w:tc>
+          <w:tcPr>
+            <w:tcW w:w="2688" w:type="dxa"/>
+            <w:tcBorders>
+              <w:top w:val="single" w:sz="18" w:space="0" w:color="FFFFFF"/>
+              <w:left w:val="single" w:sz="18" w:space="0" w:color="FFFFFF"/>
+              <w:bottom w:val="single" w:sz="18" w:space="0" w:color="FFFFFF"/>
+              <w:right w:val="single" w:sz="18" w:space="0" w:color="FFFFFF"/>
+            </w:tcBorders>
+            <w:shd w:val="clear" w:color="auto" w:fill="1F3864"/>
+            <w:vAlign w:val="center"/>
+          </w:tcPr>
+          <w:p>
+            <w:pPr>
+              <w:spacing w:before="1" w:after="0" w:line="240" w:lineRule="auto"/>
+              <w:ind w:left="111"/>
+              <w:rPr>
+                <w:rFonts w:eastAsia="Times New Roman" w:cstheme="minorHAnsi"/>
+                <w:b/>
+                <w:bCs/>
+              </w:rPr>
+            </w:pPr>
+            <w:r>
+              <w:rPr>
+                <w:rFonts w:eastAsia="Times New Roman" w:cstheme="minorHAnsi"/>
+                <w:b/>
+                <w:bCs/>
+                <w:color w:val="FFFFFF"/>
+                <w:sz w:val="24"/>
+                <w:szCs w:val="24"/>
+              </w:rPr>
+              <w:t>Element Label</w:t>
+            </w:r>
+          </w:p>
+        </w:tc>
+        <w:tc>
+          <w:tcPr>
+            <w:tcW w:w="2551" w:type="dxa"/>
+            <w:tcBorders>
+              <w:top w:val="single" w:sz="18" w:space="0" w:color="FFFFFF"/>
+              <w:left w:val="nil"/>
+              <w:bottom w:val="single" w:sz="18" w:space="0" w:color="FFFFFF"/>
+              <w:right w:val="single" w:sz="18" w:space="0" w:color="FFFFFF"/>
+            </w:tcBorders>
+            <w:shd w:val="clear" w:color="auto" w:fill="1F3864"/>
+            <w:vAlign w:val="center"/>
+          </w:tcPr>
+          <w:p>
+            <w:pPr>
+              <w:spacing w:before="1" w:after="0" w:line="240" w:lineRule="auto"/>
+              <w:ind w:left="293" w:right="291"/>
+              <w:jc w:val="center"/>
+              <w:rPr>
+                <w:rFonts w:eastAsia="Times New Roman" w:cstheme="minorHAnsi"/>
+                <w:b/>
+                <w:bCs/>
+              </w:rPr>
+            </w:pPr>
+            <w:r>
+              <w:rPr>
+                <w:rFonts w:eastAsia="Times New Roman" w:cstheme="minorHAnsi"/>
+                <w:b/>
+                <w:bCs/>
+                <w:color w:val="FFFFFF"/>
+                <w:sz w:val="24"/>
+                <w:szCs w:val="24"/>
+              </w:rPr>
+              <w:t>Type/Length</w:t>
+            </w:r>
+          </w:p>
+        </w:tc>
+        <w:tc>
+          <w:tcPr>
+            <w:tcW w:w="3686" w:type="dxa"/>
+            <w:tcBorders>
+              <w:top w:val="single" w:sz="18" w:space="0" w:color="FFFFFF"/>
+              <w:left w:val="nil"/>
+              <w:bottom w:val="single" w:sz="18" w:space="0" w:color="FFFFFF"/>
+              <w:right w:val="single" w:sz="18" w:space="0" w:color="FFFFFF"/>
+            </w:tcBorders>
+            <w:shd w:val="clear" w:color="auto" w:fill="1F3864"/>
+            <w:vAlign w:val="center"/>
+          </w:tcPr>
+          <w:p>
+            <w:pPr>
+              <w:spacing w:after="0" w:line="240" w:lineRule="auto"/>
+              <w:ind w:left="111"/>
+              <w:rPr>
+                <w:rFonts w:eastAsia="Times New Roman" w:cstheme="minorHAnsi"/>
+                <w:b/>
+                <w:bCs/>
+              </w:rPr>
+            </w:pPr>
+            <w:r>
+              <w:rPr>
+                <w:rFonts w:eastAsia="Times New Roman" w:cstheme="minorHAnsi"/>
+                <w:b/>
+                <w:bCs/>
+                <w:color w:val="FFFFFF"/>
+                <w:sz w:val="24"/>
+                <w:szCs w:val="24"/>
+              </w:rPr>
+              <w:t>Data Validation / Business Rule</w:t>
+            </w:r>
+          </w:p>
+        </w:tc>
+      </w:tr>
+      <w:tr>
+        <w:tc>
+          <w:tcPr>
+            <w:tcW w:w="2688" w:type="dxa"/>
+            <w:tcBorders>
+              <w:top w:val="nil"/>
+              <w:left w:val="single" w:sz="18" w:space="0" w:color="FFFFFF"/>
+              <w:bottom w:val="single" w:sz="18" w:space="0" w:color="FFFFFF"/>
+              <w:right w:val="single" w:sz="18" w:space="0" w:color="FFFFFF"/>
+            </w:tcBorders>
+            <w:shd w:val="clear" w:color="auto" w:fill="C9F1FF"/>
+            <w:vAlign w:val="center"/>
+          </w:tcPr>
+          <w:p>
+            <w:pPr>
+              <w:spacing w:after="0" w:line="240" w:lineRule="auto"/>
+              <w:ind w:left="141"/>
+              <w:rPr>
+                <w:rFonts w:ascii="Calibri" w:eastAsia="Times New Roman" w:hAnsi="Calibri" w:cs="Calibri"/>
+              </w:rPr>
+            </w:pPr>
+            <w:r>
+              <w:rPr>
+                <w:rFonts w:ascii="Calibri" w:eastAsia="Times New Roman" w:hAnsi="Calibri" w:cs="Calibri"/>
+              </w:rPr>
+              <w:t>message</w:t>
+            </w:r>
+          </w:p>
+        </w:tc>
+        <w:tc>
+          <w:tcPr>
+            <w:tcW w:w="2551" w:type="dxa"/>
+            <w:tcBorders>
+              <w:top w:val="nil"/>
+              <w:left w:val="nil"/>
+              <w:bottom w:val="single" w:sz="18" w:space="0" w:color="FFFFFF"/>
+              <w:right w:val="single" w:sz="18" w:space="0" w:color="FFFFFF"/>
+            </w:tcBorders>
+            <w:shd w:val="clear" w:color="auto" w:fill="C9F1FF"/>
+            <w:vAlign w:val="center"/>
+          </w:tcPr>
+          <w:p>
+            <w:pPr>
+              <w:spacing w:after="0" w:line="240" w:lineRule="auto"/>
+              <w:ind w:left="293" w:right="292"/>
+              <w:jc w:val="center"/>
+              <w:rPr>
+                <w:rFonts w:ascii="Calibri" w:eastAsia="Times New Roman" w:hAnsi="Calibri" w:cs="Calibri"/>
+              </w:rPr>
+            </w:pPr>
+            <w:r>
+              <w:rPr>
+                <w:rFonts w:ascii="Calibri" w:eastAsia="Times New Roman" w:hAnsi="Calibri" w:cs="Calibri"/>
+              </w:rPr>
+              <w:t>Text</w:t>
+            </w:r>
+          </w:p>
+        </w:tc>
+        <w:tc>
+          <w:tcPr>
+            <w:tcW w:w="3686" w:type="dxa"/>
+            <w:tcBorders>
+              <w:top w:val="nil"/>
+              <w:left w:val="nil"/>
+              <w:bottom w:val="single" w:sz="18" w:space="0" w:color="FFFFFF"/>
+              <w:right w:val="single" w:sz="18" w:space="0" w:color="FFFFFF"/>
+            </w:tcBorders>
+            <w:shd w:val="clear" w:color="auto" w:fill="C9F1FF"/>
+            <w:vAlign w:val="center"/>
+          </w:tcPr>
+          <w:p>
+            <w:pPr>
+              <w:spacing w:before="9" w:after="0" w:line="240" w:lineRule="auto"/>
+              <w:rPr>
+                <w:rFonts w:ascii="Calibri" w:eastAsia="Times New Roman" w:hAnsi="Calibri" w:cs="Calibri"/>
+              </w:rPr>
+            </w:pPr>
+            <w:r>
+              <w:rPr>
+                <w:rFonts w:ascii="Calibri" w:eastAsia="Times New Roman" w:hAnsi="Calibri" w:cs="Calibri"/>
+              </w:rPr>
+              <w:t xml:space="preserve"> No validation</w:t>
+            </w:r>
+          </w:p>
+        </w:tc>
+      </w:tr>
+    </w:tbl>
+    <w:p>
+      <w:pPr>
+        <w:spacing w:after="0"/>
+        <w:rPr>
+          <w:b/>
+          <w:bCs/>
+        </w:rPr>
+      </w:pPr>
+      <w:r>
+        <w:rPr>
+          <w:b/>
+          <w:bCs/>
+        </w:rPr>
+        <w:t xml:space="preserve">    </w:t>
       </w:r>
       <w:r>
         <w:rPr>
@@ -24843,8 +25192,8 @@
         </w:rPr>
         <w:t>_____________________________________________________________________________________</w:t>
       </w:r>
-      <w:bookmarkStart w:id="18" w:name="_Toc37885728"/>
-      <w:bookmarkStart w:id="19" w:name="_Toc128921828"/>
+      <w:bookmarkStart w:id="19" w:name="_Toc37885728"/>
+      <w:bookmarkStart w:id="20" w:name="_Toc128921828"/>
     </w:p>
     <w:p>
       <w:pPr>
@@ -24865,7 +25214,6 @@
         <w:rPr>
           <w:color w:val="4F81BD" w:themeColor="accent1"/>
         </w:rPr>
-        <w:lastRenderedPageBreak/>
         <w:t xml:space="preserve">The Tool used </w:t>
       </w:r>
       <w:r>
@@ -24907,20 +25255,6 @@
     </w:p>
     <w:p>
       <w:pPr>
-        <w:pStyle w:val="ListParagraph"/>
-        <w:numPr>
-          <w:ilvl w:val="0"/>
-          <w:numId w:val="35"/>
-        </w:numPr>
-      </w:pPr>
-      <w:proofErr w:type="spellStart"/>
-      <w:r>
-        <w:t>WireFrame</w:t>
-      </w:r>
-      <w:proofErr w:type="spellEnd"/>
-    </w:p>
-    <w:p>
-      <w:pPr>
         <w:pStyle w:val="Heading1"/>
         <w:rPr>
           <w:color w:val="4F81BD" w:themeColor="accent1"/>
@@ -24932,8 +25266,8 @@
         </w:rPr>
         <w:t>Ownership Report</w:t>
       </w:r>
-      <w:bookmarkEnd w:id="18"/>
       <w:bookmarkEnd w:id="19"/>
+      <w:bookmarkEnd w:id="20"/>
     </w:p>
     <w:tbl>
       <w:tblPr>
@@ -25009,15 +25343,7 @@
           </w:tcPr>
           <w:p>
             <w:r>
-              <w:t xml:space="preserve">Aly </w:t>
-            </w:r>
-            <w:proofErr w:type="spellStart"/>
-            <w:r>
-              <w:t>EL-Deen</w:t>
-            </w:r>
-            <w:proofErr w:type="spellEnd"/>
-            <w:r>
-              <w:t xml:space="preserve"> Yasser</w:t>
+              <w:t>Aly EL-Deen Yasser</w:t>
             </w:r>
           </w:p>
         </w:tc>
@@ -25079,21 +25405,30 @@
               <w:spacing w:after="0" w:line="240" w:lineRule="auto"/>
             </w:pPr>
             <w:r>
-              <w:t>Fatema El-</w:t>
+              <w:t>Fatema</w:t>
+            </w:r>
+            <w:r>
+              <w:t xml:space="preserve"> El-</w:t>
             </w:r>
             <w:proofErr w:type="spellStart"/>
             <w:proofErr w:type="gramStart"/>
             <w:r>
-              <w:t>Fiky</w:t>
+              <w:t>Zhraa</w:t>
             </w:r>
             <w:proofErr w:type="spellEnd"/>
             <w:r>
               <w:t xml:space="preserve"> </w:t>
             </w:r>
             <w:r>
-              <w:t xml:space="preserve"> Ahmed</w:t>
+              <w:t xml:space="preserve"> </w:t>
+            </w:r>
+            <w:r>
+              <w:t>Ahmed</w:t>
             </w:r>
             <w:proofErr w:type="gramEnd"/>
+            <w:r>
+              <w:t xml:space="preserve">  </w:t>
+            </w:r>
           </w:p>
         </w:tc>
         <w:tc>
@@ -25133,7 +25468,7 @@
         <w:spacing w:after="0" w:line="240" w:lineRule="auto"/>
         <w:contextualSpacing w:val="0"/>
         <w:rPr>
-          <w:rFonts w:ascii="Times New Roman" w:hAnsi="Times New Roman" w:cs="Times New Roman" w:hint="cs"/>
+          <w:rFonts w:ascii="Times New Roman" w:hAnsi="Times New Roman" w:cs="Times New Roman"/>
           <w:b/>
           <w:bCs/>
           <w:color w:val="FF0000"/>
@@ -25193,6 +25528,7 @@
       </w:rPr>
       <w:id w:val="240828793"/>
     </w:sdtPr>
+    <w:sdtEndPr/>
     <w:sdtContent>
       <w:p>
         <w:pPr>
@@ -29797,6 +30133,7 @@
   <w:style w:type="character" w:default="1" w:styleId="DefaultParagraphFont">
     <w:name w:val="Default Paragraph Font"/>
     <w:uiPriority w:val="1"/>
+    <w:semiHidden/>
     <w:unhideWhenUsed/>
   </w:style>
   <w:style w:type="table" w:default="1" w:styleId="TableNormal">
@@ -30527,15 +30864,27 @@
 </file>
 
 <file path=customXml/item1.xml><?xml version="1.0" encoding="utf-8"?>
-<?mso-contentType ?>
-<FormTemplates xmlns="http://schemas.microsoft.com/sharepoint/v3/contenttype/forms">
-  <Display>DocumentLibraryForm</Display>
-  <Edit>DocumentLibraryForm</Edit>
-  <New>DocumentLibraryForm</New>
-</FormTemplates>
+<s:customData xmlns="http://www.wps.cn/officeDocument/2013/wpsCustomData" xmlns:s="http://www.wps.cn/officeDocument/2013/wpsCustomData">
+  <customSectProps/>
+  <customShpExts>
+    <customShpInfo spid="_x0000_s1026"/>
+  </customShpExts>
+</s:customData>
 </file>
 
 <file path=customXml/item2.xml><?xml version="1.0" encoding="utf-8"?>
+<b:Sources xmlns:b="http://schemas.openxmlformats.org/officeDocument/2006/bibliography" xmlns="http://schemas.openxmlformats.org/officeDocument/2006/bibliography" SelectedStyle="\APA.XSL" StyleName="APA Fifth Edition"/>
+</file>
+
+<file path=customXml/item3.xml><?xml version="1.0" encoding="utf-8"?>
+<p:properties xmlns:p="http://schemas.microsoft.com/office/2006/metadata/properties" xmlns:xsi="http://www.w3.org/2001/XMLSchema-instance" xmlns:pc="http://schemas.microsoft.com/office/infopath/2007/PartnerControls">
+  <documentManagement>
+    <_activity xmlns="9ffdf6cc-3978-4601-a405-42bc48eb9bd2" xsi:nil="true"/>
+  </documentManagement>
+</p:properties>
+</file>
+
+<file path=customXml/item4.xml><?xml version="1.0" encoding="utf-8"?>
 <ct:contentTypeSchema xmlns:ct="http://schemas.microsoft.com/office/2006/metadata/contentType" xmlns:ma="http://schemas.microsoft.com/office/2006/metadata/properties/metaAttributes" ct:_="" ma:_="" ma:contentTypeName="Document" ma:contentTypeID="0x010100DD324CF696ABE44096995EA6E9653397" ma:contentTypeVersion="6" ma:contentTypeDescription="Create a new document." ma:contentTypeScope="" ma:versionID="6a033940d01cffb3dc86d2d06b6a2358">
   <xsd:schema xmlns:xsd="http://www.w3.org/2001/XMLSchema" xmlns:xs="http://www.w3.org/2001/XMLSchema" xmlns:p="http://schemas.microsoft.com/office/2006/metadata/properties" xmlns:ns3="9ffdf6cc-3978-4601-a405-42bc48eb9bd2" targetNamespace="http://schemas.microsoft.com/office/2006/metadata/properties" ma:root="true" ma:fieldsID="ca9ba62fa0d6e083af915b17ddef4aa7" ns3:_="">
     <xsd:import namespace="9ffdf6cc-3978-4601-a405-42bc48eb9bd2"/>
@@ -30691,36 +31040,48 @@
 </ct:contentTypeSchema>
 </file>
 
-<file path=customXml/item3.xml><?xml version="1.0" encoding="utf-8"?>
-<p:properties xmlns:p="http://schemas.microsoft.com/office/2006/metadata/properties" xmlns:xsi="http://www.w3.org/2001/XMLSchema-instance" xmlns:pc="http://schemas.microsoft.com/office/infopath/2007/PartnerControls">
-  <documentManagement>
-    <_activity xmlns="9ffdf6cc-3978-4601-a405-42bc48eb9bd2" xsi:nil="true"/>
-  </documentManagement>
-</p:properties>
-</file>
-
-<file path=customXml/item4.xml><?xml version="1.0" encoding="utf-8"?>
-<b:Sources xmlns:b="http://schemas.openxmlformats.org/officeDocument/2006/bibliography" xmlns="http://schemas.openxmlformats.org/officeDocument/2006/bibliography" SelectedStyle="\APA.XSL" StyleName="APA Fifth Edition"/>
-</file>
-
 <file path=customXml/item5.xml><?xml version="1.0" encoding="utf-8"?>
-<s:customData xmlns="http://www.wps.cn/officeDocument/2013/wpsCustomData" xmlns:s="http://www.wps.cn/officeDocument/2013/wpsCustomData">
-  <customSectProps/>
-  <customShpExts>
-    <customShpInfo spid="_x0000_s1026"/>
-  </customShpExts>
-</s:customData>
+<?mso-contentType ?>
+<FormTemplates xmlns="http://schemas.microsoft.com/sharepoint/v3/contenttype/forms">
+  <Display>DocumentLibraryForm</Display>
+  <Edit>DocumentLibraryForm</Edit>
+  <New>DocumentLibraryForm</New>
+</FormTemplates>
 </file>
 
 <file path=customXml/itemProps1.xml><?xml version="1.0" encoding="utf-8"?>
-<ds:datastoreItem xmlns:ds="http://schemas.openxmlformats.org/officeDocument/2006/customXml" ds:itemID="{93A116F2-DD05-4C34-B35A-43D80D5D0C5D}">
+<ds:datastoreItem xmlns:ds="http://schemas.openxmlformats.org/officeDocument/2006/customXml" ds:itemID="{B1977F7D-205B-4081-913C-38D41E755F92}">
   <ds:schemaRefs>
-    <ds:schemaRef ds:uri="http://schemas.microsoft.com/sharepoint/v3/contenttype/forms"/>
+    <ds:schemaRef ds:uri="http://www.wps.cn/officeDocument/2013/wpsCustomData"/>
   </ds:schemaRefs>
 </ds:datastoreItem>
 </file>
 
 <file path=customXml/itemProps2.xml><?xml version="1.0" encoding="utf-8"?>
+<ds:datastoreItem xmlns:ds="http://schemas.openxmlformats.org/officeDocument/2006/customXml" ds:itemID="{18D9EA5A-BEF4-447A-9DDF-8DDA3396ED74}">
+  <ds:schemaRefs>
+    <ds:schemaRef ds:uri="http://schemas.openxmlformats.org/officeDocument/2006/bibliography"/>
+  </ds:schemaRefs>
+</ds:datastoreItem>
+</file>
+
+<file path=customXml/itemProps3.xml><?xml version="1.0" encoding="utf-8"?>
+<ds:datastoreItem xmlns:ds="http://schemas.openxmlformats.org/officeDocument/2006/customXml" ds:itemID="{5B6D8B98-3B43-4670-AB57-BB7466B78912}">
+  <ds:schemaRefs>
+    <ds:schemaRef ds:uri="http://www.w3.org/XML/1998/namespace"/>
+    <ds:schemaRef ds:uri="http://purl.org/dc/dcmitype/"/>
+    <ds:schemaRef ds:uri="http://schemas.microsoft.com/office/2006/documentManagement/types"/>
+    <ds:schemaRef ds:uri="http://schemas.microsoft.com/office/infopath/2007/PartnerControls"/>
+    <ds:schemaRef ds:uri="http://purl.org/dc/elements/1.1/"/>
+    <ds:schemaRef ds:uri="http://purl.org/dc/terms/"/>
+    <ds:schemaRef ds:uri="http://schemas.microsoft.com/office/2006/metadata/properties"/>
+    <ds:schemaRef ds:uri="http://schemas.openxmlformats.org/package/2006/metadata/core-properties"/>
+    <ds:schemaRef ds:uri="9ffdf6cc-3978-4601-a405-42bc48eb9bd2"/>
+  </ds:schemaRefs>
+</ds:datastoreItem>
+</file>
+
+<file path=customXml/itemProps4.xml><?xml version="1.0" encoding="utf-8"?>
 <ds:datastoreItem xmlns:ds="http://schemas.openxmlformats.org/officeDocument/2006/customXml" ds:itemID="{945FB7DE-F657-4A5F-B9CC-79FB617C8CA3}">
   <ds:schemaRefs>
     <ds:schemaRef ds:uri="http://schemas.microsoft.com/office/2006/metadata/contentType"/>
@@ -30738,28 +31099,10 @@
 </ds:datastoreItem>
 </file>
 
-<file path=customXml/itemProps3.xml><?xml version="1.0" encoding="utf-8"?>
-<ds:datastoreItem xmlns:ds="http://schemas.openxmlformats.org/officeDocument/2006/customXml" ds:itemID="{5B6D8B98-3B43-4670-AB57-BB7466B78912}">
+<file path=customXml/itemProps5.xml><?xml version="1.0" encoding="utf-8"?>
+<ds:datastoreItem xmlns:ds="http://schemas.openxmlformats.org/officeDocument/2006/customXml" ds:itemID="{93A116F2-DD05-4C34-B35A-43D80D5D0C5D}">
   <ds:schemaRefs>
-    <ds:schemaRef ds:uri="http://schemas.microsoft.com/office/2006/metadata/properties"/>
-    <ds:schemaRef ds:uri="http://schemas.microsoft.com/office/infopath/2007/PartnerControls"/>
-    <ds:schemaRef ds:uri="9ffdf6cc-3978-4601-a405-42bc48eb9bd2"/>
-  </ds:schemaRefs>
-</ds:datastoreItem>
-</file>
-
-<file path=customXml/itemProps4.xml><?xml version="1.0" encoding="utf-8"?>
-<ds:datastoreItem xmlns:ds="http://schemas.openxmlformats.org/officeDocument/2006/customXml" ds:itemID="{18D9EA5A-BEF4-447A-9DDF-8DDA3396ED74}">
-  <ds:schemaRefs>
-    <ds:schemaRef ds:uri="http://schemas.openxmlformats.org/officeDocument/2006/bibliography"/>
-  </ds:schemaRefs>
-</ds:datastoreItem>
-</file>
-
-<file path=customXml/itemProps5.xml><?xml version="1.0" encoding="utf-8"?>
-<ds:datastoreItem xmlns:ds="http://schemas.openxmlformats.org/officeDocument/2006/customXml" ds:itemID="{B1977F7D-205B-4081-913C-38D41E755F92}">
-  <ds:schemaRefs>
-    <ds:schemaRef ds:uri="http://www.wps.cn/officeDocument/2013/wpsCustomData"/>
+    <ds:schemaRef ds:uri="http://schemas.microsoft.com/sharepoint/v3/contenttype/forms"/>
   </ds:schemaRefs>
 </ds:datastoreItem>
 </file>
</xml_diff>